<commit_message>
Forgot Password & Logged In
</commit_message>
<xml_diff>
--- a/STT Diagram.docx
+++ b/STT Diagram.docx
@@ -16,6 +16,25 @@
       </w:pPr>
       <w:r>
         <w:rPr>
+          <w:b/>
+          <w:bCs/>
+          <w:i/>
+          <w:iCs/>
+          <w:sz w:val="36"/>
+          <w:szCs w:val="36"/>
+        </w:rPr>
+        <w:t>State Transition Testing: Diagram</w:t>
+      </w:r>
+    </w:p>
+    <w:p>
+      <w:pPr>
+        <w:rPr>
+          <w:sz w:val="36"/>
+          <w:szCs w:val="36"/>
+        </w:rPr>
+      </w:pPr>
+      <w:r>
+        <w:rPr>
           <w:noProof/>
           <w:sz w:val="36"/>
           <w:szCs w:val="36"/>
@@ -23,30 +42,145 @@
         <mc:AlternateContent>
           <mc:Choice Requires="wps">
             <w:drawing>
-              <wp:anchor distT="0" distB="0" distL="114300" distR="114300" simplePos="0" relativeHeight="251664384" behindDoc="0" locked="0" layoutInCell="1" allowOverlap="1" wp14:anchorId="6C9268CF" wp14:editId="64A8C12D">
+              <wp:anchor distT="0" distB="0" distL="114300" distR="114300" simplePos="0" relativeHeight="251723776" behindDoc="0" locked="0" layoutInCell="1" allowOverlap="1" wp14:anchorId="0BBBCA29" wp14:editId="435F637C">
                 <wp:simplePos x="0" y="0"/>
                 <wp:positionH relativeFrom="column">
-                  <wp:posOffset>-754144</wp:posOffset>
+                  <wp:posOffset>603649</wp:posOffset>
                 </wp:positionH>
                 <wp:positionV relativeFrom="paragraph">
-                  <wp:posOffset>-403526</wp:posOffset>
+                  <wp:posOffset>206805</wp:posOffset>
                 </wp:positionV>
-                <wp:extent cx="1432874" cy="1197204"/>
-                <wp:effectExtent l="0" t="0" r="15240" b="9525"/>
+                <wp:extent cx="1317118" cy="433633"/>
+                <wp:effectExtent l="0" t="0" r="0" b="0"/>
                 <wp:wrapNone/>
-                <wp:docPr id="1225556079" name="Rounded Rectangle 1"/>
+                <wp:docPr id="1662730987" name="Text Box 2"/>
+                <wp:cNvGraphicFramePr/>
+                <a:graphic xmlns:a="http://schemas.openxmlformats.org/drawingml/2006/main">
+                  <a:graphicData uri="http://schemas.microsoft.com/office/word/2010/wordprocessingShape">
+                    <wps:wsp>
+                      <wps:cNvSpPr txBox="1"/>
+                      <wps:spPr>
+                        <a:xfrm>
+                          <a:off x="0" y="0"/>
+                          <a:ext cx="1317118" cy="433633"/>
+                        </a:xfrm>
+                        <a:prstGeom prst="rect">
+                          <a:avLst/>
+                        </a:prstGeom>
+                        <a:noFill/>
+                        <a:ln w="6350">
+                          <a:noFill/>
+                        </a:ln>
+                      </wps:spPr>
+                      <wps:txbx>
+                        <w:txbxContent>
+                          <w:p>
+                            <w:pPr>
+                              <w:jc w:val="center"/>
+                              <w:rPr>
+                                <w:sz w:val="18"/>
+                                <w:szCs w:val="18"/>
+                              </w:rPr>
+                            </w:pPr>
+                            <w:r>
+                              <w:rPr>
+                                <w:sz w:val="20"/>
+                                <w:szCs w:val="20"/>
+                              </w:rPr>
+                              <w:t>Invalid email/password</w:t>
+                            </w:r>
+                          </w:p>
+                        </w:txbxContent>
+                      </wps:txbx>
+                      <wps:bodyPr rot="0" spcFirstLastPara="0" vertOverflow="overflow" horzOverflow="overflow" vert="horz" wrap="square" lIns="91440" tIns="45720" rIns="91440" bIns="45720" numCol="1" spcCol="0" rtlCol="0" fromWordArt="0" anchor="t" anchorCtr="0" forceAA="0" compatLnSpc="1">
+                        <a:prstTxWarp prst="textNoShape">
+                          <a:avLst/>
+                        </a:prstTxWarp>
+                        <a:noAutofit/>
+                      </wps:bodyPr>
+                    </wps:wsp>
+                  </a:graphicData>
+                </a:graphic>
+                <wp14:sizeRelH relativeFrom="margin">
+                  <wp14:pctWidth>0</wp14:pctWidth>
+                </wp14:sizeRelH>
+                <wp14:sizeRelV relativeFrom="margin">
+                  <wp14:pctHeight>0</wp14:pctHeight>
+                </wp14:sizeRelV>
+              </wp:anchor>
+            </w:drawing>
+          </mc:Choice>
+          <mc:Fallback>
+            <w:pict>
+              <v:shapetype w14:anchorId="0BBBCA29" id="_x0000_t202" coordsize="21600,21600" o:spt="202" path="m,l,21600r21600,l21600,xe">
+                <v:stroke joinstyle="miter"/>
+                <v:path gradientshapeok="t" o:connecttype="rect"/>
+              </v:shapetype>
+              <v:shape id="Text Box 2" o:spid="_x0000_s1026" type="#_x0000_t202" style="position:absolute;margin-left:47.55pt;margin-top:16.3pt;width:103.7pt;height:34.15pt;z-index:251723776;visibility:visible;mso-wrap-style:square;mso-width-percent:0;mso-height-percent:0;mso-wrap-distance-left:9pt;mso-wrap-distance-top:0;mso-wrap-distance-right:9pt;mso-wrap-distance-bottom:0;mso-position-horizontal:absolute;mso-position-horizontal-relative:text;mso-position-vertical:absolute;mso-position-vertical-relative:text;mso-width-percent:0;mso-height-percent:0;mso-width-relative:margin;mso-height-relative:margin;v-text-anchor:top" o:gfxdata="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" filled="f" stroked="f" strokeweight=".5pt">
+                <v:textbox>
+                  <w:txbxContent>
+                    <w:p>
+                      <w:pPr>
+                        <w:jc w:val="center"/>
+                        <w:rPr>
+                          <w:sz w:val="18"/>
+                          <w:szCs w:val="18"/>
+                        </w:rPr>
+                      </w:pPr>
+                      <w:r>
+                        <w:rPr>
+                          <w:sz w:val="20"/>
+                          <w:szCs w:val="20"/>
+                        </w:rPr>
+                        <w:t>Invalid email/password</w:t>
+                      </w:r>
+                    </w:p>
+                  </w:txbxContent>
+                </v:textbox>
+              </v:shape>
+            </w:pict>
+          </mc:Fallback>
+        </mc:AlternateContent>
+      </w:r>
+      <w:r>
+        <w:rPr>
+          <w:noProof/>
+          <w:sz w:val="36"/>
+          <w:szCs w:val="36"/>
+        </w:rPr>
+        <mc:AlternateContent>
+          <mc:Choice Requires="wps">
+            <w:drawing>
+              <wp:anchor distT="0" distB="0" distL="114300" distR="114300" simplePos="0" relativeHeight="251721728" behindDoc="0" locked="0" layoutInCell="1" allowOverlap="1" wp14:anchorId="1BABC557" wp14:editId="16C95288">
+                <wp:simplePos x="0" y="0"/>
+                <wp:positionH relativeFrom="column">
+                  <wp:posOffset>1594930</wp:posOffset>
+                </wp:positionH>
+                <wp:positionV relativeFrom="paragraph">
+                  <wp:posOffset>292334</wp:posOffset>
+                </wp:positionV>
+                <wp:extent cx="904240" cy="996315"/>
+                <wp:effectExtent l="0" t="0" r="22860" b="0"/>
+                <wp:wrapNone/>
+                <wp:docPr id="1245605898" name="Circular Arrow 13"/>
                 <wp:cNvGraphicFramePr/>
                 <a:graphic xmlns:a="http://schemas.openxmlformats.org/drawingml/2006/main">
                   <a:graphicData uri="http://schemas.microsoft.com/office/word/2010/wordprocessingShape">
                     <wps:wsp>
                       <wps:cNvSpPr/>
                       <wps:spPr>
-                        <a:xfrm>
+                        <a:xfrm rot="920515">
                           <a:off x="0" y="0"/>
-                          <a:ext cx="1432874" cy="1197204"/>
+                          <a:ext cx="904240" cy="996315"/>
                         </a:xfrm>
-                        <a:prstGeom prst="roundRect">
-                          <a:avLst/>
+                        <a:prstGeom prst="circularArrow">
+                          <a:avLst>
+                            <a:gd name="adj1" fmla="val 12500"/>
+                            <a:gd name="adj2" fmla="val 1142319"/>
+                            <a:gd name="adj3" fmla="val 20457681"/>
+                            <a:gd name="adj4" fmla="val 5153848"/>
+                            <a:gd name="adj5" fmla="val 12500"/>
+                          </a:avLst>
                         </a:prstGeom>
                       </wps:spPr>
                       <wps:style>
@@ -74,14 +208,139 @@
                     </wps:wsp>
                   </a:graphicData>
                 </a:graphic>
+                <wp14:sizeRelV relativeFrom="margin">
+                  <wp14:pctHeight>0</wp14:pctHeight>
+                </wp14:sizeRelV>
               </wp:anchor>
             </w:drawing>
           </mc:Choice>
           <mc:Fallback>
             <w:pict>
-              <v:roundrect w14:anchorId="5FE61E58" id="Rounded Rectangle 1" o:spid="_x0000_s1026" style="position:absolute;margin-left:-59.4pt;margin-top:-31.75pt;width:112.8pt;height:94.25pt;z-index:251664384;visibility:visible;mso-wrap-style:square;mso-wrap-distance-left:9pt;mso-wrap-distance-top:0;mso-wrap-distance-right:9pt;mso-wrap-distance-bottom:0;mso-position-horizontal:absolute;mso-position-horizontal-relative:text;mso-position-vertical:absolute;mso-position-vertical-relative:text;v-text-anchor:middle" arcsize="10923f" o:gfxdata="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" fillcolor="#4472c4 [3204]" strokecolor="#09101d [484]" strokeweight="1pt">
+              <v:shape w14:anchorId="587EB02B" id="Circular Arrow 13" o:spid="_x0000_s1026" style="position:absolute;margin-left:125.6pt;margin-top:23pt;width:71.2pt;height:78.45pt;rotation:1005448fd;z-index:251721728;visibility:visible;mso-wrap-style:square;mso-height-percent:0;mso-wrap-distance-left:9pt;mso-wrap-distance-top:0;mso-wrap-distance-right:9pt;mso-wrap-distance-bottom:0;mso-position-horizontal:absolute;mso-position-horizontal-relative:text;mso-position-vertical:absolute;mso-position-vertical-relative:text;mso-height-percent:0;mso-height-relative:margin;v-text-anchor:middle" coordsize="904240,996315" o:gfxdata="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" path="m483696,938391c273264,957202,86677,788243,59747,554496,34013,331133,162947,121927,359007,68922,568552,12271,780145,153368,834801,386197r54794,l791210,498157,663535,386197r54253,c665139,217243,505551,128807,359549,187678,230329,239782,151744,392028,172968,549151v22984,170154,155043,290799,302640,276482l483696,938391xe" fillcolor="#4472c4 [3204]" strokecolor="#09101d [484]" strokeweight="1pt">
                 <v:stroke joinstyle="miter"/>
-              </v:roundrect>
+                <v:path arrowok="t" o:connecttype="custom" o:connectlocs="483696,938391;59747,554496;359007,68922;834801,386197;889595,386197;791210,498157;663535,386197;717788,386197;359549,187678;172968,549151;475608,825633;483696,938391" o:connectangles="0,0,0,0,0,0,0,0,0,0,0,0"/>
+              </v:shape>
+            </w:pict>
+          </mc:Fallback>
+        </mc:AlternateContent>
+      </w:r>
+    </w:p>
+    <w:p>
+      <w:pPr>
+        <w:rPr>
+          <w:sz w:val="36"/>
+          <w:szCs w:val="36"/>
+        </w:rPr>
+      </w:pPr>
+    </w:p>
+    <w:p>
+      <w:pPr>
+        <w:rPr>
+          <w:sz w:val="36"/>
+          <w:szCs w:val="36"/>
+        </w:rPr>
+      </w:pPr>
+      <w:r>
+        <w:rPr>
+          <w:noProof/>
+          <w:sz w:val="36"/>
+          <w:szCs w:val="36"/>
+        </w:rPr>
+        <mc:AlternateContent>
+          <mc:Choice Requires="wps">
+            <w:drawing>
+              <wp:anchor distT="0" distB="0" distL="114300" distR="114300" simplePos="0" relativeHeight="251719680" behindDoc="0" locked="0" layoutInCell="1" allowOverlap="1" wp14:anchorId="3B722817" wp14:editId="7E0BC64D">
+                <wp:simplePos x="0" y="0"/>
+                <wp:positionH relativeFrom="column">
+                  <wp:posOffset>339365</wp:posOffset>
+                </wp:positionH>
+                <wp:positionV relativeFrom="paragraph">
+                  <wp:posOffset>3636920</wp:posOffset>
+                </wp:positionV>
+                <wp:extent cx="1244476" cy="637950"/>
+                <wp:effectExtent l="0" t="0" r="0" b="0"/>
+                <wp:wrapNone/>
+                <wp:docPr id="1023648759" name="Text Box 2"/>
+                <wp:cNvGraphicFramePr/>
+                <a:graphic xmlns:a="http://schemas.openxmlformats.org/drawingml/2006/main">
+                  <a:graphicData uri="http://schemas.microsoft.com/office/word/2010/wordprocessingShape">
+                    <wps:wsp>
+                      <wps:cNvSpPr txBox="1"/>
+                      <wps:spPr>
+                        <a:xfrm>
+                          <a:off x="0" y="0"/>
+                          <a:ext cx="1244476" cy="637950"/>
+                        </a:xfrm>
+                        <a:prstGeom prst="rect">
+                          <a:avLst/>
+                        </a:prstGeom>
+                        <a:noFill/>
+                        <a:ln w="6350">
+                          <a:noFill/>
+                        </a:ln>
+                      </wps:spPr>
+                      <wps:txbx>
+                        <w:txbxContent>
+                          <w:p>
+                            <w:pPr>
+                              <w:jc w:val="center"/>
+                              <w:rPr>
+                                <w:sz w:val="18"/>
+                                <w:szCs w:val="18"/>
+                              </w:rPr>
+                            </w:pPr>
+                            <w:r>
+                              <w:rPr>
+                                <w:sz w:val="20"/>
+                                <w:szCs w:val="20"/>
+                              </w:rPr>
+                              <w:t>Change details (email, password, personal)</w:t>
+                            </w:r>
+                          </w:p>
+                        </w:txbxContent>
+                      </wps:txbx>
+                      <wps:bodyPr rot="0" spcFirstLastPara="0" vertOverflow="overflow" horzOverflow="overflow" vert="horz" wrap="square" lIns="91440" tIns="45720" rIns="91440" bIns="45720" numCol="1" spcCol="0" rtlCol="0" fromWordArt="0" anchor="t" anchorCtr="0" forceAA="0" compatLnSpc="1">
+                        <a:prstTxWarp prst="textNoShape">
+                          <a:avLst/>
+                        </a:prstTxWarp>
+                        <a:noAutofit/>
+                      </wps:bodyPr>
+                    </wps:wsp>
+                  </a:graphicData>
+                </a:graphic>
+                <wp14:sizeRelH relativeFrom="margin">
+                  <wp14:pctWidth>0</wp14:pctWidth>
+                </wp14:sizeRelH>
+                <wp14:sizeRelV relativeFrom="margin">
+                  <wp14:pctHeight>0</wp14:pctHeight>
+                </wp14:sizeRelV>
+              </wp:anchor>
+            </w:drawing>
+          </mc:Choice>
+          <mc:Fallback>
+            <w:pict>
+              <v:shape w14:anchorId="3B722817" id="_x0000_s1027" type="#_x0000_t202" style="position:absolute;margin-left:26.7pt;margin-top:286.35pt;width:98pt;height:50.25pt;z-index:251719680;visibility:visible;mso-wrap-style:square;mso-width-percent:0;mso-height-percent:0;mso-wrap-distance-left:9pt;mso-wrap-distance-top:0;mso-wrap-distance-right:9pt;mso-wrap-distance-bottom:0;mso-position-horizontal:absolute;mso-position-horizontal-relative:text;mso-position-vertical:absolute;mso-position-vertical-relative:text;mso-width-percent:0;mso-height-percent:0;mso-width-relative:margin;mso-height-relative:margin;v-text-anchor:top" o:gfxdata="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" filled="f" stroked="f" strokeweight=".5pt">
+                <v:textbox>
+                  <w:txbxContent>
+                    <w:p>
+                      <w:pPr>
+                        <w:jc w:val="center"/>
+                        <w:rPr>
+                          <w:sz w:val="18"/>
+                          <w:szCs w:val="18"/>
+                        </w:rPr>
+                      </w:pPr>
+                      <w:r>
+                        <w:rPr>
+                          <w:sz w:val="20"/>
+                          <w:szCs w:val="20"/>
+                        </w:rPr>
+                        <w:t>Change details (email, password, personal)</w:t>
+                      </w:r>
+                    </w:p>
+                  </w:txbxContent>
+                </v:textbox>
+              </v:shape>
             </w:pict>
           </mc:Fallback>
         </mc:AlternateContent>
@@ -95,30 +354,36 @@
         <mc:AlternateContent>
           <mc:Choice Requires="wps">
             <w:drawing>
-              <wp:anchor distT="0" distB="0" distL="114300" distR="114300" simplePos="0" relativeHeight="251666432" behindDoc="0" locked="0" layoutInCell="1" allowOverlap="1" wp14:anchorId="61572575" wp14:editId="53E9813A">
+              <wp:anchor distT="0" distB="0" distL="114300" distR="114300" simplePos="0" relativeHeight="251717632" behindDoc="0" locked="0" layoutInCell="1" allowOverlap="1" wp14:anchorId="0E92DE0E" wp14:editId="2CB25701">
                 <wp:simplePos x="0" y="0"/>
                 <wp:positionH relativeFrom="column">
-                  <wp:posOffset>-667732</wp:posOffset>
+                  <wp:posOffset>855923</wp:posOffset>
                 </wp:positionH>
                 <wp:positionV relativeFrom="paragraph">
-                  <wp:posOffset>-469848</wp:posOffset>
+                  <wp:posOffset>2695920</wp:posOffset>
                 </wp:positionV>
-                <wp:extent cx="1432874" cy="1197204"/>
-                <wp:effectExtent l="0" t="0" r="15240" b="9525"/>
+                <wp:extent cx="904240" cy="996315"/>
+                <wp:effectExtent l="12700" t="0" r="0" b="0"/>
                 <wp:wrapNone/>
-                <wp:docPr id="860994875" name="Rounded Rectangle 1"/>
+                <wp:docPr id="785224111" name="Circular Arrow 13"/>
                 <wp:cNvGraphicFramePr/>
                 <a:graphic xmlns:a="http://schemas.openxmlformats.org/drawingml/2006/main">
                   <a:graphicData uri="http://schemas.microsoft.com/office/word/2010/wordprocessingShape">
                     <wps:wsp>
                       <wps:cNvSpPr/>
                       <wps:spPr>
-                        <a:xfrm>
+                        <a:xfrm rot="10971496">
                           <a:off x="0" y="0"/>
-                          <a:ext cx="1432874" cy="1197204"/>
+                          <a:ext cx="904240" cy="996315"/>
                         </a:xfrm>
-                        <a:prstGeom prst="roundRect">
-                          <a:avLst/>
+                        <a:prstGeom prst="circularArrow">
+                          <a:avLst>
+                            <a:gd name="adj1" fmla="val 12500"/>
+                            <a:gd name="adj2" fmla="val 1142319"/>
+                            <a:gd name="adj3" fmla="val 20457681"/>
+                            <a:gd name="adj4" fmla="val 5153848"/>
+                            <a:gd name="adj5" fmla="val 12500"/>
+                          </a:avLst>
                         </a:prstGeom>
                       </wps:spPr>
                       <wps:style>
@@ -146,12 +411,1393 @@
                     </wps:wsp>
                   </a:graphicData>
                 </a:graphic>
+                <wp14:sizeRelV relativeFrom="margin">
+                  <wp14:pctHeight>0</wp14:pctHeight>
+                </wp14:sizeRelV>
               </wp:anchor>
             </w:drawing>
           </mc:Choice>
           <mc:Fallback>
             <w:pict>
-              <v:roundrect w14:anchorId="65933D7C" id="Rounded Rectangle 1" o:spid="_x0000_s1026" style="position:absolute;margin-left:-52.6pt;margin-top:-37pt;width:112.8pt;height:94.25pt;z-index:251666432;visibility:visible;mso-wrap-style:square;mso-wrap-distance-left:9pt;mso-wrap-distance-top:0;mso-wrap-distance-right:9pt;mso-wrap-distance-bottom:0;mso-position-horizontal:absolute;mso-position-horizontal-relative:text;mso-position-vertical:absolute;mso-position-vertical-relative:text;v-text-anchor:middle" arcsize="10923f" o:gfxdata="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" fillcolor="#4472c4 [3204]" strokecolor="#09101d [484]" strokeweight="1pt">
+              <v:shape w14:anchorId="755928D4" id="Circular Arrow 13" o:spid="_x0000_s1026" style="position:absolute;margin-left:67.4pt;margin-top:212.3pt;width:71.2pt;height:78.45pt;rotation:-11609161fd;z-index:251717632;visibility:visible;mso-wrap-style:square;mso-height-percent:0;mso-wrap-distance-left:9pt;mso-wrap-distance-top:0;mso-wrap-distance-right:9pt;mso-wrap-distance-bottom:0;mso-position-horizontal:absolute;mso-position-horizontal-relative:text;mso-position-vertical:absolute;mso-position-vertical-relative:text;mso-height-percent:0;mso-height-relative:margin;v-text-anchor:middle" coordsize="904240,996315" o:gfxdata="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" path="m483696,938391c273264,957202,86677,788243,59747,554496,34013,331133,162947,121927,359007,68922,568552,12271,780145,153368,834801,386197r54794,l791210,498157,663535,386197r54253,c665139,217243,505551,128807,359549,187678,230329,239782,151744,392028,172968,549151v22984,170154,155043,290799,302640,276482l483696,938391xe" fillcolor="#4472c4 [3204]" strokecolor="#09101d [484]" strokeweight="1pt">
+                <v:stroke joinstyle="miter"/>
+                <v:path arrowok="t" o:connecttype="custom" o:connectlocs="483696,938391;59747,554496;359007,68922;834801,386197;889595,386197;791210,498157;663535,386197;717788,386197;359549,187678;172968,549151;475608,825633;483696,938391" o:connectangles="0,0,0,0,0,0,0,0,0,0,0,0"/>
+              </v:shape>
+            </w:pict>
+          </mc:Fallback>
+        </mc:AlternateContent>
+      </w:r>
+      <w:r>
+        <w:rPr>
+          <w:noProof/>
+          <w:sz w:val="36"/>
+          <w:szCs w:val="36"/>
+        </w:rPr>
+        <mc:AlternateContent>
+          <mc:Choice Requires="wps">
+            <w:drawing>
+              <wp:anchor distT="0" distB="0" distL="114300" distR="114300" simplePos="0" relativeHeight="251715584" behindDoc="0" locked="0" layoutInCell="1" allowOverlap="1" wp14:anchorId="7ECB5557" wp14:editId="47B527F9">
+                <wp:simplePos x="0" y="0"/>
+                <wp:positionH relativeFrom="column">
+                  <wp:posOffset>100462</wp:posOffset>
+                </wp:positionH>
+                <wp:positionV relativeFrom="paragraph">
+                  <wp:posOffset>733397</wp:posOffset>
+                </wp:positionV>
+                <wp:extent cx="1511275" cy="474129"/>
+                <wp:effectExtent l="0" t="368300" r="0" b="364490"/>
+                <wp:wrapNone/>
+                <wp:docPr id="1954080051" name="Text Box 2"/>
+                <wp:cNvGraphicFramePr/>
+                <a:graphic xmlns:a="http://schemas.openxmlformats.org/drawingml/2006/main">
+                  <a:graphicData uri="http://schemas.microsoft.com/office/word/2010/wordprocessingShape">
+                    <wps:wsp>
+                      <wps:cNvSpPr txBox="1"/>
+                      <wps:spPr>
+                        <a:xfrm rot="19133134">
+                          <a:off x="0" y="0"/>
+                          <a:ext cx="1511275" cy="474129"/>
+                        </a:xfrm>
+                        <a:prstGeom prst="rect">
+                          <a:avLst/>
+                        </a:prstGeom>
+                        <a:noFill/>
+                        <a:ln w="6350">
+                          <a:noFill/>
+                        </a:ln>
+                      </wps:spPr>
+                      <wps:txbx>
+                        <w:txbxContent>
+                          <w:p>
+                            <w:pPr>
+                              <w:jc w:val="center"/>
+                              <w:rPr>
+                                <w:sz w:val="20"/>
+                                <w:szCs w:val="20"/>
+                              </w:rPr>
+                            </w:pPr>
+                            <w:r>
+                              <w:rPr>
+                                <w:sz w:val="20"/>
+                                <w:szCs w:val="20"/>
+                              </w:rPr>
+                              <w:t xml:space="preserve">account </w:t>
+                            </w:r>
+                            <w:r>
+                              <w:rPr>
+                                <w:sz w:val="20"/>
+                                <w:szCs w:val="20"/>
+                              </w:rPr>
+                              <w:t>signed in</w:t>
+                            </w:r>
+                            <w:r>
+                              <w:rPr>
+                                <w:sz w:val="20"/>
+                                <w:szCs w:val="20"/>
+                              </w:rPr>
+                              <w:t xml:space="preserve"> with valid email/password</w:t>
+                            </w:r>
+                          </w:p>
+                          <w:p>
+                            <w:pPr>
+                              <w:rPr>
+                                <w:sz w:val="18"/>
+                                <w:szCs w:val="18"/>
+                              </w:rPr>
+                            </w:pPr>
+                          </w:p>
+                        </w:txbxContent>
+                      </wps:txbx>
+                      <wps:bodyPr rot="0" spcFirstLastPara="0" vertOverflow="overflow" horzOverflow="overflow" vert="horz" wrap="square" lIns="91440" tIns="45720" rIns="91440" bIns="45720" numCol="1" spcCol="0" rtlCol="0" fromWordArt="0" anchor="t" anchorCtr="0" forceAA="0" compatLnSpc="1">
+                        <a:prstTxWarp prst="textNoShape">
+                          <a:avLst/>
+                        </a:prstTxWarp>
+                        <a:noAutofit/>
+                      </wps:bodyPr>
+                    </wps:wsp>
+                  </a:graphicData>
+                </a:graphic>
+                <wp14:sizeRelH relativeFrom="margin">
+                  <wp14:pctWidth>0</wp14:pctWidth>
+                </wp14:sizeRelH>
+                <wp14:sizeRelV relativeFrom="margin">
+                  <wp14:pctHeight>0</wp14:pctHeight>
+                </wp14:sizeRelV>
+              </wp:anchor>
+            </w:drawing>
+          </mc:Choice>
+          <mc:Fallback>
+            <w:pict>
+              <v:shape w14:anchorId="7ECB5557" id="_x0000_s1028" type="#_x0000_t202" style="position:absolute;margin-left:7.9pt;margin-top:57.75pt;width:119pt;height:37.35pt;rotation:-2694476fd;z-index:251715584;visibility:visible;mso-wrap-style:square;mso-width-percent:0;mso-height-percent:0;mso-wrap-distance-left:9pt;mso-wrap-distance-top:0;mso-wrap-distance-right:9pt;mso-wrap-distance-bottom:0;mso-position-horizontal:absolute;mso-position-horizontal-relative:text;mso-position-vertical:absolute;mso-position-vertical-relative:text;mso-width-percent:0;mso-height-percent:0;mso-width-relative:margin;mso-height-relative:margin;v-text-anchor:top" o:gfxdata="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" filled="f" stroked="f" strokeweight=".5pt">
+                <v:textbox>
+                  <w:txbxContent>
+                    <w:p>
+                      <w:pPr>
+                        <w:jc w:val="center"/>
+                        <w:rPr>
+                          <w:sz w:val="20"/>
+                          <w:szCs w:val="20"/>
+                        </w:rPr>
+                      </w:pPr>
+                      <w:r>
+                        <w:rPr>
+                          <w:sz w:val="20"/>
+                          <w:szCs w:val="20"/>
+                        </w:rPr>
+                        <w:t xml:space="preserve">account </w:t>
+                      </w:r>
+                      <w:r>
+                        <w:rPr>
+                          <w:sz w:val="20"/>
+                          <w:szCs w:val="20"/>
+                        </w:rPr>
+                        <w:t>signed in</w:t>
+                      </w:r>
+                      <w:r>
+                        <w:rPr>
+                          <w:sz w:val="20"/>
+                          <w:szCs w:val="20"/>
+                        </w:rPr>
+                        <w:t xml:space="preserve"> with valid email/password</w:t>
+                      </w:r>
+                    </w:p>
+                    <w:p>
+                      <w:pPr>
+                        <w:rPr>
+                          <w:sz w:val="18"/>
+                          <w:szCs w:val="18"/>
+                        </w:rPr>
+                      </w:pPr>
+                    </w:p>
+                  </w:txbxContent>
+                </v:textbox>
+              </v:shape>
+            </w:pict>
+          </mc:Fallback>
+        </mc:AlternateContent>
+      </w:r>
+      <w:r>
+        <w:rPr>
+          <w:noProof/>
+          <w:sz w:val="36"/>
+          <w:szCs w:val="36"/>
+        </w:rPr>
+        <mc:AlternateContent>
+          <mc:Choice Requires="wps">
+            <w:drawing>
+              <wp:anchor distT="0" distB="0" distL="114300" distR="114300" simplePos="0" relativeHeight="251711488" behindDoc="0" locked="0" layoutInCell="1" allowOverlap="1" wp14:anchorId="21C16F4B" wp14:editId="72472B32">
+                <wp:simplePos x="0" y="0"/>
+                <wp:positionH relativeFrom="column">
+                  <wp:posOffset>1346194</wp:posOffset>
+                </wp:positionH>
+                <wp:positionV relativeFrom="paragraph">
+                  <wp:posOffset>1395245</wp:posOffset>
+                </wp:positionV>
+                <wp:extent cx="791851" cy="273377"/>
+                <wp:effectExtent l="0" t="0" r="0" b="0"/>
+                <wp:wrapNone/>
+                <wp:docPr id="1067795525" name="Text Box 2"/>
+                <wp:cNvGraphicFramePr/>
+                <a:graphic xmlns:a="http://schemas.openxmlformats.org/drawingml/2006/main">
+                  <a:graphicData uri="http://schemas.microsoft.com/office/word/2010/wordprocessingShape">
+                    <wps:wsp>
+                      <wps:cNvSpPr txBox="1"/>
+                      <wps:spPr>
+                        <a:xfrm>
+                          <a:off x="0" y="0"/>
+                          <a:ext cx="791851" cy="273377"/>
+                        </a:xfrm>
+                        <a:prstGeom prst="rect">
+                          <a:avLst/>
+                        </a:prstGeom>
+                        <a:noFill/>
+                        <a:ln w="6350">
+                          <a:noFill/>
+                        </a:ln>
+                      </wps:spPr>
+                      <wps:txbx>
+                        <w:txbxContent>
+                          <w:p>
+                            <w:pPr>
+                              <w:jc w:val="center"/>
+                              <w:rPr>
+                                <w:sz w:val="20"/>
+                                <w:szCs w:val="20"/>
+                              </w:rPr>
+                            </w:pPr>
+                            <w:r>
+                              <w:rPr>
+                                <w:sz w:val="20"/>
+                                <w:szCs w:val="20"/>
+                              </w:rPr>
+                              <w:t>log out</w:t>
+                            </w:r>
+                          </w:p>
+                          <w:p>
+                            <w:pPr>
+                              <w:jc w:val="center"/>
+                              <w:rPr>
+                                <w:sz w:val="18"/>
+                                <w:szCs w:val="18"/>
+                              </w:rPr>
+                            </w:pPr>
+                          </w:p>
+                        </w:txbxContent>
+                      </wps:txbx>
+                      <wps:bodyPr rot="0" spcFirstLastPara="0" vertOverflow="overflow" horzOverflow="overflow" vert="horz" wrap="square" lIns="91440" tIns="45720" rIns="91440" bIns="45720" numCol="1" spcCol="0" rtlCol="0" fromWordArt="0" anchor="t" anchorCtr="0" forceAA="0" compatLnSpc="1">
+                        <a:prstTxWarp prst="textNoShape">
+                          <a:avLst/>
+                        </a:prstTxWarp>
+                        <a:noAutofit/>
+                      </wps:bodyPr>
+                    </wps:wsp>
+                  </a:graphicData>
+                </a:graphic>
+                <wp14:sizeRelH relativeFrom="margin">
+                  <wp14:pctWidth>0</wp14:pctWidth>
+                </wp14:sizeRelH>
+                <wp14:sizeRelV relativeFrom="margin">
+                  <wp14:pctHeight>0</wp14:pctHeight>
+                </wp14:sizeRelV>
+              </wp:anchor>
+            </w:drawing>
+          </mc:Choice>
+          <mc:Fallback>
+            <w:pict>
+              <v:shape w14:anchorId="21C16F4B" id="_x0000_s1029" type="#_x0000_t202" style="position:absolute;margin-left:106pt;margin-top:109.85pt;width:62.35pt;height:21.55pt;z-index:251711488;visibility:visible;mso-wrap-style:square;mso-width-percent:0;mso-height-percent:0;mso-wrap-distance-left:9pt;mso-wrap-distance-top:0;mso-wrap-distance-right:9pt;mso-wrap-distance-bottom:0;mso-position-horizontal:absolute;mso-position-horizontal-relative:text;mso-position-vertical:absolute;mso-position-vertical-relative:text;mso-width-percent:0;mso-height-percent:0;mso-width-relative:margin;mso-height-relative:margin;v-text-anchor:top" o:gfxdata="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" filled="f" stroked="f" strokeweight=".5pt">
+                <v:textbox>
+                  <w:txbxContent>
+                    <w:p>
+                      <w:pPr>
+                        <w:jc w:val="center"/>
+                        <w:rPr>
+                          <w:sz w:val="20"/>
+                          <w:szCs w:val="20"/>
+                        </w:rPr>
+                      </w:pPr>
+                      <w:r>
+                        <w:rPr>
+                          <w:sz w:val="20"/>
+                          <w:szCs w:val="20"/>
+                        </w:rPr>
+                        <w:t>log out</w:t>
+                      </w:r>
+                    </w:p>
+                    <w:p>
+                      <w:pPr>
+                        <w:jc w:val="center"/>
+                        <w:rPr>
+                          <w:sz w:val="18"/>
+                          <w:szCs w:val="18"/>
+                        </w:rPr>
+                      </w:pPr>
+                    </w:p>
+                  </w:txbxContent>
+                </v:textbox>
+              </v:shape>
+            </w:pict>
+          </mc:Fallback>
+        </mc:AlternateContent>
+      </w:r>
+      <w:r>
+        <w:rPr>
+          <w:noProof/>
+          <w:sz w:val="36"/>
+          <w:szCs w:val="36"/>
+        </w:rPr>
+        <mc:AlternateContent>
+          <mc:Choice Requires="wps">
+            <w:drawing>
+              <wp:anchor distT="0" distB="0" distL="114300" distR="114300" simplePos="0" relativeHeight="251713536" behindDoc="0" locked="0" layoutInCell="1" allowOverlap="1" wp14:anchorId="7BE24106" wp14:editId="0ACFE787">
+                <wp:simplePos x="0" y="0"/>
+                <wp:positionH relativeFrom="column">
+                  <wp:posOffset>762910</wp:posOffset>
+                </wp:positionH>
+                <wp:positionV relativeFrom="paragraph">
+                  <wp:posOffset>1241900</wp:posOffset>
+                </wp:positionV>
+                <wp:extent cx="791851" cy="499621"/>
+                <wp:effectExtent l="0" t="0" r="0" b="0"/>
+                <wp:wrapNone/>
+                <wp:docPr id="1241038622" name="Text Box 2"/>
+                <wp:cNvGraphicFramePr/>
+                <a:graphic xmlns:a="http://schemas.openxmlformats.org/drawingml/2006/main">
+                  <a:graphicData uri="http://schemas.microsoft.com/office/word/2010/wordprocessingShape">
+                    <wps:wsp>
+                      <wps:cNvSpPr txBox="1"/>
+                      <wps:spPr>
+                        <a:xfrm>
+                          <a:off x="0" y="0"/>
+                          <a:ext cx="791851" cy="499621"/>
+                        </a:xfrm>
+                        <a:prstGeom prst="rect">
+                          <a:avLst/>
+                        </a:prstGeom>
+                        <a:noFill/>
+                        <a:ln w="6350">
+                          <a:noFill/>
+                        </a:ln>
+                      </wps:spPr>
+                      <wps:txbx>
+                        <w:txbxContent>
+                          <w:p>
+                            <w:pPr>
+                              <w:jc w:val="center"/>
+                              <w:rPr>
+                                <w:sz w:val="18"/>
+                                <w:szCs w:val="18"/>
+                              </w:rPr>
+                            </w:pPr>
+                            <w:r>
+                              <w:rPr>
+                                <w:sz w:val="20"/>
+                                <w:szCs w:val="20"/>
+                              </w:rPr>
+                              <w:t>delete account</w:t>
+                            </w:r>
+                          </w:p>
+                        </w:txbxContent>
+                      </wps:txbx>
+                      <wps:bodyPr rot="0" spcFirstLastPara="0" vertOverflow="overflow" horzOverflow="overflow" vert="horz" wrap="square" lIns="91440" tIns="45720" rIns="91440" bIns="45720" numCol="1" spcCol="0" rtlCol="0" fromWordArt="0" anchor="t" anchorCtr="0" forceAA="0" compatLnSpc="1">
+                        <a:prstTxWarp prst="textNoShape">
+                          <a:avLst/>
+                        </a:prstTxWarp>
+                        <a:noAutofit/>
+                      </wps:bodyPr>
+                    </wps:wsp>
+                  </a:graphicData>
+                </a:graphic>
+                <wp14:sizeRelH relativeFrom="margin">
+                  <wp14:pctWidth>0</wp14:pctWidth>
+                </wp14:sizeRelH>
+                <wp14:sizeRelV relativeFrom="margin">
+                  <wp14:pctHeight>0</wp14:pctHeight>
+                </wp14:sizeRelV>
+              </wp:anchor>
+            </w:drawing>
+          </mc:Choice>
+          <mc:Fallback>
+            <w:pict>
+              <v:shape w14:anchorId="7BE24106" id="_x0000_s1030" type="#_x0000_t202" style="position:absolute;margin-left:60.05pt;margin-top:97.8pt;width:62.35pt;height:39.35pt;z-index:251713536;visibility:visible;mso-wrap-style:square;mso-width-percent:0;mso-height-percent:0;mso-wrap-distance-left:9pt;mso-wrap-distance-top:0;mso-wrap-distance-right:9pt;mso-wrap-distance-bottom:0;mso-position-horizontal:absolute;mso-position-horizontal-relative:text;mso-position-vertical:absolute;mso-position-vertical-relative:text;mso-width-percent:0;mso-height-percent:0;mso-width-relative:margin;mso-height-relative:margin;v-text-anchor:top" o:gfxdata="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" filled="f" stroked="f" strokeweight=".5pt">
+                <v:textbox>
+                  <w:txbxContent>
+                    <w:p>
+                      <w:pPr>
+                        <w:jc w:val="center"/>
+                        <w:rPr>
+                          <w:sz w:val="18"/>
+                          <w:szCs w:val="18"/>
+                        </w:rPr>
+                      </w:pPr>
+                      <w:r>
+                        <w:rPr>
+                          <w:sz w:val="20"/>
+                          <w:szCs w:val="20"/>
+                        </w:rPr>
+                        <w:t>delete account</w:t>
+                      </w:r>
+                    </w:p>
+                  </w:txbxContent>
+                </v:textbox>
+              </v:shape>
+            </w:pict>
+          </mc:Fallback>
+        </mc:AlternateContent>
+      </w:r>
+      <w:r>
+        <w:rPr>
+          <w:noProof/>
+          <w:sz w:val="36"/>
+          <w:szCs w:val="36"/>
+        </w:rPr>
+        <mc:AlternateContent>
+          <mc:Choice Requires="wps">
+            <w:drawing>
+              <wp:anchor distT="0" distB="0" distL="114300" distR="114300" simplePos="0" relativeHeight="251709440" behindDoc="0" locked="0" layoutInCell="1" allowOverlap="1" wp14:anchorId="343B34B1" wp14:editId="542B92EB">
+                <wp:simplePos x="0" y="0"/>
+                <wp:positionH relativeFrom="column">
+                  <wp:posOffset>1300585</wp:posOffset>
+                </wp:positionH>
+                <wp:positionV relativeFrom="paragraph">
+                  <wp:posOffset>1211350</wp:posOffset>
+                </wp:positionV>
+                <wp:extent cx="716064" cy="709891"/>
+                <wp:effectExtent l="0" t="25400" r="33655" b="14605"/>
+                <wp:wrapNone/>
+                <wp:docPr id="1854939989" name="Straight Arrow Connector 8"/>
+                <wp:cNvGraphicFramePr/>
+                <a:graphic xmlns:a="http://schemas.openxmlformats.org/drawingml/2006/main">
+                  <a:graphicData uri="http://schemas.microsoft.com/office/word/2010/wordprocessingShape">
+                    <wps:wsp>
+                      <wps:cNvCnPr/>
+                      <wps:spPr>
+                        <a:xfrm flipV="1">
+                          <a:off x="0" y="0"/>
+                          <a:ext cx="716064" cy="709891"/>
+                        </a:xfrm>
+                        <a:prstGeom prst="straightConnector1">
+                          <a:avLst/>
+                        </a:prstGeom>
+                        <a:ln>
+                          <a:tailEnd type="triangle"/>
+                        </a:ln>
+                      </wps:spPr>
+                      <wps:style>
+                        <a:lnRef idx="1">
+                          <a:schemeClr val="accent1"/>
+                        </a:lnRef>
+                        <a:fillRef idx="0">
+                          <a:schemeClr val="accent1"/>
+                        </a:fillRef>
+                        <a:effectRef idx="0">
+                          <a:schemeClr val="accent1"/>
+                        </a:effectRef>
+                        <a:fontRef idx="minor">
+                          <a:schemeClr val="tx1"/>
+                        </a:fontRef>
+                      </wps:style>
+                      <wps:bodyPr/>
+                    </wps:wsp>
+                  </a:graphicData>
+                </a:graphic>
+                <wp14:sizeRelH relativeFrom="margin">
+                  <wp14:pctWidth>0</wp14:pctWidth>
+                </wp14:sizeRelH>
+                <wp14:sizeRelV relativeFrom="margin">
+                  <wp14:pctHeight>0</wp14:pctHeight>
+                </wp14:sizeRelV>
+              </wp:anchor>
+            </w:drawing>
+          </mc:Choice>
+          <mc:Fallback>
+            <w:pict>
+              <v:shapetype w14:anchorId="1FBE1FD2" id="_x0000_t32" coordsize="21600,21600" o:spt="32" o:oned="t" path="m,l21600,21600e" filled="f">
+                <v:path arrowok="t" fillok="f" o:connecttype="none"/>
+                <o:lock v:ext="edit" shapetype="t"/>
+              </v:shapetype>
+              <v:shape id="Straight Arrow Connector 8" o:spid="_x0000_s1026" type="#_x0000_t32" style="position:absolute;margin-left:102.4pt;margin-top:95.4pt;width:56.4pt;height:55.9pt;flip:y;z-index:251709440;visibility:visible;mso-wrap-style:square;mso-width-percent:0;mso-height-percent:0;mso-wrap-distance-left:9pt;mso-wrap-distance-top:0;mso-wrap-distance-right:9pt;mso-wrap-distance-bottom:0;mso-position-horizontal:absolute;mso-position-horizontal-relative:text;mso-position-vertical:absolute;mso-position-vertical-relative:text;mso-width-percent:0;mso-height-percent:0;mso-width-relative:margin;mso-height-relative:margin" o:gfxdata="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" strokecolor="#4472c4 [3204]" strokeweight=".5pt">
+                <v:stroke endarrow="block" joinstyle="miter"/>
+              </v:shape>
+            </w:pict>
+          </mc:Fallback>
+        </mc:AlternateContent>
+      </w:r>
+      <w:r>
+        <w:rPr>
+          <w:noProof/>
+          <w:sz w:val="36"/>
+          <w:szCs w:val="36"/>
+        </w:rPr>
+        <mc:AlternateContent>
+          <mc:Choice Requires="wps">
+            <w:drawing>
+              <wp:anchor distT="0" distB="0" distL="114300" distR="114300" simplePos="0" relativeHeight="251705344" behindDoc="0" locked="0" layoutInCell="1" allowOverlap="1" wp14:anchorId="7AD892D8" wp14:editId="15F29E3D">
+                <wp:simplePos x="0" y="0"/>
+                <wp:positionH relativeFrom="column">
+                  <wp:posOffset>763571</wp:posOffset>
+                </wp:positionH>
+                <wp:positionV relativeFrom="paragraph">
+                  <wp:posOffset>915713</wp:posOffset>
+                </wp:positionV>
+                <wp:extent cx="1024144" cy="908714"/>
+                <wp:effectExtent l="0" t="25400" r="30480" b="18415"/>
+                <wp:wrapNone/>
+                <wp:docPr id="1823749870" name="Straight Arrow Connector 8"/>
+                <wp:cNvGraphicFramePr/>
+                <a:graphic xmlns:a="http://schemas.openxmlformats.org/drawingml/2006/main">
+                  <a:graphicData uri="http://schemas.microsoft.com/office/word/2010/wordprocessingShape">
+                    <wps:wsp>
+                      <wps:cNvCnPr/>
+                      <wps:spPr>
+                        <a:xfrm flipV="1">
+                          <a:off x="0" y="0"/>
+                          <a:ext cx="1024144" cy="908714"/>
+                        </a:xfrm>
+                        <a:prstGeom prst="straightConnector1">
+                          <a:avLst/>
+                        </a:prstGeom>
+                        <a:ln>
+                          <a:tailEnd type="triangle"/>
+                        </a:ln>
+                      </wps:spPr>
+                      <wps:style>
+                        <a:lnRef idx="1">
+                          <a:schemeClr val="accent1"/>
+                        </a:lnRef>
+                        <a:fillRef idx="0">
+                          <a:schemeClr val="accent1"/>
+                        </a:fillRef>
+                        <a:effectRef idx="0">
+                          <a:schemeClr val="accent1"/>
+                        </a:effectRef>
+                        <a:fontRef idx="minor">
+                          <a:schemeClr val="tx1"/>
+                        </a:fontRef>
+                      </wps:style>
+                      <wps:bodyPr/>
+                    </wps:wsp>
+                  </a:graphicData>
+                </a:graphic>
+                <wp14:sizeRelH relativeFrom="margin">
+                  <wp14:pctWidth>0</wp14:pctWidth>
+                </wp14:sizeRelH>
+                <wp14:sizeRelV relativeFrom="margin">
+                  <wp14:pctHeight>0</wp14:pctHeight>
+                </wp14:sizeRelV>
+              </wp:anchor>
+            </w:drawing>
+          </mc:Choice>
+          <mc:Fallback>
+            <w:pict>
+              <v:shape w14:anchorId="52CA97A9" id="Straight Arrow Connector 8" o:spid="_x0000_s1026" type="#_x0000_t32" style="position:absolute;margin-left:60.1pt;margin-top:72.1pt;width:80.65pt;height:71.55pt;flip:y;z-index:251705344;visibility:visible;mso-wrap-style:square;mso-width-percent:0;mso-height-percent:0;mso-wrap-distance-left:9pt;mso-wrap-distance-top:0;mso-wrap-distance-right:9pt;mso-wrap-distance-bottom:0;mso-position-horizontal:absolute;mso-position-horizontal-relative:text;mso-position-vertical:absolute;mso-position-vertical-relative:text;mso-width-percent:0;mso-height-percent:0;mso-width-relative:margin;mso-height-relative:margin" o:gfxdata="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" strokecolor="#4472c4 [3204]" strokeweight=".5pt">
+                <v:stroke endarrow="block" joinstyle="miter"/>
+              </v:shape>
+            </w:pict>
+          </mc:Fallback>
+        </mc:AlternateContent>
+      </w:r>
+      <w:r>
+        <w:rPr>
+          <w:noProof/>
+          <w:sz w:val="36"/>
+          <w:szCs w:val="36"/>
+        </w:rPr>
+        <mc:AlternateContent>
+          <mc:Choice Requires="wps">
+            <w:drawing>
+              <wp:anchor distT="0" distB="0" distL="114300" distR="114300" simplePos="0" relativeHeight="251707392" behindDoc="0" locked="0" layoutInCell="1" allowOverlap="1" wp14:anchorId="7028A469" wp14:editId="753FE617">
+                <wp:simplePos x="0" y="0"/>
+                <wp:positionH relativeFrom="column">
+                  <wp:posOffset>131883</wp:posOffset>
+                </wp:positionH>
+                <wp:positionV relativeFrom="paragraph">
+                  <wp:posOffset>384674</wp:posOffset>
+                </wp:positionV>
+                <wp:extent cx="1659209" cy="1439518"/>
+                <wp:effectExtent l="25400" t="0" r="17780" b="34290"/>
+                <wp:wrapNone/>
+                <wp:docPr id="1167867793" name="Straight Arrow Connector 8"/>
+                <wp:cNvGraphicFramePr/>
+                <a:graphic xmlns:a="http://schemas.openxmlformats.org/drawingml/2006/main">
+                  <a:graphicData uri="http://schemas.microsoft.com/office/word/2010/wordprocessingShape">
+                    <wps:wsp>
+                      <wps:cNvCnPr/>
+                      <wps:spPr>
+                        <a:xfrm flipH="1">
+                          <a:off x="0" y="0"/>
+                          <a:ext cx="1659209" cy="1439518"/>
+                        </a:xfrm>
+                        <a:prstGeom prst="straightConnector1">
+                          <a:avLst/>
+                        </a:prstGeom>
+                        <a:ln>
+                          <a:tailEnd type="triangle"/>
+                        </a:ln>
+                      </wps:spPr>
+                      <wps:style>
+                        <a:lnRef idx="1">
+                          <a:schemeClr val="accent1"/>
+                        </a:lnRef>
+                        <a:fillRef idx="0">
+                          <a:schemeClr val="accent1"/>
+                        </a:fillRef>
+                        <a:effectRef idx="0">
+                          <a:schemeClr val="accent1"/>
+                        </a:effectRef>
+                        <a:fontRef idx="minor">
+                          <a:schemeClr val="tx1"/>
+                        </a:fontRef>
+                      </wps:style>
+                      <wps:bodyPr/>
+                    </wps:wsp>
+                  </a:graphicData>
+                </a:graphic>
+                <wp14:sizeRelH relativeFrom="margin">
+                  <wp14:pctWidth>0</wp14:pctWidth>
+                </wp14:sizeRelH>
+                <wp14:sizeRelV relativeFrom="margin">
+                  <wp14:pctHeight>0</wp14:pctHeight>
+                </wp14:sizeRelV>
+              </wp:anchor>
+            </w:drawing>
+          </mc:Choice>
+          <mc:Fallback>
+            <w:pict>
+              <v:shape w14:anchorId="52475DAE" id="Straight Arrow Connector 8" o:spid="_x0000_s1026" type="#_x0000_t32" style="position:absolute;margin-left:10.4pt;margin-top:30.3pt;width:130.65pt;height:113.35pt;flip:x;z-index:251707392;visibility:visible;mso-wrap-style:square;mso-width-percent:0;mso-height-percent:0;mso-wrap-distance-left:9pt;mso-wrap-distance-top:0;mso-wrap-distance-right:9pt;mso-wrap-distance-bottom:0;mso-position-horizontal:absolute;mso-position-horizontal-relative:text;mso-position-vertical:absolute;mso-position-vertical-relative:text;mso-width-percent:0;mso-height-percent:0;mso-width-relative:margin;mso-height-relative:margin" o:gfxdata="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" strokecolor="#4472c4 [3204]" strokeweight=".5pt">
+                <v:stroke endarrow="block" joinstyle="miter"/>
+              </v:shape>
+            </w:pict>
+          </mc:Fallback>
+        </mc:AlternateContent>
+      </w:r>
+      <w:r>
+        <w:rPr>
+          <w:noProof/>
+          <w:sz w:val="36"/>
+          <w:szCs w:val="36"/>
+        </w:rPr>
+        <mc:AlternateContent>
+          <mc:Choice Requires="wps">
+            <w:drawing>
+              <wp:anchor distT="0" distB="0" distL="114300" distR="114300" simplePos="0" relativeHeight="251695104" behindDoc="0" locked="0" layoutInCell="1" allowOverlap="1" wp14:anchorId="0F9CF437" wp14:editId="2D20EC30">
+                <wp:simplePos x="0" y="0"/>
+                <wp:positionH relativeFrom="column">
+                  <wp:posOffset>2677690</wp:posOffset>
+                </wp:positionH>
+                <wp:positionV relativeFrom="paragraph">
+                  <wp:posOffset>2200910</wp:posOffset>
+                </wp:positionV>
+                <wp:extent cx="725399" cy="546434"/>
+                <wp:effectExtent l="0" t="0" r="0" b="0"/>
+                <wp:wrapNone/>
+                <wp:docPr id="1663971923" name="Text Box 2"/>
+                <wp:cNvGraphicFramePr/>
+                <a:graphic xmlns:a="http://schemas.openxmlformats.org/drawingml/2006/main">
+                  <a:graphicData uri="http://schemas.microsoft.com/office/word/2010/wordprocessingShape">
+                    <wps:wsp>
+                      <wps:cNvSpPr txBox="1"/>
+                      <wps:spPr>
+                        <a:xfrm>
+                          <a:off x="0" y="0"/>
+                          <a:ext cx="725399" cy="546434"/>
+                        </a:xfrm>
+                        <a:prstGeom prst="rect">
+                          <a:avLst/>
+                        </a:prstGeom>
+                        <a:noFill/>
+                        <a:ln w="6350">
+                          <a:noFill/>
+                        </a:ln>
+                      </wps:spPr>
+                      <wps:txbx>
+                        <w:txbxContent>
+                          <w:p>
+                            <w:pPr>
+                              <w:jc w:val="center"/>
+                              <w:rPr>
+                                <w:sz w:val="20"/>
+                                <w:szCs w:val="20"/>
+                              </w:rPr>
+                            </w:pPr>
+                            <w:r>
+                              <w:rPr>
+                                <w:sz w:val="20"/>
+                                <w:szCs w:val="20"/>
+                              </w:rPr>
+                              <w:t>forgot password</w:t>
+                            </w:r>
+                          </w:p>
+                          <w:p>
+                            <w:pPr>
+                              <w:jc w:val="center"/>
+                              <w:rPr>
+                                <w:sz w:val="18"/>
+                                <w:szCs w:val="18"/>
+                              </w:rPr>
+                            </w:pPr>
+                          </w:p>
+                        </w:txbxContent>
+                      </wps:txbx>
+                      <wps:bodyPr rot="0" spcFirstLastPara="0" vertOverflow="overflow" horzOverflow="overflow" vert="horz" wrap="square" lIns="91440" tIns="45720" rIns="91440" bIns="45720" numCol="1" spcCol="0" rtlCol="0" fromWordArt="0" anchor="t" anchorCtr="0" forceAA="0" compatLnSpc="1">
+                        <a:prstTxWarp prst="textNoShape">
+                          <a:avLst/>
+                        </a:prstTxWarp>
+                        <a:noAutofit/>
+                      </wps:bodyPr>
+                    </wps:wsp>
+                  </a:graphicData>
+                </a:graphic>
+                <wp14:sizeRelH relativeFrom="margin">
+                  <wp14:pctWidth>0</wp14:pctWidth>
+                </wp14:sizeRelH>
+                <wp14:sizeRelV relativeFrom="margin">
+                  <wp14:pctHeight>0</wp14:pctHeight>
+                </wp14:sizeRelV>
+              </wp:anchor>
+            </w:drawing>
+          </mc:Choice>
+          <mc:Fallback>
+            <w:pict>
+              <v:shape w14:anchorId="0F9CF437" id="_x0000_s1031" type="#_x0000_t202" style="position:absolute;margin-left:210.85pt;margin-top:173.3pt;width:57.1pt;height:43.05pt;z-index:251695104;visibility:visible;mso-wrap-style:square;mso-width-percent:0;mso-height-percent:0;mso-wrap-distance-left:9pt;mso-wrap-distance-top:0;mso-wrap-distance-right:9pt;mso-wrap-distance-bottom:0;mso-position-horizontal:absolute;mso-position-horizontal-relative:text;mso-position-vertical:absolute;mso-position-vertical-relative:text;mso-width-percent:0;mso-height-percent:0;mso-width-relative:margin;mso-height-relative:margin;v-text-anchor:top" o:gfxdata="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" filled="f" stroked="f" strokeweight=".5pt">
+                <v:textbox>
+                  <w:txbxContent>
+                    <w:p>
+                      <w:pPr>
+                        <w:jc w:val="center"/>
+                        <w:rPr>
+                          <w:sz w:val="20"/>
+                          <w:szCs w:val="20"/>
+                        </w:rPr>
+                      </w:pPr>
+                      <w:r>
+                        <w:rPr>
+                          <w:sz w:val="20"/>
+                          <w:szCs w:val="20"/>
+                        </w:rPr>
+                        <w:t>forgot password</w:t>
+                      </w:r>
+                    </w:p>
+                    <w:p>
+                      <w:pPr>
+                        <w:jc w:val="center"/>
+                        <w:rPr>
+                          <w:sz w:val="18"/>
+                          <w:szCs w:val="18"/>
+                        </w:rPr>
+                      </w:pPr>
+                    </w:p>
+                  </w:txbxContent>
+                </v:textbox>
+              </v:shape>
+            </w:pict>
+          </mc:Fallback>
+        </mc:AlternateContent>
+      </w:r>
+      <w:r>
+        <w:rPr>
+          <w:noProof/>
+          <w:sz w:val="36"/>
+          <w:szCs w:val="36"/>
+        </w:rPr>
+        <mc:AlternateContent>
+          <mc:Choice Requires="wps">
+            <w:drawing>
+              <wp:anchor distT="0" distB="0" distL="114300" distR="114300" simplePos="0" relativeHeight="251701248" behindDoc="0" locked="0" layoutInCell="1" allowOverlap="1" wp14:anchorId="55C578DB" wp14:editId="3F708705">
+                <wp:simplePos x="0" y="0"/>
+                <wp:positionH relativeFrom="column">
+                  <wp:posOffset>2246270</wp:posOffset>
+                </wp:positionH>
+                <wp:positionV relativeFrom="paragraph">
+                  <wp:posOffset>1333898</wp:posOffset>
+                </wp:positionV>
+                <wp:extent cx="45719" cy="2177415"/>
+                <wp:effectExtent l="63500" t="25400" r="43815" b="6985"/>
+                <wp:wrapNone/>
+                <wp:docPr id="713500795" name="Straight Arrow Connector 9"/>
+                <wp:cNvGraphicFramePr/>
+                <a:graphic xmlns:a="http://schemas.openxmlformats.org/drawingml/2006/main">
+                  <a:graphicData uri="http://schemas.microsoft.com/office/word/2010/wordprocessingShape">
+                    <wps:wsp>
+                      <wps:cNvCnPr/>
+                      <wps:spPr>
+                        <a:xfrm flipH="1" flipV="1">
+                          <a:off x="0" y="0"/>
+                          <a:ext cx="45719" cy="2177415"/>
+                        </a:xfrm>
+                        <a:prstGeom prst="straightConnector1">
+                          <a:avLst/>
+                        </a:prstGeom>
+                        <a:ln>
+                          <a:tailEnd type="triangle"/>
+                        </a:ln>
+                      </wps:spPr>
+                      <wps:style>
+                        <a:lnRef idx="1">
+                          <a:schemeClr val="accent1"/>
+                        </a:lnRef>
+                        <a:fillRef idx="0">
+                          <a:schemeClr val="accent1"/>
+                        </a:fillRef>
+                        <a:effectRef idx="0">
+                          <a:schemeClr val="accent1"/>
+                        </a:effectRef>
+                        <a:fontRef idx="minor">
+                          <a:schemeClr val="tx1"/>
+                        </a:fontRef>
+                      </wps:style>
+                      <wps:bodyPr/>
+                    </wps:wsp>
+                  </a:graphicData>
+                </a:graphic>
+                <wp14:sizeRelH relativeFrom="margin">
+                  <wp14:pctWidth>0</wp14:pctWidth>
+                </wp14:sizeRelH>
+                <wp14:sizeRelV relativeFrom="margin">
+                  <wp14:pctHeight>0</wp14:pctHeight>
+                </wp14:sizeRelV>
+              </wp:anchor>
+            </w:drawing>
+          </mc:Choice>
+          <mc:Fallback>
+            <w:pict>
+              <v:shape w14:anchorId="5307198C" id="Straight Arrow Connector 9" o:spid="_x0000_s1026" type="#_x0000_t32" style="position:absolute;margin-left:176.85pt;margin-top:105.05pt;width:3.6pt;height:171.45pt;flip:x y;z-index:251701248;visibility:visible;mso-wrap-style:square;mso-width-percent:0;mso-height-percent:0;mso-wrap-distance-left:9pt;mso-wrap-distance-top:0;mso-wrap-distance-right:9pt;mso-wrap-distance-bottom:0;mso-position-horizontal:absolute;mso-position-horizontal-relative:text;mso-position-vertical:absolute;mso-position-vertical-relative:text;mso-width-percent:0;mso-height-percent:0;mso-width-relative:margin;mso-height-relative:margin" o:gfxdata="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" strokecolor="#4472c4 [3204]" strokeweight=".5pt">
+                <v:stroke endarrow="block" joinstyle="miter"/>
+              </v:shape>
+            </w:pict>
+          </mc:Fallback>
+        </mc:AlternateContent>
+      </w:r>
+      <w:r>
+        <w:rPr>
+          <w:noProof/>
+          <w:sz w:val="36"/>
+          <w:szCs w:val="36"/>
+        </w:rPr>
+        <mc:AlternateContent>
+          <mc:Choice Requires="wps">
+            <w:drawing>
+              <wp:anchor distT="0" distB="0" distL="114300" distR="114300" simplePos="0" relativeHeight="251693056" behindDoc="0" locked="0" layoutInCell="1" allowOverlap="1" wp14:anchorId="7AA2EFE3" wp14:editId="3EBB4A34">
+                <wp:simplePos x="0" y="0"/>
+                <wp:positionH relativeFrom="column">
+                  <wp:posOffset>3021075</wp:posOffset>
+                </wp:positionH>
+                <wp:positionV relativeFrom="paragraph">
+                  <wp:posOffset>1330625</wp:posOffset>
+                </wp:positionV>
+                <wp:extent cx="52063" cy="2177415"/>
+                <wp:effectExtent l="63500" t="25400" r="37465" b="6985"/>
+                <wp:wrapNone/>
+                <wp:docPr id="1248292608" name="Straight Arrow Connector 9"/>
+                <wp:cNvGraphicFramePr/>
+                <a:graphic xmlns:a="http://schemas.openxmlformats.org/drawingml/2006/main">
+                  <a:graphicData uri="http://schemas.microsoft.com/office/word/2010/wordprocessingShape">
+                    <wps:wsp>
+                      <wps:cNvCnPr/>
+                      <wps:spPr>
+                        <a:xfrm flipH="1" flipV="1">
+                          <a:off x="0" y="0"/>
+                          <a:ext cx="52063" cy="2177415"/>
+                        </a:xfrm>
+                        <a:prstGeom prst="straightConnector1">
+                          <a:avLst/>
+                        </a:prstGeom>
+                        <a:ln>
+                          <a:tailEnd type="triangle"/>
+                        </a:ln>
+                      </wps:spPr>
+                      <wps:style>
+                        <a:lnRef idx="1">
+                          <a:schemeClr val="accent1"/>
+                        </a:lnRef>
+                        <a:fillRef idx="0">
+                          <a:schemeClr val="accent1"/>
+                        </a:fillRef>
+                        <a:effectRef idx="0">
+                          <a:schemeClr val="accent1"/>
+                        </a:effectRef>
+                        <a:fontRef idx="minor">
+                          <a:schemeClr val="tx1"/>
+                        </a:fontRef>
+                      </wps:style>
+                      <wps:bodyPr/>
+                    </wps:wsp>
+                  </a:graphicData>
+                </a:graphic>
+                <wp14:sizeRelH relativeFrom="margin">
+                  <wp14:pctWidth>0</wp14:pctWidth>
+                </wp14:sizeRelH>
+                <wp14:sizeRelV relativeFrom="margin">
+                  <wp14:pctHeight>0</wp14:pctHeight>
+                </wp14:sizeRelV>
+              </wp:anchor>
+            </w:drawing>
+          </mc:Choice>
+          <mc:Fallback>
+            <w:pict>
+              <v:shape w14:anchorId="617FBFDA" id="Straight Arrow Connector 9" o:spid="_x0000_s1026" type="#_x0000_t32" style="position:absolute;margin-left:237.9pt;margin-top:104.75pt;width:4.1pt;height:171.45pt;flip:x y;z-index:251693056;visibility:visible;mso-wrap-style:square;mso-width-percent:0;mso-height-percent:0;mso-wrap-distance-left:9pt;mso-wrap-distance-top:0;mso-wrap-distance-right:9pt;mso-wrap-distance-bottom:0;mso-position-horizontal:absolute;mso-position-horizontal-relative:text;mso-position-vertical:absolute;mso-position-vertical-relative:text;mso-width-percent:0;mso-height-percent:0;mso-width-relative:margin;mso-height-relative:margin" o:gfxdata="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" strokecolor="#4472c4 [3204]" strokeweight=".5pt">
+                <v:stroke endarrow="block" joinstyle="miter"/>
+              </v:shape>
+            </w:pict>
+          </mc:Fallback>
+        </mc:AlternateContent>
+      </w:r>
+      <w:r>
+        <w:rPr>
+          <w:noProof/>
+          <w:sz w:val="36"/>
+          <w:szCs w:val="36"/>
+        </w:rPr>
+        <mc:AlternateContent>
+          <mc:Choice Requires="wps">
+            <w:drawing>
+              <wp:anchor distT="0" distB="0" distL="114300" distR="114300" simplePos="0" relativeHeight="251703296" behindDoc="0" locked="0" layoutInCell="1" allowOverlap="1" wp14:anchorId="21E7578D" wp14:editId="6C7355AB">
+                <wp:simplePos x="0" y="0"/>
+                <wp:positionH relativeFrom="column">
+                  <wp:posOffset>3133276</wp:posOffset>
+                </wp:positionH>
+                <wp:positionV relativeFrom="paragraph">
+                  <wp:posOffset>5128011</wp:posOffset>
+                </wp:positionV>
+                <wp:extent cx="1317118" cy="433633"/>
+                <wp:effectExtent l="0" t="0" r="0" b="0"/>
+                <wp:wrapNone/>
+                <wp:docPr id="140178630" name="Text Box 2"/>
+                <wp:cNvGraphicFramePr/>
+                <a:graphic xmlns:a="http://schemas.openxmlformats.org/drawingml/2006/main">
+                  <a:graphicData uri="http://schemas.microsoft.com/office/word/2010/wordprocessingShape">
+                    <wps:wsp>
+                      <wps:cNvSpPr txBox="1"/>
+                      <wps:spPr>
+                        <a:xfrm>
+                          <a:off x="0" y="0"/>
+                          <a:ext cx="1317118" cy="433633"/>
+                        </a:xfrm>
+                        <a:prstGeom prst="rect">
+                          <a:avLst/>
+                        </a:prstGeom>
+                        <a:noFill/>
+                        <a:ln w="6350">
+                          <a:noFill/>
+                        </a:ln>
+                      </wps:spPr>
+                      <wps:txbx>
+                        <w:txbxContent>
+                          <w:p>
+                            <w:pPr>
+                              <w:jc w:val="center"/>
+                              <w:rPr>
+                                <w:sz w:val="20"/>
+                                <w:szCs w:val="20"/>
+                              </w:rPr>
+                            </w:pPr>
+                            <w:r>
+                              <w:rPr>
+                                <w:sz w:val="20"/>
+                                <w:szCs w:val="20"/>
+                              </w:rPr>
+                              <w:t>Invalid email</w:t>
+                            </w:r>
+                          </w:p>
+                          <w:p>
+                            <w:pPr>
+                              <w:jc w:val="center"/>
+                              <w:rPr>
+                                <w:sz w:val="18"/>
+                                <w:szCs w:val="18"/>
+                              </w:rPr>
+                            </w:pPr>
+                          </w:p>
+                        </w:txbxContent>
+                      </wps:txbx>
+                      <wps:bodyPr rot="0" spcFirstLastPara="0" vertOverflow="overflow" horzOverflow="overflow" vert="horz" wrap="square" lIns="91440" tIns="45720" rIns="91440" bIns="45720" numCol="1" spcCol="0" rtlCol="0" fromWordArt="0" anchor="t" anchorCtr="0" forceAA="0" compatLnSpc="1">
+                        <a:prstTxWarp prst="textNoShape">
+                          <a:avLst/>
+                        </a:prstTxWarp>
+                        <a:noAutofit/>
+                      </wps:bodyPr>
+                    </wps:wsp>
+                  </a:graphicData>
+                </a:graphic>
+                <wp14:sizeRelH relativeFrom="margin">
+                  <wp14:pctWidth>0</wp14:pctWidth>
+                </wp14:sizeRelH>
+                <wp14:sizeRelV relativeFrom="margin">
+                  <wp14:pctHeight>0</wp14:pctHeight>
+                </wp14:sizeRelV>
+              </wp:anchor>
+            </w:drawing>
+          </mc:Choice>
+          <mc:Fallback>
+            <w:pict>
+              <v:shape w14:anchorId="21E7578D" id="_x0000_s1032" type="#_x0000_t202" style="position:absolute;margin-left:246.7pt;margin-top:403.8pt;width:103.7pt;height:34.15pt;z-index:251703296;visibility:visible;mso-wrap-style:square;mso-width-percent:0;mso-height-percent:0;mso-wrap-distance-left:9pt;mso-wrap-distance-top:0;mso-wrap-distance-right:9pt;mso-wrap-distance-bottom:0;mso-position-horizontal:absolute;mso-position-horizontal-relative:text;mso-position-vertical:absolute;mso-position-vertical-relative:text;mso-width-percent:0;mso-height-percent:0;mso-width-relative:margin;mso-height-relative:margin;v-text-anchor:top" o:gfxdata="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" filled="f" stroked="f" strokeweight=".5pt">
+                <v:textbox>
+                  <w:txbxContent>
+                    <w:p>
+                      <w:pPr>
+                        <w:jc w:val="center"/>
+                        <w:rPr>
+                          <w:sz w:val="20"/>
+                          <w:szCs w:val="20"/>
+                        </w:rPr>
+                      </w:pPr>
+                      <w:r>
+                        <w:rPr>
+                          <w:sz w:val="20"/>
+                          <w:szCs w:val="20"/>
+                        </w:rPr>
+                        <w:t>Invalid email</w:t>
+                      </w:r>
+                    </w:p>
+                    <w:p>
+                      <w:pPr>
+                        <w:jc w:val="center"/>
+                        <w:rPr>
+                          <w:sz w:val="18"/>
+                          <w:szCs w:val="18"/>
+                        </w:rPr>
+                      </w:pPr>
+                    </w:p>
+                  </w:txbxContent>
+                </v:textbox>
+              </v:shape>
+            </w:pict>
+          </mc:Fallback>
+        </mc:AlternateContent>
+      </w:r>
+      <w:r>
+        <w:rPr>
+          <w:noProof/>
+          <w:sz w:val="36"/>
+          <w:szCs w:val="36"/>
+        </w:rPr>
+        <mc:AlternateContent>
+          <mc:Choice Requires="wps">
+            <w:drawing>
+              <wp:anchor distT="0" distB="0" distL="114300" distR="114300" simplePos="0" relativeHeight="251699200" behindDoc="0" locked="0" layoutInCell="1" allowOverlap="1" wp14:anchorId="0A20AB57" wp14:editId="2E62E5AC">
+                <wp:simplePos x="0" y="0"/>
+                <wp:positionH relativeFrom="column">
+                  <wp:posOffset>2793318</wp:posOffset>
+                </wp:positionH>
+                <wp:positionV relativeFrom="paragraph">
+                  <wp:posOffset>4298314</wp:posOffset>
+                </wp:positionV>
+                <wp:extent cx="904240" cy="996315"/>
+                <wp:effectExtent l="12700" t="0" r="0" b="0"/>
+                <wp:wrapNone/>
+                <wp:docPr id="1218352009" name="Circular Arrow 13"/>
+                <wp:cNvGraphicFramePr/>
+                <a:graphic xmlns:a="http://schemas.openxmlformats.org/drawingml/2006/main">
+                  <a:graphicData uri="http://schemas.microsoft.com/office/word/2010/wordprocessingShape">
+                    <wps:wsp>
+                      <wps:cNvSpPr/>
+                      <wps:spPr>
+                        <a:xfrm rot="10971496">
+                          <a:off x="0" y="0"/>
+                          <a:ext cx="904240" cy="996315"/>
+                        </a:xfrm>
+                        <a:prstGeom prst="circularArrow">
+                          <a:avLst>
+                            <a:gd name="adj1" fmla="val 12500"/>
+                            <a:gd name="adj2" fmla="val 1142319"/>
+                            <a:gd name="adj3" fmla="val 20457681"/>
+                            <a:gd name="adj4" fmla="val 5153848"/>
+                            <a:gd name="adj5" fmla="val 12500"/>
+                          </a:avLst>
+                        </a:prstGeom>
+                      </wps:spPr>
+                      <wps:style>
+                        <a:lnRef idx="2">
+                          <a:schemeClr val="accent1">
+                            <a:shade val="15000"/>
+                          </a:schemeClr>
+                        </a:lnRef>
+                        <a:fillRef idx="1">
+                          <a:schemeClr val="accent1"/>
+                        </a:fillRef>
+                        <a:effectRef idx="0">
+                          <a:schemeClr val="accent1"/>
+                        </a:effectRef>
+                        <a:fontRef idx="minor">
+                          <a:schemeClr val="lt1"/>
+                        </a:fontRef>
+                      </wps:style>
+                      <wps:bodyPr rot="0" spcFirstLastPara="0" vertOverflow="overflow" horzOverflow="overflow" vert="horz" wrap="square" lIns="91440" tIns="45720" rIns="91440" bIns="45720" numCol="1" spcCol="0" rtlCol="0" fromWordArt="0" anchor="ctr" anchorCtr="0" forceAA="0" compatLnSpc="1">
+                        <a:prstTxWarp prst="textNoShape">
+                          <a:avLst/>
+                        </a:prstTxWarp>
+                        <a:noAutofit/>
+                      </wps:bodyPr>
+                    </wps:wsp>
+                  </a:graphicData>
+                </a:graphic>
+                <wp14:sizeRelV relativeFrom="margin">
+                  <wp14:pctHeight>0</wp14:pctHeight>
+                </wp14:sizeRelV>
+              </wp:anchor>
+            </w:drawing>
+          </mc:Choice>
+          <mc:Fallback>
+            <w:pict>
+              <v:shape w14:anchorId="57A9BF5E" id="Circular Arrow 13" o:spid="_x0000_s1026" style="position:absolute;margin-left:219.95pt;margin-top:338.45pt;width:71.2pt;height:78.45pt;rotation:-11609161fd;z-index:251699200;visibility:visible;mso-wrap-style:square;mso-height-percent:0;mso-wrap-distance-left:9pt;mso-wrap-distance-top:0;mso-wrap-distance-right:9pt;mso-wrap-distance-bottom:0;mso-position-horizontal:absolute;mso-position-horizontal-relative:text;mso-position-vertical:absolute;mso-position-vertical-relative:text;mso-height-percent:0;mso-height-relative:margin;v-text-anchor:middle" coordsize="904240,996315" o:gfxdata="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" path="m483696,938391c273264,957202,86677,788243,59747,554496,34013,331133,162947,121927,359007,68922,568552,12271,780145,153368,834801,386197r54794,l791210,498157,663535,386197r54253,c665139,217243,505551,128807,359549,187678,230329,239782,151744,392028,172968,549151v22984,170154,155043,290799,302640,276482l483696,938391xe" fillcolor="#4472c4 [3204]" strokecolor="#09101d [484]" strokeweight="1pt">
+                <v:stroke joinstyle="miter"/>
+                <v:path arrowok="t" o:connecttype="custom" o:connectlocs="483696,938391;59747,554496;359007,68922;834801,386197;889595,386197;791210,498157;663535,386197;717788,386197;359549,187678;172968,549151;475608,825633;483696,938391" o:connectangles="0,0,0,0,0,0,0,0,0,0,0,0"/>
+              </v:shape>
+            </w:pict>
+          </mc:Fallback>
+        </mc:AlternateContent>
+      </w:r>
+      <w:r>
+        <w:rPr>
+          <w:noProof/>
+          <w:sz w:val="36"/>
+          <w:szCs w:val="36"/>
+        </w:rPr>
+        <mc:AlternateContent>
+          <mc:Choice Requires="wps">
+            <w:drawing>
+              <wp:anchor distT="0" distB="0" distL="114300" distR="114300" simplePos="0" relativeHeight="251697152" behindDoc="0" locked="0" layoutInCell="1" allowOverlap="1" wp14:anchorId="189348D9" wp14:editId="4B38521D">
+                <wp:simplePos x="0" y="0"/>
+                <wp:positionH relativeFrom="column">
+                  <wp:posOffset>1870273</wp:posOffset>
+                </wp:positionH>
+                <wp:positionV relativeFrom="paragraph">
+                  <wp:posOffset>2279480</wp:posOffset>
+                </wp:positionV>
+                <wp:extent cx="791851" cy="838756"/>
+                <wp:effectExtent l="0" t="0" r="0" b="0"/>
+                <wp:wrapNone/>
+                <wp:docPr id="579692910" name="Text Box 2"/>
+                <wp:cNvGraphicFramePr/>
+                <a:graphic xmlns:a="http://schemas.openxmlformats.org/drawingml/2006/main">
+                  <a:graphicData uri="http://schemas.microsoft.com/office/word/2010/wordprocessingShape">
+                    <wps:wsp>
+                      <wps:cNvSpPr txBox="1"/>
+                      <wps:spPr>
+                        <a:xfrm>
+                          <a:off x="0" y="0"/>
+                          <a:ext cx="791851" cy="838756"/>
+                        </a:xfrm>
+                        <a:prstGeom prst="rect">
+                          <a:avLst/>
+                        </a:prstGeom>
+                        <a:noFill/>
+                        <a:ln w="6350">
+                          <a:noFill/>
+                        </a:ln>
+                      </wps:spPr>
+                      <wps:txbx>
+                        <w:txbxContent>
+                          <w:p>
+                            <w:pPr>
+                              <w:jc w:val="center"/>
+                              <w:rPr>
+                                <w:sz w:val="18"/>
+                                <w:szCs w:val="18"/>
+                              </w:rPr>
+                            </w:pPr>
+                            <w:r>
+                              <w:rPr>
+                                <w:sz w:val="20"/>
+                                <w:szCs w:val="20"/>
+                              </w:rPr>
+                              <w:t>valid email - request sent</w:t>
+                            </w:r>
+                          </w:p>
+                        </w:txbxContent>
+                      </wps:txbx>
+                      <wps:bodyPr rot="0" spcFirstLastPara="0" vertOverflow="overflow" horzOverflow="overflow" vert="horz" wrap="square" lIns="91440" tIns="45720" rIns="91440" bIns="45720" numCol="1" spcCol="0" rtlCol="0" fromWordArt="0" anchor="t" anchorCtr="0" forceAA="0" compatLnSpc="1">
+                        <a:prstTxWarp prst="textNoShape">
+                          <a:avLst/>
+                        </a:prstTxWarp>
+                        <a:noAutofit/>
+                      </wps:bodyPr>
+                    </wps:wsp>
+                  </a:graphicData>
+                </a:graphic>
+                <wp14:sizeRelH relativeFrom="margin">
+                  <wp14:pctWidth>0</wp14:pctWidth>
+                </wp14:sizeRelH>
+                <wp14:sizeRelV relativeFrom="margin">
+                  <wp14:pctHeight>0</wp14:pctHeight>
+                </wp14:sizeRelV>
+              </wp:anchor>
+            </w:drawing>
+          </mc:Choice>
+          <mc:Fallback>
+            <w:pict>
+              <v:shape w14:anchorId="189348D9" id="_x0000_s1033" type="#_x0000_t202" style="position:absolute;margin-left:147.25pt;margin-top:179.5pt;width:62.35pt;height:66.05pt;z-index:251697152;visibility:visible;mso-wrap-style:square;mso-width-percent:0;mso-height-percent:0;mso-wrap-distance-left:9pt;mso-wrap-distance-top:0;mso-wrap-distance-right:9pt;mso-wrap-distance-bottom:0;mso-position-horizontal:absolute;mso-position-horizontal-relative:text;mso-position-vertical:absolute;mso-position-vertical-relative:text;mso-width-percent:0;mso-height-percent:0;mso-width-relative:margin;mso-height-relative:margin;v-text-anchor:top" o:gfxdata="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" filled="f" stroked="f" strokeweight=".5pt">
+                <v:textbox>
+                  <w:txbxContent>
+                    <w:p>
+                      <w:pPr>
+                        <w:jc w:val="center"/>
+                        <w:rPr>
+                          <w:sz w:val="18"/>
+                          <w:szCs w:val="18"/>
+                        </w:rPr>
+                      </w:pPr>
+                      <w:r>
+                        <w:rPr>
+                          <w:sz w:val="20"/>
+                          <w:szCs w:val="20"/>
+                        </w:rPr>
+                        <w:t>valid email - request sent</w:t>
+                      </w:r>
+                    </w:p>
+                  </w:txbxContent>
+                </v:textbox>
+              </v:shape>
+            </w:pict>
+          </mc:Fallback>
+        </mc:AlternateContent>
+      </w:r>
+      <w:r>
+        <w:rPr>
+          <w:noProof/>
+          <w:sz w:val="36"/>
+          <w:szCs w:val="36"/>
+        </w:rPr>
+        <mc:AlternateContent>
+          <mc:Choice Requires="wps">
+            <w:drawing>
+              <wp:anchor distT="0" distB="0" distL="114300" distR="114300" simplePos="0" relativeHeight="251688960" behindDoc="0" locked="0" layoutInCell="1" allowOverlap="1" wp14:anchorId="06A23FE9" wp14:editId="640639FD">
+                <wp:simplePos x="0" y="0"/>
+                <wp:positionH relativeFrom="column">
+                  <wp:posOffset>1969770</wp:posOffset>
+                </wp:positionH>
+                <wp:positionV relativeFrom="paragraph">
+                  <wp:posOffset>3919220</wp:posOffset>
+                </wp:positionV>
+                <wp:extent cx="1158875" cy="857250"/>
+                <wp:effectExtent l="0" t="0" r="0" b="0"/>
+                <wp:wrapNone/>
+                <wp:docPr id="1219124869" name="Text Box 2"/>
+                <wp:cNvGraphicFramePr/>
+                <a:graphic xmlns:a="http://schemas.openxmlformats.org/drawingml/2006/main">
+                  <a:graphicData uri="http://schemas.microsoft.com/office/word/2010/wordprocessingShape">
+                    <wps:wsp>
+                      <wps:cNvSpPr txBox="1"/>
+                      <wps:spPr>
+                        <a:xfrm>
+                          <a:off x="0" y="0"/>
+                          <a:ext cx="1158875" cy="857250"/>
+                        </a:xfrm>
+                        <a:prstGeom prst="rect">
+                          <a:avLst/>
+                        </a:prstGeom>
+                        <a:noFill/>
+                        <a:ln w="6350">
+                          <a:noFill/>
+                        </a:ln>
+                      </wps:spPr>
+                      <wps:txbx>
+                        <w:txbxContent>
+                          <w:p>
+                            <w:pPr>
+                              <w:jc w:val="center"/>
+                            </w:pPr>
+                            <w:r>
+                              <w:t>Forgot password</w:t>
+                            </w:r>
+                          </w:p>
+                          <w:p>
+                            <w:pPr>
+                              <w:rPr>
+                                <w:sz w:val="18"/>
+                                <w:szCs w:val="18"/>
+                              </w:rPr>
+                            </w:pPr>
+                          </w:p>
+                          <w:p>
+                            <w:pPr>
+                              <w:rPr>
+                                <w:sz w:val="18"/>
+                                <w:szCs w:val="18"/>
+                              </w:rPr>
+                            </w:pPr>
+                          </w:p>
+                        </w:txbxContent>
+                      </wps:txbx>
+                      <wps:bodyPr rot="0" spcFirstLastPara="0" vertOverflow="overflow" horzOverflow="overflow" vert="horz" wrap="square" lIns="91440" tIns="45720" rIns="91440" bIns="45720" numCol="1" spcCol="0" rtlCol="0" fromWordArt="0" anchor="t" anchorCtr="0" forceAA="0" compatLnSpc="1">
+                        <a:prstTxWarp prst="textNoShape">
+                          <a:avLst/>
+                        </a:prstTxWarp>
+                        <a:noAutofit/>
+                      </wps:bodyPr>
+                    </wps:wsp>
+                  </a:graphicData>
+                </a:graphic>
+                <wp14:sizeRelH relativeFrom="margin">
+                  <wp14:pctWidth>0</wp14:pctWidth>
+                </wp14:sizeRelH>
+                <wp14:sizeRelV relativeFrom="margin">
+                  <wp14:pctHeight>0</wp14:pctHeight>
+                </wp14:sizeRelV>
+              </wp:anchor>
+            </w:drawing>
+          </mc:Choice>
+          <mc:Fallback>
+            <w:pict>
+              <v:shape w14:anchorId="06A23FE9" id="_x0000_s1034" type="#_x0000_t202" style="position:absolute;margin-left:155.1pt;margin-top:308.6pt;width:91.25pt;height:67.5pt;z-index:251688960;visibility:visible;mso-wrap-style:square;mso-width-percent:0;mso-height-percent:0;mso-wrap-distance-left:9pt;mso-wrap-distance-top:0;mso-wrap-distance-right:9pt;mso-wrap-distance-bottom:0;mso-position-horizontal:absolute;mso-position-horizontal-relative:text;mso-position-vertical:absolute;mso-position-vertical-relative:text;mso-width-percent:0;mso-height-percent:0;mso-width-relative:margin;mso-height-relative:margin;v-text-anchor:top" o:gfxdata="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" filled="f" stroked="f" strokeweight=".5pt">
+                <v:textbox>
+                  <w:txbxContent>
+                    <w:p>
+                      <w:pPr>
+                        <w:jc w:val="center"/>
+                      </w:pPr>
+                      <w:r>
+                        <w:t>Forgot password</w:t>
+                      </w:r>
+                    </w:p>
+                    <w:p>
+                      <w:pPr>
+                        <w:rPr>
+                          <w:sz w:val="18"/>
+                          <w:szCs w:val="18"/>
+                        </w:rPr>
+                      </w:pPr>
+                    </w:p>
+                    <w:p>
+                      <w:pPr>
+                        <w:rPr>
+                          <w:sz w:val="18"/>
+                          <w:szCs w:val="18"/>
+                        </w:rPr>
+                      </w:pPr>
+                    </w:p>
+                  </w:txbxContent>
+                </v:textbox>
+              </v:shape>
+            </w:pict>
+          </mc:Fallback>
+        </mc:AlternateContent>
+      </w:r>
+      <w:r>
+        <w:rPr>
+          <w:noProof/>
+          <w:sz w:val="36"/>
+          <w:szCs w:val="36"/>
+        </w:rPr>
+        <mc:AlternateContent>
+          <mc:Choice Requires="wps">
+            <w:drawing>
+              <wp:anchor distT="0" distB="0" distL="114300" distR="114300" simplePos="0" relativeHeight="251686912" behindDoc="0" locked="0" layoutInCell="1" allowOverlap="1" wp14:anchorId="65C5CA20" wp14:editId="3C6429A8">
+                <wp:simplePos x="0" y="0"/>
+                <wp:positionH relativeFrom="column">
+                  <wp:posOffset>1833880</wp:posOffset>
+                </wp:positionH>
+                <wp:positionV relativeFrom="paragraph">
+                  <wp:posOffset>3582035</wp:posOffset>
+                </wp:positionV>
+                <wp:extent cx="1432560" cy="1196975"/>
+                <wp:effectExtent l="0" t="0" r="15240" b="9525"/>
+                <wp:wrapNone/>
+                <wp:docPr id="2129866110" name="Rounded Rectangle 1"/>
+                <wp:cNvGraphicFramePr/>
+                <a:graphic xmlns:a="http://schemas.openxmlformats.org/drawingml/2006/main">
+                  <a:graphicData uri="http://schemas.microsoft.com/office/word/2010/wordprocessingShape">
+                    <wps:wsp>
+                      <wps:cNvSpPr/>
+                      <wps:spPr>
+                        <a:xfrm>
+                          <a:off x="0" y="0"/>
+                          <a:ext cx="1432560" cy="1196975"/>
+                        </a:xfrm>
+                        <a:prstGeom prst="roundRect">
+                          <a:avLst/>
+                        </a:prstGeom>
+                      </wps:spPr>
+                      <wps:style>
+                        <a:lnRef idx="2">
+                          <a:schemeClr val="accent1">
+                            <a:shade val="15000"/>
+                          </a:schemeClr>
+                        </a:lnRef>
+                        <a:fillRef idx="1">
+                          <a:schemeClr val="accent1"/>
+                        </a:fillRef>
+                        <a:effectRef idx="0">
+                          <a:schemeClr val="accent1"/>
+                        </a:effectRef>
+                        <a:fontRef idx="minor">
+                          <a:schemeClr val="lt1"/>
+                        </a:fontRef>
+                      </wps:style>
+                      <wps:bodyPr rot="0" spcFirstLastPara="0" vertOverflow="overflow" horzOverflow="overflow" vert="horz" wrap="square" lIns="91440" tIns="45720" rIns="91440" bIns="45720" numCol="1" spcCol="0" rtlCol="0" fromWordArt="0" anchor="ctr" anchorCtr="0" forceAA="0" compatLnSpc="1">
+                        <a:prstTxWarp prst="textNoShape">
+                          <a:avLst/>
+                        </a:prstTxWarp>
+                        <a:noAutofit/>
+                      </wps:bodyPr>
+                    </wps:wsp>
+                  </a:graphicData>
+                </a:graphic>
+              </wp:anchor>
+            </w:drawing>
+          </mc:Choice>
+          <mc:Fallback>
+            <w:pict>
+              <v:roundrect w14:anchorId="404A2CD5" id="Rounded Rectangle 1" o:spid="_x0000_s1026" style="position:absolute;margin-left:144.4pt;margin-top:282.05pt;width:112.8pt;height:94.25pt;z-index:251686912;visibility:visible;mso-wrap-style:square;mso-wrap-distance-left:9pt;mso-wrap-distance-top:0;mso-wrap-distance-right:9pt;mso-wrap-distance-bottom:0;mso-position-horizontal:absolute;mso-position-horizontal-relative:text;mso-position-vertical:absolute;mso-position-vertical-relative:text;v-text-anchor:middle" arcsize="10923f" o:gfxdata="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" fillcolor="#4472c4 [3204]" strokecolor="#09101d [484]" strokeweight="1pt">
                 <v:stroke joinstyle="miter"/>
               </v:roundrect>
             </w:pict>
@@ -160,39 +1806,180 @@
       </w:r>
       <w:r>
         <w:rPr>
-          <w:b/>
-          <w:bCs/>
-          <w:i/>
-          <w:iCs/>
+          <w:noProof/>
           <w:sz w:val="36"/>
           <w:szCs w:val="36"/>
         </w:rPr>
-        <w:t>State Transition Testing: Diagram</w:t>
+        <mc:AlternateContent>
+          <mc:Choice Requires="wps">
+            <w:drawing>
+              <wp:anchor distT="0" distB="0" distL="114300" distR="114300" simplePos="0" relativeHeight="251684864" behindDoc="0" locked="0" layoutInCell="1" allowOverlap="1" wp14:anchorId="2E7EEA46" wp14:editId="3C84E568">
+                <wp:simplePos x="0" y="0"/>
+                <wp:positionH relativeFrom="column">
+                  <wp:posOffset>5203596</wp:posOffset>
+                </wp:positionH>
+                <wp:positionV relativeFrom="paragraph">
+                  <wp:posOffset>3712333</wp:posOffset>
+                </wp:positionV>
+                <wp:extent cx="1317118" cy="433633"/>
+                <wp:effectExtent l="0" t="0" r="0" b="0"/>
+                <wp:wrapNone/>
+                <wp:docPr id="1823773564" name="Text Box 2"/>
+                <wp:cNvGraphicFramePr/>
+                <a:graphic xmlns:a="http://schemas.openxmlformats.org/drawingml/2006/main">
+                  <a:graphicData uri="http://schemas.microsoft.com/office/word/2010/wordprocessingShape">
+                    <wps:wsp>
+                      <wps:cNvSpPr txBox="1"/>
+                      <wps:spPr>
+                        <a:xfrm>
+                          <a:off x="0" y="0"/>
+                          <a:ext cx="1317118" cy="433633"/>
+                        </a:xfrm>
+                        <a:prstGeom prst="rect">
+                          <a:avLst/>
+                        </a:prstGeom>
+                        <a:noFill/>
+                        <a:ln w="6350">
+                          <a:noFill/>
+                        </a:ln>
+                      </wps:spPr>
+                      <wps:txbx>
+                        <w:txbxContent>
+                          <w:p>
+                            <w:pPr>
+                              <w:jc w:val="center"/>
+                              <w:rPr>
+                                <w:sz w:val="18"/>
+                                <w:szCs w:val="18"/>
+                              </w:rPr>
+                            </w:pPr>
+                            <w:r>
+                              <w:rPr>
+                                <w:sz w:val="20"/>
+                                <w:szCs w:val="20"/>
+                              </w:rPr>
+                              <w:t>Invalid email/password</w:t>
+                            </w:r>
+                          </w:p>
+                        </w:txbxContent>
+                      </wps:txbx>
+                      <wps:bodyPr rot="0" spcFirstLastPara="0" vertOverflow="overflow" horzOverflow="overflow" vert="horz" wrap="square" lIns="91440" tIns="45720" rIns="91440" bIns="45720" numCol="1" spcCol="0" rtlCol="0" fromWordArt="0" anchor="t" anchorCtr="0" forceAA="0" compatLnSpc="1">
+                        <a:prstTxWarp prst="textNoShape">
+                          <a:avLst/>
+                        </a:prstTxWarp>
+                        <a:noAutofit/>
+                      </wps:bodyPr>
+                    </wps:wsp>
+                  </a:graphicData>
+                </a:graphic>
+                <wp14:sizeRelH relativeFrom="margin">
+                  <wp14:pctWidth>0</wp14:pctWidth>
+                </wp14:sizeRelH>
+                <wp14:sizeRelV relativeFrom="margin">
+                  <wp14:pctHeight>0</wp14:pctHeight>
+                </wp14:sizeRelV>
+              </wp:anchor>
+            </w:drawing>
+          </mc:Choice>
+          <mc:Fallback>
+            <w:pict>
+              <v:shape w14:anchorId="2E7EEA46" id="_x0000_s1035" type="#_x0000_t202" style="position:absolute;margin-left:409.75pt;margin-top:292.3pt;width:103.7pt;height:34.15pt;z-index:251684864;visibility:visible;mso-wrap-style:square;mso-width-percent:0;mso-height-percent:0;mso-wrap-distance-left:9pt;mso-wrap-distance-top:0;mso-wrap-distance-right:9pt;mso-wrap-distance-bottom:0;mso-position-horizontal:absolute;mso-position-horizontal-relative:text;mso-position-vertical:absolute;mso-position-vertical-relative:text;mso-width-percent:0;mso-height-percent:0;mso-width-relative:margin;mso-height-relative:margin;v-text-anchor:top" o:gfxdata="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" filled="f" stroked="f" strokeweight=".5pt">
+                <v:textbox>
+                  <w:txbxContent>
+                    <w:p>
+                      <w:pPr>
+                        <w:jc w:val="center"/>
+                        <w:rPr>
+                          <w:sz w:val="18"/>
+                          <w:szCs w:val="18"/>
+                        </w:rPr>
+                      </w:pPr>
+                      <w:r>
+                        <w:rPr>
+                          <w:sz w:val="20"/>
+                          <w:szCs w:val="20"/>
+                        </w:rPr>
+                        <w:t>Invalid email/password</w:t>
+                      </w:r>
+                    </w:p>
+                  </w:txbxContent>
+                </v:textbox>
+              </v:shape>
+            </w:pict>
+          </mc:Fallback>
+        </mc:AlternateContent>
       </w:r>
-    </w:p>
-    <w:p>
-      <w:pPr>
+      <w:r>
         <w:rPr>
+          <w:noProof/>
           <w:sz w:val="36"/>
           <w:szCs w:val="36"/>
         </w:rPr>
-      </w:pPr>
-    </w:p>
-    <w:p>
-      <w:pPr>
-        <w:rPr>
-          <w:sz w:val="36"/>
-          <w:szCs w:val="36"/>
-        </w:rPr>
-      </w:pPr>
-    </w:p>
-    <w:p>
-      <w:pPr>
-        <w:rPr>
-          <w:sz w:val="36"/>
-          <w:szCs w:val="36"/>
-        </w:rPr>
-      </w:pPr>
+        <mc:AlternateContent>
+          <mc:Choice Requires="wps">
+            <w:drawing>
+              <wp:anchor distT="0" distB="0" distL="114300" distR="114300" simplePos="0" relativeHeight="251681792" behindDoc="0" locked="0" layoutInCell="1" allowOverlap="1" wp14:anchorId="0C4DD8AB" wp14:editId="3D182759">
+                <wp:simplePos x="0" y="0"/>
+                <wp:positionH relativeFrom="column">
+                  <wp:posOffset>3481763</wp:posOffset>
+                </wp:positionH>
+                <wp:positionV relativeFrom="paragraph">
+                  <wp:posOffset>884293</wp:posOffset>
+                </wp:positionV>
+                <wp:extent cx="1224915" cy="1090537"/>
+                <wp:effectExtent l="12700" t="25400" r="19685" b="14605"/>
+                <wp:wrapNone/>
+                <wp:docPr id="881832194" name="Straight Arrow Connector 9"/>
+                <wp:cNvGraphicFramePr/>
+                <a:graphic xmlns:a="http://schemas.openxmlformats.org/drawingml/2006/main">
+                  <a:graphicData uri="http://schemas.microsoft.com/office/word/2010/wordprocessingShape">
+                    <wps:wsp>
+                      <wps:cNvCnPr/>
+                      <wps:spPr>
+                        <a:xfrm flipH="1" flipV="1">
+                          <a:off x="0" y="0"/>
+                          <a:ext cx="1224915" cy="1090537"/>
+                        </a:xfrm>
+                        <a:prstGeom prst="straightConnector1">
+                          <a:avLst/>
+                        </a:prstGeom>
+                        <a:ln>
+                          <a:tailEnd type="triangle"/>
+                        </a:ln>
+                      </wps:spPr>
+                      <wps:style>
+                        <a:lnRef idx="1">
+                          <a:schemeClr val="accent1"/>
+                        </a:lnRef>
+                        <a:fillRef idx="0">
+                          <a:schemeClr val="accent1"/>
+                        </a:fillRef>
+                        <a:effectRef idx="0">
+                          <a:schemeClr val="accent1"/>
+                        </a:effectRef>
+                        <a:fontRef idx="minor">
+                          <a:schemeClr val="tx1"/>
+                        </a:fontRef>
+                      </wps:style>
+                      <wps:bodyPr/>
+                    </wps:wsp>
+                  </a:graphicData>
+                </a:graphic>
+                <wp14:sizeRelV relativeFrom="margin">
+                  <wp14:pctHeight>0</wp14:pctHeight>
+                </wp14:sizeRelV>
+              </wp:anchor>
+            </w:drawing>
+          </mc:Choice>
+          <mc:Fallback>
+            <w:pict>
+              <v:shape w14:anchorId="7DA86C95" id="Straight Arrow Connector 9" o:spid="_x0000_s1026" type="#_x0000_t32" style="position:absolute;margin-left:274.15pt;margin-top:69.65pt;width:96.45pt;height:85.85pt;flip:x y;z-index:251681792;visibility:visible;mso-wrap-style:square;mso-height-percent:0;mso-wrap-distance-left:9pt;mso-wrap-distance-top:0;mso-wrap-distance-right:9pt;mso-wrap-distance-bottom:0;mso-position-horizontal:absolute;mso-position-horizontal-relative:text;mso-position-vertical:absolute;mso-position-vertical-relative:text;mso-height-percent:0;mso-height-relative:margin" o:gfxdata="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" strokecolor="#4472c4 [3204]" strokeweight=".5pt">
+                <v:stroke endarrow="block" joinstyle="miter"/>
+              </v:shape>
+            </w:pict>
+          </mc:Fallback>
+        </mc:AlternateContent>
+      </w:r>
       <w:r>
         <w:rPr>
           <w:noProof/>
@@ -267,7 +2054,7 @@
           </mc:Choice>
           <mc:Fallback>
             <w:pict>
-              <v:shape w14:anchorId="64857C04" id="Circular Arrow 13" o:spid="_x0000_s1026" style="position:absolute;margin-left:418.85pt;margin-top:218.05pt;width:71.2pt;height:78.45pt;rotation:-11609161fd;z-index:251682816;visibility:visible;mso-wrap-style:square;mso-height-percent:0;mso-wrap-distance-left:9pt;mso-wrap-distance-top:0;mso-wrap-distance-right:9pt;mso-wrap-distance-bottom:0;mso-position-horizontal:absolute;mso-position-horizontal-relative:text;mso-position-vertical:absolute;mso-position-vertical-relative:text;mso-height-percent:0;mso-height-relative:margin;v-text-anchor:middle" coordsize="904240,996315" o:gfxdata="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" path="m483696,938391c273264,957202,86677,788243,59747,554496,34013,331133,162947,121927,359007,68922,568552,12271,780145,153368,834801,386197r54794,l791210,498157,663535,386197r54253,c665139,217243,505551,128807,359549,187678,230329,239782,151744,392028,172968,549151v22984,170154,155043,290799,302640,276482l483696,938391xe" fillcolor="#4472c4 [3204]" strokecolor="#09101d [484]" strokeweight="1pt">
+              <v:shape w14:anchorId="23C1FCD0" id="Circular Arrow 13" o:spid="_x0000_s1026" style="position:absolute;margin-left:418.85pt;margin-top:218.05pt;width:71.2pt;height:78.45pt;rotation:-11609161fd;z-index:251682816;visibility:visible;mso-wrap-style:square;mso-height-percent:0;mso-wrap-distance-left:9pt;mso-wrap-distance-top:0;mso-wrap-distance-right:9pt;mso-wrap-distance-bottom:0;mso-position-horizontal:absolute;mso-position-horizontal-relative:text;mso-position-vertical:absolute;mso-position-vertical-relative:text;mso-height-percent:0;mso-height-relative:margin;v-text-anchor:middle" coordsize="904240,996315" o:gfxdata="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" path="m483696,938391c273264,957202,86677,788243,59747,554496,34013,331133,162947,121927,359007,68922,568552,12271,780145,153368,834801,386197r54794,l791210,498157,663535,386197r54253,c665139,217243,505551,128807,359549,187678,230329,239782,151744,392028,172968,549151v22984,170154,155043,290799,302640,276482l483696,938391xe" fillcolor="#4472c4 [3204]" strokecolor="#09101d [484]" strokeweight="1pt">
                 <v:stroke joinstyle="miter"/>
                 <v:path arrowok="t" o:connecttype="custom" o:connectlocs="483696,938391;59747,554496;359007,68922;834801,386197;889595,386197;791210,498157;663535,386197;717788,386197;359549,187678;172968,549151;475608,825633;483696,938391" o:connectangles="0,0,0,0,0,0,0,0,0,0,0,0"/>
               </v:shape>
@@ -284,7 +2071,7 @@
         <mc:AlternateContent>
           <mc:Choice Requires="wps">
             <w:drawing>
-              <wp:anchor distT="0" distB="0" distL="114300" distR="114300" simplePos="0" relativeHeight="251677696" behindDoc="0" locked="0" layoutInCell="1" allowOverlap="1" wp14:anchorId="03B7D908" wp14:editId="5BDD9470">
+              <wp:anchor distT="0" distB="0" distL="114300" distR="114300" simplePos="0" relativeHeight="251677696" behindDoc="0" locked="0" layoutInCell="1" allowOverlap="1" wp14:anchorId="03B7D908" wp14:editId="028976E6">
                 <wp:simplePos x="0" y="0"/>
                 <wp:positionH relativeFrom="column">
                   <wp:posOffset>3224255</wp:posOffset>
@@ -293,7 +2080,7 @@
                   <wp:posOffset>1370479</wp:posOffset>
                 </wp:positionV>
                 <wp:extent cx="1511275" cy="474129"/>
-                <wp:effectExtent l="0" t="368300" r="0" b="364490"/>
+                <wp:effectExtent l="0" t="381000" r="0" b="377190"/>
                 <wp:wrapNone/>
                 <wp:docPr id="741427619" name="Text Box 2"/>
                 <wp:cNvGraphicFramePr/>
@@ -302,7 +2089,7 @@
                     <wps:wsp>
                       <wps:cNvSpPr txBox="1"/>
                       <wps:spPr>
-                        <a:xfrm rot="2428266">
+                        <a:xfrm rot="2595620">
                           <a:off x="0" y="0"/>
                           <a:ext cx="1511275" cy="474129"/>
                         </a:xfrm>
@@ -362,11 +2149,7 @@
           </mc:Choice>
           <mc:Fallback>
             <w:pict>
-              <v:shapetype w14:anchorId="03B7D908" id="_x0000_t202" coordsize="21600,21600" o:spt="202" path="m,l,21600r21600,l21600,xe">
-                <v:stroke joinstyle="miter"/>
-                <v:path gradientshapeok="t" o:connecttype="rect"/>
-              </v:shapetype>
-              <v:shape id="Text Box 2" o:spid="_x0000_s1026" type="#_x0000_t202" style="position:absolute;margin-left:253.9pt;margin-top:107.9pt;width:119pt;height:37.35pt;rotation:2652314fd;z-index:251677696;visibility:visible;mso-wrap-style:square;mso-width-percent:0;mso-height-percent:0;mso-wrap-distance-left:9pt;mso-wrap-distance-top:0;mso-wrap-distance-right:9pt;mso-wrap-distance-bottom:0;mso-position-horizontal:absolute;mso-position-horizontal-relative:text;mso-position-vertical:absolute;mso-position-vertical-relative:text;mso-width-percent:0;mso-height-percent:0;mso-width-relative:margin;mso-height-relative:margin;v-text-anchor:top" o:gfxdata="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" filled="f" stroked="f" strokeweight=".5pt">
+              <v:shape w14:anchorId="03B7D908" id="_x0000_s1036" type="#_x0000_t202" style="position:absolute;margin-left:253.9pt;margin-top:107.9pt;width:119pt;height:37.35pt;rotation:2835109fd;z-index:251677696;visibility:visible;mso-wrap-style:square;mso-width-percent:0;mso-height-percent:0;mso-wrap-distance-left:9pt;mso-wrap-distance-top:0;mso-wrap-distance-right:9pt;mso-wrap-distance-bottom:0;mso-position-horizontal:absolute;mso-position-horizontal-relative:text;mso-position-vertical:absolute;mso-position-vertical-relative:text;mso-width-percent:0;mso-height-percent:0;mso-width-relative:margin;mso-height-relative:margin;v-text-anchor:top" o:gfxdata="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" filled="f" stroked="f" strokeweight=".5pt">
                 <v:textbox>
                   <w:txbxContent>
                     <w:p>
@@ -409,78 +2192,6 @@
         <mc:AlternateContent>
           <mc:Choice Requires="wps">
             <w:drawing>
-              <wp:anchor distT="0" distB="0" distL="114300" distR="114300" simplePos="0" relativeHeight="251681792" behindDoc="0" locked="0" layoutInCell="1" allowOverlap="1" wp14:anchorId="0C4DD8AB" wp14:editId="51D6526E">
-                <wp:simplePos x="0" y="0"/>
-                <wp:positionH relativeFrom="column">
-                  <wp:posOffset>3478491</wp:posOffset>
-                </wp:positionH>
-                <wp:positionV relativeFrom="paragraph">
-                  <wp:posOffset>950281</wp:posOffset>
-                </wp:positionV>
-                <wp:extent cx="1225484" cy="1027521"/>
-                <wp:effectExtent l="12700" t="25400" r="19685" b="13970"/>
-                <wp:wrapNone/>
-                <wp:docPr id="881832194" name="Straight Arrow Connector 9"/>
-                <wp:cNvGraphicFramePr/>
-                <a:graphic xmlns:a="http://schemas.openxmlformats.org/drawingml/2006/main">
-                  <a:graphicData uri="http://schemas.microsoft.com/office/word/2010/wordprocessingShape">
-                    <wps:wsp>
-                      <wps:cNvCnPr/>
-                      <wps:spPr>
-                        <a:xfrm flipH="1" flipV="1">
-                          <a:off x="0" y="0"/>
-                          <a:ext cx="1225484" cy="1027521"/>
-                        </a:xfrm>
-                        <a:prstGeom prst="straightConnector1">
-                          <a:avLst/>
-                        </a:prstGeom>
-                        <a:ln>
-                          <a:tailEnd type="triangle"/>
-                        </a:ln>
-                      </wps:spPr>
-                      <wps:style>
-                        <a:lnRef idx="1">
-                          <a:schemeClr val="accent1"/>
-                        </a:lnRef>
-                        <a:fillRef idx="0">
-                          <a:schemeClr val="accent1"/>
-                        </a:fillRef>
-                        <a:effectRef idx="0">
-                          <a:schemeClr val="accent1"/>
-                        </a:effectRef>
-                        <a:fontRef idx="minor">
-                          <a:schemeClr val="tx1"/>
-                        </a:fontRef>
-                      </wps:style>
-                      <wps:bodyPr/>
-                    </wps:wsp>
-                  </a:graphicData>
-                </a:graphic>
-              </wp:anchor>
-            </w:drawing>
-          </mc:Choice>
-          <mc:Fallback>
-            <w:pict>
-              <v:shapetype w14:anchorId="1AA7BF57" id="_x0000_t32" coordsize="21600,21600" o:spt="32" o:oned="t" path="m,l21600,21600e" filled="f">
-                <v:path arrowok="t" fillok="f" o:connecttype="none"/>
-                <o:lock v:ext="edit" shapetype="t"/>
-              </v:shapetype>
-              <v:shape id="Straight Arrow Connector 9" o:spid="_x0000_s1026" type="#_x0000_t32" style="position:absolute;margin-left:273.9pt;margin-top:74.85pt;width:96.5pt;height:80.9pt;flip:x y;z-index:251681792;visibility:visible;mso-wrap-style:square;mso-wrap-distance-left:9pt;mso-wrap-distance-top:0;mso-wrap-distance-right:9pt;mso-wrap-distance-bottom:0;mso-position-horizontal:absolute;mso-position-horizontal-relative:text;mso-position-vertical:absolute;mso-position-vertical-relative:text" o:gfxdata="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" strokecolor="#4472c4 [3204]" strokeweight=".5pt">
-                <v:stroke endarrow="block" joinstyle="miter"/>
-              </v:shape>
-            </w:pict>
-          </mc:Fallback>
-        </mc:AlternateContent>
-      </w:r>
-      <w:r>
-        <w:rPr>
-          <w:noProof/>
-          <w:sz w:val="36"/>
-          <w:szCs w:val="36"/>
-        </w:rPr>
-        <mc:AlternateContent>
-          <mc:Choice Requires="wps">
-            <w:drawing>
               <wp:anchor distT="0" distB="0" distL="114300" distR="114300" simplePos="0" relativeHeight="251679744" behindDoc="0" locked="0" layoutInCell="1" allowOverlap="1" wp14:anchorId="57105B12" wp14:editId="309BEEE4">
                 <wp:simplePos x="0" y="0"/>
                 <wp:positionH relativeFrom="column">
@@ -558,7 +2269,7 @@
           </mc:Choice>
           <mc:Fallback>
             <w:pict>
-              <v:shape w14:anchorId="57105B12" id="_x0000_s1027" type="#_x0000_t202" style="position:absolute;margin-left:309.25pt;margin-top:78.95pt;width:103.7pt;height:26.4pt;rotation:2768918fd;z-index:251679744;visibility:visible;mso-wrap-style:square;mso-width-percent:0;mso-height-percent:0;mso-wrap-distance-left:9pt;mso-wrap-distance-top:0;mso-wrap-distance-right:9pt;mso-wrap-distance-bottom:0;mso-position-horizontal:absolute;mso-position-horizontal-relative:text;mso-position-vertical:absolute;mso-position-vertical-relative:text;mso-width-percent:0;mso-height-percent:0;mso-width-relative:margin;mso-height-relative:margin;v-text-anchor:top" o:gfxdata="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" filled="f" stroked="f" strokeweight=".5pt">
+              <v:shape w14:anchorId="57105B12" id="_x0000_s1037" type="#_x0000_t202" style="position:absolute;margin-left:309.25pt;margin-top:78.95pt;width:103.7pt;height:26.4pt;rotation:2768918fd;z-index:251679744;visibility:visible;mso-wrap-style:square;mso-width-percent:0;mso-height-percent:0;mso-wrap-distance-left:9pt;mso-wrap-distance-top:0;mso-wrap-distance-right:9pt;mso-wrap-distance-bottom:0;mso-position-horizontal:absolute;mso-position-horizontal-relative:text;mso-position-vertical:absolute;mso-position-vertical-relative:text;mso-width-percent:0;mso-height-percent:0;mso-width-relative:margin;mso-height-relative:margin;v-text-anchor:top" o:gfxdata="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" filled="f" stroked="f" strokeweight=".5pt">
                 <v:textbox>
                   <w:txbxContent>
                     <w:p>
@@ -652,7 +2363,7 @@
           </mc:Choice>
           <mc:Fallback>
             <w:pict>
-              <v:shape w14:anchorId="5E3E010F" id="Straight Arrow Connector 8" o:spid="_x0000_s1026" type="#_x0000_t32" style="position:absolute;margin-left:273.9pt;margin-top:18.4pt;width:148.45pt;height:132.85pt;z-index:251680768;visibility:visible;mso-wrap-style:square;mso-wrap-distance-left:9pt;mso-wrap-distance-top:0;mso-wrap-distance-right:9pt;mso-wrap-distance-bottom:0;mso-position-horizontal:absolute;mso-position-horizontal-relative:text;mso-position-vertical:absolute;mso-position-vertical-relative:text" o:gfxdata="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" strokecolor="#4472c4 [3204]" strokeweight=".5pt">
+              <v:shape w14:anchorId="22730299" id="Straight Arrow Connector 8" o:spid="_x0000_s1026" type="#_x0000_t32" style="position:absolute;margin-left:273.9pt;margin-top:18.4pt;width:148.45pt;height:132.85pt;z-index:251680768;visibility:visible;mso-wrap-style:square;mso-wrap-distance-left:9pt;mso-wrap-distance-top:0;mso-wrap-distance-right:9pt;mso-wrap-distance-bottom:0;mso-position-horizontal:absolute;mso-position-horizontal-relative:text;mso-position-vertical:absolute;mso-position-vertical-relative:text" o:gfxdata="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" strokecolor="#4472c4 [3204]" strokeweight=".5pt">
                 <v:stroke endarrow="block" joinstyle="miter"/>
               </v:shape>
             </w:pict>
@@ -744,7 +2455,7 @@
           </mc:Choice>
           <mc:Fallback>
             <w:pict>
-              <v:shape w14:anchorId="02D53C57" id="_x0000_s1028" type="#_x0000_t202" style="position:absolute;margin-left:3.7pt;margin-top:180.95pt;width:92pt;height:31.2pt;z-index:251672576;visibility:visible;mso-wrap-style:square;mso-width-percent:0;mso-height-percent:0;mso-wrap-distance-left:9pt;mso-wrap-distance-top:0;mso-wrap-distance-right:9pt;mso-wrap-distance-bottom:0;mso-position-horizontal:absolute;mso-position-horizontal-relative:text;mso-position-vertical:absolute;mso-position-vertical-relative:text;mso-width-percent:0;mso-height-percent:0;mso-width-relative:margin;mso-height-relative:margin;v-text-anchor:top" o:gfxdata="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" filled="f" stroked="f" strokeweight=".5pt">
+              <v:shape w14:anchorId="02D53C57" id="_x0000_s1038" type="#_x0000_t202" style="position:absolute;margin-left:3.7pt;margin-top:180.95pt;width:92pt;height:31.2pt;z-index:251672576;visibility:visible;mso-wrap-style:square;mso-width-percent:0;mso-height-percent:0;mso-wrap-distance-left:9pt;mso-wrap-distance-top:0;mso-wrap-distance-right:9pt;mso-wrap-distance-bottom:0;mso-position-horizontal:absolute;mso-position-horizontal-relative:text;mso-position-vertical:absolute;mso-position-vertical-relative:text;mso-width-percent:0;mso-height-percent:0;mso-width-relative:margin;mso-height-relative:margin;v-text-anchor:top" o:gfxdata="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" filled="f" stroked="f" strokeweight=".5pt">
                 <v:textbox>
                   <w:txbxContent>
                     <w:p>
@@ -863,7 +2574,7 @@
           </mc:Choice>
           <mc:Fallback>
             <w:pict>
-              <v:shape w14:anchorId="15B1ADEF" id="_x0000_s1029" type="#_x0000_t202" style="position:absolute;margin-left:353.3pt;margin-top:186.15pt;width:91.3pt;height:67.55pt;z-index:251670528;visibility:visible;mso-wrap-style:square;mso-width-percent:0;mso-height-percent:0;mso-wrap-distance-left:9pt;mso-wrap-distance-top:0;mso-wrap-distance-right:9pt;mso-wrap-distance-bottom:0;mso-position-horizontal:absolute;mso-position-horizontal-relative:text;mso-position-vertical:absolute;mso-position-vertical-relative:text;mso-width-percent:0;mso-height-percent:0;mso-width-relative:margin;mso-height-relative:margin;v-text-anchor:top" o:gfxdata="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" filled="f" stroked="f" strokeweight=".5pt">
+              <v:shape w14:anchorId="15B1ADEF" id="_x0000_s1039" type="#_x0000_t202" style="position:absolute;margin-left:353.3pt;margin-top:186.15pt;width:91.3pt;height:67.55pt;z-index:251670528;visibility:visible;mso-wrap-style:square;mso-width-percent:0;mso-height-percent:0;mso-wrap-distance-left:9pt;mso-wrap-distance-top:0;mso-wrap-distance-right:9pt;mso-wrap-distance-bottom:0;mso-position-horizontal:absolute;mso-position-horizontal-relative:text;mso-position-vertical:absolute;mso-position-vertical-relative:text;mso-width-percent:0;mso-height-percent:0;mso-width-relative:margin;mso-height-relative:margin;v-text-anchor:top" o:gfxdata="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" filled="f" stroked="f" strokeweight=".5pt">
                 <v:textbox>
                   <w:txbxContent>
                     <w:p>
@@ -962,7 +2673,7 @@
           </mc:Choice>
           <mc:Fallback>
             <w:pict>
-              <v:roundrect w14:anchorId="73DCD1E8" id="Rounded Rectangle 1" o:spid="_x0000_s1026" style="position:absolute;margin-left:-10.35pt;margin-top:151.4pt;width:112.8pt;height:94.25pt;z-index:251662336;visibility:visible;mso-wrap-style:square;mso-wrap-distance-left:9pt;mso-wrap-distance-top:0;mso-wrap-distance-right:9pt;mso-wrap-distance-bottom:0;mso-position-horizontal:absolute;mso-position-horizontal-relative:text;mso-position-vertical:absolute;mso-position-vertical-relative:text;v-text-anchor:middle" arcsize="10923f" o:gfxdata="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" fillcolor="#4472c4 [3204]" strokecolor="#09101d [484]" strokeweight="1pt">
+              <v:roundrect w14:anchorId="621C414E" id="Rounded Rectangle 1" o:spid="_x0000_s1026" style="position:absolute;margin-left:-10.35pt;margin-top:151.4pt;width:112.8pt;height:94.25pt;z-index:251662336;visibility:visible;mso-wrap-style:square;mso-wrap-distance-left:9pt;mso-wrap-distance-top:0;mso-wrap-distance-right:9pt;mso-wrap-distance-bottom:0;mso-position-horizontal:absolute;mso-position-horizontal-relative:text;mso-position-vertical:absolute;mso-position-vertical-relative:text;v-text-anchor:middle" arcsize="10923f" o:gfxdata="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" fillcolor="#4472c4 [3204]" strokecolor="#09101d [484]" strokeweight="1pt">
                 <v:stroke joinstyle="miter"/>
               </v:roundrect>
             </w:pict>
@@ -1077,7 +2788,7 @@
           </mc:Choice>
           <mc:Fallback>
             <w:pict>
-              <v:shape w14:anchorId="523F4A98" id="_x0000_s1030" type="#_x0000_t202" style="position:absolute;margin-left:172.2pt;margin-top:12.45pt;width:92pt;height:86.85pt;z-index:251660288;visibility:visible;mso-wrap-style:square;mso-width-percent:0;mso-height-percent:0;mso-wrap-distance-left:9pt;mso-wrap-distance-top:0;mso-wrap-distance-right:9pt;mso-wrap-distance-bottom:0;mso-position-horizontal:absolute;mso-position-horizontal-relative:text;mso-position-vertical:absolute;mso-position-vertical-relative:text;mso-width-percent:0;mso-height-percent:0;mso-width-relative:margin;mso-height-relative:margin;v-text-anchor:top" o:gfxdata="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" filled="f" stroked="f" strokeweight=".5pt">
+              <v:shape w14:anchorId="523F4A98" id="_x0000_s1040" type="#_x0000_t202" style="position:absolute;margin-left:172.2pt;margin-top:12.45pt;width:92pt;height:86.85pt;z-index:251660288;visibility:visible;mso-wrap-style:square;mso-width-percent:0;mso-height-percent:0;mso-wrap-distance-left:9pt;mso-wrap-distance-top:0;mso-wrap-distance-right:9pt;mso-wrap-distance-bottom:0;mso-position-horizontal:absolute;mso-position-horizontal-relative:text;mso-position-vertical:absolute;mso-position-vertical-relative:text;mso-width-percent:0;mso-height-percent:0;mso-width-relative:margin;mso-height-relative:margin;v-text-anchor:top" o:gfxdata="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" filled="f" stroked="f" strokeweight=".5pt">
                 <v:textbox>
                   <w:txbxContent>
                     <w:p>
@@ -1197,7 +2908,7 @@
           </mc:Choice>
           <mc:Fallback>
             <w:pict>
-              <v:roundrect w14:anchorId="22FBF46B" id="Rounded Rectangle 1" o:spid="_x0000_s1026" style="position:absolute;margin-left:341.55pt;margin-top:160.3pt;width:112.8pt;height:94.25pt;z-index:251668480;visibility:visible;mso-wrap-style:square;mso-wrap-distance-left:9pt;mso-wrap-distance-top:0;mso-wrap-distance-right:9pt;mso-wrap-distance-bottom:0;mso-position-horizontal:absolute;mso-position-horizontal-relative:text;mso-position-vertical:absolute;mso-position-vertical-relative:text;v-text-anchor:middle" arcsize="10923f" o:gfxdata="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" fillcolor="#4472c4 [3204]" strokecolor="#09101d [484]" strokeweight="1pt">
+              <v:roundrect w14:anchorId="28FE1444" id="Rounded Rectangle 1" o:spid="_x0000_s1026" style="position:absolute;margin-left:341.55pt;margin-top:160.3pt;width:112.8pt;height:94.25pt;z-index:251668480;visibility:visible;mso-wrap-style:square;mso-wrap-distance-left:9pt;mso-wrap-distance-top:0;mso-wrap-distance-right:9pt;mso-wrap-distance-bottom:0;mso-position-horizontal:absolute;mso-position-horizontal-relative:text;mso-position-vertical:absolute;mso-position-vertical-relative:text;v-text-anchor:middle" arcsize="10923f" o:gfxdata="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" fillcolor="#4472c4 [3204]" strokecolor="#09101d [484]" strokeweight="1pt">
                 <v:stroke joinstyle="miter"/>
               </v:roundrect>
             </w:pict>
@@ -1269,7 +2980,7 @@
           </mc:Choice>
           <mc:Fallback>
             <w:pict>
-              <v:roundrect w14:anchorId="42DB9686" id="Rounded Rectangle 1" o:spid="_x0000_s1026" style="position:absolute;margin-left:155.15pt;margin-top:3.55pt;width:112.8pt;height:94.25pt;z-index:251659264;visibility:visible;mso-wrap-style:square;mso-wrap-distance-left:9pt;mso-wrap-distance-top:0;mso-wrap-distance-right:9pt;mso-wrap-distance-bottom:0;mso-position-horizontal:absolute;mso-position-horizontal-relative:text;mso-position-vertical:absolute;mso-position-vertical-relative:text;v-text-anchor:middle" arcsize="10923f" o:gfxdata="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" fillcolor="#4472c4 [3204]" strokecolor="#09101d [484]" strokeweight="1pt">
+              <v:roundrect w14:anchorId="087EA131" id="Rounded Rectangle 1" o:spid="_x0000_s1026" style="position:absolute;margin-left:155.15pt;margin-top:3.55pt;width:112.8pt;height:94.25pt;z-index:251659264;visibility:visible;mso-wrap-style:square;mso-wrap-distance-left:9pt;mso-wrap-distance-top:0;mso-wrap-distance-right:9pt;mso-wrap-distance-bottom:0;mso-position-horizontal:absolute;mso-position-horizontal-relative:text;mso-position-vertical:absolute;mso-position-vertical-relative:text;v-text-anchor:middle" arcsize="10923f" o:gfxdata="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" fillcolor="#4472c4 [3204]" strokecolor="#09101d [484]" strokeweight="1pt">
                 <v:stroke joinstyle="miter"/>
               </v:roundrect>
             </w:pict>
@@ -2507,7 +4218,7 @@
 </file>
 
 <file path=customXml/itemProps1.xml><?xml version="1.0" encoding="utf-8"?>
-<ds:datastoreItem xmlns:ds="http://schemas.openxmlformats.org/officeDocument/2006/customXml" ds:itemID="{284493D2-5981-3F4F-911F-FB37173CA024}">
+<ds:datastoreItem xmlns:ds="http://schemas.openxmlformats.org/officeDocument/2006/customXml" ds:itemID="{D61C84E4-6F4B-F641-99FE-E6C2FFF6474A}">
   <ds:schemaRefs>
     <ds:schemaRef ds:uri="http://schemas.openxmlformats.org/officeDocument/2006/bibliography"/>
   </ds:schemaRefs>

</xml_diff>

<commit_message>
State transition table v1 COMP
</commit_message>
<xml_diff>
--- a/STT Diagram.docx
+++ b/STT Diagram.docx
@@ -10,8 +10,8 @@
           <w:bCs/>
           <w:i/>
           <w:iCs/>
-          <w:sz w:val="36"/>
-          <w:szCs w:val="36"/>
+          <w:sz w:val="44"/>
+          <w:szCs w:val="44"/>
         </w:rPr>
       </w:pPr>
       <w:r>
@@ -20,17 +20,19 @@
           <w:bCs/>
           <w:i/>
           <w:iCs/>
-          <w:sz w:val="36"/>
-          <w:szCs w:val="36"/>
-        </w:rPr>
-        <w:t>State Transition Testing: Diagram</w:t>
+          <w:sz w:val="44"/>
+          <w:szCs w:val="44"/>
+        </w:rPr>
+        <w:t>State Transition Testing</w:t>
       </w:r>
     </w:p>
     <w:p>
       <w:pPr>
         <w:rPr>
-          <w:sz w:val="36"/>
-          <w:szCs w:val="36"/>
+          <w:b/>
+          <w:bCs/>
+          <w:sz w:val="28"/>
+          <w:szCs w:val="28"/>
         </w:rPr>
       </w:pPr>
       <w:r>
@@ -42,7 +44,207 @@
         <mc:AlternateContent>
           <mc:Choice Requires="wps">
             <w:drawing>
-              <wp:anchor distT="0" distB="0" distL="114300" distR="114300" simplePos="0" relativeHeight="251723776" behindDoc="0" locked="0" layoutInCell="1" allowOverlap="1" wp14:anchorId="0BBBCA29" wp14:editId="435F637C">
+              <wp:anchor distT="0" distB="0" distL="114300" distR="114300" simplePos="0" relativeHeight="251727872" behindDoc="0" locked="0" layoutInCell="1" allowOverlap="1" wp14:anchorId="09C58E5B" wp14:editId="10A486BD">
+                <wp:simplePos x="0" y="0"/>
+                <wp:positionH relativeFrom="column">
+                  <wp:posOffset>3403076</wp:posOffset>
+                </wp:positionH>
+                <wp:positionV relativeFrom="paragraph">
+                  <wp:posOffset>116171</wp:posOffset>
+                </wp:positionV>
+                <wp:extent cx="1317118" cy="707011"/>
+                <wp:effectExtent l="0" t="0" r="0" b="0"/>
+                <wp:wrapNone/>
+                <wp:docPr id="1611717231" name="Text Box 2"/>
+                <wp:cNvGraphicFramePr/>
+                <a:graphic xmlns:a="http://schemas.openxmlformats.org/drawingml/2006/main">
+                  <a:graphicData uri="http://schemas.microsoft.com/office/word/2010/wordprocessingShape">
+                    <wps:wsp>
+                      <wps:cNvSpPr txBox="1"/>
+                      <wps:spPr>
+                        <a:xfrm>
+                          <a:off x="0" y="0"/>
+                          <a:ext cx="1317118" cy="707011"/>
+                        </a:xfrm>
+                        <a:prstGeom prst="rect">
+                          <a:avLst/>
+                        </a:prstGeom>
+                        <a:noFill/>
+                        <a:ln w="6350">
+                          <a:noFill/>
+                        </a:ln>
+                      </wps:spPr>
+                      <wps:txbx>
+                        <w:txbxContent>
+                          <w:p>
+                            <w:pPr>
+                              <w:jc w:val="center"/>
+                              <w:rPr>
+                                <w:sz w:val="18"/>
+                                <w:szCs w:val="18"/>
+                              </w:rPr>
+                            </w:pPr>
+                            <w:r>
+                              <w:rPr>
+                                <w:sz w:val="20"/>
+                                <w:szCs w:val="20"/>
+                              </w:rPr>
+                              <w:t>User already logged in another browser/device</w:t>
+                            </w:r>
+                          </w:p>
+                        </w:txbxContent>
+                      </wps:txbx>
+                      <wps:bodyPr rot="0" spcFirstLastPara="0" vertOverflow="overflow" horzOverflow="overflow" vert="horz" wrap="square" lIns="91440" tIns="45720" rIns="91440" bIns="45720" numCol="1" spcCol="0" rtlCol="0" fromWordArt="0" anchor="t" anchorCtr="0" forceAA="0" compatLnSpc="1">
+                        <a:prstTxWarp prst="textNoShape">
+                          <a:avLst/>
+                        </a:prstTxWarp>
+                        <a:noAutofit/>
+                      </wps:bodyPr>
+                    </wps:wsp>
+                  </a:graphicData>
+                </a:graphic>
+                <wp14:sizeRelH relativeFrom="margin">
+                  <wp14:pctWidth>0</wp14:pctWidth>
+                </wp14:sizeRelH>
+                <wp14:sizeRelV relativeFrom="margin">
+                  <wp14:pctHeight>0</wp14:pctHeight>
+                </wp14:sizeRelV>
+              </wp:anchor>
+            </w:drawing>
+          </mc:Choice>
+          <mc:Fallback>
+            <w:pict>
+              <v:shapetype w14:anchorId="09C58E5B" id="_x0000_t202" coordsize="21600,21600" o:spt="202" path="m,l,21600r21600,l21600,xe">
+                <v:stroke joinstyle="miter"/>
+                <v:path gradientshapeok="t" o:connecttype="rect"/>
+              </v:shapetype>
+              <v:shape id="Text Box 2" o:spid="_x0000_s1026" type="#_x0000_t202" style="position:absolute;margin-left:267.95pt;margin-top:9.15pt;width:103.7pt;height:55.65pt;z-index:251727872;visibility:visible;mso-wrap-style:square;mso-width-percent:0;mso-height-percent:0;mso-wrap-distance-left:9pt;mso-wrap-distance-top:0;mso-wrap-distance-right:9pt;mso-wrap-distance-bottom:0;mso-position-horizontal:absolute;mso-position-horizontal-relative:text;mso-position-vertical:absolute;mso-position-vertical-relative:text;mso-width-percent:0;mso-height-percent:0;mso-width-relative:margin;mso-height-relative:margin;v-text-anchor:top" o:gfxdata="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" filled="f" stroked="f" strokeweight=".5pt">
+                <v:textbox>
+                  <w:txbxContent>
+                    <w:p>
+                      <w:pPr>
+                        <w:jc w:val="center"/>
+                        <w:rPr>
+                          <w:sz w:val="18"/>
+                          <w:szCs w:val="18"/>
+                        </w:rPr>
+                      </w:pPr>
+                      <w:r>
+                        <w:rPr>
+                          <w:sz w:val="20"/>
+                          <w:szCs w:val="20"/>
+                        </w:rPr>
+                        <w:t>User already logged in another browser/device</w:t>
+                      </w:r>
+                    </w:p>
+                  </w:txbxContent>
+                </v:textbox>
+              </v:shape>
+            </w:pict>
+          </mc:Fallback>
+        </mc:AlternateContent>
+      </w:r>
+      <w:r>
+        <w:rPr>
+          <w:noProof/>
+          <w:sz w:val="36"/>
+          <w:szCs w:val="36"/>
+        </w:rPr>
+        <mc:AlternateContent>
+          <mc:Choice Requires="wps">
+            <w:drawing>
+              <wp:anchor distT="0" distB="0" distL="114300" distR="114300" simplePos="0" relativeHeight="251725824" behindDoc="0" locked="0" layoutInCell="1" allowOverlap="1" wp14:anchorId="096C2E9B" wp14:editId="6030524B">
+                <wp:simplePos x="0" y="0"/>
+                <wp:positionH relativeFrom="column">
+                  <wp:posOffset>2710845</wp:posOffset>
+                </wp:positionH>
+                <wp:positionV relativeFrom="paragraph">
+                  <wp:posOffset>103038</wp:posOffset>
+                </wp:positionV>
+                <wp:extent cx="904240" cy="996315"/>
+                <wp:effectExtent l="0" t="0" r="0" b="0"/>
+                <wp:wrapNone/>
+                <wp:docPr id="1605758106" name="Circular Arrow 13"/>
+                <wp:cNvGraphicFramePr/>
+                <a:graphic xmlns:a="http://schemas.openxmlformats.org/drawingml/2006/main">
+                  <a:graphicData uri="http://schemas.microsoft.com/office/word/2010/wordprocessingShape">
+                    <wps:wsp>
+                      <wps:cNvSpPr/>
+                      <wps:spPr>
+                        <a:xfrm rot="3467804">
+                          <a:off x="0" y="0"/>
+                          <a:ext cx="904240" cy="996315"/>
+                        </a:xfrm>
+                        <a:prstGeom prst="circularArrow">
+                          <a:avLst>
+                            <a:gd name="adj1" fmla="val 12500"/>
+                            <a:gd name="adj2" fmla="val 1142319"/>
+                            <a:gd name="adj3" fmla="val 20457681"/>
+                            <a:gd name="adj4" fmla="val 5153848"/>
+                            <a:gd name="adj5" fmla="val 12500"/>
+                          </a:avLst>
+                        </a:prstGeom>
+                      </wps:spPr>
+                      <wps:style>
+                        <a:lnRef idx="2">
+                          <a:schemeClr val="accent1">
+                            <a:shade val="15000"/>
+                          </a:schemeClr>
+                        </a:lnRef>
+                        <a:fillRef idx="1">
+                          <a:schemeClr val="accent1"/>
+                        </a:fillRef>
+                        <a:effectRef idx="0">
+                          <a:schemeClr val="accent1"/>
+                        </a:effectRef>
+                        <a:fontRef idx="minor">
+                          <a:schemeClr val="lt1"/>
+                        </a:fontRef>
+                      </wps:style>
+                      <wps:bodyPr rot="0" spcFirstLastPara="0" vertOverflow="overflow" horzOverflow="overflow" vert="horz" wrap="square" lIns="91440" tIns="45720" rIns="91440" bIns="45720" numCol="1" spcCol="0" rtlCol="0" fromWordArt="0" anchor="ctr" anchorCtr="0" forceAA="0" compatLnSpc="1">
+                        <a:prstTxWarp prst="textNoShape">
+                          <a:avLst/>
+                        </a:prstTxWarp>
+                        <a:noAutofit/>
+                      </wps:bodyPr>
+                    </wps:wsp>
+                  </a:graphicData>
+                </a:graphic>
+                <wp14:sizeRelV relativeFrom="margin">
+                  <wp14:pctHeight>0</wp14:pctHeight>
+                </wp14:sizeRelV>
+              </wp:anchor>
+            </w:drawing>
+          </mc:Choice>
+          <mc:Fallback>
+            <w:pict>
+              <v:shape w14:anchorId="7107B5AF" id="Circular Arrow 13" o:spid="_x0000_s1026" style="position:absolute;margin-left:213.45pt;margin-top:8.1pt;width:71.2pt;height:78.45pt;rotation:3787767fd;z-index:251725824;visibility:visible;mso-wrap-style:square;mso-height-percent:0;mso-wrap-distance-left:9pt;mso-wrap-distance-top:0;mso-wrap-distance-right:9pt;mso-wrap-distance-bottom:0;mso-position-horizontal:absolute;mso-position-horizontal-relative:text;mso-position-vertical:absolute;mso-position-vertical-relative:text;mso-height-percent:0;mso-height-relative:margin;v-text-anchor:middle" coordsize="904240,996315" o:gfxdata="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" path="m483696,938391c273264,957202,86677,788243,59747,554496,34013,331133,162947,121927,359007,68922,568552,12271,780145,153368,834801,386197r54794,l791210,498157,663535,386197r54253,c665139,217243,505551,128807,359549,187678,230329,239782,151744,392028,172968,549151v22984,170154,155043,290799,302640,276482l483696,938391xe" fillcolor="#4472c4 [3204]" strokecolor="#09101d [484]" strokeweight="1pt">
+                <v:stroke joinstyle="miter"/>
+                <v:path arrowok="t" o:connecttype="custom" o:connectlocs="483696,938391;59747,554496;359007,68922;834801,386197;889595,386197;791210,498157;663535,386197;717788,386197;359549,187678;172968,549151;475608,825633;483696,938391" o:connectangles="0,0,0,0,0,0,0,0,0,0,0,0"/>
+              </v:shape>
+            </w:pict>
+          </mc:Fallback>
+        </mc:AlternateContent>
+      </w:r>
+      <w:r>
+        <w:rPr>
+          <w:b/>
+          <w:bCs/>
+          <w:sz w:val="28"/>
+          <w:szCs w:val="28"/>
+        </w:rPr>
+        <w:t>Diagram</w:t>
+      </w:r>
+      <w:r>
+        <w:rPr>
+          <w:noProof/>
+          <w:sz w:val="36"/>
+          <w:szCs w:val="36"/>
+        </w:rPr>
+        <mc:AlternateContent>
+          <mc:Choice Requires="wps">
+            <w:drawing>
+              <wp:anchor distT="0" distB="0" distL="114300" distR="114300" simplePos="0" relativeHeight="251723776" behindDoc="0" locked="0" layoutInCell="1" allowOverlap="1" wp14:anchorId="0BBBCA29" wp14:editId="1BDB396B">
                 <wp:simplePos x="0" y="0"/>
                 <wp:positionH relativeFrom="column">
                   <wp:posOffset>603649</wp:posOffset>
@@ -112,11 +314,7 @@
           </mc:Choice>
           <mc:Fallback>
             <w:pict>
-              <v:shapetype w14:anchorId="0BBBCA29" id="_x0000_t202" coordsize="21600,21600" o:spt="202" path="m,l,21600r21600,l21600,xe">
-                <v:stroke joinstyle="miter"/>
-                <v:path gradientshapeok="t" o:connecttype="rect"/>
-              </v:shapetype>
-              <v:shape id="Text Box 2" o:spid="_x0000_s1026" type="#_x0000_t202" style="position:absolute;margin-left:47.55pt;margin-top:16.3pt;width:103.7pt;height:34.15pt;z-index:251723776;visibility:visible;mso-wrap-style:square;mso-width-percent:0;mso-height-percent:0;mso-wrap-distance-left:9pt;mso-wrap-distance-top:0;mso-wrap-distance-right:9pt;mso-wrap-distance-bottom:0;mso-position-horizontal:absolute;mso-position-horizontal-relative:text;mso-position-vertical:absolute;mso-position-vertical-relative:text;mso-width-percent:0;mso-height-percent:0;mso-width-relative:margin;mso-height-relative:margin;v-text-anchor:top" o:gfxdata="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" filled="f" stroked="f" strokeweight=".5pt">
+              <v:shape w14:anchorId="0BBBCA29" id="_x0000_s1027" type="#_x0000_t202" style="position:absolute;margin-left:47.55pt;margin-top:16.3pt;width:103.7pt;height:34.15pt;z-index:251723776;visibility:visible;mso-wrap-style:square;mso-width-percent:0;mso-height-percent:0;mso-wrap-distance-left:9pt;mso-wrap-distance-top:0;mso-wrap-distance-right:9pt;mso-wrap-distance-bottom:0;mso-position-horizontal:absolute;mso-position-horizontal-relative:text;mso-position-vertical:absolute;mso-position-vertical-relative:text;mso-width-percent:0;mso-height-percent:0;mso-width-relative:margin;mso-height-relative:margin;v-text-anchor:top" o:gfxdata="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" filled="f" stroked="f" strokeweight=".5pt">
                 <v:textbox>
                   <w:txbxContent>
                     <w:p>
@@ -216,7 +414,7 @@
           </mc:Choice>
           <mc:Fallback>
             <w:pict>
-              <v:shape w14:anchorId="587EB02B" id="Circular Arrow 13" o:spid="_x0000_s1026" style="position:absolute;margin-left:125.6pt;margin-top:23pt;width:71.2pt;height:78.45pt;rotation:1005448fd;z-index:251721728;visibility:visible;mso-wrap-style:square;mso-height-percent:0;mso-wrap-distance-left:9pt;mso-wrap-distance-top:0;mso-wrap-distance-right:9pt;mso-wrap-distance-bottom:0;mso-position-horizontal:absolute;mso-position-horizontal-relative:text;mso-position-vertical:absolute;mso-position-vertical-relative:text;mso-height-percent:0;mso-height-relative:margin;v-text-anchor:middle" coordsize="904240,996315" o:gfxdata="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" path="m483696,938391c273264,957202,86677,788243,59747,554496,34013,331133,162947,121927,359007,68922,568552,12271,780145,153368,834801,386197r54794,l791210,498157,663535,386197r54253,c665139,217243,505551,128807,359549,187678,230329,239782,151744,392028,172968,549151v22984,170154,155043,290799,302640,276482l483696,938391xe" fillcolor="#4472c4 [3204]" strokecolor="#09101d [484]" strokeweight="1pt">
+              <v:shape w14:anchorId="11C490DA" id="Circular Arrow 13" o:spid="_x0000_s1026" style="position:absolute;margin-left:125.6pt;margin-top:23pt;width:71.2pt;height:78.45pt;rotation:1005448fd;z-index:251721728;visibility:visible;mso-wrap-style:square;mso-height-percent:0;mso-wrap-distance-left:9pt;mso-wrap-distance-top:0;mso-wrap-distance-right:9pt;mso-wrap-distance-bottom:0;mso-position-horizontal:absolute;mso-position-horizontal-relative:text;mso-position-vertical:absolute;mso-position-vertical-relative:text;mso-height-percent:0;mso-height-relative:margin;v-text-anchor:middle" coordsize="904240,996315" o:gfxdata="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" path="m483696,938391c273264,957202,86677,788243,59747,554496,34013,331133,162947,121927,359007,68922,568552,12271,780145,153368,834801,386197r54794,l791210,498157,663535,386197r54253,c665139,217243,505551,128807,359549,187678,230329,239782,151744,392028,172968,549151v22984,170154,155043,290799,302640,276482l483696,938391xe" fillcolor="#4472c4 [3204]" strokecolor="#09101d [484]" strokeweight="1pt">
                 <v:stroke joinstyle="miter"/>
                 <v:path arrowok="t" o:connecttype="custom" o:connectlocs="483696,938391;59747,554496;359007,68922;834801,386197;889595,386197;791210,498157;663535,386197;717788,386197;359549,187678;172968,549151;475608,825633;483696,938391" o:connectangles="0,0,0,0,0,0,0,0,0,0,0,0"/>
               </v:shape>
@@ -224,6 +422,15 @@
           </mc:Fallback>
         </mc:AlternateContent>
       </w:r>
+      <w:r>
+        <w:rPr>
+          <w:b/>
+          <w:bCs/>
+          <w:sz w:val="28"/>
+          <w:szCs w:val="28"/>
+        </w:rPr>
+        <w:t>:</w:t>
+      </w:r>
     </w:p>
     <w:p>
       <w:pPr>
@@ -240,6 +447,109 @@
           <w:szCs w:val="36"/>
         </w:rPr>
       </w:pPr>
+      <w:r>
+        <w:rPr>
+          <w:noProof/>
+          <w:sz w:val="36"/>
+          <w:szCs w:val="36"/>
+        </w:rPr>
+        <mc:AlternateContent>
+          <mc:Choice Requires="wps">
+            <w:drawing>
+              <wp:anchor distT="0" distB="0" distL="114300" distR="114300" simplePos="0" relativeHeight="251660288" behindDoc="0" locked="0" layoutInCell="1" allowOverlap="1" wp14:anchorId="523F4A98" wp14:editId="5F1607AD">
+                <wp:simplePos x="0" y="0"/>
+                <wp:positionH relativeFrom="column">
+                  <wp:posOffset>2186619</wp:posOffset>
+                </wp:positionH>
+                <wp:positionV relativeFrom="paragraph">
+                  <wp:posOffset>465250</wp:posOffset>
+                </wp:positionV>
+                <wp:extent cx="1084082" cy="487314"/>
+                <wp:effectExtent l="0" t="0" r="0" b="0"/>
+                <wp:wrapNone/>
+                <wp:docPr id="210229116" name="Text Box 2"/>
+                <wp:cNvGraphicFramePr/>
+                <a:graphic xmlns:a="http://schemas.openxmlformats.org/drawingml/2006/main">
+                  <a:graphicData uri="http://schemas.microsoft.com/office/word/2010/wordprocessingShape">
+                    <wps:wsp>
+                      <wps:cNvSpPr txBox="1"/>
+                      <wps:spPr>
+                        <a:xfrm>
+                          <a:off x="0" y="0"/>
+                          <a:ext cx="1084082" cy="487314"/>
+                        </a:xfrm>
+                        <a:prstGeom prst="rect">
+                          <a:avLst/>
+                        </a:prstGeom>
+                        <a:noFill/>
+                        <a:ln w="6350">
+                          <a:noFill/>
+                        </a:ln>
+                      </wps:spPr>
+                      <wps:txbx>
+                        <w:txbxContent>
+                          <w:p>
+                            <w:pPr>
+                              <w:rPr>
+                                <w:sz w:val="28"/>
+                                <w:szCs w:val="28"/>
+                              </w:rPr>
+                            </w:pPr>
+                            <w:r>
+                              <w:rPr>
+                                <w:sz w:val="28"/>
+                                <w:szCs w:val="28"/>
+                              </w:rPr>
+                              <w:t>Log In Page</w:t>
+                            </w:r>
+                          </w:p>
+                        </w:txbxContent>
+                      </wps:txbx>
+                      <wps:bodyPr rot="0" spcFirstLastPara="0" vertOverflow="overflow" horzOverflow="overflow" vert="horz" wrap="square" lIns="91440" tIns="45720" rIns="91440" bIns="45720" numCol="1" spcCol="0" rtlCol="0" fromWordArt="0" anchor="t" anchorCtr="0" forceAA="0" compatLnSpc="1">
+                        <a:prstTxWarp prst="textNoShape">
+                          <a:avLst/>
+                        </a:prstTxWarp>
+                        <a:noAutofit/>
+                      </wps:bodyPr>
+                    </wps:wsp>
+                  </a:graphicData>
+                </a:graphic>
+                <wp14:sizeRelH relativeFrom="margin">
+                  <wp14:pctWidth>0</wp14:pctWidth>
+                </wp14:sizeRelH>
+                <wp14:sizeRelV relativeFrom="margin">
+                  <wp14:pctHeight>0</wp14:pctHeight>
+                </wp14:sizeRelV>
+              </wp:anchor>
+            </w:drawing>
+          </mc:Choice>
+          <mc:Fallback>
+            <w:pict>
+              <v:shape w14:anchorId="523F4A98" id="_x0000_s1028" type="#_x0000_t202" style="position:absolute;margin-left:172.15pt;margin-top:36.65pt;width:85.35pt;height:38.35pt;z-index:251660288;visibility:visible;mso-wrap-style:square;mso-width-percent:0;mso-height-percent:0;mso-wrap-distance-left:9pt;mso-wrap-distance-top:0;mso-wrap-distance-right:9pt;mso-wrap-distance-bottom:0;mso-position-horizontal:absolute;mso-position-horizontal-relative:text;mso-position-vertical:absolute;mso-position-vertical-relative:text;mso-width-percent:0;mso-height-percent:0;mso-width-relative:margin;mso-height-relative:margin;v-text-anchor:top" o:gfxdata="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" filled="f" stroked="f" strokeweight=".5pt">
+                <v:textbox>
+                  <w:txbxContent>
+                    <w:p>
+                      <w:pPr>
+                        <w:rPr>
+                          <w:sz w:val="28"/>
+                          <w:szCs w:val="28"/>
+                        </w:rPr>
+                      </w:pPr>
+                      <w:r>
+                        <w:rPr>
+                          <w:sz w:val="28"/>
+                          <w:szCs w:val="28"/>
+                        </w:rPr>
+                        <w:t>Log In Page</w:t>
+                      </w:r>
+                    </w:p>
+                  </w:txbxContent>
+                </v:textbox>
+              </v:shape>
+            </w:pict>
+          </mc:Fallback>
+        </mc:AlternateContent>
+      </w:r>
       <w:r>
         <w:rPr>
           <w:noProof/>
@@ -319,7 +629,7 @@
           </mc:Choice>
           <mc:Fallback>
             <w:pict>
-              <v:shape w14:anchorId="3B722817" id="_x0000_s1027" type="#_x0000_t202" style="position:absolute;margin-left:26.7pt;margin-top:286.35pt;width:98pt;height:50.25pt;z-index:251719680;visibility:visible;mso-wrap-style:square;mso-width-percent:0;mso-height-percent:0;mso-wrap-distance-left:9pt;mso-wrap-distance-top:0;mso-wrap-distance-right:9pt;mso-wrap-distance-bottom:0;mso-position-horizontal:absolute;mso-position-horizontal-relative:text;mso-position-vertical:absolute;mso-position-vertical-relative:text;mso-width-percent:0;mso-height-percent:0;mso-width-relative:margin;mso-height-relative:margin;v-text-anchor:top" o:gfxdata="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" filled="f" stroked="f" strokeweight=".5pt">
+              <v:shape w14:anchorId="3B722817" id="_x0000_s1029" type="#_x0000_t202" style="position:absolute;margin-left:26.7pt;margin-top:286.35pt;width:98pt;height:50.25pt;z-index:251719680;visibility:visible;mso-wrap-style:square;mso-width-percent:0;mso-height-percent:0;mso-wrap-distance-left:9pt;mso-wrap-distance-top:0;mso-wrap-distance-right:9pt;mso-wrap-distance-bottom:0;mso-position-horizontal:absolute;mso-position-horizontal-relative:text;mso-position-vertical:absolute;mso-position-vertical-relative:text;mso-width-percent:0;mso-height-percent:0;mso-width-relative:margin;mso-height-relative:margin;v-text-anchor:top" o:gfxdata="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" filled="f" stroked="f" strokeweight=".5pt">
                 <v:textbox>
                   <w:txbxContent>
                     <w:p>
@@ -419,7 +729,7 @@
           </mc:Choice>
           <mc:Fallback>
             <w:pict>
-              <v:shape w14:anchorId="755928D4" id="Circular Arrow 13" o:spid="_x0000_s1026" style="position:absolute;margin-left:67.4pt;margin-top:212.3pt;width:71.2pt;height:78.45pt;rotation:-11609161fd;z-index:251717632;visibility:visible;mso-wrap-style:square;mso-height-percent:0;mso-wrap-distance-left:9pt;mso-wrap-distance-top:0;mso-wrap-distance-right:9pt;mso-wrap-distance-bottom:0;mso-position-horizontal:absolute;mso-position-horizontal-relative:text;mso-position-vertical:absolute;mso-position-vertical-relative:text;mso-height-percent:0;mso-height-relative:margin;v-text-anchor:middle" coordsize="904240,996315" o:gfxdata="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" path="m483696,938391c273264,957202,86677,788243,59747,554496,34013,331133,162947,121927,359007,68922,568552,12271,780145,153368,834801,386197r54794,l791210,498157,663535,386197r54253,c665139,217243,505551,128807,359549,187678,230329,239782,151744,392028,172968,549151v22984,170154,155043,290799,302640,276482l483696,938391xe" fillcolor="#4472c4 [3204]" strokecolor="#09101d [484]" strokeweight="1pt">
+              <v:shape w14:anchorId="44290020" id="Circular Arrow 13" o:spid="_x0000_s1026" style="position:absolute;margin-left:67.4pt;margin-top:212.3pt;width:71.2pt;height:78.45pt;rotation:-11609161fd;z-index:251717632;visibility:visible;mso-wrap-style:square;mso-height-percent:0;mso-wrap-distance-left:9pt;mso-wrap-distance-top:0;mso-wrap-distance-right:9pt;mso-wrap-distance-bottom:0;mso-position-horizontal:absolute;mso-position-horizontal-relative:text;mso-position-vertical:absolute;mso-position-vertical-relative:text;mso-height-percent:0;mso-height-relative:margin;v-text-anchor:middle" coordsize="904240,996315" o:gfxdata="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" path="m483696,938391c273264,957202,86677,788243,59747,554496,34013,331133,162947,121927,359007,68922,568552,12271,780145,153368,834801,386197r54794,l791210,498157,663535,386197r54253,c665139,217243,505551,128807,359549,187678,230329,239782,151744,392028,172968,549151v22984,170154,155043,290799,302640,276482l483696,938391xe" fillcolor="#4472c4 [3204]" strokecolor="#09101d [484]" strokeweight="1pt">
                 <v:stroke joinstyle="miter"/>
                 <v:path arrowok="t" o:connecttype="custom" o:connectlocs="483696,938391;59747,554496;359007,68922;834801,386197;889595,386197;791210,498157;663535,386197;717788,386197;359549,187678;172968,549151;475608,825633;483696,938391" o:connectangles="0,0,0,0,0,0,0,0,0,0,0,0"/>
               </v:shape>
@@ -528,7 +838,7 @@
           </mc:Choice>
           <mc:Fallback>
             <w:pict>
-              <v:shape w14:anchorId="7ECB5557" id="_x0000_s1028" type="#_x0000_t202" style="position:absolute;margin-left:7.9pt;margin-top:57.75pt;width:119pt;height:37.35pt;rotation:-2694476fd;z-index:251715584;visibility:visible;mso-wrap-style:square;mso-width-percent:0;mso-height-percent:0;mso-wrap-distance-left:9pt;mso-wrap-distance-top:0;mso-wrap-distance-right:9pt;mso-wrap-distance-bottom:0;mso-position-horizontal:absolute;mso-position-horizontal-relative:text;mso-position-vertical:absolute;mso-position-vertical-relative:text;mso-width-percent:0;mso-height-percent:0;mso-width-relative:margin;mso-height-relative:margin;v-text-anchor:top" o:gfxdata="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" filled="f" stroked="f" strokeweight=".5pt">
+              <v:shape w14:anchorId="7ECB5557" id="_x0000_s1030" type="#_x0000_t202" style="position:absolute;margin-left:7.9pt;margin-top:57.75pt;width:119pt;height:37.35pt;rotation:-2694476fd;z-index:251715584;visibility:visible;mso-wrap-style:square;mso-width-percent:0;mso-height-percent:0;mso-wrap-distance-left:9pt;mso-wrap-distance-top:0;mso-wrap-distance-right:9pt;mso-wrap-distance-bottom:0;mso-position-horizontal:absolute;mso-position-horizontal-relative:text;mso-position-vertical:absolute;mso-position-vertical-relative:text;mso-width-percent:0;mso-height-percent:0;mso-width-relative:margin;mso-height-relative:margin;v-text-anchor:top" o:gfxdata="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" filled="f" stroked="f" strokeweight=".5pt">
                 <v:textbox>
                   <w:txbxContent>
                     <w:p>
@@ -664,7 +974,7 @@
           </mc:Choice>
           <mc:Fallback>
             <w:pict>
-              <v:shape w14:anchorId="21C16F4B" id="_x0000_s1029" type="#_x0000_t202" style="position:absolute;margin-left:106pt;margin-top:109.85pt;width:62.35pt;height:21.55pt;z-index:251711488;visibility:visible;mso-wrap-style:square;mso-width-percent:0;mso-height-percent:0;mso-wrap-distance-left:9pt;mso-wrap-distance-top:0;mso-wrap-distance-right:9pt;mso-wrap-distance-bottom:0;mso-position-horizontal:absolute;mso-position-horizontal-relative:text;mso-position-vertical:absolute;mso-position-vertical-relative:text;mso-width-percent:0;mso-height-percent:0;mso-width-relative:margin;mso-height-relative:margin;v-text-anchor:top" o:gfxdata="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" filled="f" stroked="f" strokeweight=".5pt">
+              <v:shape w14:anchorId="21C16F4B" id="_x0000_s1031" type="#_x0000_t202" style="position:absolute;margin-left:106pt;margin-top:109.85pt;width:62.35pt;height:21.55pt;z-index:251711488;visibility:visible;mso-wrap-style:square;mso-width-percent:0;mso-height-percent:0;mso-wrap-distance-left:9pt;mso-wrap-distance-top:0;mso-wrap-distance-right:9pt;mso-wrap-distance-bottom:0;mso-position-horizontal:absolute;mso-position-horizontal-relative:text;mso-position-vertical:absolute;mso-position-vertical-relative:text;mso-width-percent:0;mso-height-percent:0;mso-width-relative:margin;mso-height-relative:margin;v-text-anchor:top" o:gfxdata="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" filled="f" stroked="f" strokeweight=".5pt">
                 <v:textbox>
                   <w:txbxContent>
                     <w:p>
@@ -778,7 +1088,7 @@
           </mc:Choice>
           <mc:Fallback>
             <w:pict>
-              <v:shape w14:anchorId="7BE24106" id="_x0000_s1030" type="#_x0000_t202" style="position:absolute;margin-left:60.05pt;margin-top:97.8pt;width:62.35pt;height:39.35pt;z-index:251713536;visibility:visible;mso-wrap-style:square;mso-width-percent:0;mso-height-percent:0;mso-wrap-distance-left:9pt;mso-wrap-distance-top:0;mso-wrap-distance-right:9pt;mso-wrap-distance-bottom:0;mso-position-horizontal:absolute;mso-position-horizontal-relative:text;mso-position-vertical:absolute;mso-position-vertical-relative:text;mso-width-percent:0;mso-height-percent:0;mso-width-relative:margin;mso-height-relative:margin;v-text-anchor:top" o:gfxdata="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" filled="f" stroked="f" strokeweight=".5pt">
+              <v:shape w14:anchorId="7BE24106" id="_x0000_s1032" type="#_x0000_t202" style="position:absolute;margin-left:60.05pt;margin-top:97.8pt;width:62.35pt;height:39.35pt;z-index:251713536;visibility:visible;mso-wrap-style:square;mso-width-percent:0;mso-height-percent:0;mso-wrap-distance-left:9pt;mso-wrap-distance-top:0;mso-wrap-distance-right:9pt;mso-wrap-distance-bottom:0;mso-position-horizontal:absolute;mso-position-horizontal-relative:text;mso-position-vertical:absolute;mso-position-vertical-relative:text;mso-width-percent:0;mso-height-percent:0;mso-width-relative:margin;mso-height-relative:margin;v-text-anchor:top" o:gfxdata="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" filled="f" stroked="f" strokeweight=".5pt">
                 <v:textbox>
                   <w:txbxContent>
                     <w:p>
@@ -871,7 +1181,7 @@
           </mc:Choice>
           <mc:Fallback>
             <w:pict>
-              <v:shapetype w14:anchorId="1FBE1FD2" id="_x0000_t32" coordsize="21600,21600" o:spt="32" o:oned="t" path="m,l21600,21600e" filled="f">
+              <v:shapetype w14:anchorId="7902999C" id="_x0000_t32" coordsize="21600,21600" o:spt="32" o:oned="t" path="m,l21600,21600e" filled="f">
                 <v:path arrowok="t" fillok="f" o:connecttype="none"/>
                 <o:lock v:ext="edit" shapetype="t"/>
               </v:shapetype>
@@ -949,7 +1259,7 @@
           </mc:Choice>
           <mc:Fallback>
             <w:pict>
-              <v:shape w14:anchorId="52CA97A9" id="Straight Arrow Connector 8" o:spid="_x0000_s1026" type="#_x0000_t32" style="position:absolute;margin-left:60.1pt;margin-top:72.1pt;width:80.65pt;height:71.55pt;flip:y;z-index:251705344;visibility:visible;mso-wrap-style:square;mso-width-percent:0;mso-height-percent:0;mso-wrap-distance-left:9pt;mso-wrap-distance-top:0;mso-wrap-distance-right:9pt;mso-wrap-distance-bottom:0;mso-position-horizontal:absolute;mso-position-horizontal-relative:text;mso-position-vertical:absolute;mso-position-vertical-relative:text;mso-width-percent:0;mso-height-percent:0;mso-width-relative:margin;mso-height-relative:margin" o:gfxdata="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" strokecolor="#4472c4 [3204]" strokeweight=".5pt">
+              <v:shape w14:anchorId="78784784" id="Straight Arrow Connector 8" o:spid="_x0000_s1026" type="#_x0000_t32" style="position:absolute;margin-left:60.1pt;margin-top:72.1pt;width:80.65pt;height:71.55pt;flip:y;z-index:251705344;visibility:visible;mso-wrap-style:square;mso-width-percent:0;mso-height-percent:0;mso-wrap-distance-left:9pt;mso-wrap-distance-top:0;mso-wrap-distance-right:9pt;mso-wrap-distance-bottom:0;mso-position-horizontal:absolute;mso-position-horizontal-relative:text;mso-position-vertical:absolute;mso-position-vertical-relative:text;mso-width-percent:0;mso-height-percent:0;mso-width-relative:margin;mso-height-relative:margin" o:gfxdata="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" strokecolor="#4472c4 [3204]" strokeweight=".5pt">
                 <v:stroke endarrow="block" joinstyle="miter"/>
               </v:shape>
             </w:pict>
@@ -1023,7 +1333,7 @@
           </mc:Choice>
           <mc:Fallback>
             <w:pict>
-              <v:shape w14:anchorId="52475DAE" id="Straight Arrow Connector 8" o:spid="_x0000_s1026" type="#_x0000_t32" style="position:absolute;margin-left:10.4pt;margin-top:30.3pt;width:130.65pt;height:113.35pt;flip:x;z-index:251707392;visibility:visible;mso-wrap-style:square;mso-width-percent:0;mso-height-percent:0;mso-wrap-distance-left:9pt;mso-wrap-distance-top:0;mso-wrap-distance-right:9pt;mso-wrap-distance-bottom:0;mso-position-horizontal:absolute;mso-position-horizontal-relative:text;mso-position-vertical:absolute;mso-position-vertical-relative:text;mso-width-percent:0;mso-height-percent:0;mso-width-relative:margin;mso-height-relative:margin" o:gfxdata="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" strokecolor="#4472c4 [3204]" strokeweight=".5pt">
+              <v:shape w14:anchorId="24409049" id="Straight Arrow Connector 8" o:spid="_x0000_s1026" type="#_x0000_t32" style="position:absolute;margin-left:10.4pt;margin-top:30.3pt;width:130.65pt;height:113.35pt;flip:x;z-index:251707392;visibility:visible;mso-wrap-style:square;mso-width-percent:0;mso-height-percent:0;mso-wrap-distance-left:9pt;mso-wrap-distance-top:0;mso-wrap-distance-right:9pt;mso-wrap-distance-bottom:0;mso-position-horizontal:absolute;mso-position-horizontal-relative:text;mso-position-vertical:absolute;mso-position-vertical-relative:text;mso-width-percent:0;mso-height-percent:0;mso-width-relative:margin;mso-height-relative:margin" o:gfxdata="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" strokecolor="#4472c4 [3204]" strokeweight=".5pt">
                 <v:stroke endarrow="block" joinstyle="miter"/>
               </v:shape>
             </w:pict>
@@ -1118,7 +1428,7 @@
           </mc:Choice>
           <mc:Fallback>
             <w:pict>
-              <v:shape w14:anchorId="0F9CF437" id="_x0000_s1031" type="#_x0000_t202" style="position:absolute;margin-left:210.85pt;margin-top:173.3pt;width:57.1pt;height:43.05pt;z-index:251695104;visibility:visible;mso-wrap-style:square;mso-width-percent:0;mso-height-percent:0;mso-wrap-distance-left:9pt;mso-wrap-distance-top:0;mso-wrap-distance-right:9pt;mso-wrap-distance-bottom:0;mso-position-horizontal:absolute;mso-position-horizontal-relative:text;mso-position-vertical:absolute;mso-position-vertical-relative:text;mso-width-percent:0;mso-height-percent:0;mso-width-relative:margin;mso-height-relative:margin;v-text-anchor:top" o:gfxdata="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" filled="f" stroked="f" strokeweight=".5pt">
+              <v:shape w14:anchorId="0F9CF437" id="_x0000_s1033" type="#_x0000_t202" style="position:absolute;margin-left:210.85pt;margin-top:173.3pt;width:57.1pt;height:43.05pt;z-index:251695104;visibility:visible;mso-wrap-style:square;mso-width-percent:0;mso-height-percent:0;mso-wrap-distance-left:9pt;mso-wrap-distance-top:0;mso-wrap-distance-right:9pt;mso-wrap-distance-bottom:0;mso-position-horizontal:absolute;mso-position-horizontal-relative:text;mso-position-vertical:absolute;mso-position-vertical-relative:text;mso-width-percent:0;mso-height-percent:0;mso-width-relative:margin;mso-height-relative:margin;v-text-anchor:top" o:gfxdata="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" filled="f" stroked="f" strokeweight=".5pt">
                 <v:textbox>
                   <w:txbxContent>
                     <w:p>
@@ -1220,7 +1530,7 @@
           </mc:Choice>
           <mc:Fallback>
             <w:pict>
-              <v:shape w14:anchorId="5307198C" id="Straight Arrow Connector 9" o:spid="_x0000_s1026" type="#_x0000_t32" style="position:absolute;margin-left:176.85pt;margin-top:105.05pt;width:3.6pt;height:171.45pt;flip:x y;z-index:251701248;visibility:visible;mso-wrap-style:square;mso-width-percent:0;mso-height-percent:0;mso-wrap-distance-left:9pt;mso-wrap-distance-top:0;mso-wrap-distance-right:9pt;mso-wrap-distance-bottom:0;mso-position-horizontal:absolute;mso-position-horizontal-relative:text;mso-position-vertical:absolute;mso-position-vertical-relative:text;mso-width-percent:0;mso-height-percent:0;mso-width-relative:margin;mso-height-relative:margin" o:gfxdata="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" strokecolor="#4472c4 [3204]" strokeweight=".5pt">
+              <v:shape w14:anchorId="448C59F8" id="Straight Arrow Connector 9" o:spid="_x0000_s1026" type="#_x0000_t32" style="position:absolute;margin-left:176.85pt;margin-top:105.05pt;width:3.6pt;height:171.45pt;flip:x y;z-index:251701248;visibility:visible;mso-wrap-style:square;mso-width-percent:0;mso-height-percent:0;mso-wrap-distance-left:9pt;mso-wrap-distance-top:0;mso-wrap-distance-right:9pt;mso-wrap-distance-bottom:0;mso-position-horizontal:absolute;mso-position-horizontal-relative:text;mso-position-vertical:absolute;mso-position-vertical-relative:text;mso-width-percent:0;mso-height-percent:0;mso-width-relative:margin;mso-height-relative:margin" o:gfxdata="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" strokecolor="#4472c4 [3204]" strokeweight=".5pt">
                 <v:stroke endarrow="block" joinstyle="miter"/>
               </v:shape>
             </w:pict>
@@ -1294,7 +1604,7 @@
           </mc:Choice>
           <mc:Fallback>
             <w:pict>
-              <v:shape w14:anchorId="617FBFDA" id="Straight Arrow Connector 9" o:spid="_x0000_s1026" type="#_x0000_t32" style="position:absolute;margin-left:237.9pt;margin-top:104.75pt;width:4.1pt;height:171.45pt;flip:x y;z-index:251693056;visibility:visible;mso-wrap-style:square;mso-width-percent:0;mso-height-percent:0;mso-wrap-distance-left:9pt;mso-wrap-distance-top:0;mso-wrap-distance-right:9pt;mso-wrap-distance-bottom:0;mso-position-horizontal:absolute;mso-position-horizontal-relative:text;mso-position-vertical:absolute;mso-position-vertical-relative:text;mso-width-percent:0;mso-height-percent:0;mso-width-relative:margin;mso-height-relative:margin" o:gfxdata="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" strokecolor="#4472c4 [3204]" strokeweight=".5pt">
+              <v:shape w14:anchorId="337D3A34" id="Straight Arrow Connector 9" o:spid="_x0000_s1026" type="#_x0000_t32" style="position:absolute;margin-left:237.9pt;margin-top:104.75pt;width:4.1pt;height:171.45pt;flip:x y;z-index:251693056;visibility:visible;mso-wrap-style:square;mso-width-percent:0;mso-height-percent:0;mso-wrap-distance-left:9pt;mso-wrap-distance-top:0;mso-wrap-distance-right:9pt;mso-wrap-distance-bottom:0;mso-position-horizontal:absolute;mso-position-horizontal-relative:text;mso-position-vertical:absolute;mso-position-vertical-relative:text;mso-width-percent:0;mso-height-percent:0;mso-width-relative:margin;mso-height-relative:margin" o:gfxdata="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" strokecolor="#4472c4 [3204]" strokeweight=".5pt">
                 <v:stroke endarrow="block" joinstyle="miter"/>
               </v:shape>
             </w:pict>
@@ -1389,7 +1699,7 @@
           </mc:Choice>
           <mc:Fallback>
             <w:pict>
-              <v:shape w14:anchorId="21E7578D" id="_x0000_s1032" type="#_x0000_t202" style="position:absolute;margin-left:246.7pt;margin-top:403.8pt;width:103.7pt;height:34.15pt;z-index:251703296;visibility:visible;mso-wrap-style:square;mso-width-percent:0;mso-height-percent:0;mso-wrap-distance-left:9pt;mso-wrap-distance-top:0;mso-wrap-distance-right:9pt;mso-wrap-distance-bottom:0;mso-position-horizontal:absolute;mso-position-horizontal-relative:text;mso-position-vertical:absolute;mso-position-vertical-relative:text;mso-width-percent:0;mso-height-percent:0;mso-width-relative:margin;mso-height-relative:margin;v-text-anchor:top" o:gfxdata="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" filled="f" stroked="f" strokeweight=".5pt">
+              <v:shape w14:anchorId="21E7578D" id="_x0000_s1034" type="#_x0000_t202" style="position:absolute;margin-left:246.7pt;margin-top:403.8pt;width:103.7pt;height:34.15pt;z-index:251703296;visibility:visible;mso-wrap-style:square;mso-width-percent:0;mso-height-percent:0;mso-wrap-distance-left:9pt;mso-wrap-distance-top:0;mso-wrap-distance-right:9pt;mso-wrap-distance-bottom:0;mso-position-horizontal:absolute;mso-position-horizontal-relative:text;mso-position-vertical:absolute;mso-position-vertical-relative:text;mso-width-percent:0;mso-height-percent:0;mso-width-relative:margin;mso-height-relative:margin;v-text-anchor:top" o:gfxdata="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" filled="f" stroked="f" strokeweight=".5pt">
                 <v:textbox>
                   <w:txbxContent>
                     <w:p>
@@ -1498,7 +1808,7 @@
           </mc:Choice>
           <mc:Fallback>
             <w:pict>
-              <v:shape w14:anchorId="57A9BF5E" id="Circular Arrow 13" o:spid="_x0000_s1026" style="position:absolute;margin-left:219.95pt;margin-top:338.45pt;width:71.2pt;height:78.45pt;rotation:-11609161fd;z-index:251699200;visibility:visible;mso-wrap-style:square;mso-height-percent:0;mso-wrap-distance-left:9pt;mso-wrap-distance-top:0;mso-wrap-distance-right:9pt;mso-wrap-distance-bottom:0;mso-position-horizontal:absolute;mso-position-horizontal-relative:text;mso-position-vertical:absolute;mso-position-vertical-relative:text;mso-height-percent:0;mso-height-relative:margin;v-text-anchor:middle" coordsize="904240,996315" o:gfxdata="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" path="m483696,938391c273264,957202,86677,788243,59747,554496,34013,331133,162947,121927,359007,68922,568552,12271,780145,153368,834801,386197r54794,l791210,498157,663535,386197r54253,c665139,217243,505551,128807,359549,187678,230329,239782,151744,392028,172968,549151v22984,170154,155043,290799,302640,276482l483696,938391xe" fillcolor="#4472c4 [3204]" strokecolor="#09101d [484]" strokeweight="1pt">
+              <v:shape w14:anchorId="34422A17" id="Circular Arrow 13" o:spid="_x0000_s1026" style="position:absolute;margin-left:219.95pt;margin-top:338.45pt;width:71.2pt;height:78.45pt;rotation:-11609161fd;z-index:251699200;visibility:visible;mso-wrap-style:square;mso-height-percent:0;mso-wrap-distance-left:9pt;mso-wrap-distance-top:0;mso-wrap-distance-right:9pt;mso-wrap-distance-bottom:0;mso-position-horizontal:absolute;mso-position-horizontal-relative:text;mso-position-vertical:absolute;mso-position-vertical-relative:text;mso-height-percent:0;mso-height-relative:margin;v-text-anchor:middle" coordsize="904240,996315" o:gfxdata="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" path="m483696,938391c273264,957202,86677,788243,59747,554496,34013,331133,162947,121927,359007,68922,568552,12271,780145,153368,834801,386197r54794,l791210,498157,663535,386197r54253,c665139,217243,505551,128807,359549,187678,230329,239782,151744,392028,172968,549151v22984,170154,155043,290799,302640,276482l483696,938391xe" fillcolor="#4472c4 [3204]" strokecolor="#09101d [484]" strokeweight="1pt">
                 <v:stroke joinstyle="miter"/>
                 <v:path arrowok="t" o:connecttype="custom" o:connectlocs="483696,938391;59747,554496;359007,68922;834801,386197;889595,386197;791210,498157;663535,386197;717788,386197;359549,187678;172968,549151;475608,825633;483696,938391" o:connectangles="0,0,0,0,0,0,0,0,0,0,0,0"/>
               </v:shape>
@@ -1585,7 +1895,7 @@
           </mc:Choice>
           <mc:Fallback>
             <w:pict>
-              <v:shape w14:anchorId="189348D9" id="_x0000_s1033" type="#_x0000_t202" style="position:absolute;margin-left:147.25pt;margin-top:179.5pt;width:62.35pt;height:66.05pt;z-index:251697152;visibility:visible;mso-wrap-style:square;mso-width-percent:0;mso-height-percent:0;mso-wrap-distance-left:9pt;mso-wrap-distance-top:0;mso-wrap-distance-right:9pt;mso-wrap-distance-bottom:0;mso-position-horizontal:absolute;mso-position-horizontal-relative:text;mso-position-vertical:absolute;mso-position-vertical-relative:text;mso-width-percent:0;mso-height-percent:0;mso-width-relative:margin;mso-height-relative:margin;v-text-anchor:top" o:gfxdata="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" filled="f" stroked="f" strokeweight=".5pt">
+              <v:shape w14:anchorId="189348D9" id="_x0000_s1035" type="#_x0000_t202" style="position:absolute;margin-left:147.25pt;margin-top:179.5pt;width:62.35pt;height:66.05pt;z-index:251697152;visibility:visible;mso-wrap-style:square;mso-width-percent:0;mso-height-percent:0;mso-wrap-distance-left:9pt;mso-wrap-distance-top:0;mso-wrap-distance-right:9pt;mso-wrap-distance-bottom:0;mso-position-horizontal:absolute;mso-position-horizontal-relative:text;mso-position-vertical:absolute;mso-position-vertical-relative:text;mso-width-percent:0;mso-height-percent:0;mso-width-relative:margin;mso-height-relative:margin;v-text-anchor:top" o:gfxdata="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" filled="f" stroked="f" strokeweight=".5pt">
                 <v:textbox>
                   <w:txbxContent>
                     <w:p>
@@ -1659,6 +1969,9 @@
                             <w:r>
                               <w:t>Forgot password</w:t>
                             </w:r>
+                            <w:r>
+                              <w:t xml:space="preserve"> Page</w:t>
+                            </w:r>
                           </w:p>
                           <w:p>
                             <w:pPr>
@@ -1698,7 +2011,7 @@
           </mc:Choice>
           <mc:Fallback>
             <w:pict>
-              <v:shape w14:anchorId="06A23FE9" id="_x0000_s1034" type="#_x0000_t202" style="position:absolute;margin-left:155.1pt;margin-top:308.6pt;width:91.25pt;height:67.5pt;z-index:251688960;visibility:visible;mso-wrap-style:square;mso-width-percent:0;mso-height-percent:0;mso-wrap-distance-left:9pt;mso-wrap-distance-top:0;mso-wrap-distance-right:9pt;mso-wrap-distance-bottom:0;mso-position-horizontal:absolute;mso-position-horizontal-relative:text;mso-position-vertical:absolute;mso-position-vertical-relative:text;mso-width-percent:0;mso-height-percent:0;mso-width-relative:margin;mso-height-relative:margin;v-text-anchor:top" o:gfxdata="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" filled="f" stroked="f" strokeweight=".5pt">
+              <v:shape w14:anchorId="06A23FE9" id="_x0000_s1036" type="#_x0000_t202" style="position:absolute;margin-left:155.1pt;margin-top:308.6pt;width:91.25pt;height:67.5pt;z-index:251688960;visibility:visible;mso-wrap-style:square;mso-width-percent:0;mso-height-percent:0;mso-wrap-distance-left:9pt;mso-wrap-distance-top:0;mso-wrap-distance-right:9pt;mso-wrap-distance-bottom:0;mso-position-horizontal:absolute;mso-position-horizontal-relative:text;mso-position-vertical:absolute;mso-position-vertical-relative:text;mso-width-percent:0;mso-height-percent:0;mso-width-relative:margin;mso-height-relative:margin;v-text-anchor:top" o:gfxdata="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" filled="f" stroked="f" strokeweight=".5pt">
                 <v:textbox>
                   <w:txbxContent>
                     <w:p>
@@ -1707,6 +2020,9 @@
                       </w:pPr>
                       <w:r>
                         <w:t>Forgot password</w:t>
+                      </w:r>
+                      <w:r>
+                        <w:t xml:space="preserve"> Page</w:t>
                       </w:r>
                     </w:p>
                     <w:p>
@@ -1797,7 +2113,7 @@
           </mc:Choice>
           <mc:Fallback>
             <w:pict>
-              <v:roundrect w14:anchorId="404A2CD5" id="Rounded Rectangle 1" o:spid="_x0000_s1026" style="position:absolute;margin-left:144.4pt;margin-top:282.05pt;width:112.8pt;height:94.25pt;z-index:251686912;visibility:visible;mso-wrap-style:square;mso-wrap-distance-left:9pt;mso-wrap-distance-top:0;mso-wrap-distance-right:9pt;mso-wrap-distance-bottom:0;mso-position-horizontal:absolute;mso-position-horizontal-relative:text;mso-position-vertical:absolute;mso-position-vertical-relative:text;v-text-anchor:middle" arcsize="10923f" o:gfxdata="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" fillcolor="#4472c4 [3204]" strokecolor="#09101d [484]" strokeweight="1pt">
+              <v:roundrect w14:anchorId="51873629" id="Rounded Rectangle 1" o:spid="_x0000_s1026" style="position:absolute;margin-left:144.4pt;margin-top:282.05pt;width:112.8pt;height:94.25pt;z-index:251686912;visibility:visible;mso-wrap-style:square;mso-wrap-distance-left:9pt;mso-wrap-distance-top:0;mso-wrap-distance-right:9pt;mso-wrap-distance-bottom:0;mso-position-horizontal:absolute;mso-position-horizontal-relative:text;mso-position-vertical:absolute;mso-position-vertical-relative:text;v-text-anchor:middle" arcsize="10923f" o:gfxdata="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" fillcolor="#4472c4 [3204]" strokecolor="#09101d [484]" strokeweight="1pt">
                 <v:stroke joinstyle="miter"/>
               </v:roundrect>
             </w:pict>
@@ -1883,7 +2199,7 @@
           </mc:Choice>
           <mc:Fallback>
             <w:pict>
-              <v:shape w14:anchorId="2E7EEA46" id="_x0000_s1035" type="#_x0000_t202" style="position:absolute;margin-left:409.75pt;margin-top:292.3pt;width:103.7pt;height:34.15pt;z-index:251684864;visibility:visible;mso-wrap-style:square;mso-width-percent:0;mso-height-percent:0;mso-wrap-distance-left:9pt;mso-wrap-distance-top:0;mso-wrap-distance-right:9pt;mso-wrap-distance-bottom:0;mso-position-horizontal:absolute;mso-position-horizontal-relative:text;mso-position-vertical:absolute;mso-position-vertical-relative:text;mso-width-percent:0;mso-height-percent:0;mso-width-relative:margin;mso-height-relative:margin;v-text-anchor:top" o:gfxdata="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" filled="f" stroked="f" strokeweight=".5pt">
+              <v:shape w14:anchorId="2E7EEA46" id="_x0000_s1037" type="#_x0000_t202" style="position:absolute;margin-left:409.75pt;margin-top:292.3pt;width:103.7pt;height:34.15pt;z-index:251684864;visibility:visible;mso-wrap-style:square;mso-width-percent:0;mso-height-percent:0;mso-wrap-distance-left:9pt;mso-wrap-distance-top:0;mso-wrap-distance-right:9pt;mso-wrap-distance-bottom:0;mso-position-horizontal:absolute;mso-position-horizontal-relative:text;mso-position-vertical:absolute;mso-position-vertical-relative:text;mso-width-percent:0;mso-height-percent:0;mso-width-relative:margin;mso-height-relative:margin;v-text-anchor:top" o:gfxdata="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" filled="f" stroked="f" strokeweight=".5pt">
                 <v:textbox>
                   <w:txbxContent>
                     <w:p>
@@ -1973,7 +2289,7 @@
           </mc:Choice>
           <mc:Fallback>
             <w:pict>
-              <v:shape w14:anchorId="7DA86C95" id="Straight Arrow Connector 9" o:spid="_x0000_s1026" type="#_x0000_t32" style="position:absolute;margin-left:274.15pt;margin-top:69.65pt;width:96.45pt;height:85.85pt;flip:x y;z-index:251681792;visibility:visible;mso-wrap-style:square;mso-height-percent:0;mso-wrap-distance-left:9pt;mso-wrap-distance-top:0;mso-wrap-distance-right:9pt;mso-wrap-distance-bottom:0;mso-position-horizontal:absolute;mso-position-horizontal-relative:text;mso-position-vertical:absolute;mso-position-vertical-relative:text;mso-height-percent:0;mso-height-relative:margin" o:gfxdata="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" strokecolor="#4472c4 [3204]" strokeweight=".5pt">
+              <v:shape w14:anchorId="46401352" id="Straight Arrow Connector 9" o:spid="_x0000_s1026" type="#_x0000_t32" style="position:absolute;margin-left:274.15pt;margin-top:69.65pt;width:96.45pt;height:85.85pt;flip:x y;z-index:251681792;visibility:visible;mso-wrap-style:square;mso-height-percent:0;mso-wrap-distance-left:9pt;mso-wrap-distance-top:0;mso-wrap-distance-right:9pt;mso-wrap-distance-bottom:0;mso-position-horizontal:absolute;mso-position-horizontal-relative:text;mso-position-vertical:absolute;mso-position-vertical-relative:text;mso-height-percent:0;mso-height-relative:margin" o:gfxdata="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" strokecolor="#4472c4 [3204]" strokeweight=".5pt">
                 <v:stroke endarrow="block" joinstyle="miter"/>
               </v:shape>
             </w:pict>
@@ -2054,7 +2370,7 @@
           </mc:Choice>
           <mc:Fallback>
             <w:pict>
-              <v:shape w14:anchorId="23C1FCD0" id="Circular Arrow 13" o:spid="_x0000_s1026" style="position:absolute;margin-left:418.85pt;margin-top:218.05pt;width:71.2pt;height:78.45pt;rotation:-11609161fd;z-index:251682816;visibility:visible;mso-wrap-style:square;mso-height-percent:0;mso-wrap-distance-left:9pt;mso-wrap-distance-top:0;mso-wrap-distance-right:9pt;mso-wrap-distance-bottom:0;mso-position-horizontal:absolute;mso-position-horizontal-relative:text;mso-position-vertical:absolute;mso-position-vertical-relative:text;mso-height-percent:0;mso-height-relative:margin;v-text-anchor:middle" coordsize="904240,996315" o:gfxdata="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" path="m483696,938391c273264,957202,86677,788243,59747,554496,34013,331133,162947,121927,359007,68922,568552,12271,780145,153368,834801,386197r54794,l791210,498157,663535,386197r54253,c665139,217243,505551,128807,359549,187678,230329,239782,151744,392028,172968,549151v22984,170154,155043,290799,302640,276482l483696,938391xe" fillcolor="#4472c4 [3204]" strokecolor="#09101d [484]" strokeweight="1pt">
+              <v:shape w14:anchorId="3A8AE871" id="Circular Arrow 13" o:spid="_x0000_s1026" style="position:absolute;margin-left:418.85pt;margin-top:218.05pt;width:71.2pt;height:78.45pt;rotation:-11609161fd;z-index:251682816;visibility:visible;mso-wrap-style:square;mso-height-percent:0;mso-wrap-distance-left:9pt;mso-wrap-distance-top:0;mso-wrap-distance-right:9pt;mso-wrap-distance-bottom:0;mso-position-horizontal:absolute;mso-position-horizontal-relative:text;mso-position-vertical:absolute;mso-position-vertical-relative:text;mso-height-percent:0;mso-height-relative:margin;v-text-anchor:middle" coordsize="904240,996315" o:gfxdata="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" path="m483696,938391c273264,957202,86677,788243,59747,554496,34013,331133,162947,121927,359007,68922,568552,12271,780145,153368,834801,386197r54794,l791210,498157,663535,386197r54253,c665139,217243,505551,128807,359549,187678,230329,239782,151744,392028,172968,549151v22984,170154,155043,290799,302640,276482l483696,938391xe" fillcolor="#4472c4 [3204]" strokecolor="#09101d [484]" strokeweight="1pt">
                 <v:stroke joinstyle="miter"/>
                 <v:path arrowok="t" o:connecttype="custom" o:connectlocs="483696,938391;59747,554496;359007,68922;834801,386197;889595,386197;791210,498157;663535,386197;717788,386197;359549,187678;172968,549151;475608,825633;483696,938391" o:connectangles="0,0,0,0,0,0,0,0,0,0,0,0"/>
               </v:shape>
@@ -2149,7 +2465,7 @@
           </mc:Choice>
           <mc:Fallback>
             <w:pict>
-              <v:shape w14:anchorId="03B7D908" id="_x0000_s1036" type="#_x0000_t202" style="position:absolute;margin-left:253.9pt;margin-top:107.9pt;width:119pt;height:37.35pt;rotation:2835109fd;z-index:251677696;visibility:visible;mso-wrap-style:square;mso-width-percent:0;mso-height-percent:0;mso-wrap-distance-left:9pt;mso-wrap-distance-top:0;mso-wrap-distance-right:9pt;mso-wrap-distance-bottom:0;mso-position-horizontal:absolute;mso-position-horizontal-relative:text;mso-position-vertical:absolute;mso-position-vertical-relative:text;mso-width-percent:0;mso-height-percent:0;mso-width-relative:margin;mso-height-relative:margin;v-text-anchor:top" o:gfxdata="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" filled="f" stroked="f" strokeweight=".5pt">
+              <v:shape w14:anchorId="03B7D908" id="_x0000_s1038" type="#_x0000_t202" style="position:absolute;margin-left:253.9pt;margin-top:107.9pt;width:119pt;height:37.35pt;rotation:2835109fd;z-index:251677696;visibility:visible;mso-wrap-style:square;mso-width-percent:0;mso-height-percent:0;mso-wrap-distance-left:9pt;mso-wrap-distance-top:0;mso-wrap-distance-right:9pt;mso-wrap-distance-bottom:0;mso-position-horizontal:absolute;mso-position-horizontal-relative:text;mso-position-vertical:absolute;mso-position-vertical-relative:text;mso-width-percent:0;mso-height-percent:0;mso-width-relative:margin;mso-height-relative:margin;v-text-anchor:top" o:gfxdata="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" filled="f" stroked="f" strokeweight=".5pt">
                 <v:textbox>
                   <w:txbxContent>
                     <w:p>
@@ -2269,7 +2585,7 @@
           </mc:Choice>
           <mc:Fallback>
             <w:pict>
-              <v:shape w14:anchorId="57105B12" id="_x0000_s1037" type="#_x0000_t202" style="position:absolute;margin-left:309.25pt;margin-top:78.95pt;width:103.7pt;height:26.4pt;rotation:2768918fd;z-index:251679744;visibility:visible;mso-wrap-style:square;mso-width-percent:0;mso-height-percent:0;mso-wrap-distance-left:9pt;mso-wrap-distance-top:0;mso-wrap-distance-right:9pt;mso-wrap-distance-bottom:0;mso-position-horizontal:absolute;mso-position-horizontal-relative:text;mso-position-vertical:absolute;mso-position-vertical-relative:text;mso-width-percent:0;mso-height-percent:0;mso-width-relative:margin;mso-height-relative:margin;v-text-anchor:top" o:gfxdata="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" filled="f" stroked="f" strokeweight=".5pt">
+              <v:shape w14:anchorId="57105B12" id="_x0000_s1039" type="#_x0000_t202" style="position:absolute;margin-left:309.25pt;margin-top:78.95pt;width:103.7pt;height:26.4pt;rotation:2768918fd;z-index:251679744;visibility:visible;mso-wrap-style:square;mso-width-percent:0;mso-height-percent:0;mso-wrap-distance-left:9pt;mso-wrap-distance-top:0;mso-wrap-distance-right:9pt;mso-wrap-distance-bottom:0;mso-position-horizontal:absolute;mso-position-horizontal-relative:text;mso-position-vertical:absolute;mso-position-vertical-relative:text;mso-width-percent:0;mso-height-percent:0;mso-width-relative:margin;mso-height-relative:margin;v-text-anchor:top" o:gfxdata="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" filled="f" stroked="f" strokeweight=".5pt">
                 <v:textbox>
                   <w:txbxContent>
                     <w:p>
@@ -2363,7 +2679,7 @@
           </mc:Choice>
           <mc:Fallback>
             <w:pict>
-              <v:shape w14:anchorId="22730299" id="Straight Arrow Connector 8" o:spid="_x0000_s1026" type="#_x0000_t32" style="position:absolute;margin-left:273.9pt;margin-top:18.4pt;width:148.45pt;height:132.85pt;z-index:251680768;visibility:visible;mso-wrap-style:square;mso-wrap-distance-left:9pt;mso-wrap-distance-top:0;mso-wrap-distance-right:9pt;mso-wrap-distance-bottom:0;mso-position-horizontal:absolute;mso-position-horizontal-relative:text;mso-position-vertical:absolute;mso-position-vertical-relative:text" o:gfxdata="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" strokecolor="#4472c4 [3204]" strokeweight=".5pt">
+              <v:shape w14:anchorId="1DBEB004" id="Straight Arrow Connector 8" o:spid="_x0000_s1026" type="#_x0000_t32" style="position:absolute;margin-left:273.9pt;margin-top:18.4pt;width:148.45pt;height:132.85pt;z-index:251680768;visibility:visible;mso-wrap-style:square;mso-wrap-distance-left:9pt;mso-wrap-distance-top:0;mso-wrap-distance-right:9pt;mso-wrap-distance-bottom:0;mso-position-horizontal:absolute;mso-position-horizontal-relative:text;mso-position-vertical:absolute;mso-position-vertical-relative:text" o:gfxdata="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" strokecolor="#4472c4 [3204]" strokeweight=".5pt">
                 <v:stroke endarrow="block" joinstyle="miter"/>
               </v:shape>
             </w:pict>
@@ -2455,7 +2771,7 @@
           </mc:Choice>
           <mc:Fallback>
             <w:pict>
-              <v:shape w14:anchorId="02D53C57" id="_x0000_s1038" type="#_x0000_t202" style="position:absolute;margin-left:3.7pt;margin-top:180.95pt;width:92pt;height:31.2pt;z-index:251672576;visibility:visible;mso-wrap-style:square;mso-width-percent:0;mso-height-percent:0;mso-wrap-distance-left:9pt;mso-wrap-distance-top:0;mso-wrap-distance-right:9pt;mso-wrap-distance-bottom:0;mso-position-horizontal:absolute;mso-position-horizontal-relative:text;mso-position-vertical:absolute;mso-position-vertical-relative:text;mso-width-percent:0;mso-height-percent:0;mso-width-relative:margin;mso-height-relative:margin;v-text-anchor:top" o:gfxdata="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" filled="f" stroked="f" strokeweight=".5pt">
+              <v:shape w14:anchorId="02D53C57" id="_x0000_s1040" type="#_x0000_t202" style="position:absolute;margin-left:3.7pt;margin-top:180.95pt;width:92pt;height:31.2pt;z-index:251672576;visibility:visible;mso-wrap-style:square;mso-width-percent:0;mso-height-percent:0;mso-wrap-distance-left:9pt;mso-wrap-distance-top:0;mso-wrap-distance-right:9pt;mso-wrap-distance-bottom:0;mso-position-horizontal:absolute;mso-position-horizontal-relative:text;mso-position-vertical:absolute;mso-position-vertical-relative:text;mso-width-percent:0;mso-height-percent:0;mso-width-relative:margin;mso-height-relative:margin;v-text-anchor:top" o:gfxdata="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" filled="f" stroked="f" strokeweight=".5pt">
                 <v:textbox>
                   <w:txbxContent>
                     <w:p>
@@ -2529,11 +2845,17 @@
                       <wps:txbx>
                         <w:txbxContent>
                           <w:p>
-                            <w:pPr>
-                              <w:jc w:val="center"/>
-                            </w:pPr>
                             <w:r>
-                              <w:t>Create account page</w:t>
+                              <w:t>A</w:t>
+                            </w:r>
+                            <w:r>
+                              <w:t xml:space="preserve">ccount </w:t>
+                            </w:r>
+                            <w:r>
+                              <w:t>Create P</w:t>
+                            </w:r>
+                            <w:r>
+                              <w:t>age</w:t>
                             </w:r>
                           </w:p>
                           <w:p>
@@ -2574,15 +2896,21 @@
           </mc:Choice>
           <mc:Fallback>
             <w:pict>
-              <v:shape w14:anchorId="15B1ADEF" id="_x0000_s1039" type="#_x0000_t202" style="position:absolute;margin-left:353.3pt;margin-top:186.15pt;width:91.3pt;height:67.55pt;z-index:251670528;visibility:visible;mso-wrap-style:square;mso-width-percent:0;mso-height-percent:0;mso-wrap-distance-left:9pt;mso-wrap-distance-top:0;mso-wrap-distance-right:9pt;mso-wrap-distance-bottom:0;mso-position-horizontal:absolute;mso-position-horizontal-relative:text;mso-position-vertical:absolute;mso-position-vertical-relative:text;mso-width-percent:0;mso-height-percent:0;mso-width-relative:margin;mso-height-relative:margin;v-text-anchor:top" o:gfxdata="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" filled="f" stroked="f" strokeweight=".5pt">
+              <v:shape w14:anchorId="15B1ADEF" id="_x0000_s1041" type="#_x0000_t202" style="position:absolute;margin-left:353.3pt;margin-top:186.15pt;width:91.3pt;height:67.55pt;z-index:251670528;visibility:visible;mso-wrap-style:square;mso-width-percent:0;mso-height-percent:0;mso-wrap-distance-left:9pt;mso-wrap-distance-top:0;mso-wrap-distance-right:9pt;mso-wrap-distance-bottom:0;mso-position-horizontal:absolute;mso-position-horizontal-relative:text;mso-position-vertical:absolute;mso-position-vertical-relative:text;mso-width-percent:0;mso-height-percent:0;mso-width-relative:margin;mso-height-relative:margin;v-text-anchor:top" o:gfxdata="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" filled="f" stroked="f" strokeweight=".5pt">
                 <v:textbox>
                   <w:txbxContent>
                     <w:p>
-                      <w:pPr>
-                        <w:jc w:val="center"/>
-                      </w:pPr>
                       <w:r>
-                        <w:t>Create account page</w:t>
+                        <w:t>A</w:t>
+                      </w:r>
+                      <w:r>
+                        <w:t xml:space="preserve">ccount </w:t>
+                      </w:r>
+                      <w:r>
+                        <w:t>Create P</w:t>
+                      </w:r>
+                      <w:r>
+                        <w:t>age</w:t>
                       </w:r>
                     </w:p>
                     <w:p>
@@ -2617,7 +2945,7 @@
         <mc:AlternateContent>
           <mc:Choice Requires="wps">
             <w:drawing>
-              <wp:anchor distT="0" distB="0" distL="114300" distR="114300" simplePos="0" relativeHeight="251662336" behindDoc="0" locked="0" layoutInCell="1" allowOverlap="1" wp14:anchorId="090A8A86" wp14:editId="48FECE01">
+              <wp:anchor distT="0" distB="0" distL="114300" distR="114300" simplePos="0" relativeHeight="251662336" behindDoc="0" locked="0" layoutInCell="1" allowOverlap="1" wp14:anchorId="090A8A86" wp14:editId="51CD21FF">
                 <wp:simplePos x="0" y="0"/>
                 <wp:positionH relativeFrom="column">
                   <wp:posOffset>-131445</wp:posOffset>
@@ -2673,172 +3001,9 @@
           </mc:Choice>
           <mc:Fallback>
             <w:pict>
-              <v:roundrect w14:anchorId="621C414E" id="Rounded Rectangle 1" o:spid="_x0000_s1026" style="position:absolute;margin-left:-10.35pt;margin-top:151.4pt;width:112.8pt;height:94.25pt;z-index:251662336;visibility:visible;mso-wrap-style:square;mso-wrap-distance-left:9pt;mso-wrap-distance-top:0;mso-wrap-distance-right:9pt;mso-wrap-distance-bottom:0;mso-position-horizontal:absolute;mso-position-horizontal-relative:text;mso-position-vertical:absolute;mso-position-vertical-relative:text;v-text-anchor:middle" arcsize="10923f" o:gfxdata="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" fillcolor="#4472c4 [3204]" strokecolor="#09101d [484]" strokeweight="1pt">
+              <v:roundrect w14:anchorId="5D0C5699" id="Rounded Rectangle 1" o:spid="_x0000_s1026" style="position:absolute;margin-left:-10.35pt;margin-top:151.4pt;width:112.8pt;height:94.25pt;z-index:251662336;visibility:visible;mso-wrap-style:square;mso-wrap-distance-left:9pt;mso-wrap-distance-top:0;mso-wrap-distance-right:9pt;mso-wrap-distance-bottom:0;mso-position-horizontal:absolute;mso-position-horizontal-relative:text;mso-position-vertical:absolute;mso-position-vertical-relative:text;v-text-anchor:middle" arcsize="10923f" o:gfxdata="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" fillcolor="#4472c4 [3204]" strokecolor="#09101d [484]" strokeweight="1pt">
                 <v:stroke joinstyle="miter"/>
               </v:roundrect>
-            </w:pict>
-          </mc:Fallback>
-        </mc:AlternateContent>
-      </w:r>
-      <w:r>
-        <w:rPr>
-          <w:noProof/>
-          <w:sz w:val="36"/>
-          <w:szCs w:val="36"/>
-        </w:rPr>
-        <mc:AlternateContent>
-          <mc:Choice Requires="wps">
-            <w:drawing>
-              <wp:anchor distT="0" distB="0" distL="114300" distR="114300" simplePos="0" relativeHeight="251660288" behindDoc="0" locked="0" layoutInCell="1" allowOverlap="1" wp14:anchorId="523F4A98" wp14:editId="2F3BB6DF">
-                <wp:simplePos x="0" y="0"/>
-                <wp:positionH relativeFrom="column">
-                  <wp:posOffset>2186691</wp:posOffset>
-                </wp:positionH>
-                <wp:positionV relativeFrom="paragraph">
-                  <wp:posOffset>158410</wp:posOffset>
-                </wp:positionV>
-                <wp:extent cx="1168400" cy="1102936"/>
-                <wp:effectExtent l="0" t="0" r="0" b="0"/>
-                <wp:wrapNone/>
-                <wp:docPr id="210229116" name="Text Box 2"/>
-                <wp:cNvGraphicFramePr/>
-                <a:graphic xmlns:a="http://schemas.openxmlformats.org/drawingml/2006/main">
-                  <a:graphicData uri="http://schemas.microsoft.com/office/word/2010/wordprocessingShape">
-                    <wps:wsp>
-                      <wps:cNvSpPr txBox="1"/>
-                      <wps:spPr>
-                        <a:xfrm>
-                          <a:off x="0" y="0"/>
-                          <a:ext cx="1168400" cy="1102936"/>
-                        </a:xfrm>
-                        <a:prstGeom prst="rect">
-                          <a:avLst/>
-                        </a:prstGeom>
-                        <a:noFill/>
-                        <a:ln w="6350">
-                          <a:noFill/>
-                        </a:ln>
-                      </wps:spPr>
-                      <wps:txbx>
-                        <w:txbxContent>
-                          <w:p>
-                            <w:pPr>
-                              <w:rPr>
-                                <w:sz w:val="20"/>
-                                <w:szCs w:val="20"/>
-                              </w:rPr>
-                            </w:pPr>
-                            <w:r>
-                              <w:rPr>
-                                <w:sz w:val="20"/>
-                                <w:szCs w:val="20"/>
-                              </w:rPr>
-                              <w:t>Log In Page:</w:t>
-                            </w:r>
-                          </w:p>
-                          <w:p>
-                            <w:pPr>
-                              <w:rPr>
-                                <w:sz w:val="20"/>
-                                <w:szCs w:val="20"/>
-                              </w:rPr>
-                            </w:pPr>
-                            <w:r>
-                              <w:rPr>
-                                <w:sz w:val="20"/>
-                                <w:szCs w:val="20"/>
-                              </w:rPr>
-                              <w:t>Enter email/password</w:t>
-                            </w:r>
-                          </w:p>
-                          <w:p>
-                            <w:pPr>
-                              <w:rPr>
-                                <w:sz w:val="20"/>
-                                <w:szCs w:val="20"/>
-                              </w:rPr>
-                            </w:pPr>
-                            <w:r>
-                              <w:rPr>
-                                <w:sz w:val="20"/>
-                                <w:szCs w:val="20"/>
-                              </w:rPr>
-                              <w:t>Create account</w:t>
-                            </w:r>
-                          </w:p>
-                        </w:txbxContent>
-                      </wps:txbx>
-                      <wps:bodyPr rot="0" spcFirstLastPara="0" vertOverflow="overflow" horzOverflow="overflow" vert="horz" wrap="square" lIns="91440" tIns="45720" rIns="91440" bIns="45720" numCol="1" spcCol="0" rtlCol="0" fromWordArt="0" anchor="t" anchorCtr="0" forceAA="0" compatLnSpc="1">
-                        <a:prstTxWarp prst="textNoShape">
-                          <a:avLst/>
-                        </a:prstTxWarp>
-                        <a:noAutofit/>
-                      </wps:bodyPr>
-                    </wps:wsp>
-                  </a:graphicData>
-                </a:graphic>
-                <wp14:sizeRelH relativeFrom="margin">
-                  <wp14:pctWidth>0</wp14:pctWidth>
-                </wp14:sizeRelH>
-                <wp14:sizeRelV relativeFrom="margin">
-                  <wp14:pctHeight>0</wp14:pctHeight>
-                </wp14:sizeRelV>
-              </wp:anchor>
-            </w:drawing>
-          </mc:Choice>
-          <mc:Fallback>
-            <w:pict>
-              <v:shape w14:anchorId="523F4A98" id="_x0000_s1040" type="#_x0000_t202" style="position:absolute;margin-left:172.2pt;margin-top:12.45pt;width:92pt;height:86.85pt;z-index:251660288;visibility:visible;mso-wrap-style:square;mso-width-percent:0;mso-height-percent:0;mso-wrap-distance-left:9pt;mso-wrap-distance-top:0;mso-wrap-distance-right:9pt;mso-wrap-distance-bottom:0;mso-position-horizontal:absolute;mso-position-horizontal-relative:text;mso-position-vertical:absolute;mso-position-vertical-relative:text;mso-width-percent:0;mso-height-percent:0;mso-width-relative:margin;mso-height-relative:margin;v-text-anchor:top" o:gfxdata="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" filled="f" stroked="f" strokeweight=".5pt">
-                <v:textbox>
-                  <w:txbxContent>
-                    <w:p>
-                      <w:pPr>
-                        <w:rPr>
-                          <w:sz w:val="20"/>
-                          <w:szCs w:val="20"/>
-                        </w:rPr>
-                      </w:pPr>
-                      <w:r>
-                        <w:rPr>
-                          <w:sz w:val="20"/>
-                          <w:szCs w:val="20"/>
-                        </w:rPr>
-                        <w:t>Log In Page:</w:t>
-                      </w:r>
-                    </w:p>
-                    <w:p>
-                      <w:pPr>
-                        <w:rPr>
-                          <w:sz w:val="20"/>
-                          <w:szCs w:val="20"/>
-                        </w:rPr>
-                      </w:pPr>
-                      <w:r>
-                        <w:rPr>
-                          <w:sz w:val="20"/>
-                          <w:szCs w:val="20"/>
-                        </w:rPr>
-                        <w:t>Enter email/password</w:t>
-                      </w:r>
-                    </w:p>
-                    <w:p>
-                      <w:pPr>
-                        <w:rPr>
-                          <w:sz w:val="20"/>
-                          <w:szCs w:val="20"/>
-                        </w:rPr>
-                      </w:pPr>
-                      <w:r>
-                        <w:rPr>
-                          <w:sz w:val="20"/>
-                          <w:szCs w:val="20"/>
-                        </w:rPr>
-                        <w:t>Create account</w:t>
-                      </w:r>
-                    </w:p>
-                  </w:txbxContent>
-                </v:textbox>
-              </v:shape>
             </w:pict>
           </mc:Fallback>
         </mc:AlternateContent>
@@ -2908,7 +3073,7 @@
           </mc:Choice>
           <mc:Fallback>
             <w:pict>
-              <v:roundrect w14:anchorId="28FE1444" id="Rounded Rectangle 1" o:spid="_x0000_s1026" style="position:absolute;margin-left:341.55pt;margin-top:160.3pt;width:112.8pt;height:94.25pt;z-index:251668480;visibility:visible;mso-wrap-style:square;mso-wrap-distance-left:9pt;mso-wrap-distance-top:0;mso-wrap-distance-right:9pt;mso-wrap-distance-bottom:0;mso-position-horizontal:absolute;mso-position-horizontal-relative:text;mso-position-vertical:absolute;mso-position-vertical-relative:text;v-text-anchor:middle" arcsize="10923f" o:gfxdata="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" fillcolor="#4472c4 [3204]" strokecolor="#09101d [484]" strokeweight="1pt">
+              <v:roundrect w14:anchorId="2E9CCFC3" id="Rounded Rectangle 1" o:spid="_x0000_s1026" style="position:absolute;margin-left:341.55pt;margin-top:160.3pt;width:112.8pt;height:94.25pt;z-index:251668480;visibility:visible;mso-wrap-style:square;mso-wrap-distance-left:9pt;mso-wrap-distance-top:0;mso-wrap-distance-right:9pt;mso-wrap-distance-bottom:0;mso-position-horizontal:absolute;mso-position-horizontal-relative:text;mso-position-vertical:absolute;mso-position-vertical-relative:text;v-text-anchor:middle" arcsize="10923f" o:gfxdata="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" fillcolor="#4472c4 [3204]" strokecolor="#09101d [484]" strokeweight="1pt">
                 <v:stroke joinstyle="miter"/>
               </v:roundrect>
             </w:pict>
@@ -2980,13 +3145,876 @@
           </mc:Choice>
           <mc:Fallback>
             <w:pict>
-              <v:roundrect w14:anchorId="087EA131" id="Rounded Rectangle 1" o:spid="_x0000_s1026" style="position:absolute;margin-left:155.15pt;margin-top:3.55pt;width:112.8pt;height:94.25pt;z-index:251659264;visibility:visible;mso-wrap-style:square;mso-wrap-distance-left:9pt;mso-wrap-distance-top:0;mso-wrap-distance-right:9pt;mso-wrap-distance-bottom:0;mso-position-horizontal:absolute;mso-position-horizontal-relative:text;mso-position-vertical:absolute;mso-position-vertical-relative:text;v-text-anchor:middle" arcsize="10923f" o:gfxdata="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" fillcolor="#4472c4 [3204]" strokecolor="#09101d [484]" strokeweight="1pt">
+              <v:roundrect w14:anchorId="48D41014" id="Rounded Rectangle 1" o:spid="_x0000_s1026" style="position:absolute;margin-left:155.15pt;margin-top:3.55pt;width:112.8pt;height:94.25pt;z-index:251659264;visibility:visible;mso-wrap-style:square;mso-wrap-distance-left:9pt;mso-wrap-distance-top:0;mso-wrap-distance-right:9pt;mso-wrap-distance-bottom:0;mso-position-horizontal:absolute;mso-position-horizontal-relative:text;mso-position-vertical:absolute;mso-position-vertical-relative:text;v-text-anchor:middle" arcsize="10923f" o:gfxdata="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" fillcolor="#4472c4 [3204]" strokecolor="#09101d [484]" strokeweight="1pt">
                 <v:stroke joinstyle="miter"/>
               </v:roundrect>
             </w:pict>
           </mc:Fallback>
         </mc:AlternateContent>
       </w:r>
+      <w:r>
+        <w:rPr>
+          <w:sz w:val="36"/>
+          <w:szCs w:val="36"/>
+        </w:rPr>
+        <w:tab/>
+      </w:r>
+      <w:r>
+        <w:rPr>
+          <w:sz w:val="36"/>
+          <w:szCs w:val="36"/>
+        </w:rPr>
+        <w:tab/>
+      </w:r>
+      <w:r>
+        <w:rPr>
+          <w:sz w:val="36"/>
+          <w:szCs w:val="36"/>
+        </w:rPr>
+        <w:tab/>
+      </w:r>
+      <w:r>
+        <w:rPr>
+          <w:sz w:val="36"/>
+          <w:szCs w:val="36"/>
+        </w:rPr>
+        <w:tab/>
+      </w:r>
+      <w:r>
+        <w:rPr>
+          <w:sz w:val="36"/>
+          <w:szCs w:val="36"/>
+        </w:rPr>
+        <w:tab/>
+      </w:r>
+      <w:r>
+        <w:rPr>
+          <w:sz w:val="36"/>
+          <w:szCs w:val="36"/>
+        </w:rPr>
+        <w:tab/>
+      </w:r>
+      <w:r>
+        <w:rPr>
+          <w:sz w:val="36"/>
+          <w:szCs w:val="36"/>
+        </w:rPr>
+        <w:tab/>
+      </w:r>
+      <w:r>
+        <w:rPr>
+          <w:sz w:val="36"/>
+          <w:szCs w:val="36"/>
+        </w:rPr>
+        <w:tab/>
+      </w:r>
+      <w:r>
+        <w:rPr>
+          <w:sz w:val="36"/>
+          <w:szCs w:val="36"/>
+        </w:rPr>
+        <w:tab/>
+      </w:r>
+      <w:r>
+        <w:rPr>
+          <w:sz w:val="36"/>
+          <w:szCs w:val="36"/>
+        </w:rPr>
+        <w:tab/>
+      </w:r>
+      <w:r>
+        <w:rPr>
+          <w:sz w:val="36"/>
+          <w:szCs w:val="36"/>
+        </w:rPr>
+        <w:tab/>
+      </w:r>
+      <w:r>
+        <w:rPr>
+          <w:sz w:val="36"/>
+          <w:szCs w:val="36"/>
+        </w:rPr>
+        <w:tab/>
+      </w:r>
+      <w:r>
+        <w:rPr>
+          <w:sz w:val="36"/>
+          <w:szCs w:val="36"/>
+        </w:rPr>
+        <w:tab/>
+      </w:r>
+      <w:r>
+        <w:rPr>
+          <w:sz w:val="36"/>
+          <w:szCs w:val="36"/>
+        </w:rPr>
+        <w:tab/>
+      </w:r>
+      <w:r>
+        <w:rPr>
+          <w:sz w:val="36"/>
+          <w:szCs w:val="36"/>
+        </w:rPr>
+        <w:tab/>
+      </w:r>
+      <w:r>
+        <w:rPr>
+          <w:sz w:val="36"/>
+          <w:szCs w:val="36"/>
+        </w:rPr>
+        <w:tab/>
+      </w:r>
+      <w:r>
+        <w:rPr>
+          <w:sz w:val="36"/>
+          <w:szCs w:val="36"/>
+        </w:rPr>
+        <w:tab/>
+      </w:r>
+      <w:r>
+        <w:rPr>
+          <w:sz w:val="36"/>
+          <w:szCs w:val="36"/>
+        </w:rPr>
+        <w:tab/>
+      </w:r>
+      <w:r>
+        <w:rPr>
+          <w:sz w:val="36"/>
+          <w:szCs w:val="36"/>
+        </w:rPr>
+        <w:tab/>
+      </w:r>
+    </w:p>
+    <w:p>
+      <w:pPr>
+        <w:rPr>
+          <w:sz w:val="36"/>
+          <w:szCs w:val="36"/>
+        </w:rPr>
+      </w:pPr>
+    </w:p>
+    <w:p>
+      <w:pPr>
+        <w:rPr>
+          <w:sz w:val="36"/>
+          <w:szCs w:val="36"/>
+        </w:rPr>
+      </w:pPr>
+    </w:p>
+    <w:p>
+      <w:pPr>
+        <w:rPr>
+          <w:sz w:val="36"/>
+          <w:szCs w:val="36"/>
+        </w:rPr>
+      </w:pPr>
+    </w:p>
+    <w:p>
+      <w:pPr>
+        <w:rPr>
+          <w:sz w:val="36"/>
+          <w:szCs w:val="36"/>
+        </w:rPr>
+      </w:pPr>
+    </w:p>
+    <w:p>
+      <w:pPr>
+        <w:rPr>
+          <w:sz w:val="36"/>
+          <w:szCs w:val="36"/>
+        </w:rPr>
+      </w:pPr>
+    </w:p>
+    <w:p>
+      <w:pPr>
+        <w:rPr>
+          <w:sz w:val="36"/>
+          <w:szCs w:val="36"/>
+        </w:rPr>
+      </w:pPr>
+    </w:p>
+    <w:p>
+      <w:pPr>
+        <w:rPr>
+          <w:sz w:val="36"/>
+          <w:szCs w:val="36"/>
+        </w:rPr>
+      </w:pPr>
+    </w:p>
+    <w:p>
+      <w:pPr>
+        <w:rPr>
+          <w:sz w:val="36"/>
+          <w:szCs w:val="36"/>
+        </w:rPr>
+      </w:pPr>
+    </w:p>
+    <w:p>
+      <w:pPr>
+        <w:rPr>
+          <w:sz w:val="36"/>
+          <w:szCs w:val="36"/>
+        </w:rPr>
+      </w:pPr>
+    </w:p>
+    <w:p>
+      <w:pPr>
+        <w:rPr>
+          <w:sz w:val="36"/>
+          <w:szCs w:val="36"/>
+        </w:rPr>
+      </w:pPr>
+    </w:p>
+    <w:p>
+      <w:pPr>
+        <w:rPr>
+          <w:sz w:val="36"/>
+          <w:szCs w:val="36"/>
+        </w:rPr>
+      </w:pPr>
+    </w:p>
+    <w:p>
+      <w:pPr>
+        <w:rPr>
+          <w:sz w:val="36"/>
+          <w:szCs w:val="36"/>
+        </w:rPr>
+      </w:pPr>
+    </w:p>
+    <w:p>
+      <w:pPr>
+        <w:rPr>
+          <w:sz w:val="36"/>
+          <w:szCs w:val="36"/>
+        </w:rPr>
+      </w:pPr>
+    </w:p>
+    <w:p>
+      <w:pPr>
+        <w:rPr>
+          <w:sz w:val="36"/>
+          <w:szCs w:val="36"/>
+        </w:rPr>
+      </w:pPr>
+    </w:p>
+    <w:p>
+      <w:pPr>
+        <w:rPr>
+          <w:sz w:val="36"/>
+          <w:szCs w:val="36"/>
+        </w:rPr>
+      </w:pPr>
+    </w:p>
+    <w:p>
+      <w:pPr>
+        <w:rPr>
+          <w:sz w:val="36"/>
+          <w:szCs w:val="36"/>
+        </w:rPr>
+      </w:pPr>
+    </w:p>
+    <w:p>
+      <w:pPr>
+        <w:rPr>
+          <w:sz w:val="28"/>
+          <w:szCs w:val="28"/>
+        </w:rPr>
+      </w:pPr>
+      <w:r>
+        <w:rPr>
+          <w:sz w:val="28"/>
+          <w:szCs w:val="28"/>
+        </w:rPr>
+        <w:lastRenderedPageBreak/>
+        <w:t>State Transition Table</w:t>
+      </w:r>
+      <w:r>
+        <w:rPr>
+          <w:sz w:val="28"/>
+          <w:szCs w:val="28"/>
+        </w:rPr>
+        <w:t>:</w:t>
+      </w:r>
+    </w:p>
+    <w:tbl>
+      <w:tblPr>
+        <w:tblStyle w:val="TableGrid"/>
+        <w:tblW w:w="0" w:type="auto"/>
+        <w:tblLook w:val="04A0" w:firstRow="1" w:lastRow="0" w:firstColumn="1" w:lastColumn="0" w:noHBand="0" w:noVBand="1"/>
+      </w:tblPr>
+      <w:tblGrid>
+        <w:gridCol w:w="2405"/>
+        <w:gridCol w:w="3969"/>
+        <w:gridCol w:w="2642"/>
+      </w:tblGrid>
+      <w:tr>
+        <w:tc>
+          <w:tcPr>
+            <w:tcW w:w="2405" w:type="dxa"/>
+            <w:shd w:val="clear" w:color="auto" w:fill="595959" w:themeFill="text1" w:themeFillTint="A6"/>
+          </w:tcPr>
+          <w:p>
+            <w:pPr>
+              <w:rPr>
+                <w:sz w:val="28"/>
+                <w:szCs w:val="28"/>
+              </w:rPr>
+            </w:pPr>
+            <w:r>
+              <w:rPr>
+                <w:sz w:val="28"/>
+                <w:szCs w:val="28"/>
+              </w:rPr>
+              <w:t>Initial State</w:t>
+            </w:r>
+          </w:p>
+        </w:tc>
+        <w:tc>
+          <w:tcPr>
+            <w:tcW w:w="3969" w:type="dxa"/>
+            <w:shd w:val="clear" w:color="auto" w:fill="595959" w:themeFill="text1" w:themeFillTint="A6"/>
+          </w:tcPr>
+          <w:p>
+            <w:pPr>
+              <w:rPr>
+                <w:sz w:val="28"/>
+                <w:szCs w:val="28"/>
+              </w:rPr>
+            </w:pPr>
+            <w:r>
+              <w:rPr>
+                <w:sz w:val="28"/>
+                <w:szCs w:val="28"/>
+              </w:rPr>
+              <w:t>Event</w:t>
+            </w:r>
+          </w:p>
+        </w:tc>
+        <w:tc>
+          <w:tcPr>
+            <w:tcW w:w="2642" w:type="dxa"/>
+            <w:shd w:val="clear" w:color="auto" w:fill="595959" w:themeFill="text1" w:themeFillTint="A6"/>
+          </w:tcPr>
+          <w:p>
+            <w:pPr>
+              <w:rPr>
+                <w:sz w:val="28"/>
+                <w:szCs w:val="28"/>
+              </w:rPr>
+            </w:pPr>
+            <w:r>
+              <w:rPr>
+                <w:sz w:val="28"/>
+                <w:szCs w:val="28"/>
+              </w:rPr>
+              <w:t>Next State</w:t>
+            </w:r>
+          </w:p>
+        </w:tc>
+      </w:tr>
+      <w:tr>
+        <w:tc>
+          <w:tcPr>
+            <w:tcW w:w="2405" w:type="dxa"/>
+          </w:tcPr>
+          <w:p>
+            <w:r>
+              <w:t>Log in page</w:t>
+            </w:r>
+          </w:p>
+        </w:tc>
+        <w:tc>
+          <w:tcPr>
+            <w:tcW w:w="3969" w:type="dxa"/>
+          </w:tcPr>
+          <w:p>
+            <w:r>
+              <w:t>Click create account</w:t>
+            </w:r>
+          </w:p>
+        </w:tc>
+        <w:tc>
+          <w:tcPr>
+            <w:tcW w:w="2642" w:type="dxa"/>
+          </w:tcPr>
+          <w:p>
+            <w:r>
+              <w:t xml:space="preserve">Account </w:t>
+            </w:r>
+            <w:r>
+              <w:t>c</w:t>
+            </w:r>
+            <w:r>
+              <w:t>reate page</w:t>
+            </w:r>
+          </w:p>
+        </w:tc>
+      </w:tr>
+      <w:tr>
+        <w:tc>
+          <w:tcPr>
+            <w:tcW w:w="2405" w:type="dxa"/>
+          </w:tcPr>
+          <w:p>
+            <w:r>
+              <w:t xml:space="preserve">Account </w:t>
+            </w:r>
+            <w:r>
+              <w:t>c</w:t>
+            </w:r>
+            <w:r>
+              <w:t>reate page</w:t>
+            </w:r>
+          </w:p>
+        </w:tc>
+        <w:tc>
+          <w:tcPr>
+            <w:tcW w:w="3969" w:type="dxa"/>
+          </w:tcPr>
+          <w:p>
+            <w:r>
+              <w:t>Valid email/password entered to create account</w:t>
+            </w:r>
+          </w:p>
+        </w:tc>
+        <w:tc>
+          <w:tcPr>
+            <w:tcW w:w="2642" w:type="dxa"/>
+          </w:tcPr>
+          <w:p>
+            <w:r>
+              <w:t xml:space="preserve">Log in </w:t>
+            </w:r>
+            <w:r>
+              <w:t>p</w:t>
+            </w:r>
+            <w:r>
+              <w:t>age</w:t>
+            </w:r>
+          </w:p>
+        </w:tc>
+      </w:tr>
+      <w:tr>
+        <w:tc>
+          <w:tcPr>
+            <w:tcW w:w="2405" w:type="dxa"/>
+          </w:tcPr>
+          <w:p>
+            <w:pPr>
+              <w:rPr>
+                <w:sz w:val="28"/>
+                <w:szCs w:val="28"/>
+              </w:rPr>
+            </w:pPr>
+            <w:r>
+              <w:t xml:space="preserve">Account </w:t>
+            </w:r>
+            <w:r>
+              <w:t>c</w:t>
+            </w:r>
+            <w:r>
+              <w:t>reate page</w:t>
+            </w:r>
+          </w:p>
+        </w:tc>
+        <w:tc>
+          <w:tcPr>
+            <w:tcW w:w="3969" w:type="dxa"/>
+          </w:tcPr>
+          <w:p>
+            <w:r>
+              <w:t>Invalid email/password</w:t>
+            </w:r>
+          </w:p>
+        </w:tc>
+        <w:tc>
+          <w:tcPr>
+            <w:tcW w:w="2642" w:type="dxa"/>
+          </w:tcPr>
+          <w:p>
+            <w:pPr>
+              <w:rPr>
+                <w:sz w:val="28"/>
+                <w:szCs w:val="28"/>
+              </w:rPr>
+            </w:pPr>
+            <w:r>
+              <w:t xml:space="preserve">Account </w:t>
+            </w:r>
+            <w:r>
+              <w:t>c</w:t>
+            </w:r>
+            <w:r>
+              <w:t>reate page</w:t>
+            </w:r>
+          </w:p>
+        </w:tc>
+      </w:tr>
+      <w:tr>
+        <w:tc>
+          <w:tcPr>
+            <w:tcW w:w="2405" w:type="dxa"/>
+          </w:tcPr>
+          <w:p>
+            <w:r>
+              <w:t>Log in page</w:t>
+            </w:r>
+          </w:p>
+        </w:tc>
+        <w:tc>
+          <w:tcPr>
+            <w:tcW w:w="3969" w:type="dxa"/>
+          </w:tcPr>
+          <w:p>
+            <w:r>
+              <w:t xml:space="preserve">Click forgot password </w:t>
+            </w:r>
+          </w:p>
+        </w:tc>
+        <w:tc>
+          <w:tcPr>
+            <w:tcW w:w="2642" w:type="dxa"/>
+          </w:tcPr>
+          <w:p>
+            <w:r>
+              <w:t xml:space="preserve">Forgot </w:t>
+            </w:r>
+            <w:r>
+              <w:t>p</w:t>
+            </w:r>
+            <w:r>
+              <w:t>assword page</w:t>
+            </w:r>
+          </w:p>
+        </w:tc>
+      </w:tr>
+      <w:tr>
+        <w:tc>
+          <w:tcPr>
+            <w:tcW w:w="2405" w:type="dxa"/>
+          </w:tcPr>
+          <w:p>
+            <w:r>
+              <w:t xml:space="preserve">Forgot </w:t>
+            </w:r>
+            <w:r>
+              <w:t>p</w:t>
+            </w:r>
+            <w:r>
+              <w:t>assword page</w:t>
+            </w:r>
+          </w:p>
+        </w:tc>
+        <w:tc>
+          <w:tcPr>
+            <w:tcW w:w="3969" w:type="dxa"/>
+          </w:tcPr>
+          <w:p>
+            <w:r>
+              <w:t>Valid email entered</w:t>
+            </w:r>
+          </w:p>
+        </w:tc>
+        <w:tc>
+          <w:tcPr>
+            <w:tcW w:w="2642" w:type="dxa"/>
+          </w:tcPr>
+          <w:p>
+            <w:r>
+              <w:t>Log in page</w:t>
+            </w:r>
+          </w:p>
+        </w:tc>
+      </w:tr>
+      <w:tr>
+        <w:trPr>
+          <w:trHeight w:val="366"/>
+        </w:trPr>
+        <w:tc>
+          <w:tcPr>
+            <w:tcW w:w="2405" w:type="dxa"/>
+          </w:tcPr>
+          <w:p>
+            <w:r>
+              <w:t xml:space="preserve">Forgot </w:t>
+            </w:r>
+            <w:r>
+              <w:t>p</w:t>
+            </w:r>
+            <w:r>
+              <w:t>assword page</w:t>
+            </w:r>
+          </w:p>
+        </w:tc>
+        <w:tc>
+          <w:tcPr>
+            <w:tcW w:w="3969" w:type="dxa"/>
+          </w:tcPr>
+          <w:p>
+            <w:r>
+              <w:t>Invalid email entered</w:t>
+            </w:r>
+          </w:p>
+        </w:tc>
+        <w:tc>
+          <w:tcPr>
+            <w:tcW w:w="2642" w:type="dxa"/>
+          </w:tcPr>
+          <w:p>
+            <w:r>
+              <w:t xml:space="preserve">Forgot </w:t>
+            </w:r>
+            <w:r>
+              <w:t>p</w:t>
+            </w:r>
+            <w:r>
+              <w:t>assword page</w:t>
+            </w:r>
+          </w:p>
+        </w:tc>
+      </w:tr>
+      <w:tr>
+        <w:tc>
+          <w:tcPr>
+            <w:tcW w:w="2405" w:type="dxa"/>
+          </w:tcPr>
+          <w:p>
+            <w:r>
+              <w:t>Log in page</w:t>
+            </w:r>
+          </w:p>
+        </w:tc>
+        <w:tc>
+          <w:tcPr>
+            <w:tcW w:w="3969" w:type="dxa"/>
+          </w:tcPr>
+          <w:p>
+            <w:r>
+              <w:t xml:space="preserve">Valid email/password entered to </w:t>
+            </w:r>
+            <w:r>
+              <w:t>sign in</w:t>
+            </w:r>
+          </w:p>
+        </w:tc>
+        <w:tc>
+          <w:tcPr>
+            <w:tcW w:w="2642" w:type="dxa"/>
+          </w:tcPr>
+          <w:p>
+            <w:r>
+              <w:t>User logged in</w:t>
+            </w:r>
+          </w:p>
+        </w:tc>
+      </w:tr>
+      <w:tr>
+        <w:tc>
+          <w:tcPr>
+            <w:tcW w:w="2405" w:type="dxa"/>
+          </w:tcPr>
+          <w:p>
+            <w:r>
+              <w:t>Logged in page</w:t>
+            </w:r>
+          </w:p>
+        </w:tc>
+        <w:tc>
+          <w:tcPr>
+            <w:tcW w:w="3969" w:type="dxa"/>
+          </w:tcPr>
+          <w:p>
+            <w:r>
+              <w:t>Log out</w:t>
+            </w:r>
+          </w:p>
+        </w:tc>
+        <w:tc>
+          <w:tcPr>
+            <w:tcW w:w="2642" w:type="dxa"/>
+          </w:tcPr>
+          <w:p>
+            <w:r>
+              <w:t>Log in page</w:t>
+            </w:r>
+          </w:p>
+        </w:tc>
+      </w:tr>
+      <w:tr>
+        <w:tc>
+          <w:tcPr>
+            <w:tcW w:w="2405" w:type="dxa"/>
+          </w:tcPr>
+          <w:p>
+            <w:r>
+              <w:t>Logged in page</w:t>
+            </w:r>
+          </w:p>
+        </w:tc>
+        <w:tc>
+          <w:tcPr>
+            <w:tcW w:w="3969" w:type="dxa"/>
+          </w:tcPr>
+          <w:p>
+            <w:r>
+              <w:t>Delete account</w:t>
+            </w:r>
+          </w:p>
+        </w:tc>
+        <w:tc>
+          <w:tcPr>
+            <w:tcW w:w="2642" w:type="dxa"/>
+          </w:tcPr>
+          <w:p>
+            <w:r>
+              <w:t>Log in page</w:t>
+            </w:r>
+          </w:p>
+        </w:tc>
+      </w:tr>
+      <w:tr>
+        <w:tc>
+          <w:tcPr>
+            <w:tcW w:w="2405" w:type="dxa"/>
+          </w:tcPr>
+          <w:p>
+            <w:r>
+              <w:t>Logged in page</w:t>
+            </w:r>
+          </w:p>
+        </w:tc>
+        <w:tc>
+          <w:tcPr>
+            <w:tcW w:w="3969" w:type="dxa"/>
+          </w:tcPr>
+          <w:p>
+            <w:r>
+              <w:t>Change account details</w:t>
+            </w:r>
+          </w:p>
+        </w:tc>
+        <w:tc>
+          <w:tcPr>
+            <w:tcW w:w="2642" w:type="dxa"/>
+          </w:tcPr>
+          <w:p>
+            <w:r>
+              <w:t>Logged in page</w:t>
+            </w:r>
+          </w:p>
+        </w:tc>
+      </w:tr>
+      <w:tr>
+        <w:tc>
+          <w:tcPr>
+            <w:tcW w:w="2405" w:type="dxa"/>
+          </w:tcPr>
+          <w:p>
+            <w:r>
+              <w:t>Log in page</w:t>
+            </w:r>
+          </w:p>
+        </w:tc>
+        <w:tc>
+          <w:tcPr>
+            <w:tcW w:w="3969" w:type="dxa"/>
+          </w:tcPr>
+          <w:p>
+            <w:r>
+              <w:t>Invalid email/password</w:t>
+            </w:r>
+          </w:p>
+        </w:tc>
+        <w:tc>
+          <w:tcPr>
+            <w:tcW w:w="2642" w:type="dxa"/>
+          </w:tcPr>
+          <w:p>
+            <w:r>
+              <w:t>Log in page</w:t>
+            </w:r>
+          </w:p>
+        </w:tc>
+      </w:tr>
+      <w:tr>
+        <w:tc>
+          <w:tcPr>
+            <w:tcW w:w="2405" w:type="dxa"/>
+          </w:tcPr>
+          <w:p>
+            <w:r>
+              <w:t>Log in page</w:t>
+            </w:r>
+          </w:p>
+        </w:tc>
+        <w:tc>
+          <w:tcPr>
+            <w:tcW w:w="3969" w:type="dxa"/>
+          </w:tcPr>
+          <w:p>
+            <w:r>
+              <w:t>User already logged in</w:t>
+            </w:r>
+          </w:p>
+        </w:tc>
+        <w:tc>
+          <w:tcPr>
+            <w:tcW w:w="2642" w:type="dxa"/>
+          </w:tcPr>
+          <w:p>
+            <w:r>
+              <w:t>Log in page</w:t>
+            </w:r>
+          </w:p>
+        </w:tc>
+      </w:tr>
+    </w:tbl>
+    <w:p>
+      <w:pPr>
+        <w:rPr>
+          <w:sz w:val="36"/>
+          <w:szCs w:val="36"/>
+        </w:rPr>
+      </w:pPr>
+    </w:p>
+    <w:p>
+      <w:pPr>
+        <w:rPr>
+          <w:sz w:val="28"/>
+          <w:szCs w:val="28"/>
+        </w:rPr>
+      </w:pPr>
+    </w:p>
+    <w:p>
+      <w:pPr>
+        <w:rPr>
+          <w:sz w:val="28"/>
+          <w:szCs w:val="28"/>
+        </w:rPr>
+      </w:pPr>
+      <w:r>
+        <w:rPr>
+          <w:sz w:val="28"/>
+          <w:szCs w:val="28"/>
+        </w:rPr>
+        <w:t>Test Cases</w:t>
+      </w:r>
+      <w:r>
+        <w:rPr>
+          <w:sz w:val="28"/>
+          <w:szCs w:val="28"/>
+        </w:rPr>
+        <w:t>:</w:t>
+      </w:r>
+    </w:p>
+    <w:p>
+      <w:pPr>
+        <w:rPr>
+          <w:sz w:val="36"/>
+          <w:szCs w:val="36"/>
+        </w:rPr>
+      </w:pPr>
     </w:p>
     <w:sectPr>
       <w:pgSz w:w="11906" w:h="16838"/>
@@ -3915,6 +4943,349 @@
       <w:spacing w:val="5"/>
     </w:rPr>
   </w:style>
+  <w:style w:type="table" w:styleId="TableGrid">
+    <w:name w:val="Table Grid"/>
+    <w:basedOn w:val="TableNormal"/>
+    <w:uiPriority w:val="39"/>
+    <w:rsid w:val="00D030A9"/>
+    <w:pPr>
+      <w:spacing w:after="0" w:line="240" w:lineRule="auto"/>
+    </w:pPr>
+    <w:tblPr>
+      <w:tblBorders>
+        <w:top w:val="single" w:sz="4" w:space="0" w:color="auto"/>
+        <w:left w:val="single" w:sz="4" w:space="0" w:color="auto"/>
+        <w:bottom w:val="single" w:sz="4" w:space="0" w:color="auto"/>
+        <w:right w:val="single" w:sz="4" w:space="0" w:color="auto"/>
+        <w:insideH w:val="single" w:sz="4" w:space="0" w:color="auto"/>
+        <w:insideV w:val="single" w:sz="4" w:space="0" w:color="auto"/>
+      </w:tblBorders>
+    </w:tblPr>
+  </w:style>
+  <w:style w:type="table" w:styleId="GridTable4">
+    <w:name w:val="Grid Table 4"/>
+    <w:basedOn w:val="TableNormal"/>
+    <w:uiPriority w:val="49"/>
+    <w:rsid w:val="00D030A9"/>
+    <w:pPr>
+      <w:spacing w:after="0" w:line="240" w:lineRule="auto"/>
+    </w:pPr>
+    <w:tblPr>
+      <w:tblStyleRowBandSize w:val="1"/>
+      <w:tblStyleColBandSize w:val="1"/>
+      <w:tblBorders>
+        <w:top w:val="single" w:sz="4" w:space="0" w:color="666666" w:themeColor="text1" w:themeTint="99"/>
+        <w:left w:val="single" w:sz="4" w:space="0" w:color="666666" w:themeColor="text1" w:themeTint="99"/>
+        <w:bottom w:val="single" w:sz="4" w:space="0" w:color="666666" w:themeColor="text1" w:themeTint="99"/>
+        <w:right w:val="single" w:sz="4" w:space="0" w:color="666666" w:themeColor="text1" w:themeTint="99"/>
+        <w:insideH w:val="single" w:sz="4" w:space="0" w:color="666666" w:themeColor="text1" w:themeTint="99"/>
+        <w:insideV w:val="single" w:sz="4" w:space="0" w:color="666666" w:themeColor="text1" w:themeTint="99"/>
+      </w:tblBorders>
+    </w:tblPr>
+    <w:tblStylePr w:type="firstRow">
+      <w:rPr>
+        <w:b/>
+        <w:bCs/>
+        <w:color w:val="FFFFFF" w:themeColor="background1"/>
+      </w:rPr>
+      <w:tblPr/>
+      <w:tcPr>
+        <w:tcBorders>
+          <w:top w:val="single" w:sz="4" w:space="0" w:color="000000" w:themeColor="text1"/>
+          <w:left w:val="single" w:sz="4" w:space="0" w:color="000000" w:themeColor="text1"/>
+          <w:bottom w:val="single" w:sz="4" w:space="0" w:color="000000" w:themeColor="text1"/>
+          <w:right w:val="single" w:sz="4" w:space="0" w:color="000000" w:themeColor="text1"/>
+          <w:insideH w:val="nil"/>
+          <w:insideV w:val="nil"/>
+        </w:tcBorders>
+        <w:shd w:val="clear" w:color="auto" w:fill="000000" w:themeFill="text1"/>
+      </w:tcPr>
+    </w:tblStylePr>
+    <w:tblStylePr w:type="lastRow">
+      <w:rPr>
+        <w:b/>
+        <w:bCs/>
+      </w:rPr>
+      <w:tblPr/>
+      <w:tcPr>
+        <w:tcBorders>
+          <w:top w:val="double" w:sz="4" w:space="0" w:color="000000" w:themeColor="text1"/>
+        </w:tcBorders>
+      </w:tcPr>
+    </w:tblStylePr>
+    <w:tblStylePr w:type="firstCol">
+      <w:rPr>
+        <w:b/>
+        <w:bCs/>
+      </w:rPr>
+    </w:tblStylePr>
+    <w:tblStylePr w:type="lastCol">
+      <w:rPr>
+        <w:b/>
+        <w:bCs/>
+      </w:rPr>
+    </w:tblStylePr>
+    <w:tblStylePr w:type="band1Vert">
+      <w:tblPr/>
+      <w:tcPr>
+        <w:shd w:val="clear" w:color="auto" w:fill="CCCCCC" w:themeFill="text1" w:themeFillTint="33"/>
+      </w:tcPr>
+    </w:tblStylePr>
+    <w:tblStylePr w:type="band1Horz">
+      <w:tblPr/>
+      <w:tcPr>
+        <w:shd w:val="clear" w:color="auto" w:fill="CCCCCC" w:themeFill="text1" w:themeFillTint="33"/>
+      </w:tcPr>
+    </w:tblStylePr>
+  </w:style>
+  <w:style w:type="table" w:styleId="ListTable3">
+    <w:name w:val="List Table 3"/>
+    <w:basedOn w:val="TableNormal"/>
+    <w:uiPriority w:val="48"/>
+    <w:rsid w:val="00D030A9"/>
+    <w:pPr>
+      <w:spacing w:after="0" w:line="240" w:lineRule="auto"/>
+    </w:pPr>
+    <w:tblPr>
+      <w:tblStyleRowBandSize w:val="1"/>
+      <w:tblStyleColBandSize w:val="1"/>
+      <w:tblBorders>
+        <w:top w:val="single" w:sz="4" w:space="0" w:color="000000" w:themeColor="text1"/>
+        <w:left w:val="single" w:sz="4" w:space="0" w:color="000000" w:themeColor="text1"/>
+        <w:bottom w:val="single" w:sz="4" w:space="0" w:color="000000" w:themeColor="text1"/>
+        <w:right w:val="single" w:sz="4" w:space="0" w:color="000000" w:themeColor="text1"/>
+      </w:tblBorders>
+    </w:tblPr>
+    <w:tblStylePr w:type="firstRow">
+      <w:rPr>
+        <w:b/>
+        <w:bCs/>
+        <w:color w:val="FFFFFF" w:themeColor="background1"/>
+      </w:rPr>
+      <w:tblPr/>
+      <w:tcPr>
+        <w:shd w:val="clear" w:color="auto" w:fill="000000" w:themeFill="text1"/>
+      </w:tcPr>
+    </w:tblStylePr>
+    <w:tblStylePr w:type="lastRow">
+      <w:rPr>
+        <w:b/>
+        <w:bCs/>
+      </w:rPr>
+      <w:tblPr/>
+      <w:tcPr>
+        <w:tcBorders>
+          <w:top w:val="double" w:sz="4" w:space="0" w:color="000000" w:themeColor="text1"/>
+        </w:tcBorders>
+        <w:shd w:val="clear" w:color="auto" w:fill="FFFFFF" w:themeFill="background1"/>
+      </w:tcPr>
+    </w:tblStylePr>
+    <w:tblStylePr w:type="firstCol">
+      <w:rPr>
+        <w:b/>
+        <w:bCs/>
+      </w:rPr>
+      <w:tblPr/>
+      <w:tcPr>
+        <w:tcBorders>
+          <w:right w:val="nil"/>
+        </w:tcBorders>
+        <w:shd w:val="clear" w:color="auto" w:fill="FFFFFF" w:themeFill="background1"/>
+      </w:tcPr>
+    </w:tblStylePr>
+    <w:tblStylePr w:type="lastCol">
+      <w:rPr>
+        <w:b/>
+        <w:bCs/>
+      </w:rPr>
+      <w:tblPr/>
+      <w:tcPr>
+        <w:tcBorders>
+          <w:left w:val="nil"/>
+        </w:tcBorders>
+        <w:shd w:val="clear" w:color="auto" w:fill="FFFFFF" w:themeFill="background1"/>
+      </w:tcPr>
+    </w:tblStylePr>
+    <w:tblStylePr w:type="band1Vert">
+      <w:tblPr/>
+      <w:tcPr>
+        <w:tcBorders>
+          <w:left w:val="single" w:sz="4" w:space="0" w:color="000000" w:themeColor="text1"/>
+          <w:right w:val="single" w:sz="4" w:space="0" w:color="000000" w:themeColor="text1"/>
+        </w:tcBorders>
+      </w:tcPr>
+    </w:tblStylePr>
+    <w:tblStylePr w:type="band1Horz">
+      <w:tblPr/>
+      <w:tcPr>
+        <w:tcBorders>
+          <w:top w:val="single" w:sz="4" w:space="0" w:color="000000" w:themeColor="text1"/>
+          <w:bottom w:val="single" w:sz="4" w:space="0" w:color="000000" w:themeColor="text1"/>
+          <w:insideH w:val="nil"/>
+        </w:tcBorders>
+      </w:tcPr>
+    </w:tblStylePr>
+    <w:tblStylePr w:type="neCell">
+      <w:tblPr/>
+      <w:tcPr>
+        <w:tcBorders>
+          <w:left w:val="nil"/>
+          <w:bottom w:val="nil"/>
+        </w:tcBorders>
+      </w:tcPr>
+    </w:tblStylePr>
+    <w:tblStylePr w:type="nwCell">
+      <w:tblPr/>
+      <w:tcPr>
+        <w:tcBorders>
+          <w:bottom w:val="nil"/>
+          <w:right w:val="nil"/>
+        </w:tcBorders>
+      </w:tcPr>
+    </w:tblStylePr>
+    <w:tblStylePr w:type="seCell">
+      <w:tblPr/>
+      <w:tcPr>
+        <w:tcBorders>
+          <w:top w:val="double" w:sz="4" w:space="0" w:color="000000" w:themeColor="text1"/>
+          <w:left w:val="nil"/>
+        </w:tcBorders>
+      </w:tcPr>
+    </w:tblStylePr>
+    <w:tblStylePr w:type="swCell">
+      <w:tblPr/>
+      <w:tcPr>
+        <w:tcBorders>
+          <w:top w:val="double" w:sz="4" w:space="0" w:color="000000" w:themeColor="text1"/>
+          <w:right w:val="nil"/>
+        </w:tcBorders>
+      </w:tcPr>
+    </w:tblStylePr>
+  </w:style>
+  <w:style w:type="table" w:styleId="ListTable3-Accent1">
+    <w:name w:val="List Table 3 Accent 1"/>
+    <w:basedOn w:val="TableNormal"/>
+    <w:uiPriority w:val="48"/>
+    <w:rsid w:val="00D030A9"/>
+    <w:pPr>
+      <w:spacing w:after="0" w:line="240" w:lineRule="auto"/>
+    </w:pPr>
+    <w:tblPr>
+      <w:tblStyleRowBandSize w:val="1"/>
+      <w:tblStyleColBandSize w:val="1"/>
+      <w:tblBorders>
+        <w:top w:val="single" w:sz="4" w:space="0" w:color="4472C4" w:themeColor="accent1"/>
+        <w:left w:val="single" w:sz="4" w:space="0" w:color="4472C4" w:themeColor="accent1"/>
+        <w:bottom w:val="single" w:sz="4" w:space="0" w:color="4472C4" w:themeColor="accent1"/>
+        <w:right w:val="single" w:sz="4" w:space="0" w:color="4472C4" w:themeColor="accent1"/>
+      </w:tblBorders>
+    </w:tblPr>
+    <w:tblStylePr w:type="firstRow">
+      <w:rPr>
+        <w:b/>
+        <w:bCs/>
+        <w:color w:val="FFFFFF" w:themeColor="background1"/>
+      </w:rPr>
+      <w:tblPr/>
+      <w:tcPr>
+        <w:shd w:val="clear" w:color="auto" w:fill="4472C4" w:themeFill="accent1"/>
+      </w:tcPr>
+    </w:tblStylePr>
+    <w:tblStylePr w:type="lastRow">
+      <w:rPr>
+        <w:b/>
+        <w:bCs/>
+      </w:rPr>
+      <w:tblPr/>
+      <w:tcPr>
+        <w:tcBorders>
+          <w:top w:val="double" w:sz="4" w:space="0" w:color="4472C4" w:themeColor="accent1"/>
+        </w:tcBorders>
+        <w:shd w:val="clear" w:color="auto" w:fill="FFFFFF" w:themeFill="background1"/>
+      </w:tcPr>
+    </w:tblStylePr>
+    <w:tblStylePr w:type="firstCol">
+      <w:rPr>
+        <w:b/>
+        <w:bCs/>
+      </w:rPr>
+      <w:tblPr/>
+      <w:tcPr>
+        <w:tcBorders>
+          <w:right w:val="nil"/>
+        </w:tcBorders>
+        <w:shd w:val="clear" w:color="auto" w:fill="FFFFFF" w:themeFill="background1"/>
+      </w:tcPr>
+    </w:tblStylePr>
+    <w:tblStylePr w:type="lastCol">
+      <w:rPr>
+        <w:b/>
+        <w:bCs/>
+      </w:rPr>
+      <w:tblPr/>
+      <w:tcPr>
+        <w:tcBorders>
+          <w:left w:val="nil"/>
+        </w:tcBorders>
+        <w:shd w:val="clear" w:color="auto" w:fill="FFFFFF" w:themeFill="background1"/>
+      </w:tcPr>
+    </w:tblStylePr>
+    <w:tblStylePr w:type="band1Vert">
+      <w:tblPr/>
+      <w:tcPr>
+        <w:tcBorders>
+          <w:left w:val="single" w:sz="4" w:space="0" w:color="4472C4" w:themeColor="accent1"/>
+          <w:right w:val="single" w:sz="4" w:space="0" w:color="4472C4" w:themeColor="accent1"/>
+        </w:tcBorders>
+      </w:tcPr>
+    </w:tblStylePr>
+    <w:tblStylePr w:type="band1Horz">
+      <w:tblPr/>
+      <w:tcPr>
+        <w:tcBorders>
+          <w:top w:val="single" w:sz="4" w:space="0" w:color="4472C4" w:themeColor="accent1"/>
+          <w:bottom w:val="single" w:sz="4" w:space="0" w:color="4472C4" w:themeColor="accent1"/>
+          <w:insideH w:val="nil"/>
+        </w:tcBorders>
+      </w:tcPr>
+    </w:tblStylePr>
+    <w:tblStylePr w:type="neCell">
+      <w:tblPr/>
+      <w:tcPr>
+        <w:tcBorders>
+          <w:left w:val="nil"/>
+          <w:bottom w:val="nil"/>
+        </w:tcBorders>
+      </w:tcPr>
+    </w:tblStylePr>
+    <w:tblStylePr w:type="nwCell">
+      <w:tblPr/>
+      <w:tcPr>
+        <w:tcBorders>
+          <w:bottom w:val="nil"/>
+          <w:right w:val="nil"/>
+        </w:tcBorders>
+      </w:tcPr>
+    </w:tblStylePr>
+    <w:tblStylePr w:type="seCell">
+      <w:tblPr/>
+      <w:tcPr>
+        <w:tcBorders>
+          <w:top w:val="double" w:sz="4" w:space="0" w:color="4472C4" w:themeColor="accent1"/>
+          <w:left w:val="nil"/>
+        </w:tcBorders>
+      </w:tcPr>
+    </w:tblStylePr>
+    <w:tblStylePr w:type="swCell">
+      <w:tblPr/>
+      <w:tcPr>
+        <w:tcBorders>
+          <w:top w:val="double" w:sz="4" w:space="0" w:color="4472C4" w:themeColor="accent1"/>
+          <w:right w:val="nil"/>
+        </w:tcBorders>
+      </w:tcPr>
+    </w:tblStylePr>
+  </w:style>
 </w:styles>
 </file>
 
@@ -4218,7 +5589,7 @@
 </file>
 
 <file path=customXml/itemProps1.xml><?xml version="1.0" encoding="utf-8"?>
-<ds:datastoreItem xmlns:ds="http://schemas.openxmlformats.org/officeDocument/2006/customXml" ds:itemID="{D61C84E4-6F4B-F641-99FE-E6C2FFF6474A}">
+<ds:datastoreItem xmlns:ds="http://schemas.openxmlformats.org/officeDocument/2006/customXml" ds:itemID="{08D7ED03-A336-DC49-846A-9D2E0273A259}">
   <ds:schemaRefs>
     <ds:schemaRef ds:uri="http://schemas.openxmlformats.org/officeDocument/2006/bibliography"/>
   </ds:schemaRefs>

</xml_diff>

<commit_message>
Test Cases v1 COMP
</commit_message>
<xml_diff>
--- a/STT Diagram.docx
+++ b/STT Diagram.docx
@@ -8,13 +8,23 @@
         <w:rPr>
           <w:b/>
           <w:bCs/>
-          <w:i/>
-          <w:iCs/>
           <w:sz w:val="44"/>
           <w:szCs w:val="44"/>
         </w:rPr>
       </w:pPr>
       <w:r>
+        <w:rPr>
+          <w:b/>
+          <w:bCs/>
+          <w:sz w:val="44"/>
+          <w:szCs w:val="44"/>
+        </w:rPr>
+        <w:t>State Transition Testing</w:t>
+      </w:r>
+    </w:p>
+    <w:p>
+      <w:pPr>
+        <w:jc w:val="center"/>
         <w:rPr>
           <w:b/>
           <w:bCs/>
@@ -23,8 +33,20 @@
           <w:sz w:val="44"/>
           <w:szCs w:val="44"/>
         </w:rPr>
-        <w:t>State Transition Testing</w:t>
-      </w:r>
+      </w:pPr>
+    </w:p>
+    <w:p>
+      <w:pPr>
+        <w:jc w:val="center"/>
+        <w:rPr>
+          <w:b/>
+          <w:bCs/>
+          <w:i/>
+          <w:iCs/>
+          <w:sz w:val="44"/>
+          <w:szCs w:val="44"/>
+        </w:rPr>
+      </w:pPr>
     </w:p>
     <w:p>
       <w:pPr>
@@ -218,7 +240,7 @@
           </mc:Choice>
           <mc:Fallback>
             <w:pict>
-              <v:shape w14:anchorId="7107B5AF" id="Circular Arrow 13" o:spid="_x0000_s1026" style="position:absolute;margin-left:213.45pt;margin-top:8.1pt;width:71.2pt;height:78.45pt;rotation:3787767fd;z-index:251725824;visibility:visible;mso-wrap-style:square;mso-height-percent:0;mso-wrap-distance-left:9pt;mso-wrap-distance-top:0;mso-wrap-distance-right:9pt;mso-wrap-distance-bottom:0;mso-position-horizontal:absolute;mso-position-horizontal-relative:text;mso-position-vertical:absolute;mso-position-vertical-relative:text;mso-height-percent:0;mso-height-relative:margin;v-text-anchor:middle" coordsize="904240,996315" o:gfxdata="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" path="m483696,938391c273264,957202,86677,788243,59747,554496,34013,331133,162947,121927,359007,68922,568552,12271,780145,153368,834801,386197r54794,l791210,498157,663535,386197r54253,c665139,217243,505551,128807,359549,187678,230329,239782,151744,392028,172968,549151v22984,170154,155043,290799,302640,276482l483696,938391xe" fillcolor="#4472c4 [3204]" strokecolor="#09101d [484]" strokeweight="1pt">
+              <v:shape w14:anchorId="4ED98418" id="Circular Arrow 13" o:spid="_x0000_s1026" style="position:absolute;margin-left:213.45pt;margin-top:8.1pt;width:71.2pt;height:78.45pt;rotation:3787767fd;z-index:251725824;visibility:visible;mso-wrap-style:square;mso-height-percent:0;mso-wrap-distance-left:9pt;mso-wrap-distance-top:0;mso-wrap-distance-right:9pt;mso-wrap-distance-bottom:0;mso-position-horizontal:absolute;mso-position-horizontal-relative:text;mso-position-vertical:absolute;mso-position-vertical-relative:text;mso-height-percent:0;mso-height-relative:margin;v-text-anchor:middle" coordsize="904240,996315" o:gfxdata="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" path="m483696,938391c273264,957202,86677,788243,59747,554496,34013,331133,162947,121927,359007,68922,568552,12271,780145,153368,834801,386197r54794,l791210,498157,663535,386197r54253,c665139,217243,505551,128807,359549,187678,230329,239782,151744,392028,172968,549151v22984,170154,155043,290799,302640,276482l483696,938391xe" fillcolor="#4472c4 [3204]" strokecolor="#09101d [484]" strokeweight="1pt">
                 <v:stroke joinstyle="miter"/>
                 <v:path arrowok="t" o:connecttype="custom" o:connectlocs="483696,938391;59747,554496;359007,68922;834801,386197;889595,386197;791210,498157;663535,386197;717788,386197;359549,187678;172968,549151;475608,825633;483696,938391" o:connectangles="0,0,0,0,0,0,0,0,0,0,0,0"/>
               </v:shape>
@@ -414,7 +436,7 @@
           </mc:Choice>
           <mc:Fallback>
             <w:pict>
-              <v:shape w14:anchorId="11C490DA" id="Circular Arrow 13" o:spid="_x0000_s1026" style="position:absolute;margin-left:125.6pt;margin-top:23pt;width:71.2pt;height:78.45pt;rotation:1005448fd;z-index:251721728;visibility:visible;mso-wrap-style:square;mso-height-percent:0;mso-wrap-distance-left:9pt;mso-wrap-distance-top:0;mso-wrap-distance-right:9pt;mso-wrap-distance-bottom:0;mso-position-horizontal:absolute;mso-position-horizontal-relative:text;mso-position-vertical:absolute;mso-position-vertical-relative:text;mso-height-percent:0;mso-height-relative:margin;v-text-anchor:middle" coordsize="904240,996315" o:gfxdata="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" path="m483696,938391c273264,957202,86677,788243,59747,554496,34013,331133,162947,121927,359007,68922,568552,12271,780145,153368,834801,386197r54794,l791210,498157,663535,386197r54253,c665139,217243,505551,128807,359549,187678,230329,239782,151744,392028,172968,549151v22984,170154,155043,290799,302640,276482l483696,938391xe" fillcolor="#4472c4 [3204]" strokecolor="#09101d [484]" strokeweight="1pt">
+              <v:shape w14:anchorId="62E49F34" id="Circular Arrow 13" o:spid="_x0000_s1026" style="position:absolute;margin-left:125.6pt;margin-top:23pt;width:71.2pt;height:78.45pt;rotation:1005448fd;z-index:251721728;visibility:visible;mso-wrap-style:square;mso-height-percent:0;mso-wrap-distance-left:9pt;mso-wrap-distance-top:0;mso-wrap-distance-right:9pt;mso-wrap-distance-bottom:0;mso-position-horizontal:absolute;mso-position-horizontal-relative:text;mso-position-vertical:absolute;mso-position-vertical-relative:text;mso-height-percent:0;mso-height-relative:margin;v-text-anchor:middle" coordsize="904240,996315" o:gfxdata="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" path="m483696,938391c273264,957202,86677,788243,59747,554496,34013,331133,162947,121927,359007,68922,568552,12271,780145,153368,834801,386197r54794,l791210,498157,663535,386197r54253,c665139,217243,505551,128807,359549,187678,230329,239782,151744,392028,172968,549151v22984,170154,155043,290799,302640,276482l483696,938391xe" fillcolor="#4472c4 [3204]" strokecolor="#09101d [484]" strokeweight="1pt">
                 <v:stroke joinstyle="miter"/>
                 <v:path arrowok="t" o:connecttype="custom" o:connectlocs="483696,938391;59747,554496;359007,68922;834801,386197;889595,386197;791210,498157;663535,386197;717788,386197;359549,187678;172968,549151;475608,825633;483696,938391" o:connectangles="0,0,0,0,0,0,0,0,0,0,0,0"/>
               </v:shape>
@@ -456,7 +478,85 @@
         <mc:AlternateContent>
           <mc:Choice Requires="wps">
             <w:drawing>
-              <wp:anchor distT="0" distB="0" distL="114300" distR="114300" simplePos="0" relativeHeight="251660288" behindDoc="0" locked="0" layoutInCell="1" allowOverlap="1" wp14:anchorId="523F4A98" wp14:editId="5F1607AD">
+              <wp:anchor distT="0" distB="0" distL="114300" distR="114300" simplePos="0" relativeHeight="251729920" behindDoc="0" locked="0" layoutInCell="1" allowOverlap="1" wp14:anchorId="2D1B29A6" wp14:editId="0F15403C">
+                <wp:simplePos x="0" y="0"/>
+                <wp:positionH relativeFrom="column">
+                  <wp:posOffset>3500617</wp:posOffset>
+                </wp:positionH>
+                <wp:positionV relativeFrom="paragraph">
+                  <wp:posOffset>721156</wp:posOffset>
+                </wp:positionV>
+                <wp:extent cx="1373040" cy="1200085"/>
+                <wp:effectExtent l="12700" t="25400" r="11430" b="19685"/>
+                <wp:wrapNone/>
+                <wp:docPr id="1535567033" name="Straight Arrow Connector 9"/>
+                <wp:cNvGraphicFramePr/>
+                <a:graphic xmlns:a="http://schemas.openxmlformats.org/drawingml/2006/main">
+                  <a:graphicData uri="http://schemas.microsoft.com/office/word/2010/wordprocessingShape">
+                    <wps:wsp>
+                      <wps:cNvCnPr/>
+                      <wps:spPr>
+                        <a:xfrm flipH="1" flipV="1">
+                          <a:off x="0" y="0"/>
+                          <a:ext cx="1373040" cy="1200085"/>
+                        </a:xfrm>
+                        <a:prstGeom prst="straightConnector1">
+                          <a:avLst/>
+                        </a:prstGeom>
+                        <a:ln>
+                          <a:tailEnd type="triangle"/>
+                        </a:ln>
+                      </wps:spPr>
+                      <wps:style>
+                        <a:lnRef idx="1">
+                          <a:schemeClr val="accent1"/>
+                        </a:lnRef>
+                        <a:fillRef idx="0">
+                          <a:schemeClr val="accent1"/>
+                        </a:fillRef>
+                        <a:effectRef idx="0">
+                          <a:schemeClr val="accent1"/>
+                        </a:effectRef>
+                        <a:fontRef idx="minor">
+                          <a:schemeClr val="tx1"/>
+                        </a:fontRef>
+                      </wps:style>
+                      <wps:bodyPr/>
+                    </wps:wsp>
+                  </a:graphicData>
+                </a:graphic>
+                <wp14:sizeRelH relativeFrom="margin">
+                  <wp14:pctWidth>0</wp14:pctWidth>
+                </wp14:sizeRelH>
+                <wp14:sizeRelV relativeFrom="margin">
+                  <wp14:pctHeight>0</wp14:pctHeight>
+                </wp14:sizeRelV>
+              </wp:anchor>
+            </w:drawing>
+          </mc:Choice>
+          <mc:Fallback>
+            <w:pict>
+              <v:shapetype w14:anchorId="3978D295" id="_x0000_t32" coordsize="21600,21600" o:spt="32" o:oned="t" path="m,l21600,21600e" filled="f">
+                <v:path arrowok="t" fillok="f" o:connecttype="none"/>
+                <o:lock v:ext="edit" shapetype="t"/>
+              </v:shapetype>
+              <v:shape id="Straight Arrow Connector 9" o:spid="_x0000_s1026" type="#_x0000_t32" style="position:absolute;margin-left:275.65pt;margin-top:56.8pt;width:108.1pt;height:94.5pt;flip:x y;z-index:251729920;visibility:visible;mso-wrap-style:square;mso-width-percent:0;mso-height-percent:0;mso-wrap-distance-left:9pt;mso-wrap-distance-top:0;mso-wrap-distance-right:9pt;mso-wrap-distance-bottom:0;mso-position-horizontal:absolute;mso-position-horizontal-relative:text;mso-position-vertical:absolute;mso-position-vertical-relative:text;mso-width-percent:0;mso-height-percent:0;mso-width-relative:margin;mso-height-relative:margin" o:gfxdata="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" strokecolor="#4472c4 [3204]" strokeweight=".5pt">
+                <v:stroke endarrow="block" joinstyle="miter"/>
+              </v:shape>
+            </w:pict>
+          </mc:Fallback>
+        </mc:AlternateContent>
+      </w:r>
+      <w:r>
+        <w:rPr>
+          <w:noProof/>
+          <w:sz w:val="36"/>
+          <w:szCs w:val="36"/>
+        </w:rPr>
+        <mc:AlternateContent>
+          <mc:Choice Requires="wps">
+            <w:drawing>
+              <wp:anchor distT="0" distB="0" distL="114300" distR="114300" simplePos="0" relativeHeight="251660288" behindDoc="0" locked="0" layoutInCell="1" allowOverlap="1" wp14:anchorId="523F4A98" wp14:editId="7E6B7585">
                 <wp:simplePos x="0" y="0"/>
                 <wp:positionH relativeFrom="column">
                   <wp:posOffset>2186619</wp:posOffset>
@@ -729,7 +829,7 @@
           </mc:Choice>
           <mc:Fallback>
             <w:pict>
-              <v:shape w14:anchorId="44290020" id="Circular Arrow 13" o:spid="_x0000_s1026" style="position:absolute;margin-left:67.4pt;margin-top:212.3pt;width:71.2pt;height:78.45pt;rotation:-11609161fd;z-index:251717632;visibility:visible;mso-wrap-style:square;mso-height-percent:0;mso-wrap-distance-left:9pt;mso-wrap-distance-top:0;mso-wrap-distance-right:9pt;mso-wrap-distance-bottom:0;mso-position-horizontal:absolute;mso-position-horizontal-relative:text;mso-position-vertical:absolute;mso-position-vertical-relative:text;mso-height-percent:0;mso-height-relative:margin;v-text-anchor:middle" coordsize="904240,996315" o:gfxdata="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" path="m483696,938391c273264,957202,86677,788243,59747,554496,34013,331133,162947,121927,359007,68922,568552,12271,780145,153368,834801,386197r54794,l791210,498157,663535,386197r54253,c665139,217243,505551,128807,359549,187678,230329,239782,151744,392028,172968,549151v22984,170154,155043,290799,302640,276482l483696,938391xe" fillcolor="#4472c4 [3204]" strokecolor="#09101d [484]" strokeweight="1pt">
+              <v:shape w14:anchorId="12B3EA52" id="Circular Arrow 13" o:spid="_x0000_s1026" style="position:absolute;margin-left:67.4pt;margin-top:212.3pt;width:71.2pt;height:78.45pt;rotation:-11609161fd;z-index:251717632;visibility:visible;mso-wrap-style:square;mso-height-percent:0;mso-wrap-distance-left:9pt;mso-wrap-distance-top:0;mso-wrap-distance-right:9pt;mso-wrap-distance-bottom:0;mso-position-horizontal:absolute;mso-position-horizontal-relative:text;mso-position-vertical:absolute;mso-position-vertical-relative:text;mso-height-percent:0;mso-height-relative:margin;v-text-anchor:middle" coordsize="904240,996315" o:gfxdata="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" path="m483696,938391c273264,957202,86677,788243,59747,554496,34013,331133,162947,121927,359007,68922,568552,12271,780145,153368,834801,386197r54794,l791210,498157,663535,386197r54253,c665139,217243,505551,128807,359549,187678,230329,239782,151744,392028,172968,549151v22984,170154,155043,290799,302640,276482l483696,938391xe" fillcolor="#4472c4 [3204]" strokecolor="#09101d [484]" strokeweight="1pt">
                 <v:stroke joinstyle="miter"/>
                 <v:path arrowok="t" o:connecttype="custom" o:connectlocs="483696,938391;59747,554496;359007,68922;834801,386197;889595,386197;791210,498157;663535,386197;717788,386197;359549,187678;172968,549151;475608,825633;483696,938391" o:connectangles="0,0,0,0,0,0,0,0,0,0,0,0"/>
               </v:shape>
@@ -1181,11 +1281,7 @@
           </mc:Choice>
           <mc:Fallback>
             <w:pict>
-              <v:shapetype w14:anchorId="7902999C" id="_x0000_t32" coordsize="21600,21600" o:spt="32" o:oned="t" path="m,l21600,21600e" filled="f">
-                <v:path arrowok="t" fillok="f" o:connecttype="none"/>
-                <o:lock v:ext="edit" shapetype="t"/>
-              </v:shapetype>
-              <v:shape id="Straight Arrow Connector 8" o:spid="_x0000_s1026" type="#_x0000_t32" style="position:absolute;margin-left:102.4pt;margin-top:95.4pt;width:56.4pt;height:55.9pt;flip:y;z-index:251709440;visibility:visible;mso-wrap-style:square;mso-width-percent:0;mso-height-percent:0;mso-wrap-distance-left:9pt;mso-wrap-distance-top:0;mso-wrap-distance-right:9pt;mso-wrap-distance-bottom:0;mso-position-horizontal:absolute;mso-position-horizontal-relative:text;mso-position-vertical:absolute;mso-position-vertical-relative:text;mso-width-percent:0;mso-height-percent:0;mso-width-relative:margin;mso-height-relative:margin" o:gfxdata="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" strokecolor="#4472c4 [3204]" strokeweight=".5pt">
+              <v:shape w14:anchorId="1ED494E2" id="Straight Arrow Connector 8" o:spid="_x0000_s1026" type="#_x0000_t32" style="position:absolute;margin-left:102.4pt;margin-top:95.4pt;width:56.4pt;height:55.9pt;flip:y;z-index:251709440;visibility:visible;mso-wrap-style:square;mso-width-percent:0;mso-height-percent:0;mso-wrap-distance-left:9pt;mso-wrap-distance-top:0;mso-wrap-distance-right:9pt;mso-wrap-distance-bottom:0;mso-position-horizontal:absolute;mso-position-horizontal-relative:text;mso-position-vertical:absolute;mso-position-vertical-relative:text;mso-width-percent:0;mso-height-percent:0;mso-width-relative:margin;mso-height-relative:margin" o:gfxdata="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" strokecolor="#4472c4 [3204]" strokeweight=".5pt">
                 <v:stroke endarrow="block" joinstyle="miter"/>
               </v:shape>
             </w:pict>
@@ -1259,7 +1355,7 @@
           </mc:Choice>
           <mc:Fallback>
             <w:pict>
-              <v:shape w14:anchorId="78784784" id="Straight Arrow Connector 8" o:spid="_x0000_s1026" type="#_x0000_t32" style="position:absolute;margin-left:60.1pt;margin-top:72.1pt;width:80.65pt;height:71.55pt;flip:y;z-index:251705344;visibility:visible;mso-wrap-style:square;mso-width-percent:0;mso-height-percent:0;mso-wrap-distance-left:9pt;mso-wrap-distance-top:0;mso-wrap-distance-right:9pt;mso-wrap-distance-bottom:0;mso-position-horizontal:absolute;mso-position-horizontal-relative:text;mso-position-vertical:absolute;mso-position-vertical-relative:text;mso-width-percent:0;mso-height-percent:0;mso-width-relative:margin;mso-height-relative:margin" o:gfxdata="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" strokecolor="#4472c4 [3204]" strokeweight=".5pt">
+              <v:shape w14:anchorId="76D636E6" id="Straight Arrow Connector 8" o:spid="_x0000_s1026" type="#_x0000_t32" style="position:absolute;margin-left:60.1pt;margin-top:72.1pt;width:80.65pt;height:71.55pt;flip:y;z-index:251705344;visibility:visible;mso-wrap-style:square;mso-width-percent:0;mso-height-percent:0;mso-wrap-distance-left:9pt;mso-wrap-distance-top:0;mso-wrap-distance-right:9pt;mso-wrap-distance-bottom:0;mso-position-horizontal:absolute;mso-position-horizontal-relative:text;mso-position-vertical:absolute;mso-position-vertical-relative:text;mso-width-percent:0;mso-height-percent:0;mso-width-relative:margin;mso-height-relative:margin" o:gfxdata="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" strokecolor="#4472c4 [3204]" strokeweight=".5pt">
                 <v:stroke endarrow="block" joinstyle="miter"/>
               </v:shape>
             </w:pict>
@@ -1333,7 +1429,7 @@
           </mc:Choice>
           <mc:Fallback>
             <w:pict>
-              <v:shape w14:anchorId="24409049" id="Straight Arrow Connector 8" o:spid="_x0000_s1026" type="#_x0000_t32" style="position:absolute;margin-left:10.4pt;margin-top:30.3pt;width:130.65pt;height:113.35pt;flip:x;z-index:251707392;visibility:visible;mso-wrap-style:square;mso-width-percent:0;mso-height-percent:0;mso-wrap-distance-left:9pt;mso-wrap-distance-top:0;mso-wrap-distance-right:9pt;mso-wrap-distance-bottom:0;mso-position-horizontal:absolute;mso-position-horizontal-relative:text;mso-position-vertical:absolute;mso-position-vertical-relative:text;mso-width-percent:0;mso-height-percent:0;mso-width-relative:margin;mso-height-relative:margin" o:gfxdata="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" strokecolor="#4472c4 [3204]" strokeweight=".5pt">
+              <v:shape w14:anchorId="14B62395" id="Straight Arrow Connector 8" o:spid="_x0000_s1026" type="#_x0000_t32" style="position:absolute;margin-left:10.4pt;margin-top:30.3pt;width:130.65pt;height:113.35pt;flip:x;z-index:251707392;visibility:visible;mso-wrap-style:square;mso-width-percent:0;mso-height-percent:0;mso-wrap-distance-left:9pt;mso-wrap-distance-top:0;mso-wrap-distance-right:9pt;mso-wrap-distance-bottom:0;mso-position-horizontal:absolute;mso-position-horizontal-relative:text;mso-position-vertical:absolute;mso-position-vertical-relative:text;mso-width-percent:0;mso-height-percent:0;mso-width-relative:margin;mso-height-relative:margin" o:gfxdata="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" strokecolor="#4472c4 [3204]" strokeweight=".5pt">
                 <v:stroke endarrow="block" joinstyle="miter"/>
               </v:shape>
             </w:pict>
@@ -1349,130 +1445,7 @@
         <mc:AlternateContent>
           <mc:Choice Requires="wps">
             <w:drawing>
-              <wp:anchor distT="0" distB="0" distL="114300" distR="114300" simplePos="0" relativeHeight="251695104" behindDoc="0" locked="0" layoutInCell="1" allowOverlap="1" wp14:anchorId="0F9CF437" wp14:editId="2D20EC30">
-                <wp:simplePos x="0" y="0"/>
-                <wp:positionH relativeFrom="column">
-                  <wp:posOffset>2677690</wp:posOffset>
-                </wp:positionH>
-                <wp:positionV relativeFrom="paragraph">
-                  <wp:posOffset>2200910</wp:posOffset>
-                </wp:positionV>
-                <wp:extent cx="725399" cy="546434"/>
-                <wp:effectExtent l="0" t="0" r="0" b="0"/>
-                <wp:wrapNone/>
-                <wp:docPr id="1663971923" name="Text Box 2"/>
-                <wp:cNvGraphicFramePr/>
-                <a:graphic xmlns:a="http://schemas.openxmlformats.org/drawingml/2006/main">
-                  <a:graphicData uri="http://schemas.microsoft.com/office/word/2010/wordprocessingShape">
-                    <wps:wsp>
-                      <wps:cNvSpPr txBox="1"/>
-                      <wps:spPr>
-                        <a:xfrm>
-                          <a:off x="0" y="0"/>
-                          <a:ext cx="725399" cy="546434"/>
-                        </a:xfrm>
-                        <a:prstGeom prst="rect">
-                          <a:avLst/>
-                        </a:prstGeom>
-                        <a:noFill/>
-                        <a:ln w="6350">
-                          <a:noFill/>
-                        </a:ln>
-                      </wps:spPr>
-                      <wps:txbx>
-                        <w:txbxContent>
-                          <w:p>
-                            <w:pPr>
-                              <w:jc w:val="center"/>
-                              <w:rPr>
-                                <w:sz w:val="20"/>
-                                <w:szCs w:val="20"/>
-                              </w:rPr>
-                            </w:pPr>
-                            <w:r>
-                              <w:rPr>
-                                <w:sz w:val="20"/>
-                                <w:szCs w:val="20"/>
-                              </w:rPr>
-                              <w:t>forgot password</w:t>
-                            </w:r>
-                          </w:p>
-                          <w:p>
-                            <w:pPr>
-                              <w:jc w:val="center"/>
-                              <w:rPr>
-                                <w:sz w:val="18"/>
-                                <w:szCs w:val="18"/>
-                              </w:rPr>
-                            </w:pPr>
-                          </w:p>
-                        </w:txbxContent>
-                      </wps:txbx>
-                      <wps:bodyPr rot="0" spcFirstLastPara="0" vertOverflow="overflow" horzOverflow="overflow" vert="horz" wrap="square" lIns="91440" tIns="45720" rIns="91440" bIns="45720" numCol="1" spcCol="0" rtlCol="0" fromWordArt="0" anchor="t" anchorCtr="0" forceAA="0" compatLnSpc="1">
-                        <a:prstTxWarp prst="textNoShape">
-                          <a:avLst/>
-                        </a:prstTxWarp>
-                        <a:noAutofit/>
-                      </wps:bodyPr>
-                    </wps:wsp>
-                  </a:graphicData>
-                </a:graphic>
-                <wp14:sizeRelH relativeFrom="margin">
-                  <wp14:pctWidth>0</wp14:pctWidth>
-                </wp14:sizeRelH>
-                <wp14:sizeRelV relativeFrom="margin">
-                  <wp14:pctHeight>0</wp14:pctHeight>
-                </wp14:sizeRelV>
-              </wp:anchor>
-            </w:drawing>
-          </mc:Choice>
-          <mc:Fallback>
-            <w:pict>
-              <v:shape w14:anchorId="0F9CF437" id="_x0000_s1033" type="#_x0000_t202" style="position:absolute;margin-left:210.85pt;margin-top:173.3pt;width:57.1pt;height:43.05pt;z-index:251695104;visibility:visible;mso-wrap-style:square;mso-width-percent:0;mso-height-percent:0;mso-wrap-distance-left:9pt;mso-wrap-distance-top:0;mso-wrap-distance-right:9pt;mso-wrap-distance-bottom:0;mso-position-horizontal:absolute;mso-position-horizontal-relative:text;mso-position-vertical:absolute;mso-position-vertical-relative:text;mso-width-percent:0;mso-height-percent:0;mso-width-relative:margin;mso-height-relative:margin;v-text-anchor:top" o:gfxdata="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" filled="f" stroked="f" strokeweight=".5pt">
-                <v:textbox>
-                  <w:txbxContent>
-                    <w:p>
-                      <w:pPr>
-                        <w:jc w:val="center"/>
-                        <w:rPr>
-                          <w:sz w:val="20"/>
-                          <w:szCs w:val="20"/>
-                        </w:rPr>
-                      </w:pPr>
-                      <w:r>
-                        <w:rPr>
-                          <w:sz w:val="20"/>
-                          <w:szCs w:val="20"/>
-                        </w:rPr>
-                        <w:t>forgot password</w:t>
-                      </w:r>
-                    </w:p>
-                    <w:p>
-                      <w:pPr>
-                        <w:jc w:val="center"/>
-                        <w:rPr>
-                          <w:sz w:val="18"/>
-                          <w:szCs w:val="18"/>
-                        </w:rPr>
-                      </w:pPr>
-                    </w:p>
-                  </w:txbxContent>
-                </v:textbox>
-              </v:shape>
-            </w:pict>
-          </mc:Fallback>
-        </mc:AlternateContent>
-      </w:r>
-      <w:r>
-        <w:rPr>
-          <w:noProof/>
-          <w:sz w:val="36"/>
-          <w:szCs w:val="36"/>
-        </w:rPr>
-        <mc:AlternateContent>
-          <mc:Choice Requires="wps">
-            <w:drawing>
-              <wp:anchor distT="0" distB="0" distL="114300" distR="114300" simplePos="0" relativeHeight="251701248" behindDoc="0" locked="0" layoutInCell="1" allowOverlap="1" wp14:anchorId="55C578DB" wp14:editId="3F708705">
+              <wp:anchor distT="0" distB="0" distL="114300" distR="114300" simplePos="0" relativeHeight="251701248" behindDoc="0" locked="0" layoutInCell="1" allowOverlap="1" wp14:anchorId="55C578DB" wp14:editId="3950141C">
                 <wp:simplePos x="0" y="0"/>
                 <wp:positionH relativeFrom="column">
                   <wp:posOffset>2246270</wp:posOffset>
@@ -1530,7 +1503,7 @@
           </mc:Choice>
           <mc:Fallback>
             <w:pict>
-              <v:shape w14:anchorId="448C59F8" id="Straight Arrow Connector 9" o:spid="_x0000_s1026" type="#_x0000_t32" style="position:absolute;margin-left:176.85pt;margin-top:105.05pt;width:3.6pt;height:171.45pt;flip:x y;z-index:251701248;visibility:visible;mso-wrap-style:square;mso-width-percent:0;mso-height-percent:0;mso-wrap-distance-left:9pt;mso-wrap-distance-top:0;mso-wrap-distance-right:9pt;mso-wrap-distance-bottom:0;mso-position-horizontal:absolute;mso-position-horizontal-relative:text;mso-position-vertical:absolute;mso-position-vertical-relative:text;mso-width-percent:0;mso-height-percent:0;mso-width-relative:margin;mso-height-relative:margin" o:gfxdata="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" strokecolor="#4472c4 [3204]" strokeweight=".5pt">
+              <v:shape w14:anchorId="41FBE529" id="Straight Arrow Connector 9" o:spid="_x0000_s1026" type="#_x0000_t32" style="position:absolute;margin-left:176.85pt;margin-top:105.05pt;width:3.6pt;height:171.45pt;flip:x y;z-index:251701248;visibility:visible;mso-wrap-style:square;mso-width-percent:0;mso-height-percent:0;mso-wrap-distance-left:9pt;mso-wrap-distance-top:0;mso-wrap-distance-right:9pt;mso-wrap-distance-bottom:0;mso-position-horizontal:absolute;mso-position-horizontal-relative:text;mso-position-vertical:absolute;mso-position-vertical-relative:text;mso-width-percent:0;mso-height-percent:0;mso-width-relative:margin;mso-height-relative:margin" o:gfxdata="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" strokecolor="#4472c4 [3204]" strokeweight=".5pt">
                 <v:stroke endarrow="block" joinstyle="miter"/>
               </v:shape>
             </w:pict>
@@ -1546,81 +1519,7 @@
         <mc:AlternateContent>
           <mc:Choice Requires="wps">
             <w:drawing>
-              <wp:anchor distT="0" distB="0" distL="114300" distR="114300" simplePos="0" relativeHeight="251693056" behindDoc="0" locked="0" layoutInCell="1" allowOverlap="1" wp14:anchorId="7AA2EFE3" wp14:editId="3EBB4A34">
-                <wp:simplePos x="0" y="0"/>
-                <wp:positionH relativeFrom="column">
-                  <wp:posOffset>3021075</wp:posOffset>
-                </wp:positionH>
-                <wp:positionV relativeFrom="paragraph">
-                  <wp:posOffset>1330625</wp:posOffset>
-                </wp:positionV>
-                <wp:extent cx="52063" cy="2177415"/>
-                <wp:effectExtent l="63500" t="25400" r="37465" b="6985"/>
-                <wp:wrapNone/>
-                <wp:docPr id="1248292608" name="Straight Arrow Connector 9"/>
-                <wp:cNvGraphicFramePr/>
-                <a:graphic xmlns:a="http://schemas.openxmlformats.org/drawingml/2006/main">
-                  <a:graphicData uri="http://schemas.microsoft.com/office/word/2010/wordprocessingShape">
-                    <wps:wsp>
-                      <wps:cNvCnPr/>
-                      <wps:spPr>
-                        <a:xfrm flipH="1" flipV="1">
-                          <a:off x="0" y="0"/>
-                          <a:ext cx="52063" cy="2177415"/>
-                        </a:xfrm>
-                        <a:prstGeom prst="straightConnector1">
-                          <a:avLst/>
-                        </a:prstGeom>
-                        <a:ln>
-                          <a:tailEnd type="triangle"/>
-                        </a:ln>
-                      </wps:spPr>
-                      <wps:style>
-                        <a:lnRef idx="1">
-                          <a:schemeClr val="accent1"/>
-                        </a:lnRef>
-                        <a:fillRef idx="0">
-                          <a:schemeClr val="accent1"/>
-                        </a:fillRef>
-                        <a:effectRef idx="0">
-                          <a:schemeClr val="accent1"/>
-                        </a:effectRef>
-                        <a:fontRef idx="minor">
-                          <a:schemeClr val="tx1"/>
-                        </a:fontRef>
-                      </wps:style>
-                      <wps:bodyPr/>
-                    </wps:wsp>
-                  </a:graphicData>
-                </a:graphic>
-                <wp14:sizeRelH relativeFrom="margin">
-                  <wp14:pctWidth>0</wp14:pctWidth>
-                </wp14:sizeRelH>
-                <wp14:sizeRelV relativeFrom="margin">
-                  <wp14:pctHeight>0</wp14:pctHeight>
-                </wp14:sizeRelV>
-              </wp:anchor>
-            </w:drawing>
-          </mc:Choice>
-          <mc:Fallback>
-            <w:pict>
-              <v:shape w14:anchorId="337D3A34" id="Straight Arrow Connector 9" o:spid="_x0000_s1026" type="#_x0000_t32" style="position:absolute;margin-left:237.9pt;margin-top:104.75pt;width:4.1pt;height:171.45pt;flip:x y;z-index:251693056;visibility:visible;mso-wrap-style:square;mso-width-percent:0;mso-height-percent:0;mso-wrap-distance-left:9pt;mso-wrap-distance-top:0;mso-wrap-distance-right:9pt;mso-wrap-distance-bottom:0;mso-position-horizontal:absolute;mso-position-horizontal-relative:text;mso-position-vertical:absolute;mso-position-vertical-relative:text;mso-width-percent:0;mso-height-percent:0;mso-width-relative:margin;mso-height-relative:margin" o:gfxdata="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" strokecolor="#4472c4 [3204]" strokeweight=".5pt">
-                <v:stroke endarrow="block" joinstyle="miter"/>
-              </v:shape>
-            </w:pict>
-          </mc:Fallback>
-        </mc:AlternateContent>
-      </w:r>
-      <w:r>
-        <w:rPr>
-          <w:noProof/>
-          <w:sz w:val="36"/>
-          <w:szCs w:val="36"/>
-        </w:rPr>
-        <mc:AlternateContent>
-          <mc:Choice Requires="wps">
-            <w:drawing>
-              <wp:anchor distT="0" distB="0" distL="114300" distR="114300" simplePos="0" relativeHeight="251703296" behindDoc="0" locked="0" layoutInCell="1" allowOverlap="1" wp14:anchorId="21E7578D" wp14:editId="6C7355AB">
+              <wp:anchor distT="0" distB="0" distL="114300" distR="114300" simplePos="0" relativeHeight="251703296" behindDoc="0" locked="0" layoutInCell="1" allowOverlap="1" wp14:anchorId="21E7578D" wp14:editId="7DC1C446">
                 <wp:simplePos x="0" y="0"/>
                 <wp:positionH relativeFrom="column">
                   <wp:posOffset>3133276</wp:posOffset>
@@ -1699,7 +1598,7 @@
           </mc:Choice>
           <mc:Fallback>
             <w:pict>
-              <v:shape w14:anchorId="21E7578D" id="_x0000_s1034" type="#_x0000_t202" style="position:absolute;margin-left:246.7pt;margin-top:403.8pt;width:103.7pt;height:34.15pt;z-index:251703296;visibility:visible;mso-wrap-style:square;mso-width-percent:0;mso-height-percent:0;mso-wrap-distance-left:9pt;mso-wrap-distance-top:0;mso-wrap-distance-right:9pt;mso-wrap-distance-bottom:0;mso-position-horizontal:absolute;mso-position-horizontal-relative:text;mso-position-vertical:absolute;mso-position-vertical-relative:text;mso-width-percent:0;mso-height-percent:0;mso-width-relative:margin;mso-height-relative:margin;v-text-anchor:top" o:gfxdata="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" filled="f" stroked="f" strokeweight=".5pt">
+              <v:shape w14:anchorId="21E7578D" id="_x0000_s1033" type="#_x0000_t202" style="position:absolute;margin-left:246.7pt;margin-top:403.8pt;width:103.7pt;height:34.15pt;z-index:251703296;visibility:visible;mso-wrap-style:square;mso-width-percent:0;mso-height-percent:0;mso-wrap-distance-left:9pt;mso-wrap-distance-top:0;mso-wrap-distance-right:9pt;mso-wrap-distance-bottom:0;mso-position-horizontal:absolute;mso-position-horizontal-relative:text;mso-position-vertical:absolute;mso-position-vertical-relative:text;mso-width-percent:0;mso-height-percent:0;mso-width-relative:margin;mso-height-relative:margin;v-text-anchor:top" o:gfxdata="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" filled="f" stroked="f" strokeweight=".5pt">
                 <v:textbox>
                   <w:txbxContent>
                     <w:p>
@@ -1808,7 +1707,7 @@
           </mc:Choice>
           <mc:Fallback>
             <w:pict>
-              <v:shape w14:anchorId="34422A17" id="Circular Arrow 13" o:spid="_x0000_s1026" style="position:absolute;margin-left:219.95pt;margin-top:338.45pt;width:71.2pt;height:78.45pt;rotation:-11609161fd;z-index:251699200;visibility:visible;mso-wrap-style:square;mso-height-percent:0;mso-wrap-distance-left:9pt;mso-wrap-distance-top:0;mso-wrap-distance-right:9pt;mso-wrap-distance-bottom:0;mso-position-horizontal:absolute;mso-position-horizontal-relative:text;mso-position-vertical:absolute;mso-position-vertical-relative:text;mso-height-percent:0;mso-height-relative:margin;v-text-anchor:middle" coordsize="904240,996315" o:gfxdata="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" path="m483696,938391c273264,957202,86677,788243,59747,554496,34013,331133,162947,121927,359007,68922,568552,12271,780145,153368,834801,386197r54794,l791210,498157,663535,386197r54253,c665139,217243,505551,128807,359549,187678,230329,239782,151744,392028,172968,549151v22984,170154,155043,290799,302640,276482l483696,938391xe" fillcolor="#4472c4 [3204]" strokecolor="#09101d [484]" strokeweight="1pt">
+              <v:shape w14:anchorId="34878923" id="Circular Arrow 13" o:spid="_x0000_s1026" style="position:absolute;margin-left:219.95pt;margin-top:338.45pt;width:71.2pt;height:78.45pt;rotation:-11609161fd;z-index:251699200;visibility:visible;mso-wrap-style:square;mso-height-percent:0;mso-wrap-distance-left:9pt;mso-wrap-distance-top:0;mso-wrap-distance-right:9pt;mso-wrap-distance-bottom:0;mso-position-horizontal:absolute;mso-position-horizontal-relative:text;mso-position-vertical:absolute;mso-position-vertical-relative:text;mso-height-percent:0;mso-height-relative:margin;v-text-anchor:middle" coordsize="904240,996315" o:gfxdata="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" path="m483696,938391c273264,957202,86677,788243,59747,554496,34013,331133,162947,121927,359007,68922,568552,12271,780145,153368,834801,386197r54794,l791210,498157,663535,386197r54253,c665139,217243,505551,128807,359549,187678,230329,239782,151744,392028,172968,549151v22984,170154,155043,290799,302640,276482l483696,938391xe" fillcolor="#4472c4 [3204]" strokecolor="#09101d [484]" strokeweight="1pt">
                 <v:stroke joinstyle="miter"/>
                 <v:path arrowok="t" o:connecttype="custom" o:connectlocs="483696,938391;59747,554496;359007,68922;834801,386197;889595,386197;791210,498157;663535,386197;717788,386197;359549,187678;172968,549151;475608,825633;483696,938391" o:connectangles="0,0,0,0,0,0,0,0,0,0,0,0"/>
               </v:shape>
@@ -1825,112 +1724,7 @@
         <mc:AlternateContent>
           <mc:Choice Requires="wps">
             <w:drawing>
-              <wp:anchor distT="0" distB="0" distL="114300" distR="114300" simplePos="0" relativeHeight="251697152" behindDoc="0" locked="0" layoutInCell="1" allowOverlap="1" wp14:anchorId="189348D9" wp14:editId="4B38521D">
-                <wp:simplePos x="0" y="0"/>
-                <wp:positionH relativeFrom="column">
-                  <wp:posOffset>1870273</wp:posOffset>
-                </wp:positionH>
-                <wp:positionV relativeFrom="paragraph">
-                  <wp:posOffset>2279480</wp:posOffset>
-                </wp:positionV>
-                <wp:extent cx="791851" cy="838756"/>
-                <wp:effectExtent l="0" t="0" r="0" b="0"/>
-                <wp:wrapNone/>
-                <wp:docPr id="579692910" name="Text Box 2"/>
-                <wp:cNvGraphicFramePr/>
-                <a:graphic xmlns:a="http://schemas.openxmlformats.org/drawingml/2006/main">
-                  <a:graphicData uri="http://schemas.microsoft.com/office/word/2010/wordprocessingShape">
-                    <wps:wsp>
-                      <wps:cNvSpPr txBox="1"/>
-                      <wps:spPr>
-                        <a:xfrm>
-                          <a:off x="0" y="0"/>
-                          <a:ext cx="791851" cy="838756"/>
-                        </a:xfrm>
-                        <a:prstGeom prst="rect">
-                          <a:avLst/>
-                        </a:prstGeom>
-                        <a:noFill/>
-                        <a:ln w="6350">
-                          <a:noFill/>
-                        </a:ln>
-                      </wps:spPr>
-                      <wps:txbx>
-                        <w:txbxContent>
-                          <w:p>
-                            <w:pPr>
-                              <w:jc w:val="center"/>
-                              <w:rPr>
-                                <w:sz w:val="18"/>
-                                <w:szCs w:val="18"/>
-                              </w:rPr>
-                            </w:pPr>
-                            <w:r>
-                              <w:rPr>
-                                <w:sz w:val="20"/>
-                                <w:szCs w:val="20"/>
-                              </w:rPr>
-                              <w:t>valid email - request sent</w:t>
-                            </w:r>
-                          </w:p>
-                        </w:txbxContent>
-                      </wps:txbx>
-                      <wps:bodyPr rot="0" spcFirstLastPara="0" vertOverflow="overflow" horzOverflow="overflow" vert="horz" wrap="square" lIns="91440" tIns="45720" rIns="91440" bIns="45720" numCol="1" spcCol="0" rtlCol="0" fromWordArt="0" anchor="t" anchorCtr="0" forceAA="0" compatLnSpc="1">
-                        <a:prstTxWarp prst="textNoShape">
-                          <a:avLst/>
-                        </a:prstTxWarp>
-                        <a:noAutofit/>
-                      </wps:bodyPr>
-                    </wps:wsp>
-                  </a:graphicData>
-                </a:graphic>
-                <wp14:sizeRelH relativeFrom="margin">
-                  <wp14:pctWidth>0</wp14:pctWidth>
-                </wp14:sizeRelH>
-                <wp14:sizeRelV relativeFrom="margin">
-                  <wp14:pctHeight>0</wp14:pctHeight>
-                </wp14:sizeRelV>
-              </wp:anchor>
-            </w:drawing>
-          </mc:Choice>
-          <mc:Fallback>
-            <w:pict>
-              <v:shape w14:anchorId="189348D9" id="_x0000_s1035" type="#_x0000_t202" style="position:absolute;margin-left:147.25pt;margin-top:179.5pt;width:62.35pt;height:66.05pt;z-index:251697152;visibility:visible;mso-wrap-style:square;mso-width-percent:0;mso-height-percent:0;mso-wrap-distance-left:9pt;mso-wrap-distance-top:0;mso-wrap-distance-right:9pt;mso-wrap-distance-bottom:0;mso-position-horizontal:absolute;mso-position-horizontal-relative:text;mso-position-vertical:absolute;mso-position-vertical-relative:text;mso-width-percent:0;mso-height-percent:0;mso-width-relative:margin;mso-height-relative:margin;v-text-anchor:top" o:gfxdata="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" filled="f" stroked="f" strokeweight=".5pt">
-                <v:textbox>
-                  <w:txbxContent>
-                    <w:p>
-                      <w:pPr>
-                        <w:jc w:val="center"/>
-                        <w:rPr>
-                          <w:sz w:val="18"/>
-                          <w:szCs w:val="18"/>
-                        </w:rPr>
-                      </w:pPr>
-                      <w:r>
-                        <w:rPr>
-                          <w:sz w:val="20"/>
-                          <w:szCs w:val="20"/>
-                        </w:rPr>
-                        <w:t>valid email - request sent</w:t>
-                      </w:r>
-                    </w:p>
-                  </w:txbxContent>
-                </v:textbox>
-              </v:shape>
-            </w:pict>
-          </mc:Fallback>
-        </mc:AlternateContent>
-      </w:r>
-      <w:r>
-        <w:rPr>
-          <w:noProof/>
-          <w:sz w:val="36"/>
-          <w:szCs w:val="36"/>
-        </w:rPr>
-        <mc:AlternateContent>
-          <mc:Choice Requires="wps">
-            <w:drawing>
-              <wp:anchor distT="0" distB="0" distL="114300" distR="114300" simplePos="0" relativeHeight="251688960" behindDoc="0" locked="0" layoutInCell="1" allowOverlap="1" wp14:anchorId="06A23FE9" wp14:editId="640639FD">
+              <wp:anchor distT="0" distB="0" distL="114300" distR="114300" simplePos="0" relativeHeight="251688960" behindDoc="0" locked="0" layoutInCell="1" allowOverlap="1" wp14:anchorId="06A23FE9" wp14:editId="11799E40">
                 <wp:simplePos x="0" y="0"/>
                 <wp:positionH relativeFrom="column">
                   <wp:posOffset>1969770</wp:posOffset>
@@ -2011,7 +1805,7 @@
           </mc:Choice>
           <mc:Fallback>
             <w:pict>
-              <v:shape w14:anchorId="06A23FE9" id="_x0000_s1036" type="#_x0000_t202" style="position:absolute;margin-left:155.1pt;margin-top:308.6pt;width:91.25pt;height:67.5pt;z-index:251688960;visibility:visible;mso-wrap-style:square;mso-width-percent:0;mso-height-percent:0;mso-wrap-distance-left:9pt;mso-wrap-distance-top:0;mso-wrap-distance-right:9pt;mso-wrap-distance-bottom:0;mso-position-horizontal:absolute;mso-position-horizontal-relative:text;mso-position-vertical:absolute;mso-position-vertical-relative:text;mso-width-percent:0;mso-height-percent:0;mso-width-relative:margin;mso-height-relative:margin;v-text-anchor:top" o:gfxdata="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" filled="f" stroked="f" strokeweight=".5pt">
+              <v:shape w14:anchorId="06A23FE9" id="_x0000_s1034" type="#_x0000_t202" style="position:absolute;margin-left:155.1pt;margin-top:308.6pt;width:91.25pt;height:67.5pt;z-index:251688960;visibility:visible;mso-wrap-style:square;mso-width-percent:0;mso-height-percent:0;mso-wrap-distance-left:9pt;mso-wrap-distance-top:0;mso-wrap-distance-right:9pt;mso-wrap-distance-bottom:0;mso-position-horizontal:absolute;mso-position-horizontal-relative:text;mso-position-vertical:absolute;mso-position-vertical-relative:text;mso-width-percent:0;mso-height-percent:0;mso-width-relative:margin;mso-height-relative:margin;v-text-anchor:top" o:gfxdata="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" filled="f" stroked="f" strokeweight=".5pt">
                 <v:textbox>
                   <w:txbxContent>
                     <w:p>
@@ -2113,7 +1907,7 @@
           </mc:Choice>
           <mc:Fallback>
             <w:pict>
-              <v:roundrect w14:anchorId="51873629" id="Rounded Rectangle 1" o:spid="_x0000_s1026" style="position:absolute;margin-left:144.4pt;margin-top:282.05pt;width:112.8pt;height:94.25pt;z-index:251686912;visibility:visible;mso-wrap-style:square;mso-wrap-distance-left:9pt;mso-wrap-distance-top:0;mso-wrap-distance-right:9pt;mso-wrap-distance-bottom:0;mso-position-horizontal:absolute;mso-position-horizontal-relative:text;mso-position-vertical:absolute;mso-position-vertical-relative:text;v-text-anchor:middle" arcsize="10923f" o:gfxdata="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" fillcolor="#4472c4 [3204]" strokecolor="#09101d [484]" strokeweight="1pt">
+              <v:roundrect w14:anchorId="2CA5FD6A" id="Rounded Rectangle 1" o:spid="_x0000_s1026" style="position:absolute;margin-left:144.4pt;margin-top:282.05pt;width:112.8pt;height:94.25pt;z-index:251686912;visibility:visible;mso-wrap-style:square;mso-wrap-distance-left:9pt;mso-wrap-distance-top:0;mso-wrap-distance-right:9pt;mso-wrap-distance-bottom:0;mso-position-horizontal:absolute;mso-position-horizontal-relative:text;mso-position-vertical:absolute;mso-position-vertical-relative:text;v-text-anchor:middle" arcsize="10923f" o:gfxdata="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" fillcolor="#4472c4 [3204]" strokecolor="#09101d [484]" strokeweight="1pt">
                 <v:stroke joinstyle="miter"/>
               </v:roundrect>
             </w:pict>
@@ -2199,7 +1993,7 @@
           </mc:Choice>
           <mc:Fallback>
             <w:pict>
-              <v:shape w14:anchorId="2E7EEA46" id="_x0000_s1037" type="#_x0000_t202" style="position:absolute;margin-left:409.75pt;margin-top:292.3pt;width:103.7pt;height:34.15pt;z-index:251684864;visibility:visible;mso-wrap-style:square;mso-width-percent:0;mso-height-percent:0;mso-wrap-distance-left:9pt;mso-wrap-distance-top:0;mso-wrap-distance-right:9pt;mso-wrap-distance-bottom:0;mso-position-horizontal:absolute;mso-position-horizontal-relative:text;mso-position-vertical:absolute;mso-position-vertical-relative:text;mso-width-percent:0;mso-height-percent:0;mso-width-relative:margin;mso-height-relative:margin;v-text-anchor:top" o:gfxdata="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" filled="f" stroked="f" strokeweight=".5pt">
+              <v:shape w14:anchorId="2E7EEA46" id="_x0000_s1035" type="#_x0000_t202" style="position:absolute;margin-left:409.75pt;margin-top:292.3pt;width:103.7pt;height:34.15pt;z-index:251684864;visibility:visible;mso-wrap-style:square;mso-width-percent:0;mso-height-percent:0;mso-wrap-distance-left:9pt;mso-wrap-distance-top:0;mso-wrap-distance-right:9pt;mso-wrap-distance-bottom:0;mso-position-horizontal:absolute;mso-position-horizontal-relative:text;mso-position-vertical:absolute;mso-position-vertical-relative:text;mso-width-percent:0;mso-height-percent:0;mso-width-relative:margin;mso-height-relative:margin;v-text-anchor:top" o:gfxdata="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" filled="f" stroked="f" strokeweight=".5pt">
                 <v:textbox>
                   <w:txbxContent>
                     <w:p>
@@ -2289,7 +2083,7 @@
           </mc:Choice>
           <mc:Fallback>
             <w:pict>
-              <v:shape w14:anchorId="46401352" id="Straight Arrow Connector 9" o:spid="_x0000_s1026" type="#_x0000_t32" style="position:absolute;margin-left:274.15pt;margin-top:69.65pt;width:96.45pt;height:85.85pt;flip:x y;z-index:251681792;visibility:visible;mso-wrap-style:square;mso-height-percent:0;mso-wrap-distance-left:9pt;mso-wrap-distance-top:0;mso-wrap-distance-right:9pt;mso-wrap-distance-bottom:0;mso-position-horizontal:absolute;mso-position-horizontal-relative:text;mso-position-vertical:absolute;mso-position-vertical-relative:text;mso-height-percent:0;mso-height-relative:margin" o:gfxdata="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" strokecolor="#4472c4 [3204]" strokeweight=".5pt">
+              <v:shape w14:anchorId="43B8D13F" id="Straight Arrow Connector 9" o:spid="_x0000_s1026" type="#_x0000_t32" style="position:absolute;margin-left:274.15pt;margin-top:69.65pt;width:96.45pt;height:85.85pt;flip:x y;z-index:251681792;visibility:visible;mso-wrap-style:square;mso-height-percent:0;mso-wrap-distance-left:9pt;mso-wrap-distance-top:0;mso-wrap-distance-right:9pt;mso-wrap-distance-bottom:0;mso-position-horizontal:absolute;mso-position-horizontal-relative:text;mso-position-vertical:absolute;mso-position-vertical-relative:text;mso-height-percent:0;mso-height-relative:margin" o:gfxdata="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" strokecolor="#4472c4 [3204]" strokeweight=".5pt">
                 <v:stroke endarrow="block" joinstyle="miter"/>
               </v:shape>
             </w:pict>
@@ -2370,7 +2164,7 @@
           </mc:Choice>
           <mc:Fallback>
             <w:pict>
-              <v:shape w14:anchorId="3A8AE871" id="Circular Arrow 13" o:spid="_x0000_s1026" style="position:absolute;margin-left:418.85pt;margin-top:218.05pt;width:71.2pt;height:78.45pt;rotation:-11609161fd;z-index:251682816;visibility:visible;mso-wrap-style:square;mso-height-percent:0;mso-wrap-distance-left:9pt;mso-wrap-distance-top:0;mso-wrap-distance-right:9pt;mso-wrap-distance-bottom:0;mso-position-horizontal:absolute;mso-position-horizontal-relative:text;mso-position-vertical:absolute;mso-position-vertical-relative:text;mso-height-percent:0;mso-height-relative:margin;v-text-anchor:middle" coordsize="904240,996315" o:gfxdata="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" path="m483696,938391c273264,957202,86677,788243,59747,554496,34013,331133,162947,121927,359007,68922,568552,12271,780145,153368,834801,386197r54794,l791210,498157,663535,386197r54253,c665139,217243,505551,128807,359549,187678,230329,239782,151744,392028,172968,549151v22984,170154,155043,290799,302640,276482l483696,938391xe" fillcolor="#4472c4 [3204]" strokecolor="#09101d [484]" strokeweight="1pt">
+              <v:shape w14:anchorId="23E8391E" id="Circular Arrow 13" o:spid="_x0000_s1026" style="position:absolute;margin-left:418.85pt;margin-top:218.05pt;width:71.2pt;height:78.45pt;rotation:-11609161fd;z-index:251682816;visibility:visible;mso-wrap-style:square;mso-height-percent:0;mso-wrap-distance-left:9pt;mso-wrap-distance-top:0;mso-wrap-distance-right:9pt;mso-wrap-distance-bottom:0;mso-position-horizontal:absolute;mso-position-horizontal-relative:text;mso-position-vertical:absolute;mso-position-vertical-relative:text;mso-height-percent:0;mso-height-relative:margin;v-text-anchor:middle" coordsize="904240,996315" o:gfxdata="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" path="m483696,938391c273264,957202,86677,788243,59747,554496,34013,331133,162947,121927,359007,68922,568552,12271,780145,153368,834801,386197r54794,l791210,498157,663535,386197r54253,c665139,217243,505551,128807,359549,187678,230329,239782,151744,392028,172968,549151v22984,170154,155043,290799,302640,276482l483696,938391xe" fillcolor="#4472c4 [3204]" strokecolor="#09101d [484]" strokeweight="1pt">
                 <v:stroke joinstyle="miter"/>
                 <v:path arrowok="t" o:connecttype="custom" o:connectlocs="483696,938391;59747,554496;359007,68922;834801,386197;889595,386197;791210,498157;663535,386197;717788,386197;359549,187678;172968,549151;475608,825633;483696,938391" o:connectangles="0,0,0,0,0,0,0,0,0,0,0,0"/>
               </v:shape>
@@ -2465,7 +2259,7 @@
           </mc:Choice>
           <mc:Fallback>
             <w:pict>
-              <v:shape w14:anchorId="03B7D908" id="_x0000_s1038" type="#_x0000_t202" style="position:absolute;margin-left:253.9pt;margin-top:107.9pt;width:119pt;height:37.35pt;rotation:2835109fd;z-index:251677696;visibility:visible;mso-wrap-style:square;mso-width-percent:0;mso-height-percent:0;mso-wrap-distance-left:9pt;mso-wrap-distance-top:0;mso-wrap-distance-right:9pt;mso-wrap-distance-bottom:0;mso-position-horizontal:absolute;mso-position-horizontal-relative:text;mso-position-vertical:absolute;mso-position-vertical-relative:text;mso-width-percent:0;mso-height-percent:0;mso-width-relative:margin;mso-height-relative:margin;v-text-anchor:top" o:gfxdata="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" filled="f" stroked="f" strokeweight=".5pt">
+              <v:shape w14:anchorId="03B7D908" id="_x0000_s1036" type="#_x0000_t202" style="position:absolute;margin-left:253.9pt;margin-top:107.9pt;width:119pt;height:37.35pt;rotation:2835109fd;z-index:251677696;visibility:visible;mso-wrap-style:square;mso-width-percent:0;mso-height-percent:0;mso-wrap-distance-left:9pt;mso-wrap-distance-top:0;mso-wrap-distance-right:9pt;mso-wrap-distance-bottom:0;mso-position-horizontal:absolute;mso-position-horizontal-relative:text;mso-position-vertical:absolute;mso-position-vertical-relative:text;mso-width-percent:0;mso-height-percent:0;mso-width-relative:margin;mso-height-relative:margin;v-text-anchor:top" o:gfxdata="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" filled="f" stroked="f" strokeweight=".5pt">
                 <v:textbox>
                   <w:txbxContent>
                     <w:p>
@@ -2585,7 +2379,7 @@
           </mc:Choice>
           <mc:Fallback>
             <w:pict>
-              <v:shape w14:anchorId="57105B12" id="_x0000_s1039" type="#_x0000_t202" style="position:absolute;margin-left:309.25pt;margin-top:78.95pt;width:103.7pt;height:26.4pt;rotation:2768918fd;z-index:251679744;visibility:visible;mso-wrap-style:square;mso-width-percent:0;mso-height-percent:0;mso-wrap-distance-left:9pt;mso-wrap-distance-top:0;mso-wrap-distance-right:9pt;mso-wrap-distance-bottom:0;mso-position-horizontal:absolute;mso-position-horizontal-relative:text;mso-position-vertical:absolute;mso-position-vertical-relative:text;mso-width-percent:0;mso-height-percent:0;mso-width-relative:margin;mso-height-relative:margin;v-text-anchor:top" o:gfxdata="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" filled="f" stroked="f" strokeweight=".5pt">
+              <v:shape w14:anchorId="57105B12" id="_x0000_s1037" type="#_x0000_t202" style="position:absolute;margin-left:309.25pt;margin-top:78.95pt;width:103.7pt;height:26.4pt;rotation:2768918fd;z-index:251679744;visibility:visible;mso-wrap-style:square;mso-width-percent:0;mso-height-percent:0;mso-wrap-distance-left:9pt;mso-wrap-distance-top:0;mso-wrap-distance-right:9pt;mso-wrap-distance-bottom:0;mso-position-horizontal:absolute;mso-position-horizontal-relative:text;mso-position-vertical:absolute;mso-position-vertical-relative:text;mso-width-percent:0;mso-height-percent:0;mso-width-relative:margin;mso-height-relative:margin;v-text-anchor:top" o:gfxdata="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" filled="f" stroked="f" strokeweight=".5pt">
                 <v:textbox>
                   <w:txbxContent>
                     <w:p>
@@ -2679,7 +2473,7 @@
           </mc:Choice>
           <mc:Fallback>
             <w:pict>
-              <v:shape w14:anchorId="1DBEB004" id="Straight Arrow Connector 8" o:spid="_x0000_s1026" type="#_x0000_t32" style="position:absolute;margin-left:273.9pt;margin-top:18.4pt;width:148.45pt;height:132.85pt;z-index:251680768;visibility:visible;mso-wrap-style:square;mso-wrap-distance-left:9pt;mso-wrap-distance-top:0;mso-wrap-distance-right:9pt;mso-wrap-distance-bottom:0;mso-position-horizontal:absolute;mso-position-horizontal-relative:text;mso-position-vertical:absolute;mso-position-vertical-relative:text" o:gfxdata="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" strokecolor="#4472c4 [3204]" strokeweight=".5pt">
+              <v:shape w14:anchorId="21C44420" id="Straight Arrow Connector 8" o:spid="_x0000_s1026" type="#_x0000_t32" style="position:absolute;margin-left:273.9pt;margin-top:18.4pt;width:148.45pt;height:132.85pt;z-index:251680768;visibility:visible;mso-wrap-style:square;mso-wrap-distance-left:9pt;mso-wrap-distance-top:0;mso-wrap-distance-right:9pt;mso-wrap-distance-bottom:0;mso-position-horizontal:absolute;mso-position-horizontal-relative:text;mso-position-vertical:absolute;mso-position-vertical-relative:text" o:gfxdata="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" strokecolor="#4472c4 [3204]" strokeweight=".5pt">
                 <v:stroke endarrow="block" joinstyle="miter"/>
               </v:shape>
             </w:pict>
@@ -2771,7 +2565,7 @@
           </mc:Choice>
           <mc:Fallback>
             <w:pict>
-              <v:shape w14:anchorId="02D53C57" id="_x0000_s1040" type="#_x0000_t202" style="position:absolute;margin-left:3.7pt;margin-top:180.95pt;width:92pt;height:31.2pt;z-index:251672576;visibility:visible;mso-wrap-style:square;mso-width-percent:0;mso-height-percent:0;mso-wrap-distance-left:9pt;mso-wrap-distance-top:0;mso-wrap-distance-right:9pt;mso-wrap-distance-bottom:0;mso-position-horizontal:absolute;mso-position-horizontal-relative:text;mso-position-vertical:absolute;mso-position-vertical-relative:text;mso-width-percent:0;mso-height-percent:0;mso-width-relative:margin;mso-height-relative:margin;v-text-anchor:top" o:gfxdata="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" filled="f" stroked="f" strokeweight=".5pt">
+              <v:shape w14:anchorId="02D53C57" id="_x0000_s1038" type="#_x0000_t202" style="position:absolute;margin-left:3.7pt;margin-top:180.95pt;width:92pt;height:31.2pt;z-index:251672576;visibility:visible;mso-wrap-style:square;mso-width-percent:0;mso-height-percent:0;mso-wrap-distance-left:9pt;mso-wrap-distance-top:0;mso-wrap-distance-right:9pt;mso-wrap-distance-bottom:0;mso-position-horizontal:absolute;mso-position-horizontal-relative:text;mso-position-vertical:absolute;mso-position-vertical-relative:text;mso-width-percent:0;mso-height-percent:0;mso-width-relative:margin;mso-height-relative:margin;v-text-anchor:top" o:gfxdata="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" filled="f" stroked="f" strokeweight=".5pt">
                 <v:textbox>
                   <w:txbxContent>
                     <w:p>
@@ -2896,7 +2690,7 @@
           </mc:Choice>
           <mc:Fallback>
             <w:pict>
-              <v:shape w14:anchorId="15B1ADEF" id="_x0000_s1041" type="#_x0000_t202" style="position:absolute;margin-left:353.3pt;margin-top:186.15pt;width:91.3pt;height:67.55pt;z-index:251670528;visibility:visible;mso-wrap-style:square;mso-width-percent:0;mso-height-percent:0;mso-wrap-distance-left:9pt;mso-wrap-distance-top:0;mso-wrap-distance-right:9pt;mso-wrap-distance-bottom:0;mso-position-horizontal:absolute;mso-position-horizontal-relative:text;mso-position-vertical:absolute;mso-position-vertical-relative:text;mso-width-percent:0;mso-height-percent:0;mso-width-relative:margin;mso-height-relative:margin;v-text-anchor:top" o:gfxdata="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" filled="f" stroked="f" strokeweight=".5pt">
+              <v:shape w14:anchorId="15B1ADEF" id="_x0000_s1039" type="#_x0000_t202" style="position:absolute;margin-left:353.3pt;margin-top:186.15pt;width:91.3pt;height:67.55pt;z-index:251670528;visibility:visible;mso-wrap-style:square;mso-width-percent:0;mso-height-percent:0;mso-wrap-distance-left:9pt;mso-wrap-distance-top:0;mso-wrap-distance-right:9pt;mso-wrap-distance-bottom:0;mso-position-horizontal:absolute;mso-position-horizontal-relative:text;mso-position-vertical:absolute;mso-position-vertical-relative:text;mso-width-percent:0;mso-height-percent:0;mso-width-relative:margin;mso-height-relative:margin;v-text-anchor:top" o:gfxdata="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" filled="f" stroked="f" strokeweight=".5pt">
                 <v:textbox>
                   <w:txbxContent>
                     <w:p>
@@ -3001,7 +2795,7 @@
           </mc:Choice>
           <mc:Fallback>
             <w:pict>
-              <v:roundrect w14:anchorId="5D0C5699" id="Rounded Rectangle 1" o:spid="_x0000_s1026" style="position:absolute;margin-left:-10.35pt;margin-top:151.4pt;width:112.8pt;height:94.25pt;z-index:251662336;visibility:visible;mso-wrap-style:square;mso-wrap-distance-left:9pt;mso-wrap-distance-top:0;mso-wrap-distance-right:9pt;mso-wrap-distance-bottom:0;mso-position-horizontal:absolute;mso-position-horizontal-relative:text;mso-position-vertical:absolute;mso-position-vertical-relative:text;v-text-anchor:middle" arcsize="10923f" o:gfxdata="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" fillcolor="#4472c4 [3204]" strokecolor="#09101d [484]" strokeweight="1pt">
+              <v:roundrect w14:anchorId="3E187230" id="Rounded Rectangle 1" o:spid="_x0000_s1026" style="position:absolute;margin-left:-10.35pt;margin-top:151.4pt;width:112.8pt;height:94.25pt;z-index:251662336;visibility:visible;mso-wrap-style:square;mso-wrap-distance-left:9pt;mso-wrap-distance-top:0;mso-wrap-distance-right:9pt;mso-wrap-distance-bottom:0;mso-position-horizontal:absolute;mso-position-horizontal-relative:text;mso-position-vertical:absolute;mso-position-vertical-relative:text;v-text-anchor:middle" arcsize="10923f" o:gfxdata="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" fillcolor="#4472c4 [3204]" strokecolor="#09101d [484]" strokeweight="1pt">
                 <v:stroke joinstyle="miter"/>
               </v:roundrect>
             </w:pict>
@@ -3073,7 +2867,7 @@
           </mc:Choice>
           <mc:Fallback>
             <w:pict>
-              <v:roundrect w14:anchorId="2E9CCFC3" id="Rounded Rectangle 1" o:spid="_x0000_s1026" style="position:absolute;margin-left:341.55pt;margin-top:160.3pt;width:112.8pt;height:94.25pt;z-index:251668480;visibility:visible;mso-wrap-style:square;mso-wrap-distance-left:9pt;mso-wrap-distance-top:0;mso-wrap-distance-right:9pt;mso-wrap-distance-bottom:0;mso-position-horizontal:absolute;mso-position-horizontal-relative:text;mso-position-vertical:absolute;mso-position-vertical-relative:text;v-text-anchor:middle" arcsize="10923f" o:gfxdata="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" fillcolor="#4472c4 [3204]" strokecolor="#09101d [484]" strokeweight="1pt">
+              <v:roundrect w14:anchorId="51517CF4" id="Rounded Rectangle 1" o:spid="_x0000_s1026" style="position:absolute;margin-left:341.55pt;margin-top:160.3pt;width:112.8pt;height:94.25pt;z-index:251668480;visibility:visible;mso-wrap-style:square;mso-wrap-distance-left:9pt;mso-wrap-distance-top:0;mso-wrap-distance-right:9pt;mso-wrap-distance-bottom:0;mso-position-horizontal:absolute;mso-position-horizontal-relative:text;mso-position-vertical:absolute;mso-position-vertical-relative:text;v-text-anchor:middle" arcsize="10923f" o:gfxdata="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" fillcolor="#4472c4 [3204]" strokecolor="#09101d [484]" strokeweight="1pt">
                 <v:stroke joinstyle="miter"/>
               </v:roundrect>
             </w:pict>
@@ -3145,7 +2939,7 @@
           </mc:Choice>
           <mc:Fallback>
             <w:pict>
-              <v:roundrect w14:anchorId="48D41014" id="Rounded Rectangle 1" o:spid="_x0000_s1026" style="position:absolute;margin-left:155.15pt;margin-top:3.55pt;width:112.8pt;height:94.25pt;z-index:251659264;visibility:visible;mso-wrap-style:square;mso-wrap-distance-left:9pt;mso-wrap-distance-top:0;mso-wrap-distance-right:9pt;mso-wrap-distance-bottom:0;mso-position-horizontal:absolute;mso-position-horizontal-relative:text;mso-position-vertical:absolute;mso-position-vertical-relative:text;v-text-anchor:middle" arcsize="10923f" o:gfxdata="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" fillcolor="#4472c4 [3204]" strokecolor="#09101d [484]" strokeweight="1pt">
+              <v:roundrect w14:anchorId="28C832A1" id="Rounded Rectangle 1" o:spid="_x0000_s1026" style="position:absolute;margin-left:155.15pt;margin-top:3.55pt;width:112.8pt;height:94.25pt;z-index:251659264;visibility:visible;mso-wrap-style:square;mso-wrap-distance-left:9pt;mso-wrap-distance-top:0;mso-wrap-distance-right:9pt;mso-wrap-distance-bottom:0;mso-position-horizontal:absolute;mso-position-horizontal-relative:text;mso-position-vertical:absolute;mso-position-vertical-relative:text;v-text-anchor:middle" arcsize="10923f" o:gfxdata="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" fillcolor="#4472c4 [3204]" strokecolor="#09101d [484]" strokeweight="1pt">
                 <v:stroke joinstyle="miter"/>
               </v:roundrect>
             </w:pict>
@@ -3301,6 +3095,555 @@
           <w:szCs w:val="36"/>
         </w:rPr>
       </w:pPr>
+      <w:r>
+        <w:rPr>
+          <w:noProof/>
+          <w:sz w:val="36"/>
+          <w:szCs w:val="36"/>
+        </w:rPr>
+        <mc:AlternateContent>
+          <mc:Choice Requires="wps">
+            <w:drawing>
+              <wp:anchor distT="0" distB="0" distL="114300" distR="114300" simplePos="0" relativeHeight="251736064" behindDoc="0" locked="0" layoutInCell="1" allowOverlap="1" wp14:anchorId="446B9021" wp14:editId="536355DB">
+                <wp:simplePos x="0" y="0"/>
+                <wp:positionH relativeFrom="column">
+                  <wp:posOffset>3731383</wp:posOffset>
+                </wp:positionH>
+                <wp:positionV relativeFrom="paragraph">
+                  <wp:posOffset>119466</wp:posOffset>
+                </wp:positionV>
+                <wp:extent cx="1030004" cy="424096"/>
+                <wp:effectExtent l="0" t="215900" r="0" b="211455"/>
+                <wp:wrapNone/>
+                <wp:docPr id="1051120535" name="Text Box 2"/>
+                <wp:cNvGraphicFramePr/>
+                <a:graphic xmlns:a="http://schemas.openxmlformats.org/drawingml/2006/main">
+                  <a:graphicData uri="http://schemas.microsoft.com/office/word/2010/wordprocessingShape">
+                    <wps:wsp>
+                      <wps:cNvSpPr txBox="1"/>
+                      <wps:spPr>
+                        <a:xfrm rot="2462759">
+                          <a:off x="0" y="0"/>
+                          <a:ext cx="1030004" cy="424096"/>
+                        </a:xfrm>
+                        <a:prstGeom prst="rect">
+                          <a:avLst/>
+                        </a:prstGeom>
+                        <a:noFill/>
+                        <a:ln w="6350">
+                          <a:noFill/>
+                        </a:ln>
+                      </wps:spPr>
+                      <wps:txbx>
+                        <w:txbxContent>
+                          <w:p>
+                            <w:pPr>
+                              <w:rPr>
+                                <w:sz w:val="20"/>
+                                <w:szCs w:val="20"/>
+                              </w:rPr>
+                            </w:pPr>
+                            <w:r>
+                              <w:rPr>
+                                <w:sz w:val="20"/>
+                                <w:szCs w:val="20"/>
+                              </w:rPr>
+                              <w:t>b</w:t>
+                            </w:r>
+                            <w:r>
+                              <w:rPr>
+                                <w:sz w:val="20"/>
+                                <w:szCs w:val="20"/>
+                              </w:rPr>
+                              <w:t>ack</w:t>
+                            </w:r>
+                            <w:r>
+                              <w:rPr>
+                                <w:sz w:val="20"/>
+                                <w:szCs w:val="20"/>
+                              </w:rPr>
+                              <w:t xml:space="preserve"> to log in</w:t>
+                            </w:r>
+                          </w:p>
+                          <w:p>
+                            <w:pPr>
+                              <w:rPr>
+                                <w:sz w:val="20"/>
+                                <w:szCs w:val="20"/>
+                              </w:rPr>
+                            </w:pPr>
+                          </w:p>
+                          <w:p>
+                            <w:pPr>
+                              <w:jc w:val="center"/>
+                              <w:rPr>
+                                <w:sz w:val="18"/>
+                                <w:szCs w:val="18"/>
+                              </w:rPr>
+                            </w:pPr>
+                          </w:p>
+                        </w:txbxContent>
+                      </wps:txbx>
+                      <wps:bodyPr rot="0" spcFirstLastPara="0" vertOverflow="overflow" horzOverflow="overflow" vert="horz" wrap="square" lIns="91440" tIns="45720" rIns="91440" bIns="45720" numCol="1" spcCol="0" rtlCol="0" fromWordArt="0" anchor="t" anchorCtr="0" forceAA="0" compatLnSpc="1">
+                        <a:prstTxWarp prst="textNoShape">
+                          <a:avLst/>
+                        </a:prstTxWarp>
+                        <a:noAutofit/>
+                      </wps:bodyPr>
+                    </wps:wsp>
+                  </a:graphicData>
+                </a:graphic>
+                <wp14:sizeRelH relativeFrom="margin">
+                  <wp14:pctWidth>0</wp14:pctWidth>
+                </wp14:sizeRelH>
+                <wp14:sizeRelV relativeFrom="margin">
+                  <wp14:pctHeight>0</wp14:pctHeight>
+                </wp14:sizeRelV>
+              </wp:anchor>
+            </w:drawing>
+          </mc:Choice>
+          <mc:Fallback>
+            <w:pict>
+              <v:shape w14:anchorId="446B9021" id="_x0000_s1040" type="#_x0000_t202" style="position:absolute;margin-left:293.8pt;margin-top:9.4pt;width:81.1pt;height:33.4pt;rotation:2689990fd;z-index:251736064;visibility:visible;mso-wrap-style:square;mso-width-percent:0;mso-height-percent:0;mso-wrap-distance-left:9pt;mso-wrap-distance-top:0;mso-wrap-distance-right:9pt;mso-wrap-distance-bottom:0;mso-position-horizontal:absolute;mso-position-horizontal-relative:text;mso-position-vertical:absolute;mso-position-vertical-relative:text;mso-width-percent:0;mso-height-percent:0;mso-width-relative:margin;mso-height-relative:margin;v-text-anchor:top" o:gfxdata="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" filled="f" stroked="f" strokeweight=".5pt">
+                <v:textbox>
+                  <w:txbxContent>
+                    <w:p>
+                      <w:pPr>
+                        <w:rPr>
+                          <w:sz w:val="20"/>
+                          <w:szCs w:val="20"/>
+                        </w:rPr>
+                      </w:pPr>
+                      <w:r>
+                        <w:rPr>
+                          <w:sz w:val="20"/>
+                          <w:szCs w:val="20"/>
+                        </w:rPr>
+                        <w:t>b</w:t>
+                      </w:r>
+                      <w:r>
+                        <w:rPr>
+                          <w:sz w:val="20"/>
+                          <w:szCs w:val="20"/>
+                        </w:rPr>
+                        <w:t>ack</w:t>
+                      </w:r>
+                      <w:r>
+                        <w:rPr>
+                          <w:sz w:val="20"/>
+                          <w:szCs w:val="20"/>
+                        </w:rPr>
+                        <w:t xml:space="preserve"> to log in</w:t>
+                      </w:r>
+                    </w:p>
+                    <w:p>
+                      <w:pPr>
+                        <w:rPr>
+                          <w:sz w:val="20"/>
+                          <w:szCs w:val="20"/>
+                        </w:rPr>
+                      </w:pPr>
+                    </w:p>
+                    <w:p>
+                      <w:pPr>
+                        <w:jc w:val="center"/>
+                        <w:rPr>
+                          <w:sz w:val="18"/>
+                          <w:szCs w:val="18"/>
+                        </w:rPr>
+                      </w:pPr>
+                    </w:p>
+                  </w:txbxContent>
+                </v:textbox>
+              </v:shape>
+            </w:pict>
+          </mc:Fallback>
+        </mc:AlternateContent>
+      </w:r>
+      <w:r>
+        <w:rPr>
+          <w:noProof/>
+          <w:sz w:val="36"/>
+          <w:szCs w:val="36"/>
+        </w:rPr>
+        <mc:AlternateContent>
+          <mc:Choice Requires="wps">
+            <w:drawing>
+              <wp:anchor distT="0" distB="0" distL="114300" distR="114300" simplePos="0" relativeHeight="251731968" behindDoc="0" locked="0" layoutInCell="1" allowOverlap="1" wp14:anchorId="542D94C9" wp14:editId="3806DF05">
+                <wp:simplePos x="0" y="0"/>
+                <wp:positionH relativeFrom="column">
+                  <wp:posOffset>2450681</wp:posOffset>
+                </wp:positionH>
+                <wp:positionV relativeFrom="paragraph">
+                  <wp:posOffset>164727</wp:posOffset>
+                </wp:positionV>
+                <wp:extent cx="52063" cy="2177415"/>
+                <wp:effectExtent l="63500" t="25400" r="37465" b="6985"/>
+                <wp:wrapNone/>
+                <wp:docPr id="1782310611" name="Straight Arrow Connector 9"/>
+                <wp:cNvGraphicFramePr/>
+                <a:graphic xmlns:a="http://schemas.openxmlformats.org/drawingml/2006/main">
+                  <a:graphicData uri="http://schemas.microsoft.com/office/word/2010/wordprocessingShape">
+                    <wps:wsp>
+                      <wps:cNvCnPr/>
+                      <wps:spPr>
+                        <a:xfrm flipH="1" flipV="1">
+                          <a:off x="0" y="0"/>
+                          <a:ext cx="52063" cy="2177415"/>
+                        </a:xfrm>
+                        <a:prstGeom prst="straightConnector1">
+                          <a:avLst/>
+                        </a:prstGeom>
+                        <a:ln>
+                          <a:tailEnd type="triangle"/>
+                        </a:ln>
+                      </wps:spPr>
+                      <wps:style>
+                        <a:lnRef idx="1">
+                          <a:schemeClr val="accent1"/>
+                        </a:lnRef>
+                        <a:fillRef idx="0">
+                          <a:schemeClr val="accent1"/>
+                        </a:fillRef>
+                        <a:effectRef idx="0">
+                          <a:schemeClr val="accent1"/>
+                        </a:effectRef>
+                        <a:fontRef idx="minor">
+                          <a:schemeClr val="tx1"/>
+                        </a:fontRef>
+                      </wps:style>
+                      <wps:bodyPr/>
+                    </wps:wsp>
+                  </a:graphicData>
+                </a:graphic>
+                <wp14:sizeRelH relativeFrom="margin">
+                  <wp14:pctWidth>0</wp14:pctWidth>
+                </wp14:sizeRelH>
+                <wp14:sizeRelV relativeFrom="margin">
+                  <wp14:pctHeight>0</wp14:pctHeight>
+                </wp14:sizeRelV>
+              </wp:anchor>
+            </w:drawing>
+          </mc:Choice>
+          <mc:Fallback>
+            <w:pict>
+              <v:shape w14:anchorId="5FB2DECB" id="Straight Arrow Connector 9" o:spid="_x0000_s1026" type="#_x0000_t32" style="position:absolute;margin-left:192.95pt;margin-top:12.95pt;width:4.1pt;height:171.45pt;flip:x y;z-index:251731968;visibility:visible;mso-wrap-style:square;mso-width-percent:0;mso-height-percent:0;mso-wrap-distance-left:9pt;mso-wrap-distance-top:0;mso-wrap-distance-right:9pt;mso-wrap-distance-bottom:0;mso-position-horizontal:absolute;mso-position-horizontal-relative:text;mso-position-vertical:absolute;mso-position-vertical-relative:text;mso-width-percent:0;mso-height-percent:0;mso-width-relative:margin;mso-height-relative:margin" o:gfxdata="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" strokecolor="#4472c4 [3204]" strokeweight=".5pt">
+                <v:stroke endarrow="block" joinstyle="miter"/>
+              </v:shape>
+            </w:pict>
+          </mc:Fallback>
+        </mc:AlternateContent>
+      </w:r>
+      <w:r>
+        <w:rPr>
+          <w:noProof/>
+          <w:sz w:val="36"/>
+          <w:szCs w:val="36"/>
+        </w:rPr>
+        <mc:AlternateContent>
+          <mc:Choice Requires="wps">
+            <w:drawing>
+              <wp:anchor distT="0" distB="0" distL="114300" distR="114300" simplePos="0" relativeHeight="251693056" behindDoc="0" locked="0" layoutInCell="1" allowOverlap="1" wp14:anchorId="7AA2EFE3" wp14:editId="71D57331">
+                <wp:simplePos x="0" y="0"/>
+                <wp:positionH relativeFrom="column">
+                  <wp:posOffset>2957136</wp:posOffset>
+                </wp:positionH>
+                <wp:positionV relativeFrom="paragraph">
+                  <wp:posOffset>220495</wp:posOffset>
+                </wp:positionV>
+                <wp:extent cx="45719" cy="2007909"/>
+                <wp:effectExtent l="25400" t="0" r="43815" b="24130"/>
+                <wp:wrapNone/>
+                <wp:docPr id="1248292608" name="Straight Arrow Connector 9"/>
+                <wp:cNvGraphicFramePr/>
+                <a:graphic xmlns:a="http://schemas.openxmlformats.org/drawingml/2006/main">
+                  <a:graphicData uri="http://schemas.microsoft.com/office/word/2010/wordprocessingShape">
+                    <wps:wsp>
+                      <wps:cNvCnPr/>
+                      <wps:spPr>
+                        <a:xfrm>
+                          <a:off x="0" y="0"/>
+                          <a:ext cx="45719" cy="2007909"/>
+                        </a:xfrm>
+                        <a:prstGeom prst="straightConnector1">
+                          <a:avLst/>
+                        </a:prstGeom>
+                        <a:ln>
+                          <a:tailEnd type="triangle"/>
+                        </a:ln>
+                      </wps:spPr>
+                      <wps:style>
+                        <a:lnRef idx="1">
+                          <a:schemeClr val="accent1"/>
+                        </a:lnRef>
+                        <a:fillRef idx="0">
+                          <a:schemeClr val="accent1"/>
+                        </a:fillRef>
+                        <a:effectRef idx="0">
+                          <a:schemeClr val="accent1"/>
+                        </a:effectRef>
+                        <a:fontRef idx="minor">
+                          <a:schemeClr val="tx1"/>
+                        </a:fontRef>
+                      </wps:style>
+                      <wps:bodyPr/>
+                    </wps:wsp>
+                  </a:graphicData>
+                </a:graphic>
+                <wp14:sizeRelH relativeFrom="margin">
+                  <wp14:pctWidth>0</wp14:pctWidth>
+                </wp14:sizeRelH>
+                <wp14:sizeRelV relativeFrom="margin">
+                  <wp14:pctHeight>0</wp14:pctHeight>
+                </wp14:sizeRelV>
+              </wp:anchor>
+            </w:drawing>
+          </mc:Choice>
+          <mc:Fallback>
+            <w:pict>
+              <v:shape w14:anchorId="2B2A6402" id="Straight Arrow Connector 9" o:spid="_x0000_s1026" type="#_x0000_t32" style="position:absolute;margin-left:232.85pt;margin-top:17.35pt;width:3.6pt;height:158.1pt;z-index:251693056;visibility:visible;mso-wrap-style:square;mso-width-percent:0;mso-height-percent:0;mso-wrap-distance-left:9pt;mso-wrap-distance-top:0;mso-wrap-distance-right:9pt;mso-wrap-distance-bottom:0;mso-position-horizontal:absolute;mso-position-horizontal-relative:text;mso-position-vertical:absolute;mso-position-vertical-relative:text;mso-width-percent:0;mso-height-percent:0;mso-width-relative:margin;mso-height-relative:margin" o:gfxdata="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" strokecolor="#4472c4 [3204]" strokeweight=".5pt">
+                <v:stroke endarrow="block" joinstyle="miter"/>
+              </v:shape>
+            </w:pict>
+          </mc:Fallback>
+        </mc:AlternateContent>
+      </w:r>
+    </w:p>
+    <w:p>
+      <w:pPr>
+        <w:rPr>
+          <w:sz w:val="36"/>
+          <w:szCs w:val="36"/>
+        </w:rPr>
+      </w:pPr>
+      <w:r>
+        <w:rPr>
+          <w:noProof/>
+          <w:sz w:val="36"/>
+          <w:szCs w:val="36"/>
+        </w:rPr>
+        <mc:AlternateContent>
+          <mc:Choice Requires="wps">
+            <w:drawing>
+              <wp:anchor distT="0" distB="0" distL="114300" distR="114300" simplePos="0" relativeHeight="251697152" behindDoc="0" locked="0" layoutInCell="1" allowOverlap="1" wp14:anchorId="189348D9" wp14:editId="2154B157">
+                <wp:simplePos x="0" y="0"/>
+                <wp:positionH relativeFrom="column">
+                  <wp:posOffset>1870075</wp:posOffset>
+                </wp:positionH>
+                <wp:positionV relativeFrom="paragraph">
+                  <wp:posOffset>198073</wp:posOffset>
+                </wp:positionV>
+                <wp:extent cx="791851" cy="838756"/>
+                <wp:effectExtent l="0" t="0" r="0" b="0"/>
+                <wp:wrapNone/>
+                <wp:docPr id="579692910" name="Text Box 2"/>
+                <wp:cNvGraphicFramePr/>
+                <a:graphic xmlns:a="http://schemas.openxmlformats.org/drawingml/2006/main">
+                  <a:graphicData uri="http://schemas.microsoft.com/office/word/2010/wordprocessingShape">
+                    <wps:wsp>
+                      <wps:cNvSpPr txBox="1"/>
+                      <wps:spPr>
+                        <a:xfrm>
+                          <a:off x="0" y="0"/>
+                          <a:ext cx="791851" cy="838756"/>
+                        </a:xfrm>
+                        <a:prstGeom prst="rect">
+                          <a:avLst/>
+                        </a:prstGeom>
+                        <a:noFill/>
+                        <a:ln w="6350">
+                          <a:noFill/>
+                        </a:ln>
+                      </wps:spPr>
+                      <wps:txbx>
+                        <w:txbxContent>
+                          <w:p>
+                            <w:pPr>
+                              <w:jc w:val="center"/>
+                              <w:rPr>
+                                <w:sz w:val="18"/>
+                                <w:szCs w:val="18"/>
+                              </w:rPr>
+                            </w:pPr>
+                            <w:r>
+                              <w:rPr>
+                                <w:sz w:val="20"/>
+                                <w:szCs w:val="20"/>
+                              </w:rPr>
+                              <w:t>valid email - request sent</w:t>
+                            </w:r>
+                          </w:p>
+                        </w:txbxContent>
+                      </wps:txbx>
+                      <wps:bodyPr rot="0" spcFirstLastPara="0" vertOverflow="overflow" horzOverflow="overflow" vert="horz" wrap="square" lIns="91440" tIns="45720" rIns="91440" bIns="45720" numCol="1" spcCol="0" rtlCol="0" fromWordArt="0" anchor="t" anchorCtr="0" forceAA="0" compatLnSpc="1">
+                        <a:prstTxWarp prst="textNoShape">
+                          <a:avLst/>
+                        </a:prstTxWarp>
+                        <a:noAutofit/>
+                      </wps:bodyPr>
+                    </wps:wsp>
+                  </a:graphicData>
+                </a:graphic>
+                <wp14:sizeRelH relativeFrom="margin">
+                  <wp14:pctWidth>0</wp14:pctWidth>
+                </wp14:sizeRelH>
+                <wp14:sizeRelV relativeFrom="margin">
+                  <wp14:pctHeight>0</wp14:pctHeight>
+                </wp14:sizeRelV>
+              </wp:anchor>
+            </w:drawing>
+          </mc:Choice>
+          <mc:Fallback>
+            <w:pict>
+              <v:shape w14:anchorId="189348D9" id="_x0000_s1041" type="#_x0000_t202" style="position:absolute;margin-left:147.25pt;margin-top:15.6pt;width:62.35pt;height:66.05pt;z-index:251697152;visibility:visible;mso-wrap-style:square;mso-width-percent:0;mso-height-percent:0;mso-wrap-distance-left:9pt;mso-wrap-distance-top:0;mso-wrap-distance-right:9pt;mso-wrap-distance-bottom:0;mso-position-horizontal:absolute;mso-position-horizontal-relative:text;mso-position-vertical:absolute;mso-position-vertical-relative:text;mso-width-percent:0;mso-height-percent:0;mso-width-relative:margin;mso-height-relative:margin;v-text-anchor:top" o:gfxdata="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" filled="f" stroked="f" strokeweight=".5pt">
+                <v:textbox>
+                  <w:txbxContent>
+                    <w:p>
+                      <w:pPr>
+                        <w:jc w:val="center"/>
+                        <w:rPr>
+                          <w:sz w:val="18"/>
+                          <w:szCs w:val="18"/>
+                        </w:rPr>
+                      </w:pPr>
+                      <w:r>
+                        <w:rPr>
+                          <w:sz w:val="20"/>
+                          <w:szCs w:val="20"/>
+                        </w:rPr>
+                        <w:t>valid email - request sent</w:t>
+                      </w:r>
+                    </w:p>
+                  </w:txbxContent>
+                </v:textbox>
+              </v:shape>
+            </w:pict>
+          </mc:Fallback>
+        </mc:AlternateContent>
+      </w:r>
+      <w:r>
+        <w:rPr>
+          <w:noProof/>
+          <w:sz w:val="36"/>
+          <w:szCs w:val="36"/>
+        </w:rPr>
+        <mc:AlternateContent>
+          <mc:Choice Requires="wps">
+            <w:drawing>
+              <wp:anchor distT="0" distB="0" distL="114300" distR="114300" simplePos="0" relativeHeight="251695104" behindDoc="0" locked="0" layoutInCell="1" allowOverlap="1" wp14:anchorId="0F9CF437" wp14:editId="230B7E53">
+                <wp:simplePos x="0" y="0"/>
+                <wp:positionH relativeFrom="column">
+                  <wp:posOffset>2658300</wp:posOffset>
+                </wp:positionH>
+                <wp:positionV relativeFrom="paragraph">
+                  <wp:posOffset>320446</wp:posOffset>
+                </wp:positionV>
+                <wp:extent cx="725399" cy="546434"/>
+                <wp:effectExtent l="0" t="0" r="0" b="0"/>
+                <wp:wrapNone/>
+                <wp:docPr id="1663971923" name="Text Box 2"/>
+                <wp:cNvGraphicFramePr/>
+                <a:graphic xmlns:a="http://schemas.openxmlformats.org/drawingml/2006/main">
+                  <a:graphicData uri="http://schemas.microsoft.com/office/word/2010/wordprocessingShape">
+                    <wps:wsp>
+                      <wps:cNvSpPr txBox="1"/>
+                      <wps:spPr>
+                        <a:xfrm>
+                          <a:off x="0" y="0"/>
+                          <a:ext cx="725399" cy="546434"/>
+                        </a:xfrm>
+                        <a:prstGeom prst="rect">
+                          <a:avLst/>
+                        </a:prstGeom>
+                        <a:noFill/>
+                        <a:ln w="6350">
+                          <a:noFill/>
+                        </a:ln>
+                      </wps:spPr>
+                      <wps:txbx>
+                        <w:txbxContent>
+                          <w:p>
+                            <w:pPr>
+                              <w:jc w:val="center"/>
+                              <w:rPr>
+                                <w:sz w:val="20"/>
+                                <w:szCs w:val="20"/>
+                              </w:rPr>
+                            </w:pPr>
+                            <w:r>
+                              <w:rPr>
+                                <w:sz w:val="20"/>
+                                <w:szCs w:val="20"/>
+                              </w:rPr>
+                              <w:t>forgot password</w:t>
+                            </w:r>
+                          </w:p>
+                          <w:p>
+                            <w:pPr>
+                              <w:jc w:val="center"/>
+                              <w:rPr>
+                                <w:sz w:val="18"/>
+                                <w:szCs w:val="18"/>
+                              </w:rPr>
+                            </w:pPr>
+                          </w:p>
+                        </w:txbxContent>
+                      </wps:txbx>
+                      <wps:bodyPr rot="0" spcFirstLastPara="0" vertOverflow="overflow" horzOverflow="overflow" vert="horz" wrap="square" lIns="91440" tIns="45720" rIns="91440" bIns="45720" numCol="1" spcCol="0" rtlCol="0" fromWordArt="0" anchor="t" anchorCtr="0" forceAA="0" compatLnSpc="1">
+                        <a:prstTxWarp prst="textNoShape">
+                          <a:avLst/>
+                        </a:prstTxWarp>
+                        <a:noAutofit/>
+                      </wps:bodyPr>
+                    </wps:wsp>
+                  </a:graphicData>
+                </a:graphic>
+                <wp14:sizeRelH relativeFrom="margin">
+                  <wp14:pctWidth>0</wp14:pctWidth>
+                </wp14:sizeRelH>
+                <wp14:sizeRelV relativeFrom="margin">
+                  <wp14:pctHeight>0</wp14:pctHeight>
+                </wp14:sizeRelV>
+              </wp:anchor>
+            </w:drawing>
+          </mc:Choice>
+          <mc:Fallback>
+            <w:pict>
+              <v:shape w14:anchorId="0F9CF437" id="_x0000_s1042" type="#_x0000_t202" style="position:absolute;margin-left:209.3pt;margin-top:25.25pt;width:57.1pt;height:43.05pt;z-index:251695104;visibility:visible;mso-wrap-style:square;mso-width-percent:0;mso-height-percent:0;mso-wrap-distance-left:9pt;mso-wrap-distance-top:0;mso-wrap-distance-right:9pt;mso-wrap-distance-bottom:0;mso-position-horizontal:absolute;mso-position-horizontal-relative:text;mso-position-vertical:absolute;mso-position-vertical-relative:text;mso-width-percent:0;mso-height-percent:0;mso-width-relative:margin;mso-height-relative:margin;v-text-anchor:top" o:gfxdata="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" filled="f" stroked="f" strokeweight=".5pt">
+                <v:textbox>
+                  <w:txbxContent>
+                    <w:p>
+                      <w:pPr>
+                        <w:jc w:val="center"/>
+                        <w:rPr>
+                          <w:sz w:val="20"/>
+                          <w:szCs w:val="20"/>
+                        </w:rPr>
+                      </w:pPr>
+                      <w:r>
+                        <w:rPr>
+                          <w:sz w:val="20"/>
+                          <w:szCs w:val="20"/>
+                        </w:rPr>
+                        <w:t>forgot password</w:t>
+                      </w:r>
+                    </w:p>
+                    <w:p>
+                      <w:pPr>
+                        <w:jc w:val="center"/>
+                        <w:rPr>
+                          <w:sz w:val="18"/>
+                          <w:szCs w:val="18"/>
+                        </w:rPr>
+                      </w:pPr>
+                    </w:p>
+                  </w:txbxContent>
+                </v:textbox>
+              </v:shape>
+            </w:pict>
+          </mc:Fallback>
+        </mc:AlternateContent>
+      </w:r>
     </w:p>
     <w:p>
       <w:pPr>
@@ -3317,6 +3660,143 @@
           <w:szCs w:val="36"/>
         </w:rPr>
       </w:pPr>
+      <w:r>
+        <w:rPr>
+          <w:noProof/>
+          <w:sz w:val="36"/>
+          <w:szCs w:val="36"/>
+        </w:rPr>
+        <mc:AlternateContent>
+          <mc:Choice Requires="wps">
+            <w:drawing>
+              <wp:anchor distT="0" distB="0" distL="114300" distR="114300" simplePos="0" relativeHeight="251734016" behindDoc="0" locked="0" layoutInCell="1" allowOverlap="1" wp14:anchorId="4BBE41B7" wp14:editId="37FBE14E">
+                <wp:simplePos x="0" y="0"/>
+                <wp:positionH relativeFrom="column">
+                  <wp:posOffset>1892308</wp:posOffset>
+                </wp:positionH>
+                <wp:positionV relativeFrom="paragraph">
+                  <wp:posOffset>246492</wp:posOffset>
+                </wp:positionV>
+                <wp:extent cx="791851" cy="461914"/>
+                <wp:effectExtent l="0" t="0" r="0" b="0"/>
+                <wp:wrapNone/>
+                <wp:docPr id="788332870" name="Text Box 2"/>
+                <wp:cNvGraphicFramePr/>
+                <a:graphic xmlns:a="http://schemas.openxmlformats.org/drawingml/2006/main">
+                  <a:graphicData uri="http://schemas.microsoft.com/office/word/2010/wordprocessingShape">
+                    <wps:wsp>
+                      <wps:cNvSpPr txBox="1"/>
+                      <wps:spPr>
+                        <a:xfrm>
+                          <a:off x="0" y="0"/>
+                          <a:ext cx="791851" cy="461914"/>
+                        </a:xfrm>
+                        <a:prstGeom prst="rect">
+                          <a:avLst/>
+                        </a:prstGeom>
+                        <a:noFill/>
+                        <a:ln w="6350">
+                          <a:noFill/>
+                        </a:ln>
+                      </wps:spPr>
+                      <wps:txbx>
+                        <w:txbxContent>
+                          <w:p>
+                            <w:pPr>
+                              <w:jc w:val="center"/>
+                              <w:rPr>
+                                <w:sz w:val="20"/>
+                                <w:szCs w:val="20"/>
+                              </w:rPr>
+                            </w:pPr>
+                            <w:r>
+                              <w:rPr>
+                                <w:sz w:val="20"/>
+                                <w:szCs w:val="20"/>
+                              </w:rPr>
+                              <w:t>Back to log in</w:t>
+                            </w:r>
+                          </w:p>
+                          <w:p>
+                            <w:pPr>
+                              <w:jc w:val="center"/>
+                              <w:rPr>
+                                <w:sz w:val="18"/>
+                                <w:szCs w:val="18"/>
+                              </w:rPr>
+                            </w:pPr>
+                            <w:r>
+                              <w:rPr>
+                                <w:sz w:val="18"/>
+                                <w:szCs w:val="18"/>
+                              </w:rPr>
+                              <w:t xml:space="preserve"> </w:t>
+                            </w:r>
+                          </w:p>
+                        </w:txbxContent>
+                      </wps:txbx>
+                      <wps:bodyPr rot="0" spcFirstLastPara="0" vertOverflow="overflow" horzOverflow="overflow" vert="horz" wrap="square" lIns="91440" tIns="45720" rIns="91440" bIns="45720" numCol="1" spcCol="0" rtlCol="0" fromWordArt="0" anchor="t" anchorCtr="0" forceAA="0" compatLnSpc="1">
+                        <a:prstTxWarp prst="textNoShape">
+                          <a:avLst/>
+                        </a:prstTxWarp>
+                        <a:noAutofit/>
+                      </wps:bodyPr>
+                    </wps:wsp>
+                  </a:graphicData>
+                </a:graphic>
+                <wp14:sizeRelH relativeFrom="margin">
+                  <wp14:pctWidth>0</wp14:pctWidth>
+                </wp14:sizeRelH>
+                <wp14:sizeRelV relativeFrom="margin">
+                  <wp14:pctHeight>0</wp14:pctHeight>
+                </wp14:sizeRelV>
+              </wp:anchor>
+            </w:drawing>
+          </mc:Choice>
+          <mc:Fallback>
+            <w:pict>
+              <v:shape w14:anchorId="4BBE41B7" id="_x0000_s1043" type="#_x0000_t202" style="position:absolute;margin-left:149pt;margin-top:19.4pt;width:62.35pt;height:36.35pt;z-index:251734016;visibility:visible;mso-wrap-style:square;mso-width-percent:0;mso-height-percent:0;mso-wrap-distance-left:9pt;mso-wrap-distance-top:0;mso-wrap-distance-right:9pt;mso-wrap-distance-bottom:0;mso-position-horizontal:absolute;mso-position-horizontal-relative:text;mso-position-vertical:absolute;mso-position-vertical-relative:text;mso-width-percent:0;mso-height-percent:0;mso-width-relative:margin;mso-height-relative:margin;v-text-anchor:top" o:gfxdata="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" filled="f" stroked="f" strokeweight=".5pt">
+                <v:textbox>
+                  <w:txbxContent>
+                    <w:p>
+                      <w:pPr>
+                        <w:jc w:val="center"/>
+                        <w:rPr>
+                          <w:sz w:val="20"/>
+                          <w:szCs w:val="20"/>
+                        </w:rPr>
+                      </w:pPr>
+                      <w:r>
+                        <w:rPr>
+                          <w:sz w:val="20"/>
+                          <w:szCs w:val="20"/>
+                        </w:rPr>
+                        <w:t>Back to log in</w:t>
+                      </w:r>
+                    </w:p>
+                    <w:p>
+                      <w:pPr>
+                        <w:jc w:val="center"/>
+                        <w:rPr>
+                          <w:sz w:val="18"/>
+                          <w:szCs w:val="18"/>
+                        </w:rPr>
+                      </w:pPr>
+                      <w:r>
+                        <w:rPr>
+                          <w:sz w:val="18"/>
+                          <w:szCs w:val="18"/>
+                        </w:rPr>
+                        <w:t xml:space="preserve"> </w:t>
+                      </w:r>
+                    </w:p>
+                  </w:txbxContent>
+                </v:textbox>
+              </v:shape>
+            </w:pict>
+          </mc:Fallback>
+        </mc:AlternateContent>
+      </w:r>
     </w:p>
     <w:p>
       <w:pPr>
@@ -3393,44 +3873,75 @@
     <w:p>
       <w:pPr>
         <w:rPr>
-          <w:sz w:val="36"/>
-          <w:szCs w:val="36"/>
+          <w:b/>
+          <w:bCs/>
+          <w:sz w:val="28"/>
+          <w:szCs w:val="28"/>
         </w:rPr>
       </w:pPr>
     </w:p>
     <w:p>
       <w:pPr>
         <w:rPr>
-          <w:sz w:val="36"/>
-          <w:szCs w:val="36"/>
+          <w:b/>
+          <w:bCs/>
+          <w:sz w:val="28"/>
+          <w:szCs w:val="28"/>
         </w:rPr>
       </w:pPr>
     </w:p>
     <w:p>
       <w:pPr>
         <w:rPr>
-          <w:sz w:val="36"/>
-          <w:szCs w:val="36"/>
+          <w:b/>
+          <w:bCs/>
+          <w:sz w:val="28"/>
+          <w:szCs w:val="28"/>
         </w:rPr>
       </w:pPr>
     </w:p>
     <w:p>
       <w:pPr>
         <w:rPr>
+          <w:b/>
+          <w:bCs/>
           <w:sz w:val="28"/>
           <w:szCs w:val="28"/>
         </w:rPr>
       </w:pPr>
-      <w:r>
-        <w:rPr>
+    </w:p>
+    <w:p>
+      <w:pPr>
+        <w:rPr>
+          <w:b/>
+          <w:bCs/>
           <w:sz w:val="28"/>
           <w:szCs w:val="28"/>
         </w:rPr>
-        <w:lastRenderedPageBreak/>
+      </w:pPr>
+    </w:p>
+    <w:p>
+      <w:pPr>
+        <w:rPr>
+          <w:b/>
+          <w:bCs/>
+          <w:sz w:val="28"/>
+          <w:szCs w:val="28"/>
+        </w:rPr>
+      </w:pPr>
+      <w:r>
+        <w:rPr>
+          <w:b/>
+          <w:bCs/>
+          <w:sz w:val="28"/>
+          <w:szCs w:val="28"/>
+        </w:rPr>
         <w:t>State Transition Table</w:t>
       </w:r>
       <w:r>
         <w:rPr>
+          <w:b/>
+          <w:bCs/>
           <w:sz w:val="28"/>
           <w:szCs w:val="28"/>
         </w:rPr>
@@ -3440,13 +3951,13 @@
     <w:tbl>
       <w:tblPr>
         <w:tblStyle w:val="TableGrid"/>
-        <w:tblW w:w="0" w:type="auto"/>
+        <w:tblW w:w="9776" w:type="dxa"/>
         <w:tblLook w:val="04A0" w:firstRow="1" w:lastRow="0" w:firstColumn="1" w:lastColumn="0" w:noHBand="0" w:noVBand="1"/>
       </w:tblPr>
       <w:tblGrid>
         <w:gridCol w:w="2405"/>
-        <w:gridCol w:w="3969"/>
-        <w:gridCol w:w="2642"/>
+        <w:gridCol w:w="4536"/>
+        <w:gridCol w:w="2835"/>
       </w:tblGrid>
       <w:tr>
         <w:tc>
@@ -3472,7 +3983,7 @@
         </w:tc>
         <w:tc>
           <w:tcPr>
-            <w:tcW w:w="3969" w:type="dxa"/>
+            <w:tcW w:w="4536" w:type="dxa"/>
             <w:shd w:val="clear" w:color="auto" w:fill="595959" w:themeFill="text1" w:themeFillTint="A6"/>
           </w:tcPr>
           <w:p>
@@ -3493,7 +4004,7 @@
         </w:tc>
         <w:tc>
           <w:tcPr>
-            <w:tcW w:w="2642" w:type="dxa"/>
+            <w:tcW w:w="2835" w:type="dxa"/>
             <w:shd w:val="clear" w:color="auto" w:fill="595959" w:themeFill="text1" w:themeFillTint="A6"/>
           </w:tcPr>
           <w:p>
@@ -3526,7 +4037,7 @@
         </w:tc>
         <w:tc>
           <w:tcPr>
-            <w:tcW w:w="3969" w:type="dxa"/>
+            <w:tcW w:w="4536" w:type="dxa"/>
           </w:tcPr>
           <w:p>
             <w:r>
@@ -3536,7 +4047,7 @@
         </w:tc>
         <w:tc>
           <w:tcPr>
-            <w:tcW w:w="2642" w:type="dxa"/>
+            <w:tcW w:w="2835" w:type="dxa"/>
           </w:tcPr>
           <w:p>
             <w:r>
@@ -3570,7 +4081,7 @@
         </w:tc>
         <w:tc>
           <w:tcPr>
-            <w:tcW w:w="3969" w:type="dxa"/>
+            <w:tcW w:w="4536" w:type="dxa"/>
           </w:tcPr>
           <w:p>
             <w:r>
@@ -3580,7 +4091,7 @@
         </w:tc>
         <w:tc>
           <w:tcPr>
-            <w:tcW w:w="2642" w:type="dxa"/>
+            <w:tcW w:w="2835" w:type="dxa"/>
           </w:tcPr>
           <w:p>
             <w:r>
@@ -3620,7 +4131,7 @@
         </w:tc>
         <w:tc>
           <w:tcPr>
-            <w:tcW w:w="3969" w:type="dxa"/>
+            <w:tcW w:w="4536" w:type="dxa"/>
           </w:tcPr>
           <w:p>
             <w:r>
@@ -3630,7 +4141,7 @@
         </w:tc>
         <w:tc>
           <w:tcPr>
-            <w:tcW w:w="2642" w:type="dxa"/>
+            <w:tcW w:w="2835" w:type="dxa"/>
           </w:tcPr>
           <w:p>
             <w:pPr>
@@ -3658,33 +4169,39 @@
           </w:tcPr>
           <w:p>
             <w:r>
-              <w:t>Log in page</w:t>
-            </w:r>
-          </w:p>
-        </w:tc>
-        <w:tc>
-          <w:tcPr>
-            <w:tcW w:w="3969" w:type="dxa"/>
-          </w:tcPr>
-          <w:p>
-            <w:r>
-              <w:t xml:space="preserve">Click forgot password </w:t>
-            </w:r>
-          </w:p>
-        </w:tc>
-        <w:tc>
-          <w:tcPr>
-            <w:tcW w:w="2642" w:type="dxa"/>
-          </w:tcPr>
-          <w:p>
-            <w:r>
-              <w:t xml:space="preserve">Forgot </w:t>
-            </w:r>
-            <w:r>
-              <w:t>p</w:t>
-            </w:r>
-            <w:r>
-              <w:t>assword page</w:t>
+              <w:t xml:space="preserve">Account </w:t>
+            </w:r>
+            <w:r>
+              <w:t>c</w:t>
+            </w:r>
+            <w:r>
+              <w:t>reate page</w:t>
+            </w:r>
+          </w:p>
+        </w:tc>
+        <w:tc>
+          <w:tcPr>
+            <w:tcW w:w="4536" w:type="dxa"/>
+          </w:tcPr>
+          <w:p>
+            <w:r>
+              <w:t>Back to log in</w:t>
+            </w:r>
+          </w:p>
+        </w:tc>
+        <w:tc>
+          <w:tcPr>
+            <w:tcW w:w="2835" w:type="dxa"/>
+          </w:tcPr>
+          <w:p>
+            <w:r>
+              <w:t xml:space="preserve">Account </w:t>
+            </w:r>
+            <w:r>
+              <w:t>c</w:t>
+            </w:r>
+            <w:r>
+              <w:t>reate page</w:t>
             </w:r>
           </w:p>
         </w:tc>
@@ -3696,6 +4213,38 @@
           </w:tcPr>
           <w:p>
             <w:r>
+              <w:t>Log in page</w:t>
+            </w:r>
+          </w:p>
+        </w:tc>
+        <w:tc>
+          <w:tcPr>
+            <w:tcW w:w="4536" w:type="dxa"/>
+          </w:tcPr>
+          <w:p>
+            <w:r>
+              <w:t xml:space="preserve">Click forgot password </w:t>
+            </w:r>
+          </w:p>
+        </w:tc>
+        <w:tc>
+          <w:tcPr>
+            <w:tcW w:w="2835" w:type="dxa"/>
+          </w:tcPr>
+          <w:p>
+            <w:r>
+              <w:t>Forgot password page</w:t>
+            </w:r>
+          </w:p>
+        </w:tc>
+      </w:tr>
+      <w:tr>
+        <w:tc>
+          <w:tcPr>
+            <w:tcW w:w="2405" w:type="dxa"/>
+          </w:tcPr>
+          <w:p>
+            <w:r>
               <w:t xml:space="preserve">Forgot </w:t>
             </w:r>
             <w:r>
@@ -3708,7 +4257,7 @@
         </w:tc>
         <w:tc>
           <w:tcPr>
-            <w:tcW w:w="3969" w:type="dxa"/>
+            <w:tcW w:w="4536" w:type="dxa"/>
           </w:tcPr>
           <w:p>
             <w:r>
@@ -3718,7 +4267,39 @@
         </w:tc>
         <w:tc>
           <w:tcPr>
-            <w:tcW w:w="2642" w:type="dxa"/>
+            <w:tcW w:w="2835" w:type="dxa"/>
+          </w:tcPr>
+          <w:p>
+            <w:r>
+              <w:t>Log in page</w:t>
+            </w:r>
+          </w:p>
+        </w:tc>
+      </w:tr>
+      <w:tr>
+        <w:tc>
+          <w:tcPr>
+            <w:tcW w:w="2405" w:type="dxa"/>
+          </w:tcPr>
+          <w:p>
+            <w:r>
+              <w:t>Forgot password page</w:t>
+            </w:r>
+          </w:p>
+        </w:tc>
+        <w:tc>
+          <w:tcPr>
+            <w:tcW w:w="4536" w:type="dxa"/>
+          </w:tcPr>
+          <w:p>
+            <w:r>
+              <w:t>Back to log in</w:t>
+            </w:r>
+          </w:p>
+        </w:tc>
+        <w:tc>
+          <w:tcPr>
+            <w:tcW w:w="2835" w:type="dxa"/>
           </w:tcPr>
           <w:p>
             <w:r>
@@ -3749,7 +4330,7 @@
         </w:tc>
         <w:tc>
           <w:tcPr>
-            <w:tcW w:w="3969" w:type="dxa"/>
+            <w:tcW w:w="4536" w:type="dxa"/>
           </w:tcPr>
           <w:p>
             <w:r>
@@ -3759,7 +4340,7 @@
         </w:tc>
         <w:tc>
           <w:tcPr>
-            <w:tcW w:w="2642" w:type="dxa"/>
+            <w:tcW w:w="2835" w:type="dxa"/>
           </w:tcPr>
           <w:p>
             <w:r>
@@ -3787,7 +4368,7 @@
         </w:tc>
         <w:tc>
           <w:tcPr>
-            <w:tcW w:w="3969" w:type="dxa"/>
+            <w:tcW w:w="4536" w:type="dxa"/>
           </w:tcPr>
           <w:p>
             <w:r>
@@ -3800,7 +4381,7 @@
         </w:tc>
         <w:tc>
           <w:tcPr>
-            <w:tcW w:w="2642" w:type="dxa"/>
+            <w:tcW w:w="2835" w:type="dxa"/>
           </w:tcPr>
           <w:p>
             <w:r>
@@ -3822,7 +4403,7 @@
         </w:tc>
         <w:tc>
           <w:tcPr>
-            <w:tcW w:w="3969" w:type="dxa"/>
+            <w:tcW w:w="4536" w:type="dxa"/>
           </w:tcPr>
           <w:p>
             <w:r>
@@ -3832,7 +4413,7 @@
         </w:tc>
         <w:tc>
           <w:tcPr>
-            <w:tcW w:w="2642" w:type="dxa"/>
+            <w:tcW w:w="2835" w:type="dxa"/>
           </w:tcPr>
           <w:p>
             <w:r>
@@ -3854,7 +4435,7 @@
         </w:tc>
         <w:tc>
           <w:tcPr>
-            <w:tcW w:w="3969" w:type="dxa"/>
+            <w:tcW w:w="4536" w:type="dxa"/>
           </w:tcPr>
           <w:p>
             <w:r>
@@ -3864,7 +4445,7 @@
         </w:tc>
         <w:tc>
           <w:tcPr>
-            <w:tcW w:w="2642" w:type="dxa"/>
+            <w:tcW w:w="2835" w:type="dxa"/>
           </w:tcPr>
           <w:p>
             <w:r>
@@ -3886,7 +4467,7 @@
         </w:tc>
         <w:tc>
           <w:tcPr>
-            <w:tcW w:w="3969" w:type="dxa"/>
+            <w:tcW w:w="4536" w:type="dxa"/>
           </w:tcPr>
           <w:p>
             <w:r>
@@ -3896,7 +4477,7 @@
         </w:tc>
         <w:tc>
           <w:tcPr>
-            <w:tcW w:w="2642" w:type="dxa"/>
+            <w:tcW w:w="2835" w:type="dxa"/>
           </w:tcPr>
           <w:p>
             <w:r>
@@ -3918,7 +4499,7 @@
         </w:tc>
         <w:tc>
           <w:tcPr>
-            <w:tcW w:w="3969" w:type="dxa"/>
+            <w:tcW w:w="4536" w:type="dxa"/>
           </w:tcPr>
           <w:p>
             <w:r>
@@ -3928,7 +4509,7 @@
         </w:tc>
         <w:tc>
           <w:tcPr>
-            <w:tcW w:w="2642" w:type="dxa"/>
+            <w:tcW w:w="2835" w:type="dxa"/>
           </w:tcPr>
           <w:p>
             <w:r>
@@ -3950,7 +4531,7 @@
         </w:tc>
         <w:tc>
           <w:tcPr>
-            <w:tcW w:w="3969" w:type="dxa"/>
+            <w:tcW w:w="4536" w:type="dxa"/>
           </w:tcPr>
           <w:p>
             <w:r>
@@ -3960,7 +4541,7 @@
         </w:tc>
         <w:tc>
           <w:tcPr>
-            <w:tcW w:w="2642" w:type="dxa"/>
+            <w:tcW w:w="2835" w:type="dxa"/>
           </w:tcPr>
           <w:p>
             <w:r>
@@ -3973,14 +4554,18 @@
     <w:p>
       <w:pPr>
         <w:rPr>
-          <w:sz w:val="36"/>
-          <w:szCs w:val="36"/>
+          <w:b/>
+          <w:bCs/>
+          <w:sz w:val="28"/>
+          <w:szCs w:val="28"/>
         </w:rPr>
       </w:pPr>
     </w:p>
     <w:p>
       <w:pPr>
         <w:rPr>
+          <w:b/>
+          <w:bCs/>
           <w:sz w:val="28"/>
           <w:szCs w:val="28"/>
         </w:rPr>
@@ -3989,32 +4574,947 @@
     <w:p>
       <w:pPr>
         <w:rPr>
+          <w:b/>
+          <w:bCs/>
           <w:sz w:val="28"/>
           <w:szCs w:val="28"/>
         </w:rPr>
       </w:pPr>
-      <w:r>
-        <w:rPr>
+    </w:p>
+    <w:p>
+      <w:pPr>
+        <w:rPr>
+          <w:b/>
+          <w:bCs/>
           <w:sz w:val="28"/>
           <w:szCs w:val="28"/>
         </w:rPr>
-        <w:t>Test Cases</w:t>
+      </w:pPr>
+    </w:p>
+    <w:p>
+      <w:pPr>
+        <w:rPr>
+          <w:b/>
+          <w:bCs/>
+          <w:sz w:val="28"/>
+          <w:szCs w:val="28"/>
+        </w:rPr>
+      </w:pPr>
+    </w:p>
+    <w:p>
+      <w:pPr>
+        <w:rPr>
+          <w:b/>
+          <w:bCs/>
+          <w:sz w:val="28"/>
+          <w:szCs w:val="28"/>
+        </w:rPr>
+      </w:pPr>
+    </w:p>
+    <w:p>
+      <w:pPr>
+        <w:rPr>
+          <w:b/>
+          <w:bCs/>
+          <w:sz w:val="28"/>
+          <w:szCs w:val="28"/>
+        </w:rPr>
+      </w:pPr>
+    </w:p>
+    <w:p>
+      <w:pPr>
+        <w:rPr>
+          <w:b/>
+          <w:bCs/>
+          <w:sz w:val="28"/>
+          <w:szCs w:val="28"/>
+        </w:rPr>
+      </w:pPr>
+    </w:p>
+    <w:p>
+      <w:pPr>
+        <w:rPr>
+          <w:b/>
+          <w:bCs/>
+          <w:sz w:val="28"/>
+          <w:szCs w:val="28"/>
+        </w:rPr>
+      </w:pPr>
+    </w:p>
+    <w:p>
+      <w:pPr>
+        <w:rPr>
+          <w:b/>
+          <w:bCs/>
+          <w:sz w:val="28"/>
+          <w:szCs w:val="28"/>
+        </w:rPr>
+      </w:pPr>
+    </w:p>
+    <w:p>
+      <w:pPr>
+        <w:rPr>
+          <w:b/>
+          <w:bCs/>
+          <w:sz w:val="28"/>
+          <w:szCs w:val="28"/>
+        </w:rPr>
+      </w:pPr>
+      <w:r>
+        <w:rPr>
+          <w:b/>
+          <w:bCs/>
+          <w:sz w:val="28"/>
+          <w:szCs w:val="28"/>
+        </w:rPr>
+        <w:lastRenderedPageBreak/>
+        <w:t>Test</w:t>
       </w:r>
       <w:r>
         <w:rPr>
+          <w:b/>
+          <w:bCs/>
           <w:sz w:val="28"/>
           <w:szCs w:val="28"/>
         </w:rPr>
+        <w:t xml:space="preserve"> </w:t>
+      </w:r>
+      <w:r>
+        <w:rPr>
+          <w:b/>
+          <w:bCs/>
+          <w:sz w:val="28"/>
+          <w:szCs w:val="28"/>
+        </w:rPr>
+        <w:t>Cases</w:t>
+      </w:r>
+      <w:r>
+        <w:rPr>
+          <w:b/>
+          <w:bCs/>
+          <w:sz w:val="28"/>
+          <w:szCs w:val="28"/>
+        </w:rPr>
         <w:t>:</w:t>
+      </w:r>
+    </w:p>
+    <w:tbl>
+      <w:tblPr>
+        <w:tblStyle w:val="TableGrid"/>
+        <w:tblW w:w="9776" w:type="dxa"/>
+        <w:tblLook w:val="04A0" w:firstRow="1" w:lastRow="0" w:firstColumn="1" w:lastColumn="0" w:noHBand="0" w:noVBand="1"/>
+      </w:tblPr>
+      <w:tblGrid>
+        <w:gridCol w:w="988"/>
+        <w:gridCol w:w="3402"/>
+        <w:gridCol w:w="3385"/>
+        <w:gridCol w:w="1151"/>
+        <w:gridCol w:w="850"/>
+      </w:tblGrid>
+      <w:tr>
+        <w:tc>
+          <w:tcPr>
+            <w:tcW w:w="988" w:type="dxa"/>
+            <w:shd w:val="clear" w:color="auto" w:fill="595959" w:themeFill="text1" w:themeFillTint="A6"/>
+          </w:tcPr>
+          <w:p>
+            <w:r>
+              <w:t>Test ID</w:t>
+            </w:r>
+          </w:p>
+        </w:tc>
+        <w:tc>
+          <w:tcPr>
+            <w:tcW w:w="3402" w:type="dxa"/>
+            <w:shd w:val="clear" w:color="auto" w:fill="595959" w:themeFill="text1" w:themeFillTint="A6"/>
+          </w:tcPr>
+          <w:p>
+            <w:r>
+              <w:t>Test Description</w:t>
+            </w:r>
+          </w:p>
+        </w:tc>
+        <w:tc>
+          <w:tcPr>
+            <w:tcW w:w="3385" w:type="dxa"/>
+            <w:shd w:val="clear" w:color="auto" w:fill="595959" w:themeFill="text1" w:themeFillTint="A6"/>
+          </w:tcPr>
+          <w:p>
+            <w:r>
+              <w:t>Expected Outcome</w:t>
+            </w:r>
+          </w:p>
+        </w:tc>
+        <w:tc>
+          <w:tcPr>
+            <w:tcW w:w="1151" w:type="dxa"/>
+            <w:shd w:val="clear" w:color="auto" w:fill="595959" w:themeFill="text1" w:themeFillTint="A6"/>
+          </w:tcPr>
+          <w:p>
+            <w:r>
+              <w:t>Observed Outcome</w:t>
+            </w:r>
+          </w:p>
+        </w:tc>
+        <w:tc>
+          <w:tcPr>
+            <w:tcW w:w="850" w:type="dxa"/>
+            <w:shd w:val="clear" w:color="auto" w:fill="595959" w:themeFill="text1" w:themeFillTint="A6"/>
+          </w:tcPr>
+          <w:p>
+            <w:r>
+              <w:t>Notes</w:t>
+            </w:r>
+          </w:p>
+        </w:tc>
+      </w:tr>
+      <w:tr>
+        <w:tc>
+          <w:tcPr>
+            <w:tcW w:w="988" w:type="dxa"/>
+          </w:tcPr>
+          <w:p>
+            <w:r>
+              <w:t>1</w:t>
+            </w:r>
+          </w:p>
+        </w:tc>
+        <w:tc>
+          <w:tcPr>
+            <w:tcW w:w="3402" w:type="dxa"/>
+          </w:tcPr>
+          <w:p>
+            <w:r>
+              <w:t>click ‘create account’ button</w:t>
+            </w:r>
+          </w:p>
+        </w:tc>
+        <w:tc>
+          <w:tcPr>
+            <w:tcW w:w="3385" w:type="dxa"/>
+          </w:tcPr>
+          <w:p>
+            <w:r>
+              <w:t>l</w:t>
+            </w:r>
+            <w:r>
+              <w:t>ands on account creation page</w:t>
+            </w:r>
+          </w:p>
+        </w:tc>
+        <w:tc>
+          <w:tcPr>
+            <w:tcW w:w="1151" w:type="dxa"/>
+          </w:tcPr>
+          <w:p/>
+        </w:tc>
+        <w:tc>
+          <w:tcPr>
+            <w:tcW w:w="850" w:type="dxa"/>
+          </w:tcPr>
+          <w:p/>
+        </w:tc>
+      </w:tr>
+      <w:tr>
+        <w:tc>
+          <w:tcPr>
+            <w:tcW w:w="988" w:type="dxa"/>
+          </w:tcPr>
+          <w:p>
+            <w:r>
+              <w:t>2</w:t>
+            </w:r>
+          </w:p>
+        </w:tc>
+        <w:tc>
+          <w:tcPr>
+            <w:tcW w:w="3402" w:type="dxa"/>
+          </w:tcPr>
+          <w:p>
+            <w:r>
+              <w:t>enter valid account detail to create account</w:t>
+            </w:r>
+          </w:p>
+        </w:tc>
+        <w:tc>
+          <w:tcPr>
+            <w:tcW w:w="3385" w:type="dxa"/>
+          </w:tcPr>
+          <w:p>
+            <w:r>
+              <w:t>a</w:t>
+            </w:r>
+            <w:r>
+              <w:t xml:space="preserve">ccount </w:t>
+            </w:r>
+            <w:r>
+              <w:t>created</w:t>
+            </w:r>
+            <w:r>
+              <w:t xml:space="preserve"> </w:t>
+            </w:r>
+            <w:r>
+              <w:t>user lands back on log in page</w:t>
+            </w:r>
+          </w:p>
+        </w:tc>
+        <w:tc>
+          <w:tcPr>
+            <w:tcW w:w="1151" w:type="dxa"/>
+          </w:tcPr>
+          <w:p/>
+        </w:tc>
+        <w:tc>
+          <w:tcPr>
+            <w:tcW w:w="850" w:type="dxa"/>
+          </w:tcPr>
+          <w:p/>
+        </w:tc>
+      </w:tr>
+      <w:tr>
+        <w:tc>
+          <w:tcPr>
+            <w:tcW w:w="988" w:type="dxa"/>
+          </w:tcPr>
+          <w:p>
+            <w:r>
+              <w:t>3</w:t>
+            </w:r>
+          </w:p>
+        </w:tc>
+        <w:tc>
+          <w:tcPr>
+            <w:tcW w:w="3402" w:type="dxa"/>
+          </w:tcPr>
+          <w:p>
+            <w:r>
+              <w:t>enter invalid account details to create account</w:t>
+            </w:r>
+          </w:p>
+        </w:tc>
+        <w:tc>
+          <w:tcPr>
+            <w:tcW w:w="3385" w:type="dxa"/>
+          </w:tcPr>
+          <w:p>
+            <w:r>
+              <w:t xml:space="preserve">account not created, retry message </w:t>
+            </w:r>
+          </w:p>
+        </w:tc>
+        <w:tc>
+          <w:tcPr>
+            <w:tcW w:w="1151" w:type="dxa"/>
+          </w:tcPr>
+          <w:p/>
+        </w:tc>
+        <w:tc>
+          <w:tcPr>
+            <w:tcW w:w="850" w:type="dxa"/>
+          </w:tcPr>
+          <w:p/>
+        </w:tc>
+      </w:tr>
+      <w:tr>
+        <w:tc>
+          <w:tcPr>
+            <w:tcW w:w="988" w:type="dxa"/>
+          </w:tcPr>
+          <w:p>
+            <w:r>
+              <w:t>4</w:t>
+            </w:r>
+          </w:p>
+        </w:tc>
+        <w:tc>
+          <w:tcPr>
+            <w:tcW w:w="3402" w:type="dxa"/>
+          </w:tcPr>
+          <w:p>
+            <w:r>
+              <w:t>Click ‘forgot password’ button</w:t>
+            </w:r>
+          </w:p>
+        </w:tc>
+        <w:tc>
+          <w:tcPr>
+            <w:tcW w:w="3385" w:type="dxa"/>
+          </w:tcPr>
+          <w:p>
+            <w:r>
+              <w:t>lands on forgotten password page</w:t>
+            </w:r>
+          </w:p>
+        </w:tc>
+        <w:tc>
+          <w:tcPr>
+            <w:tcW w:w="1151" w:type="dxa"/>
+          </w:tcPr>
+          <w:p/>
+        </w:tc>
+        <w:tc>
+          <w:tcPr>
+            <w:tcW w:w="850" w:type="dxa"/>
+          </w:tcPr>
+          <w:p/>
+        </w:tc>
+      </w:tr>
+      <w:tr>
+        <w:tc>
+          <w:tcPr>
+            <w:tcW w:w="988" w:type="dxa"/>
+          </w:tcPr>
+          <w:p>
+            <w:r>
+              <w:t>5</w:t>
+            </w:r>
+          </w:p>
+        </w:tc>
+        <w:tc>
+          <w:tcPr>
+            <w:tcW w:w="3402" w:type="dxa"/>
+          </w:tcPr>
+          <w:p>
+            <w:r>
+              <w:t>Click back button in account creation page</w:t>
+            </w:r>
+          </w:p>
+        </w:tc>
+        <w:tc>
+          <w:tcPr>
+            <w:tcW w:w="3385" w:type="dxa"/>
+          </w:tcPr>
+          <w:p>
+            <w:r>
+              <w:t>Ingress to log in page</w:t>
+            </w:r>
+          </w:p>
+        </w:tc>
+        <w:tc>
+          <w:tcPr>
+            <w:tcW w:w="1151" w:type="dxa"/>
+          </w:tcPr>
+          <w:p/>
+        </w:tc>
+        <w:tc>
+          <w:tcPr>
+            <w:tcW w:w="850" w:type="dxa"/>
+          </w:tcPr>
+          <w:p/>
+        </w:tc>
+      </w:tr>
+      <w:tr>
+        <w:tc>
+          <w:tcPr>
+            <w:tcW w:w="988" w:type="dxa"/>
+          </w:tcPr>
+          <w:p>
+            <w:r>
+              <w:t>6</w:t>
+            </w:r>
+          </w:p>
+        </w:tc>
+        <w:tc>
+          <w:tcPr>
+            <w:tcW w:w="3402" w:type="dxa"/>
+          </w:tcPr>
+          <w:p>
+            <w:r>
+              <w:t>enter valid email</w:t>
+            </w:r>
+          </w:p>
+        </w:tc>
+        <w:tc>
+          <w:tcPr>
+            <w:tcW w:w="3385" w:type="dxa"/>
+          </w:tcPr>
+          <w:p>
+            <w:r>
+              <w:t>request sent to email, land back on log in page</w:t>
+            </w:r>
+          </w:p>
+        </w:tc>
+        <w:tc>
+          <w:tcPr>
+            <w:tcW w:w="1151" w:type="dxa"/>
+          </w:tcPr>
+          <w:p/>
+        </w:tc>
+        <w:tc>
+          <w:tcPr>
+            <w:tcW w:w="850" w:type="dxa"/>
+          </w:tcPr>
+          <w:p/>
+        </w:tc>
+      </w:tr>
+      <w:tr>
+        <w:tc>
+          <w:tcPr>
+            <w:tcW w:w="988" w:type="dxa"/>
+          </w:tcPr>
+          <w:p>
+            <w:r>
+              <w:t>7</w:t>
+            </w:r>
+          </w:p>
+        </w:tc>
+        <w:tc>
+          <w:tcPr>
+            <w:tcW w:w="3402" w:type="dxa"/>
+          </w:tcPr>
+          <w:p>
+            <w:r>
+              <w:t>enter invalid email</w:t>
+            </w:r>
+          </w:p>
+        </w:tc>
+        <w:tc>
+          <w:tcPr>
+            <w:tcW w:w="3385" w:type="dxa"/>
+          </w:tcPr>
+          <w:p>
+            <w:r>
+              <w:t>Request not sent, retry message</w:t>
+            </w:r>
+          </w:p>
+        </w:tc>
+        <w:tc>
+          <w:tcPr>
+            <w:tcW w:w="1151" w:type="dxa"/>
+          </w:tcPr>
+          <w:p/>
+        </w:tc>
+        <w:tc>
+          <w:tcPr>
+            <w:tcW w:w="850" w:type="dxa"/>
+          </w:tcPr>
+          <w:p/>
+        </w:tc>
+      </w:tr>
+      <w:tr>
+        <w:tc>
+          <w:tcPr>
+            <w:tcW w:w="988" w:type="dxa"/>
+          </w:tcPr>
+          <w:p>
+            <w:r>
+              <w:t>8</w:t>
+            </w:r>
+          </w:p>
+        </w:tc>
+        <w:tc>
+          <w:tcPr>
+            <w:tcW w:w="3402" w:type="dxa"/>
+          </w:tcPr>
+          <w:p>
+            <w:r>
+              <w:t xml:space="preserve">Click back button in </w:t>
+            </w:r>
+            <w:r>
+              <w:t>forgotten password page</w:t>
+            </w:r>
+          </w:p>
+        </w:tc>
+        <w:tc>
+          <w:tcPr>
+            <w:tcW w:w="3385" w:type="dxa"/>
+          </w:tcPr>
+          <w:p>
+            <w:r>
+              <w:t>Ingress to log in page</w:t>
+            </w:r>
+          </w:p>
+        </w:tc>
+        <w:tc>
+          <w:tcPr>
+            <w:tcW w:w="1151" w:type="dxa"/>
+          </w:tcPr>
+          <w:p/>
+        </w:tc>
+        <w:tc>
+          <w:tcPr>
+            <w:tcW w:w="850" w:type="dxa"/>
+          </w:tcPr>
+          <w:p/>
+        </w:tc>
+      </w:tr>
+      <w:tr>
+        <w:tc>
+          <w:tcPr>
+            <w:tcW w:w="988" w:type="dxa"/>
+          </w:tcPr>
+          <w:p>
+            <w:r>
+              <w:t>9</w:t>
+            </w:r>
+          </w:p>
+        </w:tc>
+        <w:tc>
+          <w:tcPr>
+            <w:tcW w:w="3402" w:type="dxa"/>
+          </w:tcPr>
+          <w:p>
+            <w:r>
+              <w:t xml:space="preserve">Enter valid account details to log in </w:t>
+            </w:r>
+          </w:p>
+        </w:tc>
+        <w:tc>
+          <w:tcPr>
+            <w:tcW w:w="3385" w:type="dxa"/>
+          </w:tcPr>
+          <w:p>
+            <w:r>
+              <w:t>Ingress to logged in page</w:t>
+            </w:r>
+          </w:p>
+        </w:tc>
+        <w:tc>
+          <w:tcPr>
+            <w:tcW w:w="1151" w:type="dxa"/>
+          </w:tcPr>
+          <w:p/>
+        </w:tc>
+        <w:tc>
+          <w:tcPr>
+            <w:tcW w:w="850" w:type="dxa"/>
+          </w:tcPr>
+          <w:p/>
+        </w:tc>
+      </w:tr>
+      <w:tr>
+        <w:tc>
+          <w:tcPr>
+            <w:tcW w:w="988" w:type="dxa"/>
+          </w:tcPr>
+          <w:p>
+            <w:r>
+              <w:t>10</w:t>
+            </w:r>
+          </w:p>
+        </w:tc>
+        <w:tc>
+          <w:tcPr>
+            <w:tcW w:w="3402" w:type="dxa"/>
+          </w:tcPr>
+          <w:p>
+            <w:r>
+              <w:t xml:space="preserve">Enter invalid account details to log in </w:t>
+            </w:r>
+          </w:p>
+        </w:tc>
+        <w:tc>
+          <w:tcPr>
+            <w:tcW w:w="3385" w:type="dxa"/>
+          </w:tcPr>
+          <w:p>
+            <w:r>
+              <w:t xml:space="preserve">User not logged in, retry message </w:t>
+            </w:r>
+          </w:p>
+        </w:tc>
+        <w:tc>
+          <w:tcPr>
+            <w:tcW w:w="1151" w:type="dxa"/>
+          </w:tcPr>
+          <w:p/>
+        </w:tc>
+        <w:tc>
+          <w:tcPr>
+            <w:tcW w:w="850" w:type="dxa"/>
+          </w:tcPr>
+          <w:p/>
+        </w:tc>
+      </w:tr>
+      <w:tr>
+        <w:tc>
+          <w:tcPr>
+            <w:tcW w:w="988" w:type="dxa"/>
+          </w:tcPr>
+          <w:p>
+            <w:r>
+              <w:t>11</w:t>
+            </w:r>
+          </w:p>
+        </w:tc>
+        <w:tc>
+          <w:tcPr>
+            <w:tcW w:w="3402" w:type="dxa"/>
+          </w:tcPr>
+          <w:p>
+            <w:r>
+              <w:t xml:space="preserve">Enter valid account details of a user already logged in </w:t>
+            </w:r>
+          </w:p>
+        </w:tc>
+        <w:tc>
+          <w:tcPr>
+            <w:tcW w:w="3385" w:type="dxa"/>
+          </w:tcPr>
+          <w:p>
+            <w:r>
+              <w:t>User not logged in, retry message</w:t>
+            </w:r>
+          </w:p>
+        </w:tc>
+        <w:tc>
+          <w:tcPr>
+            <w:tcW w:w="1151" w:type="dxa"/>
+          </w:tcPr>
+          <w:p/>
+        </w:tc>
+        <w:tc>
+          <w:tcPr>
+            <w:tcW w:w="850" w:type="dxa"/>
+          </w:tcPr>
+          <w:p/>
+        </w:tc>
+      </w:tr>
+      <w:tr>
+        <w:tc>
+          <w:tcPr>
+            <w:tcW w:w="988" w:type="dxa"/>
+          </w:tcPr>
+          <w:p>
+            <w:r>
+              <w:t>1</w:t>
+            </w:r>
+            <w:r>
+              <w:t>2</w:t>
+            </w:r>
+          </w:p>
+        </w:tc>
+        <w:tc>
+          <w:tcPr>
+            <w:tcW w:w="3402" w:type="dxa"/>
+          </w:tcPr>
+          <w:p>
+            <w:r>
+              <w:t xml:space="preserve">Change user details while logged in </w:t>
+            </w:r>
+          </w:p>
+        </w:tc>
+        <w:tc>
+          <w:tcPr>
+            <w:tcW w:w="3385" w:type="dxa"/>
+          </w:tcPr>
+          <w:p>
+            <w:r>
+              <w:t>Stays on logged in page</w:t>
+            </w:r>
+          </w:p>
+        </w:tc>
+        <w:tc>
+          <w:tcPr>
+            <w:tcW w:w="1151" w:type="dxa"/>
+          </w:tcPr>
+          <w:p/>
+        </w:tc>
+        <w:tc>
+          <w:tcPr>
+            <w:tcW w:w="850" w:type="dxa"/>
+          </w:tcPr>
+          <w:p/>
+        </w:tc>
+      </w:tr>
+      <w:tr>
+        <w:tc>
+          <w:tcPr>
+            <w:tcW w:w="988" w:type="dxa"/>
+          </w:tcPr>
+          <w:p>
+            <w:r>
+              <w:t xml:space="preserve">13 </w:t>
+            </w:r>
+          </w:p>
+        </w:tc>
+        <w:tc>
+          <w:tcPr>
+            <w:tcW w:w="3402" w:type="dxa"/>
+          </w:tcPr>
+          <w:p>
+            <w:r>
+              <w:t>Delete account while logged in, attempt to log in with same details</w:t>
+            </w:r>
+          </w:p>
+        </w:tc>
+        <w:tc>
+          <w:tcPr>
+            <w:tcW w:w="3385" w:type="dxa"/>
+          </w:tcPr>
+          <w:p>
+            <w:r>
+              <w:t>User is logged out and cannot log into same account again</w:t>
+            </w:r>
+          </w:p>
+        </w:tc>
+        <w:tc>
+          <w:tcPr>
+            <w:tcW w:w="1151" w:type="dxa"/>
+          </w:tcPr>
+          <w:p/>
+        </w:tc>
+        <w:tc>
+          <w:tcPr>
+            <w:tcW w:w="850" w:type="dxa"/>
+          </w:tcPr>
+          <w:p/>
+        </w:tc>
+      </w:tr>
+      <w:tr>
+        <w:tc>
+          <w:tcPr>
+            <w:tcW w:w="988" w:type="dxa"/>
+          </w:tcPr>
+          <w:p>
+            <w:r>
+              <w:t>14</w:t>
+            </w:r>
+          </w:p>
+        </w:tc>
+        <w:tc>
+          <w:tcPr>
+            <w:tcW w:w="3402" w:type="dxa"/>
+          </w:tcPr>
+          <w:p>
+            <w:r>
+              <w:t>User signs out of account</w:t>
+            </w:r>
+          </w:p>
+        </w:tc>
+        <w:tc>
+          <w:tcPr>
+            <w:tcW w:w="3385" w:type="dxa"/>
+          </w:tcPr>
+          <w:p>
+            <w:r>
+              <w:t>Lands on log in page</w:t>
+            </w:r>
+          </w:p>
+        </w:tc>
+        <w:tc>
+          <w:tcPr>
+            <w:tcW w:w="1151" w:type="dxa"/>
+          </w:tcPr>
+          <w:p/>
+        </w:tc>
+        <w:tc>
+          <w:tcPr>
+            <w:tcW w:w="850" w:type="dxa"/>
+          </w:tcPr>
+          <w:p/>
+        </w:tc>
+      </w:tr>
+    </w:tbl>
+    <w:p>
+      <w:pPr>
+        <w:rPr>
+          <w:sz w:val="36"/>
+          <w:szCs w:val="36"/>
+        </w:rPr>
+      </w:pPr>
+    </w:p>
+    <w:p>
+      <w:pPr>
+        <w:rPr>
+          <w:b/>
+          <w:bCs/>
+          <w:sz w:val="28"/>
+          <w:szCs w:val="28"/>
+        </w:rPr>
+      </w:pPr>
+    </w:p>
+    <w:p>
+      <w:pPr>
+        <w:rPr>
+          <w:b/>
+          <w:bCs/>
+          <w:sz w:val="28"/>
+          <w:szCs w:val="28"/>
+        </w:rPr>
+      </w:pPr>
+      <w:r>
+        <w:rPr>
+          <w:b/>
+          <w:bCs/>
+          <w:sz w:val="28"/>
+          <w:szCs w:val="28"/>
+        </w:rPr>
+        <w:t>Notes:</w:t>
       </w:r>
     </w:p>
     <w:p>
       <w:pPr>
-        <w:rPr>
-          <w:sz w:val="36"/>
-          <w:szCs w:val="36"/>
+        <w:pStyle w:val="ListParagraph"/>
+        <w:numPr>
+          <w:ilvl w:val="0"/>
+          <w:numId w:val="1"/>
+        </w:numPr>
+        <w:rPr>
+          <w:b/>
+          <w:bCs/>
+          <w:sz w:val="28"/>
+          <w:szCs w:val="28"/>
         </w:rPr>
       </w:pPr>
+      <w:r>
+        <w:t>Do I need to expand on invalid or valid</w:t>
+      </w:r>
+      <w:r>
+        <w:t xml:space="preserve"> password/email</w:t>
+      </w:r>
+    </w:p>
+    <w:p>
+      <w:pPr>
+        <w:pStyle w:val="ListParagraph"/>
+        <w:numPr>
+          <w:ilvl w:val="0"/>
+          <w:numId w:val="1"/>
+        </w:numPr>
+        <w:rPr>
+          <w:b/>
+          <w:bCs/>
+          <w:sz w:val="28"/>
+          <w:szCs w:val="28"/>
+        </w:rPr>
+      </w:pPr>
+      <w:r>
+        <w:t xml:space="preserve">Do states all need to interlink with each other or can they be kept separate </w:t>
+      </w:r>
+    </w:p>
+    <w:p>
+      <w:pPr>
+        <w:pStyle w:val="ListParagraph"/>
+        <w:numPr>
+          <w:ilvl w:val="0"/>
+          <w:numId w:val="1"/>
+        </w:numPr>
+        <w:rPr>
+          <w:b/>
+          <w:bCs/>
+          <w:sz w:val="28"/>
+          <w:szCs w:val="28"/>
+        </w:rPr>
+      </w:pPr>
+      <w:r>
+        <w:t>For test cases, do they always need to specify where the page focus lands (etc if invalid, do I need to specify the page does not change)</w:t>
+      </w:r>
+    </w:p>
+    <w:p>
+      <w:pPr>
+        <w:pStyle w:val="ListParagraph"/>
+        <w:numPr>
+          <w:ilvl w:val="0"/>
+          <w:numId w:val="1"/>
+        </w:numPr>
+        <w:rPr>
+          <w:b/>
+          <w:bCs/>
+        </w:rPr>
+      </w:pPr>
+      <w:r>
+        <w:t>Do I need to test that the specific accounts have been created or deleted?</w:t>
+      </w:r>
     </w:p>
     <w:sectPr>
       <w:pgSz w:w="11906" w:h="16838"/>
@@ -4024,6 +5524,126 @@
     </w:sectPr>
   </w:body>
 </w:document>
+</file>
+
+<file path=word/numbering.xml><?xml version="1.0" encoding="utf-8"?>
+<w:numbering xmlns:wpc="http://schemas.microsoft.com/office/word/2010/wordprocessingCanvas" xmlns:cx="http://schemas.microsoft.com/office/drawing/2014/chartex" xmlns:cx1="http://schemas.microsoft.com/office/drawing/2015/9/8/chartex" xmlns:cx2="http://schemas.microsoft.com/office/drawing/2015/10/21/chartex" xmlns:cx3="http://schemas.microsoft.com/office/drawing/2016/5/9/chartex" xmlns:cx4="http://schemas.microsoft.com/office/drawing/2016/5/10/chartex" xmlns:cx5="http://schemas.microsoft.com/office/drawing/2016/5/11/chartex" xmlns:cx6="http://schemas.microsoft.com/office/drawing/2016/5/12/chartex" xmlns:cx7="http://schemas.microsoft.com/office/drawing/2016/5/13/chartex" xmlns:cx8="http://schemas.microsoft.com/office/drawing/2016/5/14/chartex" xmlns:mc="http://schemas.openxmlformats.org/markup-compatibility/2006" xmlns:aink="http://schemas.microsoft.com/office/drawing/2016/ink" xmlns:am3d="http://schemas.microsoft.com/office/drawing/2017/model3d" xmlns:o="urn:schemas-microsoft-com:office:office" xmlns:oel="http://schemas.microsoft.com/office/2019/extlst" xmlns:r="http://schemas.openxmlformats.org/officeDocument/2006/relationships" xmlns:m="http://schemas.openxmlformats.org/officeDocument/2006/math" xmlns:v="urn:schemas-microsoft-com:vml" xmlns:wp14="http://schemas.microsoft.com/office/word/2010/wordprocessingDrawing" xmlns:wp="http://schemas.openxmlformats.org/drawingml/2006/wordprocessingDrawing" xmlns:w10="urn:schemas-microsoft-com:office:word" xmlns:w="http://schemas.openxmlformats.org/wordprocessingml/2006/main" xmlns:w14="http://schemas.microsoft.com/office/word/2010/wordml" xmlns:w15="http://schemas.microsoft.com/office/word/2012/wordml" xmlns:w16cex="http://schemas.microsoft.com/office/word/2018/wordml/cex" xmlns:w16cid="http://schemas.microsoft.com/office/word/2016/wordml/cid" xmlns:w16="http://schemas.microsoft.com/office/word/2018/wordml" xmlns:w16du="http://schemas.microsoft.com/office/word/2023/wordml/word16du" xmlns:w16sdtdh="http://schemas.microsoft.com/office/word/2020/wordml/sdtdatahash" xmlns:w16sdtfl="http://schemas.microsoft.com/office/word/2024/wordml/sdtformatlock" xmlns:w16se="http://schemas.microsoft.com/office/word/2015/wordml/symex" xmlns:wpg="http://schemas.microsoft.com/office/word/2010/wordprocessingGroup" xmlns:wpi="http://schemas.microsoft.com/office/word/2010/wordprocessingInk" xmlns:wne="http://schemas.microsoft.com/office/word/2006/wordml" xmlns:wps="http://schemas.microsoft.com/office/word/2010/wordprocessingShape" mc:Ignorable="w14 w15 w16se w16cid w16 w16cex w16sdtdh w16sdtfl w16du wp14">
+  <w:abstractNum w:abstractNumId="0" w15:restartNumberingAfterBreak="0">
+    <w:nsid w:val="572C6EF5"/>
+    <w:multiLevelType w:val="hybridMultilevel"/>
+    <w:tmpl w:val="48A0B938"/>
+    <w:lvl w:ilvl="0" w:tplc="7F624248">
+      <w:numFmt w:val="bullet"/>
+      <w:lvlText w:val="-"/>
+      <w:lvlJc w:val="left"/>
+      <w:pPr>
+        <w:ind w:left="720" w:hanging="360"/>
+      </w:pPr>
+      <w:rPr>
+        <w:rFonts w:ascii="Calibri" w:eastAsiaTheme="minorHAnsi" w:hAnsi="Calibri" w:cs="Calibri" w:hint="default"/>
+      </w:rPr>
+    </w:lvl>
+    <w:lvl w:ilvl="1" w:tplc="08090003" w:tentative="1">
+      <w:start w:val="1"/>
+      <w:numFmt w:val="bullet"/>
+      <w:lvlText w:val="o"/>
+      <w:lvlJc w:val="left"/>
+      <w:pPr>
+        <w:ind w:left="1440" w:hanging="360"/>
+      </w:pPr>
+      <w:rPr>
+        <w:rFonts w:ascii="Courier New" w:hAnsi="Courier New" w:cs="Courier New" w:hint="default"/>
+      </w:rPr>
+    </w:lvl>
+    <w:lvl w:ilvl="2" w:tplc="08090005" w:tentative="1">
+      <w:start w:val="1"/>
+      <w:numFmt w:val="bullet"/>
+      <w:lvlText w:val=""/>
+      <w:lvlJc w:val="left"/>
+      <w:pPr>
+        <w:ind w:left="2160" w:hanging="360"/>
+      </w:pPr>
+      <w:rPr>
+        <w:rFonts w:ascii="Wingdings" w:hAnsi="Wingdings" w:hint="default"/>
+      </w:rPr>
+    </w:lvl>
+    <w:lvl w:ilvl="3" w:tplc="08090001" w:tentative="1">
+      <w:start w:val="1"/>
+      <w:numFmt w:val="bullet"/>
+      <w:lvlText w:val=""/>
+      <w:lvlJc w:val="left"/>
+      <w:pPr>
+        <w:ind w:left="2880" w:hanging="360"/>
+      </w:pPr>
+      <w:rPr>
+        <w:rFonts w:ascii="Symbol" w:hAnsi="Symbol" w:hint="default"/>
+      </w:rPr>
+    </w:lvl>
+    <w:lvl w:ilvl="4" w:tplc="08090003" w:tentative="1">
+      <w:start w:val="1"/>
+      <w:numFmt w:val="bullet"/>
+      <w:lvlText w:val="o"/>
+      <w:lvlJc w:val="left"/>
+      <w:pPr>
+        <w:ind w:left="3600" w:hanging="360"/>
+      </w:pPr>
+      <w:rPr>
+        <w:rFonts w:ascii="Courier New" w:hAnsi="Courier New" w:cs="Courier New" w:hint="default"/>
+      </w:rPr>
+    </w:lvl>
+    <w:lvl w:ilvl="5" w:tplc="08090005" w:tentative="1">
+      <w:start w:val="1"/>
+      <w:numFmt w:val="bullet"/>
+      <w:lvlText w:val=""/>
+      <w:lvlJc w:val="left"/>
+      <w:pPr>
+        <w:ind w:left="4320" w:hanging="360"/>
+      </w:pPr>
+      <w:rPr>
+        <w:rFonts w:ascii="Wingdings" w:hAnsi="Wingdings" w:hint="default"/>
+      </w:rPr>
+    </w:lvl>
+    <w:lvl w:ilvl="6" w:tplc="08090001" w:tentative="1">
+      <w:start w:val="1"/>
+      <w:numFmt w:val="bullet"/>
+      <w:lvlText w:val=""/>
+      <w:lvlJc w:val="left"/>
+      <w:pPr>
+        <w:ind w:left="5040" w:hanging="360"/>
+      </w:pPr>
+      <w:rPr>
+        <w:rFonts w:ascii="Symbol" w:hAnsi="Symbol" w:hint="default"/>
+      </w:rPr>
+    </w:lvl>
+    <w:lvl w:ilvl="7" w:tplc="08090003" w:tentative="1">
+      <w:start w:val="1"/>
+      <w:numFmt w:val="bullet"/>
+      <w:lvlText w:val="o"/>
+      <w:lvlJc w:val="left"/>
+      <w:pPr>
+        <w:ind w:left="5760" w:hanging="360"/>
+      </w:pPr>
+      <w:rPr>
+        <w:rFonts w:ascii="Courier New" w:hAnsi="Courier New" w:cs="Courier New" w:hint="default"/>
+      </w:rPr>
+    </w:lvl>
+    <w:lvl w:ilvl="8" w:tplc="08090005" w:tentative="1">
+      <w:start w:val="1"/>
+      <w:numFmt w:val="bullet"/>
+      <w:lvlText w:val=""/>
+      <w:lvlJc w:val="left"/>
+      <w:pPr>
+        <w:ind w:left="6480" w:hanging="360"/>
+      </w:pPr>
+      <w:rPr>
+        <w:rFonts w:ascii="Wingdings" w:hAnsi="Wingdings" w:hint="default"/>
+      </w:rPr>
+    </w:lvl>
+  </w:abstractNum>
+  <w:num w:numId="1" w16cid:durableId="741760147">
+    <w:abstractNumId w:val="0"/>
+  </w:num>
+</w:numbering>
 </file>
 
 <file path=word/styles.xml><?xml version="1.0" encoding="utf-8"?>
@@ -5589,7 +7209,7 @@
 </file>
 
 <file path=customXml/itemProps1.xml><?xml version="1.0" encoding="utf-8"?>
-<ds:datastoreItem xmlns:ds="http://schemas.openxmlformats.org/officeDocument/2006/customXml" ds:itemID="{08D7ED03-A336-DC49-846A-9D2E0273A259}">
+<ds:datastoreItem xmlns:ds="http://schemas.openxmlformats.org/officeDocument/2006/customXml" ds:itemID="{861EE4E3-419D-144B-AF2A-DEB784837535}">
   <ds:schemaRefs>
     <ds:schemaRef ds:uri="http://schemas.openxmlformats.org/officeDocument/2006/bibliography"/>
   </ds:schemaRefs>

</xml_diff>

<commit_message>
More Test Cases Add
</commit_message>
<xml_diff>
--- a/STT Diagram.docx
+++ b/STT Diagram.docx
@@ -240,7 +240,7 @@
           </mc:Choice>
           <mc:Fallback>
             <w:pict>
-              <v:shape w14:anchorId="4ED98418" id="Circular Arrow 13" o:spid="_x0000_s1026" style="position:absolute;margin-left:213.45pt;margin-top:8.1pt;width:71.2pt;height:78.45pt;rotation:3787767fd;z-index:251725824;visibility:visible;mso-wrap-style:square;mso-height-percent:0;mso-wrap-distance-left:9pt;mso-wrap-distance-top:0;mso-wrap-distance-right:9pt;mso-wrap-distance-bottom:0;mso-position-horizontal:absolute;mso-position-horizontal-relative:text;mso-position-vertical:absolute;mso-position-vertical-relative:text;mso-height-percent:0;mso-height-relative:margin;v-text-anchor:middle" coordsize="904240,996315" o:gfxdata="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" path="m483696,938391c273264,957202,86677,788243,59747,554496,34013,331133,162947,121927,359007,68922,568552,12271,780145,153368,834801,386197r54794,l791210,498157,663535,386197r54253,c665139,217243,505551,128807,359549,187678,230329,239782,151744,392028,172968,549151v22984,170154,155043,290799,302640,276482l483696,938391xe" fillcolor="#4472c4 [3204]" strokecolor="#09101d [484]" strokeweight="1pt">
+              <v:shape w14:anchorId="5AE82850" id="Circular Arrow 13" o:spid="_x0000_s1026" style="position:absolute;margin-left:213.45pt;margin-top:8.1pt;width:71.2pt;height:78.45pt;rotation:3787767fd;z-index:251725824;visibility:visible;mso-wrap-style:square;mso-height-percent:0;mso-wrap-distance-left:9pt;mso-wrap-distance-top:0;mso-wrap-distance-right:9pt;mso-wrap-distance-bottom:0;mso-position-horizontal:absolute;mso-position-horizontal-relative:text;mso-position-vertical:absolute;mso-position-vertical-relative:text;mso-height-percent:0;mso-height-relative:margin;v-text-anchor:middle" coordsize="904240,996315" o:gfxdata="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" path="m483696,938391c273264,957202,86677,788243,59747,554496,34013,331133,162947,121927,359007,68922,568552,12271,780145,153368,834801,386197r54794,l791210,498157,663535,386197r54253,c665139,217243,505551,128807,359549,187678,230329,239782,151744,392028,172968,549151v22984,170154,155043,290799,302640,276482l483696,938391xe" fillcolor="#4472c4 [3204]" strokecolor="#09101d [484]" strokeweight="1pt">
                 <v:stroke joinstyle="miter"/>
                 <v:path arrowok="t" o:connecttype="custom" o:connectlocs="483696,938391;59747,554496;359007,68922;834801,386197;889595,386197;791210,498157;663535,386197;717788,386197;359549,187678;172968,549151;475608,825633;483696,938391" o:connectangles="0,0,0,0,0,0,0,0,0,0,0,0"/>
               </v:shape>
@@ -436,7 +436,7 @@
           </mc:Choice>
           <mc:Fallback>
             <w:pict>
-              <v:shape w14:anchorId="62E49F34" id="Circular Arrow 13" o:spid="_x0000_s1026" style="position:absolute;margin-left:125.6pt;margin-top:23pt;width:71.2pt;height:78.45pt;rotation:1005448fd;z-index:251721728;visibility:visible;mso-wrap-style:square;mso-height-percent:0;mso-wrap-distance-left:9pt;mso-wrap-distance-top:0;mso-wrap-distance-right:9pt;mso-wrap-distance-bottom:0;mso-position-horizontal:absolute;mso-position-horizontal-relative:text;mso-position-vertical:absolute;mso-position-vertical-relative:text;mso-height-percent:0;mso-height-relative:margin;v-text-anchor:middle" coordsize="904240,996315" o:gfxdata="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" path="m483696,938391c273264,957202,86677,788243,59747,554496,34013,331133,162947,121927,359007,68922,568552,12271,780145,153368,834801,386197r54794,l791210,498157,663535,386197r54253,c665139,217243,505551,128807,359549,187678,230329,239782,151744,392028,172968,549151v22984,170154,155043,290799,302640,276482l483696,938391xe" fillcolor="#4472c4 [3204]" strokecolor="#09101d [484]" strokeweight="1pt">
+              <v:shape w14:anchorId="074D7634" id="Circular Arrow 13" o:spid="_x0000_s1026" style="position:absolute;margin-left:125.6pt;margin-top:23pt;width:71.2pt;height:78.45pt;rotation:1005448fd;z-index:251721728;visibility:visible;mso-wrap-style:square;mso-height-percent:0;mso-wrap-distance-left:9pt;mso-wrap-distance-top:0;mso-wrap-distance-right:9pt;mso-wrap-distance-bottom:0;mso-position-horizontal:absolute;mso-position-horizontal-relative:text;mso-position-vertical:absolute;mso-position-vertical-relative:text;mso-height-percent:0;mso-height-relative:margin;v-text-anchor:middle" coordsize="904240,996315" o:gfxdata="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" path="m483696,938391c273264,957202,86677,788243,59747,554496,34013,331133,162947,121927,359007,68922,568552,12271,780145,153368,834801,386197r54794,l791210,498157,663535,386197r54253,c665139,217243,505551,128807,359549,187678,230329,239782,151744,392028,172968,549151v22984,170154,155043,290799,302640,276482l483696,938391xe" fillcolor="#4472c4 [3204]" strokecolor="#09101d [484]" strokeweight="1pt">
                 <v:stroke joinstyle="miter"/>
                 <v:path arrowok="t" o:connecttype="custom" o:connectlocs="483696,938391;59747,554496;359007,68922;834801,386197;889595,386197;791210,498157;663535,386197;717788,386197;359549,187678;172968,549151;475608,825633;483696,938391" o:connectangles="0,0,0,0,0,0,0,0,0,0,0,0"/>
               </v:shape>
@@ -536,7 +536,7 @@
           </mc:Choice>
           <mc:Fallback>
             <w:pict>
-              <v:shapetype w14:anchorId="3978D295" id="_x0000_t32" coordsize="21600,21600" o:spt="32" o:oned="t" path="m,l21600,21600e" filled="f">
+              <v:shapetype w14:anchorId="45F342E5" id="_x0000_t32" coordsize="21600,21600" o:spt="32" o:oned="t" path="m,l21600,21600e" filled="f">
                 <v:path arrowok="t" fillok="f" o:connecttype="none"/>
                 <o:lock v:ext="edit" shapetype="t"/>
               </v:shapetype>
@@ -829,7 +829,7 @@
           </mc:Choice>
           <mc:Fallback>
             <w:pict>
-              <v:shape w14:anchorId="12B3EA52" id="Circular Arrow 13" o:spid="_x0000_s1026" style="position:absolute;margin-left:67.4pt;margin-top:212.3pt;width:71.2pt;height:78.45pt;rotation:-11609161fd;z-index:251717632;visibility:visible;mso-wrap-style:square;mso-height-percent:0;mso-wrap-distance-left:9pt;mso-wrap-distance-top:0;mso-wrap-distance-right:9pt;mso-wrap-distance-bottom:0;mso-position-horizontal:absolute;mso-position-horizontal-relative:text;mso-position-vertical:absolute;mso-position-vertical-relative:text;mso-height-percent:0;mso-height-relative:margin;v-text-anchor:middle" coordsize="904240,996315" o:gfxdata="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" path="m483696,938391c273264,957202,86677,788243,59747,554496,34013,331133,162947,121927,359007,68922,568552,12271,780145,153368,834801,386197r54794,l791210,498157,663535,386197r54253,c665139,217243,505551,128807,359549,187678,230329,239782,151744,392028,172968,549151v22984,170154,155043,290799,302640,276482l483696,938391xe" fillcolor="#4472c4 [3204]" strokecolor="#09101d [484]" strokeweight="1pt">
+              <v:shape w14:anchorId="63BE0F4E" id="Circular Arrow 13" o:spid="_x0000_s1026" style="position:absolute;margin-left:67.4pt;margin-top:212.3pt;width:71.2pt;height:78.45pt;rotation:-11609161fd;z-index:251717632;visibility:visible;mso-wrap-style:square;mso-height-percent:0;mso-wrap-distance-left:9pt;mso-wrap-distance-top:0;mso-wrap-distance-right:9pt;mso-wrap-distance-bottom:0;mso-position-horizontal:absolute;mso-position-horizontal-relative:text;mso-position-vertical:absolute;mso-position-vertical-relative:text;mso-height-percent:0;mso-height-relative:margin;v-text-anchor:middle" coordsize="904240,996315" o:gfxdata="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" path="m483696,938391c273264,957202,86677,788243,59747,554496,34013,331133,162947,121927,359007,68922,568552,12271,780145,153368,834801,386197r54794,l791210,498157,663535,386197r54253,c665139,217243,505551,128807,359549,187678,230329,239782,151744,392028,172968,549151v22984,170154,155043,290799,302640,276482l483696,938391xe" fillcolor="#4472c4 [3204]" strokecolor="#09101d [484]" strokeweight="1pt">
                 <v:stroke joinstyle="miter"/>
                 <v:path arrowok="t" o:connecttype="custom" o:connectlocs="483696,938391;59747,554496;359007,68922;834801,386197;889595,386197;791210,498157;663535,386197;717788,386197;359549,187678;172968,549151;475608,825633;483696,938391" o:connectangles="0,0,0,0,0,0,0,0,0,0,0,0"/>
               </v:shape>
@@ -1281,7 +1281,7 @@
           </mc:Choice>
           <mc:Fallback>
             <w:pict>
-              <v:shape w14:anchorId="1ED494E2" id="Straight Arrow Connector 8" o:spid="_x0000_s1026" type="#_x0000_t32" style="position:absolute;margin-left:102.4pt;margin-top:95.4pt;width:56.4pt;height:55.9pt;flip:y;z-index:251709440;visibility:visible;mso-wrap-style:square;mso-width-percent:0;mso-height-percent:0;mso-wrap-distance-left:9pt;mso-wrap-distance-top:0;mso-wrap-distance-right:9pt;mso-wrap-distance-bottom:0;mso-position-horizontal:absolute;mso-position-horizontal-relative:text;mso-position-vertical:absolute;mso-position-vertical-relative:text;mso-width-percent:0;mso-height-percent:0;mso-width-relative:margin;mso-height-relative:margin" o:gfxdata="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" strokecolor="#4472c4 [3204]" strokeweight=".5pt">
+              <v:shape w14:anchorId="4A16C6C7" id="Straight Arrow Connector 8" o:spid="_x0000_s1026" type="#_x0000_t32" style="position:absolute;margin-left:102.4pt;margin-top:95.4pt;width:56.4pt;height:55.9pt;flip:y;z-index:251709440;visibility:visible;mso-wrap-style:square;mso-width-percent:0;mso-height-percent:0;mso-wrap-distance-left:9pt;mso-wrap-distance-top:0;mso-wrap-distance-right:9pt;mso-wrap-distance-bottom:0;mso-position-horizontal:absolute;mso-position-horizontal-relative:text;mso-position-vertical:absolute;mso-position-vertical-relative:text;mso-width-percent:0;mso-height-percent:0;mso-width-relative:margin;mso-height-relative:margin" o:gfxdata="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" strokecolor="#4472c4 [3204]" strokeweight=".5pt">
                 <v:stroke endarrow="block" joinstyle="miter"/>
               </v:shape>
             </w:pict>
@@ -1355,7 +1355,7 @@
           </mc:Choice>
           <mc:Fallback>
             <w:pict>
-              <v:shape w14:anchorId="76D636E6" id="Straight Arrow Connector 8" o:spid="_x0000_s1026" type="#_x0000_t32" style="position:absolute;margin-left:60.1pt;margin-top:72.1pt;width:80.65pt;height:71.55pt;flip:y;z-index:251705344;visibility:visible;mso-wrap-style:square;mso-width-percent:0;mso-height-percent:0;mso-wrap-distance-left:9pt;mso-wrap-distance-top:0;mso-wrap-distance-right:9pt;mso-wrap-distance-bottom:0;mso-position-horizontal:absolute;mso-position-horizontal-relative:text;mso-position-vertical:absolute;mso-position-vertical-relative:text;mso-width-percent:0;mso-height-percent:0;mso-width-relative:margin;mso-height-relative:margin" o:gfxdata="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" strokecolor="#4472c4 [3204]" strokeweight=".5pt">
+              <v:shape w14:anchorId="1D9F2167" id="Straight Arrow Connector 8" o:spid="_x0000_s1026" type="#_x0000_t32" style="position:absolute;margin-left:60.1pt;margin-top:72.1pt;width:80.65pt;height:71.55pt;flip:y;z-index:251705344;visibility:visible;mso-wrap-style:square;mso-width-percent:0;mso-height-percent:0;mso-wrap-distance-left:9pt;mso-wrap-distance-top:0;mso-wrap-distance-right:9pt;mso-wrap-distance-bottom:0;mso-position-horizontal:absolute;mso-position-horizontal-relative:text;mso-position-vertical:absolute;mso-position-vertical-relative:text;mso-width-percent:0;mso-height-percent:0;mso-width-relative:margin;mso-height-relative:margin" o:gfxdata="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" strokecolor="#4472c4 [3204]" strokeweight=".5pt">
                 <v:stroke endarrow="block" joinstyle="miter"/>
               </v:shape>
             </w:pict>
@@ -1429,7 +1429,7 @@
           </mc:Choice>
           <mc:Fallback>
             <w:pict>
-              <v:shape w14:anchorId="14B62395" id="Straight Arrow Connector 8" o:spid="_x0000_s1026" type="#_x0000_t32" style="position:absolute;margin-left:10.4pt;margin-top:30.3pt;width:130.65pt;height:113.35pt;flip:x;z-index:251707392;visibility:visible;mso-wrap-style:square;mso-width-percent:0;mso-height-percent:0;mso-wrap-distance-left:9pt;mso-wrap-distance-top:0;mso-wrap-distance-right:9pt;mso-wrap-distance-bottom:0;mso-position-horizontal:absolute;mso-position-horizontal-relative:text;mso-position-vertical:absolute;mso-position-vertical-relative:text;mso-width-percent:0;mso-height-percent:0;mso-width-relative:margin;mso-height-relative:margin" o:gfxdata="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" strokecolor="#4472c4 [3204]" strokeweight=".5pt">
+              <v:shape w14:anchorId="2B0ED8EF" id="Straight Arrow Connector 8" o:spid="_x0000_s1026" type="#_x0000_t32" style="position:absolute;margin-left:10.4pt;margin-top:30.3pt;width:130.65pt;height:113.35pt;flip:x;z-index:251707392;visibility:visible;mso-wrap-style:square;mso-width-percent:0;mso-height-percent:0;mso-wrap-distance-left:9pt;mso-wrap-distance-top:0;mso-wrap-distance-right:9pt;mso-wrap-distance-bottom:0;mso-position-horizontal:absolute;mso-position-horizontal-relative:text;mso-position-vertical:absolute;mso-position-vertical-relative:text;mso-width-percent:0;mso-height-percent:0;mso-width-relative:margin;mso-height-relative:margin" o:gfxdata="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" strokecolor="#4472c4 [3204]" strokeweight=".5pt">
                 <v:stroke endarrow="block" joinstyle="miter"/>
               </v:shape>
             </w:pict>
@@ -1503,7 +1503,7 @@
           </mc:Choice>
           <mc:Fallback>
             <w:pict>
-              <v:shape w14:anchorId="41FBE529" id="Straight Arrow Connector 9" o:spid="_x0000_s1026" type="#_x0000_t32" style="position:absolute;margin-left:176.85pt;margin-top:105.05pt;width:3.6pt;height:171.45pt;flip:x y;z-index:251701248;visibility:visible;mso-wrap-style:square;mso-width-percent:0;mso-height-percent:0;mso-wrap-distance-left:9pt;mso-wrap-distance-top:0;mso-wrap-distance-right:9pt;mso-wrap-distance-bottom:0;mso-position-horizontal:absolute;mso-position-horizontal-relative:text;mso-position-vertical:absolute;mso-position-vertical-relative:text;mso-width-percent:0;mso-height-percent:0;mso-width-relative:margin;mso-height-relative:margin" o:gfxdata="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" strokecolor="#4472c4 [3204]" strokeweight=".5pt">
+              <v:shape w14:anchorId="138FE873" id="Straight Arrow Connector 9" o:spid="_x0000_s1026" type="#_x0000_t32" style="position:absolute;margin-left:176.85pt;margin-top:105.05pt;width:3.6pt;height:171.45pt;flip:x y;z-index:251701248;visibility:visible;mso-wrap-style:square;mso-width-percent:0;mso-height-percent:0;mso-wrap-distance-left:9pt;mso-wrap-distance-top:0;mso-wrap-distance-right:9pt;mso-wrap-distance-bottom:0;mso-position-horizontal:absolute;mso-position-horizontal-relative:text;mso-position-vertical:absolute;mso-position-vertical-relative:text;mso-width-percent:0;mso-height-percent:0;mso-width-relative:margin;mso-height-relative:margin" o:gfxdata="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" strokecolor="#4472c4 [3204]" strokeweight=".5pt">
                 <v:stroke endarrow="block" joinstyle="miter"/>
               </v:shape>
             </w:pict>
@@ -1707,7 +1707,7 @@
           </mc:Choice>
           <mc:Fallback>
             <w:pict>
-              <v:shape w14:anchorId="34878923" id="Circular Arrow 13" o:spid="_x0000_s1026" style="position:absolute;margin-left:219.95pt;margin-top:338.45pt;width:71.2pt;height:78.45pt;rotation:-11609161fd;z-index:251699200;visibility:visible;mso-wrap-style:square;mso-height-percent:0;mso-wrap-distance-left:9pt;mso-wrap-distance-top:0;mso-wrap-distance-right:9pt;mso-wrap-distance-bottom:0;mso-position-horizontal:absolute;mso-position-horizontal-relative:text;mso-position-vertical:absolute;mso-position-vertical-relative:text;mso-height-percent:0;mso-height-relative:margin;v-text-anchor:middle" coordsize="904240,996315" o:gfxdata="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" path="m483696,938391c273264,957202,86677,788243,59747,554496,34013,331133,162947,121927,359007,68922,568552,12271,780145,153368,834801,386197r54794,l791210,498157,663535,386197r54253,c665139,217243,505551,128807,359549,187678,230329,239782,151744,392028,172968,549151v22984,170154,155043,290799,302640,276482l483696,938391xe" fillcolor="#4472c4 [3204]" strokecolor="#09101d [484]" strokeweight="1pt">
+              <v:shape w14:anchorId="5542D1B8" id="Circular Arrow 13" o:spid="_x0000_s1026" style="position:absolute;margin-left:219.95pt;margin-top:338.45pt;width:71.2pt;height:78.45pt;rotation:-11609161fd;z-index:251699200;visibility:visible;mso-wrap-style:square;mso-height-percent:0;mso-wrap-distance-left:9pt;mso-wrap-distance-top:0;mso-wrap-distance-right:9pt;mso-wrap-distance-bottom:0;mso-position-horizontal:absolute;mso-position-horizontal-relative:text;mso-position-vertical:absolute;mso-position-vertical-relative:text;mso-height-percent:0;mso-height-relative:margin;v-text-anchor:middle" coordsize="904240,996315" o:gfxdata="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" path="m483696,938391c273264,957202,86677,788243,59747,554496,34013,331133,162947,121927,359007,68922,568552,12271,780145,153368,834801,386197r54794,l791210,498157,663535,386197r54253,c665139,217243,505551,128807,359549,187678,230329,239782,151744,392028,172968,549151v22984,170154,155043,290799,302640,276482l483696,938391xe" fillcolor="#4472c4 [3204]" strokecolor="#09101d [484]" strokeweight="1pt">
                 <v:stroke joinstyle="miter"/>
                 <v:path arrowok="t" o:connecttype="custom" o:connectlocs="483696,938391;59747,554496;359007,68922;834801,386197;889595,386197;791210,498157;663535,386197;717788,386197;359549,187678;172968,549151;475608,825633;483696,938391" o:connectangles="0,0,0,0,0,0,0,0,0,0,0,0"/>
               </v:shape>
@@ -1907,7 +1907,7 @@
           </mc:Choice>
           <mc:Fallback>
             <w:pict>
-              <v:roundrect w14:anchorId="2CA5FD6A" id="Rounded Rectangle 1" o:spid="_x0000_s1026" style="position:absolute;margin-left:144.4pt;margin-top:282.05pt;width:112.8pt;height:94.25pt;z-index:251686912;visibility:visible;mso-wrap-style:square;mso-wrap-distance-left:9pt;mso-wrap-distance-top:0;mso-wrap-distance-right:9pt;mso-wrap-distance-bottom:0;mso-position-horizontal:absolute;mso-position-horizontal-relative:text;mso-position-vertical:absolute;mso-position-vertical-relative:text;v-text-anchor:middle" arcsize="10923f" o:gfxdata="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" fillcolor="#4472c4 [3204]" strokecolor="#09101d [484]" strokeweight="1pt">
+              <v:roundrect w14:anchorId="793DDE21" id="Rounded Rectangle 1" o:spid="_x0000_s1026" style="position:absolute;margin-left:144.4pt;margin-top:282.05pt;width:112.8pt;height:94.25pt;z-index:251686912;visibility:visible;mso-wrap-style:square;mso-wrap-distance-left:9pt;mso-wrap-distance-top:0;mso-wrap-distance-right:9pt;mso-wrap-distance-bottom:0;mso-position-horizontal:absolute;mso-position-horizontal-relative:text;mso-position-vertical:absolute;mso-position-vertical-relative:text;v-text-anchor:middle" arcsize="10923f" o:gfxdata="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" fillcolor="#4472c4 [3204]" strokecolor="#09101d [484]" strokeweight="1pt">
                 <v:stroke joinstyle="miter"/>
               </v:roundrect>
             </w:pict>
@@ -2083,7 +2083,7 @@
           </mc:Choice>
           <mc:Fallback>
             <w:pict>
-              <v:shape w14:anchorId="43B8D13F" id="Straight Arrow Connector 9" o:spid="_x0000_s1026" type="#_x0000_t32" style="position:absolute;margin-left:274.15pt;margin-top:69.65pt;width:96.45pt;height:85.85pt;flip:x y;z-index:251681792;visibility:visible;mso-wrap-style:square;mso-height-percent:0;mso-wrap-distance-left:9pt;mso-wrap-distance-top:0;mso-wrap-distance-right:9pt;mso-wrap-distance-bottom:0;mso-position-horizontal:absolute;mso-position-horizontal-relative:text;mso-position-vertical:absolute;mso-position-vertical-relative:text;mso-height-percent:0;mso-height-relative:margin" o:gfxdata="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" strokecolor="#4472c4 [3204]" strokeweight=".5pt">
+              <v:shape w14:anchorId="6FAE43C8" id="Straight Arrow Connector 9" o:spid="_x0000_s1026" type="#_x0000_t32" style="position:absolute;margin-left:274.15pt;margin-top:69.65pt;width:96.45pt;height:85.85pt;flip:x y;z-index:251681792;visibility:visible;mso-wrap-style:square;mso-height-percent:0;mso-wrap-distance-left:9pt;mso-wrap-distance-top:0;mso-wrap-distance-right:9pt;mso-wrap-distance-bottom:0;mso-position-horizontal:absolute;mso-position-horizontal-relative:text;mso-position-vertical:absolute;mso-position-vertical-relative:text;mso-height-percent:0;mso-height-relative:margin" o:gfxdata="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" strokecolor="#4472c4 [3204]" strokeweight=".5pt">
                 <v:stroke endarrow="block" joinstyle="miter"/>
               </v:shape>
             </w:pict>
@@ -2164,7 +2164,7 @@
           </mc:Choice>
           <mc:Fallback>
             <w:pict>
-              <v:shape w14:anchorId="23E8391E" id="Circular Arrow 13" o:spid="_x0000_s1026" style="position:absolute;margin-left:418.85pt;margin-top:218.05pt;width:71.2pt;height:78.45pt;rotation:-11609161fd;z-index:251682816;visibility:visible;mso-wrap-style:square;mso-height-percent:0;mso-wrap-distance-left:9pt;mso-wrap-distance-top:0;mso-wrap-distance-right:9pt;mso-wrap-distance-bottom:0;mso-position-horizontal:absolute;mso-position-horizontal-relative:text;mso-position-vertical:absolute;mso-position-vertical-relative:text;mso-height-percent:0;mso-height-relative:margin;v-text-anchor:middle" coordsize="904240,996315" o:gfxdata="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" path="m483696,938391c273264,957202,86677,788243,59747,554496,34013,331133,162947,121927,359007,68922,568552,12271,780145,153368,834801,386197r54794,l791210,498157,663535,386197r54253,c665139,217243,505551,128807,359549,187678,230329,239782,151744,392028,172968,549151v22984,170154,155043,290799,302640,276482l483696,938391xe" fillcolor="#4472c4 [3204]" strokecolor="#09101d [484]" strokeweight="1pt">
+              <v:shape w14:anchorId="5B511E9B" id="Circular Arrow 13" o:spid="_x0000_s1026" style="position:absolute;margin-left:418.85pt;margin-top:218.05pt;width:71.2pt;height:78.45pt;rotation:-11609161fd;z-index:251682816;visibility:visible;mso-wrap-style:square;mso-height-percent:0;mso-wrap-distance-left:9pt;mso-wrap-distance-top:0;mso-wrap-distance-right:9pt;mso-wrap-distance-bottom:0;mso-position-horizontal:absolute;mso-position-horizontal-relative:text;mso-position-vertical:absolute;mso-position-vertical-relative:text;mso-height-percent:0;mso-height-relative:margin;v-text-anchor:middle" coordsize="904240,996315" o:gfxdata="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" path="m483696,938391c273264,957202,86677,788243,59747,554496,34013,331133,162947,121927,359007,68922,568552,12271,780145,153368,834801,386197r54794,l791210,498157,663535,386197r54253,c665139,217243,505551,128807,359549,187678,230329,239782,151744,392028,172968,549151v22984,170154,155043,290799,302640,276482l483696,938391xe" fillcolor="#4472c4 [3204]" strokecolor="#09101d [484]" strokeweight="1pt">
                 <v:stroke joinstyle="miter"/>
                 <v:path arrowok="t" o:connecttype="custom" o:connectlocs="483696,938391;59747,554496;359007,68922;834801,386197;889595,386197;791210,498157;663535,386197;717788,386197;359549,187678;172968,549151;475608,825633;483696,938391" o:connectangles="0,0,0,0,0,0,0,0,0,0,0,0"/>
               </v:shape>
@@ -2473,7 +2473,7 @@
           </mc:Choice>
           <mc:Fallback>
             <w:pict>
-              <v:shape w14:anchorId="21C44420" id="Straight Arrow Connector 8" o:spid="_x0000_s1026" type="#_x0000_t32" style="position:absolute;margin-left:273.9pt;margin-top:18.4pt;width:148.45pt;height:132.85pt;z-index:251680768;visibility:visible;mso-wrap-style:square;mso-wrap-distance-left:9pt;mso-wrap-distance-top:0;mso-wrap-distance-right:9pt;mso-wrap-distance-bottom:0;mso-position-horizontal:absolute;mso-position-horizontal-relative:text;mso-position-vertical:absolute;mso-position-vertical-relative:text" o:gfxdata="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" strokecolor="#4472c4 [3204]" strokeweight=".5pt">
+              <v:shape w14:anchorId="5269618F" id="Straight Arrow Connector 8" o:spid="_x0000_s1026" type="#_x0000_t32" style="position:absolute;margin-left:273.9pt;margin-top:18.4pt;width:148.45pt;height:132.85pt;z-index:251680768;visibility:visible;mso-wrap-style:square;mso-wrap-distance-left:9pt;mso-wrap-distance-top:0;mso-wrap-distance-right:9pt;mso-wrap-distance-bottom:0;mso-position-horizontal:absolute;mso-position-horizontal-relative:text;mso-position-vertical:absolute;mso-position-vertical-relative:text" o:gfxdata="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" strokecolor="#4472c4 [3204]" strokeweight=".5pt">
                 <v:stroke endarrow="block" joinstyle="miter"/>
               </v:shape>
             </w:pict>
@@ -2795,7 +2795,7 @@
           </mc:Choice>
           <mc:Fallback>
             <w:pict>
-              <v:roundrect w14:anchorId="3E187230" id="Rounded Rectangle 1" o:spid="_x0000_s1026" style="position:absolute;margin-left:-10.35pt;margin-top:151.4pt;width:112.8pt;height:94.25pt;z-index:251662336;visibility:visible;mso-wrap-style:square;mso-wrap-distance-left:9pt;mso-wrap-distance-top:0;mso-wrap-distance-right:9pt;mso-wrap-distance-bottom:0;mso-position-horizontal:absolute;mso-position-horizontal-relative:text;mso-position-vertical:absolute;mso-position-vertical-relative:text;v-text-anchor:middle" arcsize="10923f" o:gfxdata="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" fillcolor="#4472c4 [3204]" strokecolor="#09101d [484]" strokeweight="1pt">
+              <v:roundrect w14:anchorId="79CC3398" id="Rounded Rectangle 1" o:spid="_x0000_s1026" style="position:absolute;margin-left:-10.35pt;margin-top:151.4pt;width:112.8pt;height:94.25pt;z-index:251662336;visibility:visible;mso-wrap-style:square;mso-wrap-distance-left:9pt;mso-wrap-distance-top:0;mso-wrap-distance-right:9pt;mso-wrap-distance-bottom:0;mso-position-horizontal:absolute;mso-position-horizontal-relative:text;mso-position-vertical:absolute;mso-position-vertical-relative:text;v-text-anchor:middle" arcsize="10923f" o:gfxdata="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" fillcolor="#4472c4 [3204]" strokecolor="#09101d [484]" strokeweight="1pt">
                 <v:stroke joinstyle="miter"/>
               </v:roundrect>
             </w:pict>
@@ -2867,7 +2867,7 @@
           </mc:Choice>
           <mc:Fallback>
             <w:pict>
-              <v:roundrect w14:anchorId="51517CF4" id="Rounded Rectangle 1" o:spid="_x0000_s1026" style="position:absolute;margin-left:341.55pt;margin-top:160.3pt;width:112.8pt;height:94.25pt;z-index:251668480;visibility:visible;mso-wrap-style:square;mso-wrap-distance-left:9pt;mso-wrap-distance-top:0;mso-wrap-distance-right:9pt;mso-wrap-distance-bottom:0;mso-position-horizontal:absolute;mso-position-horizontal-relative:text;mso-position-vertical:absolute;mso-position-vertical-relative:text;v-text-anchor:middle" arcsize="10923f" o:gfxdata="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" fillcolor="#4472c4 [3204]" strokecolor="#09101d [484]" strokeweight="1pt">
+              <v:roundrect w14:anchorId="1176E6D3" id="Rounded Rectangle 1" o:spid="_x0000_s1026" style="position:absolute;margin-left:341.55pt;margin-top:160.3pt;width:112.8pt;height:94.25pt;z-index:251668480;visibility:visible;mso-wrap-style:square;mso-wrap-distance-left:9pt;mso-wrap-distance-top:0;mso-wrap-distance-right:9pt;mso-wrap-distance-bottom:0;mso-position-horizontal:absolute;mso-position-horizontal-relative:text;mso-position-vertical:absolute;mso-position-vertical-relative:text;v-text-anchor:middle" arcsize="10923f" o:gfxdata="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" fillcolor="#4472c4 [3204]" strokecolor="#09101d [484]" strokeweight="1pt">
                 <v:stroke joinstyle="miter"/>
               </v:roundrect>
             </w:pict>
@@ -2939,7 +2939,7 @@
           </mc:Choice>
           <mc:Fallback>
             <w:pict>
-              <v:roundrect w14:anchorId="28C832A1" id="Rounded Rectangle 1" o:spid="_x0000_s1026" style="position:absolute;margin-left:155.15pt;margin-top:3.55pt;width:112.8pt;height:94.25pt;z-index:251659264;visibility:visible;mso-wrap-style:square;mso-wrap-distance-left:9pt;mso-wrap-distance-top:0;mso-wrap-distance-right:9pt;mso-wrap-distance-bottom:0;mso-position-horizontal:absolute;mso-position-horizontal-relative:text;mso-position-vertical:absolute;mso-position-vertical-relative:text;v-text-anchor:middle" arcsize="10923f" o:gfxdata="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" fillcolor="#4472c4 [3204]" strokecolor="#09101d [484]" strokeweight="1pt">
+              <v:roundrect w14:anchorId="16988FFE" id="Rounded Rectangle 1" o:spid="_x0000_s1026" style="position:absolute;margin-left:155.15pt;margin-top:3.55pt;width:112.8pt;height:94.25pt;z-index:251659264;visibility:visible;mso-wrap-style:square;mso-wrap-distance-left:9pt;mso-wrap-distance-top:0;mso-wrap-distance-right:9pt;mso-wrap-distance-bottom:0;mso-position-horizontal:absolute;mso-position-horizontal-relative:text;mso-position-vertical:absolute;mso-position-vertical-relative:text;v-text-anchor:middle" arcsize="10923f" o:gfxdata="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" fillcolor="#4472c4 [3204]" strokecolor="#09101d [484]" strokeweight="1pt">
                 <v:stroke joinstyle="miter"/>
               </v:roundrect>
             </w:pict>
@@ -3327,7 +3327,7 @@
           </mc:Choice>
           <mc:Fallback>
             <w:pict>
-              <v:shape w14:anchorId="5FB2DECB" id="Straight Arrow Connector 9" o:spid="_x0000_s1026" type="#_x0000_t32" style="position:absolute;margin-left:192.95pt;margin-top:12.95pt;width:4.1pt;height:171.45pt;flip:x y;z-index:251731968;visibility:visible;mso-wrap-style:square;mso-width-percent:0;mso-height-percent:0;mso-wrap-distance-left:9pt;mso-wrap-distance-top:0;mso-wrap-distance-right:9pt;mso-wrap-distance-bottom:0;mso-position-horizontal:absolute;mso-position-horizontal-relative:text;mso-position-vertical:absolute;mso-position-vertical-relative:text;mso-width-percent:0;mso-height-percent:0;mso-width-relative:margin;mso-height-relative:margin" o:gfxdata="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" strokecolor="#4472c4 [3204]" strokeweight=".5pt">
+              <v:shape w14:anchorId="2D6A7764" id="Straight Arrow Connector 9" o:spid="_x0000_s1026" type="#_x0000_t32" style="position:absolute;margin-left:192.95pt;margin-top:12.95pt;width:4.1pt;height:171.45pt;flip:x y;z-index:251731968;visibility:visible;mso-wrap-style:square;mso-width-percent:0;mso-height-percent:0;mso-wrap-distance-left:9pt;mso-wrap-distance-top:0;mso-wrap-distance-right:9pt;mso-wrap-distance-bottom:0;mso-position-horizontal:absolute;mso-position-horizontal-relative:text;mso-position-vertical:absolute;mso-position-vertical-relative:text;mso-width-percent:0;mso-height-percent:0;mso-width-relative:margin;mso-height-relative:margin" o:gfxdata="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" strokecolor="#4472c4 [3204]" strokeweight=".5pt">
                 <v:stroke endarrow="block" joinstyle="miter"/>
               </v:shape>
             </w:pict>
@@ -3401,7 +3401,7 @@
           </mc:Choice>
           <mc:Fallback>
             <w:pict>
-              <v:shape w14:anchorId="2B2A6402" id="Straight Arrow Connector 9" o:spid="_x0000_s1026" type="#_x0000_t32" style="position:absolute;margin-left:232.85pt;margin-top:17.35pt;width:3.6pt;height:158.1pt;z-index:251693056;visibility:visible;mso-wrap-style:square;mso-width-percent:0;mso-height-percent:0;mso-wrap-distance-left:9pt;mso-wrap-distance-top:0;mso-wrap-distance-right:9pt;mso-wrap-distance-bottom:0;mso-position-horizontal:absolute;mso-position-horizontal-relative:text;mso-position-vertical:absolute;mso-position-vertical-relative:text;mso-width-percent:0;mso-height-percent:0;mso-width-relative:margin;mso-height-relative:margin" o:gfxdata="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" strokecolor="#4472c4 [3204]" strokeweight=".5pt">
+              <v:shape w14:anchorId="398D531D" id="Straight Arrow Connector 9" o:spid="_x0000_s1026" type="#_x0000_t32" style="position:absolute;margin-left:232.85pt;margin-top:17.35pt;width:3.6pt;height:158.1pt;z-index:251693056;visibility:visible;mso-wrap-style:square;mso-width-percent:0;mso-height-percent:0;mso-wrap-distance-left:9pt;mso-wrap-distance-top:0;mso-wrap-distance-right:9pt;mso-wrap-distance-bottom:0;mso-position-horizontal:absolute;mso-position-horizontal-relative:text;mso-position-vertical:absolute;mso-position-vertical-relative:text;mso-width-percent:0;mso-height-percent:0;mso-width-relative:margin;mso-height-relative:margin" o:gfxdata="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" strokecolor="#4472c4 [3204]" strokeweight=".5pt">
                 <v:stroke endarrow="block" joinstyle="miter"/>
               </v:shape>
             </w:pict>
@@ -4695,6 +4695,15 @@
           <w:sz w:val="28"/>
           <w:szCs w:val="28"/>
         </w:rPr>
+        <w:t xml:space="preserve"> v1</w:t>
+      </w:r>
+      <w:r>
+        <w:rPr>
+          <w:b/>
+          <w:bCs/>
+          <w:sz w:val="28"/>
+          <w:szCs w:val="28"/>
+        </w:rPr>
         <w:t>:</w:t>
       </w:r>
     </w:p>
@@ -5433,23 +5442,19 @@
           <w:szCs w:val="28"/>
         </w:rPr>
       </w:pPr>
-      <w:r>
+    </w:p>
+    <w:p>
+      <w:pPr>
         <w:rPr>
           <w:b/>
           <w:bCs/>
           <w:sz w:val="28"/>
           <w:szCs w:val="28"/>
         </w:rPr>
-        <w:t>Notes:</w:t>
-      </w:r>
+      </w:pPr>
     </w:p>
     <w:p>
       <w:pPr>
-        <w:pStyle w:val="ListParagraph"/>
-        <w:numPr>
-          <w:ilvl w:val="0"/>
-          <w:numId w:val="1"/>
-        </w:numPr>
         <w:rPr>
           <w:b/>
           <w:bCs/>
@@ -5457,20 +5462,9 @@
           <w:szCs w:val="28"/>
         </w:rPr>
       </w:pPr>
-      <w:r>
-        <w:t>Do I need to expand on invalid or valid</w:t>
-      </w:r>
-      <w:r>
-        <w:t xml:space="preserve"> password/email</w:t>
-      </w:r>
     </w:p>
     <w:p>
       <w:pPr>
-        <w:pStyle w:val="ListParagraph"/>
-        <w:numPr>
-          <w:ilvl w:val="0"/>
-          <w:numId w:val="1"/>
-        </w:numPr>
         <w:rPr>
           <w:b/>
           <w:bCs/>
@@ -5478,17 +5472,9 @@
           <w:szCs w:val="28"/>
         </w:rPr>
       </w:pPr>
-      <w:r>
-        <w:t xml:space="preserve">Do states all need to interlink with each other or can they be kept separate </w:t>
-      </w:r>
     </w:p>
     <w:p>
       <w:pPr>
-        <w:pStyle w:val="ListParagraph"/>
-        <w:numPr>
-          <w:ilvl w:val="0"/>
-          <w:numId w:val="1"/>
-        </w:numPr>
         <w:rPr>
           <w:b/>
           <w:bCs/>
@@ -5496,25 +5482,426 @@
           <w:szCs w:val="28"/>
         </w:rPr>
       </w:pPr>
-      <w:r>
-        <w:t>For test cases, do they always need to specify where the page focus lands (etc if invalid, do I need to specify the page does not change)</w:t>
-      </w:r>
     </w:p>
     <w:p>
       <w:pPr>
-        <w:pStyle w:val="ListParagraph"/>
-        <w:numPr>
-          <w:ilvl w:val="0"/>
-          <w:numId w:val="1"/>
-        </w:numPr>
         <w:rPr>
           <w:b/>
           <w:bCs/>
+          <w:sz w:val="28"/>
+          <w:szCs w:val="28"/>
+        </w:rPr>
+      </w:pPr>
+    </w:p>
+    <w:p>
+      <w:pPr>
+        <w:rPr>
+          <w:b/>
+          <w:bCs/>
+          <w:sz w:val="28"/>
+          <w:szCs w:val="28"/>
+        </w:rPr>
+      </w:pPr>
+    </w:p>
+    <w:p>
+      <w:pPr>
+        <w:rPr>
+          <w:b/>
+          <w:bCs/>
         </w:rPr>
       </w:pPr>
       <w:r>
-        <w:t>Do I need to test that the specific accounts have been created or deleted?</w:t>
+        <w:rPr>
+          <w:b/>
+          <w:bCs/>
+          <w:sz w:val="28"/>
+          <w:szCs w:val="28"/>
+        </w:rPr>
+        <w:lastRenderedPageBreak/>
+        <w:t>Test Cases ++</w:t>
       </w:r>
+    </w:p>
+    <w:tbl>
+      <w:tblPr>
+        <w:tblStyle w:val="TableGrid"/>
+        <w:tblW w:w="9776" w:type="dxa"/>
+        <w:tblLook w:val="04A0" w:firstRow="1" w:lastRow="0" w:firstColumn="1" w:lastColumn="0" w:noHBand="0" w:noVBand="1"/>
+      </w:tblPr>
+      <w:tblGrid>
+        <w:gridCol w:w="988"/>
+        <w:gridCol w:w="3402"/>
+        <w:gridCol w:w="3385"/>
+        <w:gridCol w:w="1151"/>
+        <w:gridCol w:w="850"/>
+      </w:tblGrid>
+      <w:tr>
+        <w:tc>
+          <w:tcPr>
+            <w:tcW w:w="988" w:type="dxa"/>
+            <w:shd w:val="clear" w:color="auto" w:fill="595959" w:themeFill="text1" w:themeFillTint="A6"/>
+          </w:tcPr>
+          <w:p>
+            <w:r>
+              <w:t>Test ID</w:t>
+            </w:r>
+          </w:p>
+        </w:tc>
+        <w:tc>
+          <w:tcPr>
+            <w:tcW w:w="3402" w:type="dxa"/>
+            <w:shd w:val="clear" w:color="auto" w:fill="595959" w:themeFill="text1" w:themeFillTint="A6"/>
+          </w:tcPr>
+          <w:p>
+            <w:r>
+              <w:t>Test Description</w:t>
+            </w:r>
+          </w:p>
+        </w:tc>
+        <w:tc>
+          <w:tcPr>
+            <w:tcW w:w="3385" w:type="dxa"/>
+            <w:shd w:val="clear" w:color="auto" w:fill="595959" w:themeFill="text1" w:themeFillTint="A6"/>
+          </w:tcPr>
+          <w:p>
+            <w:r>
+              <w:t>Expected Outcome</w:t>
+            </w:r>
+          </w:p>
+        </w:tc>
+        <w:tc>
+          <w:tcPr>
+            <w:tcW w:w="1151" w:type="dxa"/>
+            <w:shd w:val="clear" w:color="auto" w:fill="595959" w:themeFill="text1" w:themeFillTint="A6"/>
+          </w:tcPr>
+          <w:p>
+            <w:r>
+              <w:t>Observed Outcome</w:t>
+            </w:r>
+          </w:p>
+        </w:tc>
+        <w:tc>
+          <w:tcPr>
+            <w:tcW w:w="850" w:type="dxa"/>
+            <w:shd w:val="clear" w:color="auto" w:fill="595959" w:themeFill="text1" w:themeFillTint="A6"/>
+          </w:tcPr>
+          <w:p>
+            <w:r>
+              <w:t>Notes</w:t>
+            </w:r>
+          </w:p>
+        </w:tc>
+      </w:tr>
+      <w:tr>
+        <w:tc>
+          <w:tcPr>
+            <w:tcW w:w="988" w:type="dxa"/>
+          </w:tcPr>
+          <w:p>
+            <w:r>
+              <w:t>1</w:t>
+            </w:r>
+          </w:p>
+        </w:tc>
+        <w:tc>
+          <w:tcPr>
+            <w:tcW w:w="3402" w:type="dxa"/>
+          </w:tcPr>
+          <w:p>
+            <w:r>
+              <w:t>click ‘create account’ button</w:t>
+            </w:r>
+            <w:r>
+              <w:t xml:space="preserve"> -&gt; enter valid email/password </w:t>
+            </w:r>
+            <w:r>
+              <w:t>-&gt; account created</w:t>
+            </w:r>
+            <w:r>
+              <w:t>-&gt; log in using email/password -&gt; sign out of account</w:t>
+            </w:r>
+          </w:p>
+        </w:tc>
+        <w:tc>
+          <w:tcPr>
+            <w:tcW w:w="3385" w:type="dxa"/>
+          </w:tcPr>
+          <w:p>
+            <w:r>
+              <w:t>Lands back at home page with new account created</w:t>
+            </w:r>
+          </w:p>
+        </w:tc>
+        <w:tc>
+          <w:tcPr>
+            <w:tcW w:w="1151" w:type="dxa"/>
+          </w:tcPr>
+          <w:p/>
+        </w:tc>
+        <w:tc>
+          <w:tcPr>
+            <w:tcW w:w="850" w:type="dxa"/>
+          </w:tcPr>
+          <w:p/>
+        </w:tc>
+      </w:tr>
+      <w:tr>
+        <w:tc>
+          <w:tcPr>
+            <w:tcW w:w="988" w:type="dxa"/>
+          </w:tcPr>
+          <w:p>
+            <w:r>
+              <w:t>2</w:t>
+            </w:r>
+          </w:p>
+        </w:tc>
+        <w:tc>
+          <w:tcPr>
+            <w:tcW w:w="3402" w:type="dxa"/>
+          </w:tcPr>
+          <w:p>
+            <w:r>
+              <w:t xml:space="preserve">click ‘create account’ button -&gt; enter </w:t>
+            </w:r>
+            <w:r>
+              <w:t>in</w:t>
+            </w:r>
+            <w:r>
+              <w:t>valid email/password</w:t>
+            </w:r>
+          </w:p>
+        </w:tc>
+        <w:tc>
+          <w:tcPr>
+            <w:tcW w:w="3385" w:type="dxa"/>
+          </w:tcPr>
+          <w:p>
+            <w:r>
+              <w:t>Account is not created, retry message displayed</w:t>
+            </w:r>
+          </w:p>
+        </w:tc>
+        <w:tc>
+          <w:tcPr>
+            <w:tcW w:w="1151" w:type="dxa"/>
+          </w:tcPr>
+          <w:p/>
+        </w:tc>
+        <w:tc>
+          <w:tcPr>
+            <w:tcW w:w="850" w:type="dxa"/>
+          </w:tcPr>
+          <w:p/>
+        </w:tc>
+      </w:tr>
+      <w:tr>
+        <w:tc>
+          <w:tcPr>
+            <w:tcW w:w="988" w:type="dxa"/>
+          </w:tcPr>
+          <w:p>
+            <w:r>
+              <w:t>3</w:t>
+            </w:r>
+          </w:p>
+        </w:tc>
+        <w:tc>
+          <w:tcPr>
+            <w:tcW w:w="3402" w:type="dxa"/>
+          </w:tcPr>
+          <w:p>
+            <w:r>
+              <w:t>l</w:t>
+            </w:r>
+            <w:r>
+              <w:t xml:space="preserve">og in using email/password -&gt; </w:t>
+            </w:r>
+            <w:r>
+              <w:t>delete</w:t>
+            </w:r>
+            <w:r>
+              <w:t xml:space="preserve"> account</w:t>
+            </w:r>
+            <w:r>
+              <w:t xml:space="preserve"> -&gt; sign in using same email/password</w:t>
+            </w:r>
+          </w:p>
+        </w:tc>
+        <w:tc>
+          <w:tcPr>
+            <w:tcW w:w="3385" w:type="dxa"/>
+          </w:tcPr>
+          <w:p>
+            <w:r>
+              <w:t>Account is deleted, sign in will fail, lands back at sign in page</w:t>
+            </w:r>
+          </w:p>
+        </w:tc>
+        <w:tc>
+          <w:tcPr>
+            <w:tcW w:w="1151" w:type="dxa"/>
+          </w:tcPr>
+          <w:p/>
+        </w:tc>
+        <w:tc>
+          <w:tcPr>
+            <w:tcW w:w="850" w:type="dxa"/>
+          </w:tcPr>
+          <w:p/>
+        </w:tc>
+      </w:tr>
+      <w:tr>
+        <w:tc>
+          <w:tcPr>
+            <w:tcW w:w="988" w:type="dxa"/>
+          </w:tcPr>
+          <w:p>
+            <w:r>
+              <w:t>4</w:t>
+            </w:r>
+          </w:p>
+        </w:tc>
+        <w:tc>
+          <w:tcPr>
+            <w:tcW w:w="3402" w:type="dxa"/>
+          </w:tcPr>
+          <w:p>
+            <w:r>
+              <w:t>f</w:t>
+            </w:r>
+            <w:r>
+              <w:t xml:space="preserve">orgotten password -&gt; enter valid email </w:t>
+            </w:r>
+          </w:p>
+        </w:tc>
+        <w:tc>
+          <w:tcPr>
+            <w:tcW w:w="3385" w:type="dxa"/>
+          </w:tcPr>
+          <w:p>
+            <w:r>
+              <w:t xml:space="preserve">Reset request sent, lands log in page </w:t>
+            </w:r>
+          </w:p>
+        </w:tc>
+        <w:tc>
+          <w:tcPr>
+            <w:tcW w:w="1151" w:type="dxa"/>
+          </w:tcPr>
+          <w:p/>
+        </w:tc>
+        <w:tc>
+          <w:tcPr>
+            <w:tcW w:w="850" w:type="dxa"/>
+          </w:tcPr>
+          <w:p/>
+        </w:tc>
+      </w:tr>
+      <w:tr>
+        <w:tc>
+          <w:tcPr>
+            <w:tcW w:w="988" w:type="dxa"/>
+          </w:tcPr>
+          <w:p>
+            <w:r>
+              <w:t>5</w:t>
+            </w:r>
+          </w:p>
+        </w:tc>
+        <w:tc>
+          <w:tcPr>
+            <w:tcW w:w="3402" w:type="dxa"/>
+          </w:tcPr>
+          <w:p>
+            <w:r>
+              <w:t>f</w:t>
+            </w:r>
+            <w:r>
+              <w:t xml:space="preserve">orgotten password -&gt; enter </w:t>
+            </w:r>
+            <w:r>
+              <w:t>in</w:t>
+            </w:r>
+            <w:r>
+              <w:t xml:space="preserve">valid email </w:t>
+            </w:r>
+          </w:p>
+        </w:tc>
+        <w:tc>
+          <w:tcPr>
+            <w:tcW w:w="3385" w:type="dxa"/>
+          </w:tcPr>
+          <w:p>
+            <w:r>
+              <w:t>Stays forgotten email page, retry message displayed</w:t>
+            </w:r>
+          </w:p>
+        </w:tc>
+        <w:tc>
+          <w:tcPr>
+            <w:tcW w:w="1151" w:type="dxa"/>
+          </w:tcPr>
+          <w:p/>
+        </w:tc>
+        <w:tc>
+          <w:tcPr>
+            <w:tcW w:w="850" w:type="dxa"/>
+          </w:tcPr>
+          <w:p/>
+        </w:tc>
+      </w:tr>
+      <w:tr>
+        <w:tc>
+          <w:tcPr>
+            <w:tcW w:w="988" w:type="dxa"/>
+          </w:tcPr>
+          <w:p>
+            <w:r>
+              <w:t>6</w:t>
+            </w:r>
+          </w:p>
+        </w:tc>
+        <w:tc>
+          <w:tcPr>
+            <w:tcW w:w="3402" w:type="dxa"/>
+          </w:tcPr>
+          <w:p>
+            <w:r>
+              <w:t>log in using invalid email/password</w:t>
+            </w:r>
+          </w:p>
+        </w:tc>
+        <w:tc>
+          <w:tcPr>
+            <w:tcW w:w="3385" w:type="dxa"/>
+          </w:tcPr>
+          <w:p>
+            <w:r>
+              <w:t>Stays log in page, retry message displayed</w:t>
+            </w:r>
+          </w:p>
+        </w:tc>
+        <w:tc>
+          <w:tcPr>
+            <w:tcW w:w="1151" w:type="dxa"/>
+          </w:tcPr>
+          <w:p/>
+        </w:tc>
+        <w:tc>
+          <w:tcPr>
+            <w:tcW w:w="850" w:type="dxa"/>
+          </w:tcPr>
+          <w:p/>
+        </w:tc>
+      </w:tr>
+    </w:tbl>
+    <w:p>
+      <w:pPr>
+        <w:rPr>
+          <w:b/>
+          <w:bCs/>
+        </w:rPr>
+      </w:pPr>
     </w:p>
     <w:sectPr>
       <w:pgSz w:w="11906" w:h="16838"/>
@@ -7209,7 +7596,7 @@
 </file>
 
 <file path=customXml/itemProps1.xml><?xml version="1.0" encoding="utf-8"?>
-<ds:datastoreItem xmlns:ds="http://schemas.openxmlformats.org/officeDocument/2006/customXml" ds:itemID="{861EE4E3-419D-144B-AF2A-DEB784837535}">
+<ds:datastoreItem xmlns:ds="http://schemas.openxmlformats.org/officeDocument/2006/customXml" ds:itemID="{D3D5A77D-7DCE-2C49-92A6-673532A36499}">
   <ds:schemaRefs>
     <ds:schemaRef ds:uri="http://schemas.openxmlformats.org/officeDocument/2006/bibliography"/>
   </ds:schemaRefs>

</xml_diff>